<commit_message>
add command git restore
</commit_message>
<xml_diff>
--- a/4-GIT/documents/class-GIT.docx
+++ b/4-GIT/documents/class-GIT.docx
@@ -325,16 +325,40 @@
           <w:lang w:eastAsia="pt-BR"/>
         </w:rPr>
       </w:pPr>
-      <w:r>
-        <w:rPr>
-          <w:rFonts w:ascii="Times New Roman" w:eastAsia="Times New Roman" w:hAnsi="Times New Roman" w:cs="Times New Roman"/>
-          <w:color w:val="000000"/>
-          <w:sz w:val="27"/>
-          <w:szCs w:val="27"/>
-          <w:lang w:eastAsia="pt-BR"/>
-        </w:rPr>
-        <w:t>git --version</w:t>
-      </w:r>
+      <w:proofErr w:type="spellStart"/>
+      <w:r>
+        <w:rPr>
+          <w:rFonts w:ascii="Times New Roman" w:eastAsia="Times New Roman" w:hAnsi="Times New Roman" w:cs="Times New Roman"/>
+          <w:color w:val="000000"/>
+          <w:sz w:val="27"/>
+          <w:szCs w:val="27"/>
+          <w:lang w:eastAsia="pt-BR"/>
+        </w:rPr>
+        <w:t>git</w:t>
+      </w:r>
+      <w:proofErr w:type="spellEnd"/>
+      <w:r>
+        <w:rPr>
+          <w:rFonts w:ascii="Times New Roman" w:eastAsia="Times New Roman" w:hAnsi="Times New Roman" w:cs="Times New Roman"/>
+          <w:color w:val="000000"/>
+          <w:sz w:val="27"/>
+          <w:szCs w:val="27"/>
+          <w:lang w:eastAsia="pt-BR"/>
+        </w:rPr>
+        <w:t xml:space="preserve"> --</w:t>
+      </w:r>
+      <w:proofErr w:type="spellStart"/>
+      <w:r>
+        <w:rPr>
+          <w:rFonts w:ascii="Times New Roman" w:eastAsia="Times New Roman" w:hAnsi="Times New Roman" w:cs="Times New Roman"/>
+          <w:color w:val="000000"/>
+          <w:sz w:val="27"/>
+          <w:szCs w:val="27"/>
+          <w:lang w:eastAsia="pt-BR"/>
+        </w:rPr>
+        <w:t>version</w:t>
+      </w:r>
+      <w:proofErr w:type="spellEnd"/>
     </w:p>
     <w:p>
       <w:pPr>
@@ -351,16 +375,40 @@
           <w:lang w:eastAsia="pt-BR"/>
         </w:rPr>
       </w:pPr>
-      <w:r>
-        <w:rPr>
-          <w:rFonts w:ascii="Times New Roman" w:eastAsia="Times New Roman" w:hAnsi="Times New Roman" w:cs="Times New Roman"/>
-          <w:color w:val="000000"/>
-          <w:sz w:val="27"/>
-          <w:szCs w:val="27"/>
-          <w:lang w:eastAsia="pt-BR"/>
-        </w:rPr>
-        <w:t>git init</w:t>
-      </w:r>
+      <w:proofErr w:type="spellStart"/>
+      <w:r>
+        <w:rPr>
+          <w:rFonts w:ascii="Times New Roman" w:eastAsia="Times New Roman" w:hAnsi="Times New Roman" w:cs="Times New Roman"/>
+          <w:color w:val="000000"/>
+          <w:sz w:val="27"/>
+          <w:szCs w:val="27"/>
+          <w:lang w:eastAsia="pt-BR"/>
+        </w:rPr>
+        <w:t>git</w:t>
+      </w:r>
+      <w:proofErr w:type="spellEnd"/>
+      <w:r>
+        <w:rPr>
+          <w:rFonts w:ascii="Times New Roman" w:eastAsia="Times New Roman" w:hAnsi="Times New Roman" w:cs="Times New Roman"/>
+          <w:color w:val="000000"/>
+          <w:sz w:val="27"/>
+          <w:szCs w:val="27"/>
+          <w:lang w:eastAsia="pt-BR"/>
+        </w:rPr>
+        <w:t xml:space="preserve"> </w:t>
+      </w:r>
+      <w:proofErr w:type="spellStart"/>
+      <w:r>
+        <w:rPr>
+          <w:rFonts w:ascii="Times New Roman" w:eastAsia="Times New Roman" w:hAnsi="Times New Roman" w:cs="Times New Roman"/>
+          <w:color w:val="000000"/>
+          <w:sz w:val="27"/>
+          <w:szCs w:val="27"/>
+          <w:lang w:eastAsia="pt-BR"/>
+        </w:rPr>
+        <w:t>init</w:t>
+      </w:r>
+      <w:proofErr w:type="spellEnd"/>
     </w:p>
     <w:p>
       <w:pPr>
@@ -377,16 +425,64 @@
           <w:lang w:eastAsia="pt-BR"/>
         </w:rPr>
       </w:pPr>
-      <w:r>
-        <w:rPr>
-          <w:rFonts w:ascii="Times New Roman" w:eastAsia="Times New Roman" w:hAnsi="Times New Roman" w:cs="Times New Roman"/>
-          <w:color w:val="000000"/>
-          <w:sz w:val="27"/>
-          <w:szCs w:val="27"/>
-          <w:lang w:eastAsia="pt-BR"/>
-        </w:rPr>
-        <w:t>rm -rf .git</w:t>
-      </w:r>
+      <w:proofErr w:type="spellStart"/>
+      <w:r>
+        <w:rPr>
+          <w:rFonts w:ascii="Times New Roman" w:eastAsia="Times New Roman" w:hAnsi="Times New Roman" w:cs="Times New Roman"/>
+          <w:color w:val="000000"/>
+          <w:sz w:val="27"/>
+          <w:szCs w:val="27"/>
+          <w:lang w:eastAsia="pt-BR"/>
+        </w:rPr>
+        <w:t>rm</w:t>
+      </w:r>
+      <w:proofErr w:type="spellEnd"/>
+      <w:r>
+        <w:rPr>
+          <w:rFonts w:ascii="Times New Roman" w:eastAsia="Times New Roman" w:hAnsi="Times New Roman" w:cs="Times New Roman"/>
+          <w:color w:val="000000"/>
+          <w:sz w:val="27"/>
+          <w:szCs w:val="27"/>
+          <w:lang w:eastAsia="pt-BR"/>
+        </w:rPr>
+        <w:t xml:space="preserve"> -</w:t>
+      </w:r>
+      <w:proofErr w:type="spellStart"/>
+      <w:proofErr w:type="gramStart"/>
+      <w:r>
+        <w:rPr>
+          <w:rFonts w:ascii="Times New Roman" w:eastAsia="Times New Roman" w:hAnsi="Times New Roman" w:cs="Times New Roman"/>
+          <w:color w:val="000000"/>
+          <w:sz w:val="27"/>
+          <w:szCs w:val="27"/>
+          <w:lang w:eastAsia="pt-BR"/>
+        </w:rPr>
+        <w:t>rf</w:t>
+      </w:r>
+      <w:proofErr w:type="spellEnd"/>
+      <w:r>
+        <w:rPr>
+          <w:rFonts w:ascii="Times New Roman" w:eastAsia="Times New Roman" w:hAnsi="Times New Roman" w:cs="Times New Roman"/>
+          <w:color w:val="000000"/>
+          <w:sz w:val="27"/>
+          <w:szCs w:val="27"/>
+          <w:lang w:eastAsia="pt-BR"/>
+        </w:rPr>
+        <w:t xml:space="preserve"> .</w:t>
+      </w:r>
+      <w:proofErr w:type="spellStart"/>
+      <w:r>
+        <w:rPr>
+          <w:rFonts w:ascii="Times New Roman" w:eastAsia="Times New Roman" w:hAnsi="Times New Roman" w:cs="Times New Roman"/>
+          <w:color w:val="000000"/>
+          <w:sz w:val="27"/>
+          <w:szCs w:val="27"/>
+          <w:lang w:eastAsia="pt-BR"/>
+        </w:rPr>
+        <w:t>git</w:t>
+      </w:r>
+      <w:proofErr w:type="spellEnd"/>
+      <w:proofErr w:type="gramEnd"/>
     </w:p>
     <w:p>
       <w:pPr>
@@ -403,15 +499,49 @@
           <w:lang w:eastAsia="pt-BR"/>
         </w:rPr>
       </w:pPr>
-      <w:r>
-        <w:rPr>
-          <w:rFonts w:ascii="Times New Roman" w:eastAsia="Times New Roman" w:hAnsi="Times New Roman" w:cs="Times New Roman"/>
-          <w:color w:val="000000"/>
-          <w:sz w:val="27"/>
-          <w:szCs w:val="27"/>
-          <w:lang w:eastAsia="pt-BR"/>
-        </w:rPr>
-        <w:t>git config --global user.name "Emanuel Quintino"</w:t>
+      <w:proofErr w:type="spellStart"/>
+      <w:r>
+        <w:rPr>
+          <w:rFonts w:ascii="Times New Roman" w:eastAsia="Times New Roman" w:hAnsi="Times New Roman" w:cs="Times New Roman"/>
+          <w:color w:val="000000"/>
+          <w:sz w:val="27"/>
+          <w:szCs w:val="27"/>
+          <w:lang w:eastAsia="pt-BR"/>
+        </w:rPr>
+        <w:t>git</w:t>
+      </w:r>
+      <w:proofErr w:type="spellEnd"/>
+      <w:r>
+        <w:rPr>
+          <w:rFonts w:ascii="Times New Roman" w:eastAsia="Times New Roman" w:hAnsi="Times New Roman" w:cs="Times New Roman"/>
+          <w:color w:val="000000"/>
+          <w:sz w:val="27"/>
+          <w:szCs w:val="27"/>
+          <w:lang w:eastAsia="pt-BR"/>
+        </w:rPr>
+        <w:t xml:space="preserve"> </w:t>
+      </w:r>
+      <w:proofErr w:type="spellStart"/>
+      <w:r>
+        <w:rPr>
+          <w:rFonts w:ascii="Times New Roman" w:eastAsia="Times New Roman" w:hAnsi="Times New Roman" w:cs="Times New Roman"/>
+          <w:color w:val="000000"/>
+          <w:sz w:val="27"/>
+          <w:szCs w:val="27"/>
+          <w:lang w:eastAsia="pt-BR"/>
+        </w:rPr>
+        <w:t>config</w:t>
+      </w:r>
+      <w:proofErr w:type="spellEnd"/>
+      <w:r>
+        <w:rPr>
+          <w:rFonts w:ascii="Times New Roman" w:eastAsia="Times New Roman" w:hAnsi="Times New Roman" w:cs="Times New Roman"/>
+          <w:color w:val="000000"/>
+          <w:sz w:val="27"/>
+          <w:szCs w:val="27"/>
+          <w:lang w:eastAsia="pt-BR"/>
+        </w:rPr>
+        <w:t xml:space="preserve"> --global user.name "Emanuel Quintino"</w:t>
       </w:r>
     </w:p>
     <w:p>
@@ -429,15 +559,73 @@
           <w:lang w:eastAsia="pt-BR"/>
         </w:rPr>
       </w:pPr>
-      <w:r>
-        <w:rPr>
-          <w:rFonts w:ascii="Times New Roman" w:eastAsia="Times New Roman" w:hAnsi="Times New Roman" w:cs="Times New Roman"/>
-          <w:color w:val="000000"/>
-          <w:sz w:val="27"/>
-          <w:szCs w:val="27"/>
-          <w:lang w:eastAsia="pt-BR"/>
-        </w:rPr>
-        <w:t>git config --global user.email "emanuelquintino@hotmail.com"</w:t>
+      <w:proofErr w:type="spellStart"/>
+      <w:r>
+        <w:rPr>
+          <w:rFonts w:ascii="Times New Roman" w:eastAsia="Times New Roman" w:hAnsi="Times New Roman" w:cs="Times New Roman"/>
+          <w:color w:val="000000"/>
+          <w:sz w:val="27"/>
+          <w:szCs w:val="27"/>
+          <w:lang w:eastAsia="pt-BR"/>
+        </w:rPr>
+        <w:t>git</w:t>
+      </w:r>
+      <w:proofErr w:type="spellEnd"/>
+      <w:r>
+        <w:rPr>
+          <w:rFonts w:ascii="Times New Roman" w:eastAsia="Times New Roman" w:hAnsi="Times New Roman" w:cs="Times New Roman"/>
+          <w:color w:val="000000"/>
+          <w:sz w:val="27"/>
+          <w:szCs w:val="27"/>
+          <w:lang w:eastAsia="pt-BR"/>
+        </w:rPr>
+        <w:t xml:space="preserve"> </w:t>
+      </w:r>
+      <w:proofErr w:type="spellStart"/>
+      <w:r>
+        <w:rPr>
+          <w:rFonts w:ascii="Times New Roman" w:eastAsia="Times New Roman" w:hAnsi="Times New Roman" w:cs="Times New Roman"/>
+          <w:color w:val="000000"/>
+          <w:sz w:val="27"/>
+          <w:szCs w:val="27"/>
+          <w:lang w:eastAsia="pt-BR"/>
+        </w:rPr>
+        <w:t>config</w:t>
+      </w:r>
+      <w:proofErr w:type="spellEnd"/>
+      <w:r>
+        <w:rPr>
+          <w:rFonts w:ascii="Times New Roman" w:eastAsia="Times New Roman" w:hAnsi="Times New Roman" w:cs="Times New Roman"/>
+          <w:color w:val="000000"/>
+          <w:sz w:val="27"/>
+          <w:szCs w:val="27"/>
+          <w:lang w:eastAsia="pt-BR"/>
+        </w:rPr>
+        <w:t xml:space="preserve"> --global </w:t>
+      </w:r>
+      <w:proofErr w:type="spellStart"/>
+      <w:proofErr w:type="gramStart"/>
+      <w:r>
+        <w:rPr>
+          <w:rFonts w:ascii="Times New Roman" w:eastAsia="Times New Roman" w:hAnsi="Times New Roman" w:cs="Times New Roman"/>
+          <w:color w:val="000000"/>
+          <w:sz w:val="27"/>
+          <w:szCs w:val="27"/>
+          <w:lang w:eastAsia="pt-BR"/>
+        </w:rPr>
+        <w:t>user.email</w:t>
+      </w:r>
+      <w:proofErr w:type="spellEnd"/>
+      <w:proofErr w:type="gramEnd"/>
+      <w:r>
+        <w:rPr>
+          <w:rFonts w:ascii="Times New Roman" w:eastAsia="Times New Roman" w:hAnsi="Times New Roman" w:cs="Times New Roman"/>
+          <w:color w:val="000000"/>
+          <w:sz w:val="27"/>
+          <w:szCs w:val="27"/>
+          <w:lang w:eastAsia="pt-BR"/>
+        </w:rPr>
+        <w:t xml:space="preserve"> "emanuelquintino@hotmail.com"</w:t>
       </w:r>
     </w:p>
     <w:p>
@@ -455,15 +643,95 @@
           <w:lang w:eastAsia="pt-BR"/>
         </w:rPr>
       </w:pPr>
-      <w:r>
-        <w:rPr>
-          <w:rFonts w:ascii="Times New Roman" w:eastAsia="Times New Roman" w:hAnsi="Times New Roman" w:cs="Times New Roman"/>
-          <w:color w:val="000000"/>
-          <w:sz w:val="27"/>
-          <w:szCs w:val="27"/>
-          <w:lang w:eastAsia="pt-BR"/>
-        </w:rPr>
-        <w:t>git config --global core.editor "code -w"</w:t>
+      <w:proofErr w:type="spellStart"/>
+      <w:r>
+        <w:rPr>
+          <w:rFonts w:ascii="Times New Roman" w:eastAsia="Times New Roman" w:hAnsi="Times New Roman" w:cs="Times New Roman"/>
+          <w:color w:val="000000"/>
+          <w:sz w:val="27"/>
+          <w:szCs w:val="27"/>
+          <w:lang w:eastAsia="pt-BR"/>
+        </w:rPr>
+        <w:t>git</w:t>
+      </w:r>
+      <w:proofErr w:type="spellEnd"/>
+      <w:r>
+        <w:rPr>
+          <w:rFonts w:ascii="Times New Roman" w:eastAsia="Times New Roman" w:hAnsi="Times New Roman" w:cs="Times New Roman"/>
+          <w:color w:val="000000"/>
+          <w:sz w:val="27"/>
+          <w:szCs w:val="27"/>
+          <w:lang w:eastAsia="pt-BR"/>
+        </w:rPr>
+        <w:t xml:space="preserve"> </w:t>
+      </w:r>
+      <w:proofErr w:type="spellStart"/>
+      <w:r>
+        <w:rPr>
+          <w:rFonts w:ascii="Times New Roman" w:eastAsia="Times New Roman" w:hAnsi="Times New Roman" w:cs="Times New Roman"/>
+          <w:color w:val="000000"/>
+          <w:sz w:val="27"/>
+          <w:szCs w:val="27"/>
+          <w:lang w:eastAsia="pt-BR"/>
+        </w:rPr>
+        <w:t>config</w:t>
+      </w:r>
+      <w:proofErr w:type="spellEnd"/>
+      <w:r>
+        <w:rPr>
+          <w:rFonts w:ascii="Times New Roman" w:eastAsia="Times New Roman" w:hAnsi="Times New Roman" w:cs="Times New Roman"/>
+          <w:color w:val="000000"/>
+          <w:sz w:val="27"/>
+          <w:szCs w:val="27"/>
+          <w:lang w:eastAsia="pt-BR"/>
+        </w:rPr>
+        <w:t xml:space="preserve"> --global </w:t>
+      </w:r>
+      <w:proofErr w:type="spellStart"/>
+      <w:proofErr w:type="gramStart"/>
+      <w:r>
+        <w:rPr>
+          <w:rFonts w:ascii="Times New Roman" w:eastAsia="Times New Roman" w:hAnsi="Times New Roman" w:cs="Times New Roman"/>
+          <w:color w:val="000000"/>
+          <w:sz w:val="27"/>
+          <w:szCs w:val="27"/>
+          <w:lang w:eastAsia="pt-BR"/>
+        </w:rPr>
+        <w:t>core.editor</w:t>
+      </w:r>
+      <w:proofErr w:type="spellEnd"/>
+      <w:proofErr w:type="gramEnd"/>
+      <w:r>
+        <w:rPr>
+          <w:rFonts w:ascii="Times New Roman" w:eastAsia="Times New Roman" w:hAnsi="Times New Roman" w:cs="Times New Roman"/>
+          <w:color w:val="000000"/>
+          <w:sz w:val="27"/>
+          <w:szCs w:val="27"/>
+          <w:lang w:eastAsia="pt-BR"/>
+        </w:rPr>
+        <w:t xml:space="preserve"> "</w:t>
+      </w:r>
+      <w:proofErr w:type="spellStart"/>
+      <w:r>
+        <w:rPr>
+          <w:rFonts w:ascii="Times New Roman" w:eastAsia="Times New Roman" w:hAnsi="Times New Roman" w:cs="Times New Roman"/>
+          <w:color w:val="000000"/>
+          <w:sz w:val="27"/>
+          <w:szCs w:val="27"/>
+          <w:lang w:eastAsia="pt-BR"/>
+        </w:rPr>
+        <w:t>code</w:t>
+      </w:r>
+      <w:proofErr w:type="spellEnd"/>
+      <w:r>
+        <w:rPr>
+          <w:rFonts w:ascii="Times New Roman" w:eastAsia="Times New Roman" w:hAnsi="Times New Roman" w:cs="Times New Roman"/>
+          <w:color w:val="000000"/>
+          <w:sz w:val="27"/>
+          <w:szCs w:val="27"/>
+          <w:lang w:eastAsia="pt-BR"/>
+        </w:rPr>
+        <w:t xml:space="preserve"> -w"</w:t>
       </w:r>
     </w:p>
     <w:p>
@@ -481,15 +749,71 @@
           <w:lang w:eastAsia="pt-BR"/>
         </w:rPr>
       </w:pPr>
-      <w:r>
-        <w:rPr>
-          <w:rFonts w:ascii="Times New Roman" w:eastAsia="Times New Roman" w:hAnsi="Times New Roman" w:cs="Times New Roman"/>
-          <w:color w:val="000000"/>
-          <w:sz w:val="27"/>
-          <w:szCs w:val="27"/>
-          <w:lang w:eastAsia="pt-BR"/>
-        </w:rPr>
-        <w:t>git config --list --global</w:t>
+      <w:proofErr w:type="spellStart"/>
+      <w:r>
+        <w:rPr>
+          <w:rFonts w:ascii="Times New Roman" w:eastAsia="Times New Roman" w:hAnsi="Times New Roman" w:cs="Times New Roman"/>
+          <w:color w:val="000000"/>
+          <w:sz w:val="27"/>
+          <w:szCs w:val="27"/>
+          <w:lang w:eastAsia="pt-BR"/>
+        </w:rPr>
+        <w:t>git</w:t>
+      </w:r>
+      <w:proofErr w:type="spellEnd"/>
+      <w:r>
+        <w:rPr>
+          <w:rFonts w:ascii="Times New Roman" w:eastAsia="Times New Roman" w:hAnsi="Times New Roman" w:cs="Times New Roman"/>
+          <w:color w:val="000000"/>
+          <w:sz w:val="27"/>
+          <w:szCs w:val="27"/>
+          <w:lang w:eastAsia="pt-BR"/>
+        </w:rPr>
+        <w:t xml:space="preserve"> </w:t>
+      </w:r>
+      <w:proofErr w:type="spellStart"/>
+      <w:r>
+        <w:rPr>
+          <w:rFonts w:ascii="Times New Roman" w:eastAsia="Times New Roman" w:hAnsi="Times New Roman" w:cs="Times New Roman"/>
+          <w:color w:val="000000"/>
+          <w:sz w:val="27"/>
+          <w:szCs w:val="27"/>
+          <w:lang w:eastAsia="pt-BR"/>
+        </w:rPr>
+        <w:t>config</w:t>
+      </w:r>
+      <w:proofErr w:type="spellEnd"/>
+      <w:r>
+        <w:rPr>
+          <w:rFonts w:ascii="Times New Roman" w:eastAsia="Times New Roman" w:hAnsi="Times New Roman" w:cs="Times New Roman"/>
+          <w:color w:val="000000"/>
+          <w:sz w:val="27"/>
+          <w:szCs w:val="27"/>
+          <w:lang w:eastAsia="pt-BR"/>
+        </w:rPr>
+        <w:t xml:space="preserve"> --</w:t>
+      </w:r>
+      <w:proofErr w:type="spellStart"/>
+      <w:r>
+        <w:rPr>
+          <w:rFonts w:ascii="Times New Roman" w:eastAsia="Times New Roman" w:hAnsi="Times New Roman" w:cs="Times New Roman"/>
+          <w:color w:val="000000"/>
+          <w:sz w:val="27"/>
+          <w:szCs w:val="27"/>
+          <w:lang w:eastAsia="pt-BR"/>
+        </w:rPr>
+        <w:t>list</w:t>
+      </w:r>
+      <w:proofErr w:type="spellEnd"/>
+      <w:r>
+        <w:rPr>
+          <w:rFonts w:ascii="Times New Roman" w:eastAsia="Times New Roman" w:hAnsi="Times New Roman" w:cs="Times New Roman"/>
+          <w:color w:val="000000"/>
+          <w:sz w:val="27"/>
+          <w:szCs w:val="27"/>
+          <w:lang w:eastAsia="pt-BR"/>
+        </w:rPr>
+        <w:t xml:space="preserve"> --global</w:t>
       </w:r>
     </w:p>
     <w:p>
@@ -507,15 +831,71 @@
           <w:lang w:eastAsia="pt-BR"/>
         </w:rPr>
       </w:pPr>
-      <w:r>
-        <w:rPr>
-          <w:rFonts w:ascii="Times New Roman" w:eastAsia="Times New Roman" w:hAnsi="Times New Roman" w:cs="Times New Roman"/>
-          <w:color w:val="000000"/>
-          <w:sz w:val="27"/>
-          <w:szCs w:val="27"/>
-          <w:lang w:eastAsia="pt-BR"/>
-        </w:rPr>
-        <w:t>git config --list --local</w:t>
+      <w:proofErr w:type="spellStart"/>
+      <w:r>
+        <w:rPr>
+          <w:rFonts w:ascii="Times New Roman" w:eastAsia="Times New Roman" w:hAnsi="Times New Roman" w:cs="Times New Roman"/>
+          <w:color w:val="000000"/>
+          <w:sz w:val="27"/>
+          <w:szCs w:val="27"/>
+          <w:lang w:eastAsia="pt-BR"/>
+        </w:rPr>
+        <w:t>git</w:t>
+      </w:r>
+      <w:proofErr w:type="spellEnd"/>
+      <w:r>
+        <w:rPr>
+          <w:rFonts w:ascii="Times New Roman" w:eastAsia="Times New Roman" w:hAnsi="Times New Roman" w:cs="Times New Roman"/>
+          <w:color w:val="000000"/>
+          <w:sz w:val="27"/>
+          <w:szCs w:val="27"/>
+          <w:lang w:eastAsia="pt-BR"/>
+        </w:rPr>
+        <w:t xml:space="preserve"> </w:t>
+      </w:r>
+      <w:proofErr w:type="spellStart"/>
+      <w:r>
+        <w:rPr>
+          <w:rFonts w:ascii="Times New Roman" w:eastAsia="Times New Roman" w:hAnsi="Times New Roman" w:cs="Times New Roman"/>
+          <w:color w:val="000000"/>
+          <w:sz w:val="27"/>
+          <w:szCs w:val="27"/>
+          <w:lang w:eastAsia="pt-BR"/>
+        </w:rPr>
+        <w:t>config</w:t>
+      </w:r>
+      <w:proofErr w:type="spellEnd"/>
+      <w:r>
+        <w:rPr>
+          <w:rFonts w:ascii="Times New Roman" w:eastAsia="Times New Roman" w:hAnsi="Times New Roman" w:cs="Times New Roman"/>
+          <w:color w:val="000000"/>
+          <w:sz w:val="27"/>
+          <w:szCs w:val="27"/>
+          <w:lang w:eastAsia="pt-BR"/>
+        </w:rPr>
+        <w:t xml:space="preserve"> --</w:t>
+      </w:r>
+      <w:proofErr w:type="spellStart"/>
+      <w:r>
+        <w:rPr>
+          <w:rFonts w:ascii="Times New Roman" w:eastAsia="Times New Roman" w:hAnsi="Times New Roman" w:cs="Times New Roman"/>
+          <w:color w:val="000000"/>
+          <w:sz w:val="27"/>
+          <w:szCs w:val="27"/>
+          <w:lang w:eastAsia="pt-BR"/>
+        </w:rPr>
+        <w:t>list</w:t>
+      </w:r>
+      <w:proofErr w:type="spellEnd"/>
+      <w:r>
+        <w:rPr>
+          <w:rFonts w:ascii="Times New Roman" w:eastAsia="Times New Roman" w:hAnsi="Times New Roman" w:cs="Times New Roman"/>
+          <w:color w:val="000000"/>
+          <w:sz w:val="27"/>
+          <w:szCs w:val="27"/>
+          <w:lang w:eastAsia="pt-BR"/>
+        </w:rPr>
+        <w:t xml:space="preserve"> --local</w:t>
       </w:r>
     </w:p>
     <w:p>
@@ -533,15 +913,127 @@
           <w:lang w:eastAsia="pt-BR"/>
         </w:rPr>
       </w:pPr>
-      <w:r>
-        <w:rPr>
-          <w:rFonts w:ascii="Times New Roman" w:eastAsia="Times New Roman" w:hAnsi="Times New Roman" w:cs="Times New Roman"/>
-          <w:color w:val="000000"/>
-          <w:sz w:val="27"/>
-          <w:szCs w:val="27"/>
-          <w:lang w:eastAsia="pt-BR"/>
-        </w:rPr>
-        <w:t>git status (Working Directory, Stage Area, Repository(Log))</w:t>
+      <w:proofErr w:type="spellStart"/>
+      <w:r>
+        <w:rPr>
+          <w:rFonts w:ascii="Times New Roman" w:eastAsia="Times New Roman" w:hAnsi="Times New Roman" w:cs="Times New Roman"/>
+          <w:color w:val="000000"/>
+          <w:sz w:val="27"/>
+          <w:szCs w:val="27"/>
+          <w:lang w:eastAsia="pt-BR"/>
+        </w:rPr>
+        <w:t>git</w:t>
+      </w:r>
+      <w:proofErr w:type="spellEnd"/>
+      <w:r>
+        <w:rPr>
+          <w:rFonts w:ascii="Times New Roman" w:eastAsia="Times New Roman" w:hAnsi="Times New Roman" w:cs="Times New Roman"/>
+          <w:color w:val="000000"/>
+          <w:sz w:val="27"/>
+          <w:szCs w:val="27"/>
+          <w:lang w:eastAsia="pt-BR"/>
+        </w:rPr>
+        <w:t xml:space="preserve"> status (</w:t>
+      </w:r>
+      <w:proofErr w:type="spellStart"/>
+      <w:r>
+        <w:rPr>
+          <w:rFonts w:ascii="Times New Roman" w:eastAsia="Times New Roman" w:hAnsi="Times New Roman" w:cs="Times New Roman"/>
+          <w:color w:val="000000"/>
+          <w:sz w:val="27"/>
+          <w:szCs w:val="27"/>
+          <w:lang w:eastAsia="pt-BR"/>
+        </w:rPr>
+        <w:t>Working</w:t>
+      </w:r>
+      <w:proofErr w:type="spellEnd"/>
+      <w:r>
+        <w:rPr>
+          <w:rFonts w:ascii="Times New Roman" w:eastAsia="Times New Roman" w:hAnsi="Times New Roman" w:cs="Times New Roman"/>
+          <w:color w:val="000000"/>
+          <w:sz w:val="27"/>
+          <w:szCs w:val="27"/>
+          <w:lang w:eastAsia="pt-BR"/>
+        </w:rPr>
+        <w:t xml:space="preserve"> </w:t>
+      </w:r>
+      <w:proofErr w:type="spellStart"/>
+      <w:r>
+        <w:rPr>
+          <w:rFonts w:ascii="Times New Roman" w:eastAsia="Times New Roman" w:hAnsi="Times New Roman" w:cs="Times New Roman"/>
+          <w:color w:val="000000"/>
+          <w:sz w:val="27"/>
+          <w:szCs w:val="27"/>
+          <w:lang w:eastAsia="pt-BR"/>
+        </w:rPr>
+        <w:t>Directory</w:t>
+      </w:r>
+      <w:proofErr w:type="spellEnd"/>
+      <w:r>
+        <w:rPr>
+          <w:rFonts w:ascii="Times New Roman" w:eastAsia="Times New Roman" w:hAnsi="Times New Roman" w:cs="Times New Roman"/>
+          <w:color w:val="000000"/>
+          <w:sz w:val="27"/>
+          <w:szCs w:val="27"/>
+          <w:lang w:eastAsia="pt-BR"/>
+        </w:rPr>
+        <w:t xml:space="preserve">, </w:t>
+      </w:r>
+      <w:proofErr w:type="spellStart"/>
+      <w:r>
+        <w:rPr>
+          <w:rFonts w:ascii="Times New Roman" w:eastAsia="Times New Roman" w:hAnsi="Times New Roman" w:cs="Times New Roman"/>
+          <w:color w:val="000000"/>
+          <w:sz w:val="27"/>
+          <w:szCs w:val="27"/>
+          <w:lang w:eastAsia="pt-BR"/>
+        </w:rPr>
+        <w:t>Stage</w:t>
+      </w:r>
+      <w:proofErr w:type="spellEnd"/>
+      <w:r>
+        <w:rPr>
+          <w:rFonts w:ascii="Times New Roman" w:eastAsia="Times New Roman" w:hAnsi="Times New Roman" w:cs="Times New Roman"/>
+          <w:color w:val="000000"/>
+          <w:sz w:val="27"/>
+          <w:szCs w:val="27"/>
+          <w:lang w:eastAsia="pt-BR"/>
+        </w:rPr>
+        <w:t xml:space="preserve"> Area, </w:t>
+      </w:r>
+      <w:proofErr w:type="spellStart"/>
+      <w:proofErr w:type="gramStart"/>
+      <w:r>
+        <w:rPr>
+          <w:rFonts w:ascii="Times New Roman" w:eastAsia="Times New Roman" w:hAnsi="Times New Roman" w:cs="Times New Roman"/>
+          <w:color w:val="000000"/>
+          <w:sz w:val="27"/>
+          <w:szCs w:val="27"/>
+          <w:lang w:eastAsia="pt-BR"/>
+        </w:rPr>
+        <w:t>Repository</w:t>
+      </w:r>
+      <w:proofErr w:type="spellEnd"/>
+      <w:r>
+        <w:rPr>
+          <w:rFonts w:ascii="Times New Roman" w:eastAsia="Times New Roman" w:hAnsi="Times New Roman" w:cs="Times New Roman"/>
+          <w:color w:val="000000"/>
+          <w:sz w:val="27"/>
+          <w:szCs w:val="27"/>
+          <w:lang w:eastAsia="pt-BR"/>
+        </w:rPr>
+        <w:t>(</w:t>
+      </w:r>
+      <w:proofErr w:type="gramEnd"/>
+      <w:r>
+        <w:rPr>
+          <w:rFonts w:ascii="Times New Roman" w:eastAsia="Times New Roman" w:hAnsi="Times New Roman" w:cs="Times New Roman"/>
+          <w:color w:val="000000"/>
+          <w:sz w:val="27"/>
+          <w:szCs w:val="27"/>
+          <w:lang w:eastAsia="pt-BR"/>
+        </w:rPr>
+        <w:t>Log))</w:t>
       </w:r>
     </w:p>
     <w:p>
@@ -559,16 +1051,52 @@
           <w:lang w:eastAsia="pt-BR"/>
         </w:rPr>
       </w:pPr>
-      <w:r>
-        <w:rPr>
-          <w:rFonts w:ascii="Times New Roman" w:eastAsia="Times New Roman" w:hAnsi="Times New Roman" w:cs="Times New Roman"/>
-          <w:color w:val="000000"/>
-          <w:sz w:val="27"/>
-          <w:szCs w:val="27"/>
-          <w:lang w:eastAsia="pt-BR"/>
-        </w:rPr>
-        <w:t>git add .</w:t>
-      </w:r>
+      <w:proofErr w:type="spellStart"/>
+      <w:r>
+        <w:rPr>
+          <w:rFonts w:ascii="Times New Roman" w:eastAsia="Times New Roman" w:hAnsi="Times New Roman" w:cs="Times New Roman"/>
+          <w:color w:val="000000"/>
+          <w:sz w:val="27"/>
+          <w:szCs w:val="27"/>
+          <w:lang w:eastAsia="pt-BR"/>
+        </w:rPr>
+        <w:t>git</w:t>
+      </w:r>
+      <w:proofErr w:type="spellEnd"/>
+      <w:r>
+        <w:rPr>
+          <w:rFonts w:ascii="Times New Roman" w:eastAsia="Times New Roman" w:hAnsi="Times New Roman" w:cs="Times New Roman"/>
+          <w:color w:val="000000"/>
+          <w:sz w:val="27"/>
+          <w:szCs w:val="27"/>
+          <w:lang w:eastAsia="pt-BR"/>
+        </w:rPr>
+        <w:t xml:space="preserve"> </w:t>
+      </w:r>
+      <w:proofErr w:type="spellStart"/>
+      <w:proofErr w:type="gramStart"/>
+      <w:r>
+        <w:rPr>
+          <w:rFonts w:ascii="Times New Roman" w:eastAsia="Times New Roman" w:hAnsi="Times New Roman" w:cs="Times New Roman"/>
+          <w:color w:val="000000"/>
+          <w:sz w:val="27"/>
+          <w:szCs w:val="27"/>
+          <w:lang w:eastAsia="pt-BR"/>
+        </w:rPr>
+        <w:t>add</w:t>
+      </w:r>
+      <w:proofErr w:type="spellEnd"/>
+      <w:r>
+        <w:rPr>
+          <w:rFonts w:ascii="Times New Roman" w:eastAsia="Times New Roman" w:hAnsi="Times New Roman" w:cs="Times New Roman"/>
+          <w:color w:val="000000"/>
+          <w:sz w:val="27"/>
+          <w:szCs w:val="27"/>
+          <w:lang w:eastAsia="pt-BR"/>
+        </w:rPr>
+        <w:t xml:space="preserve"> .</w:t>
+      </w:r>
+      <w:proofErr w:type="gramEnd"/>
     </w:p>
     <w:p>
       <w:pPr>
@@ -585,15 +1113,127 @@
           <w:lang w:eastAsia="pt-BR"/>
         </w:rPr>
       </w:pPr>
-      <w:r>
-        <w:rPr>
-          <w:rFonts w:ascii="Times New Roman" w:eastAsia="Times New Roman" w:hAnsi="Times New Roman" w:cs="Times New Roman"/>
-          <w:color w:val="000000"/>
-          <w:sz w:val="27"/>
-          <w:szCs w:val="27"/>
-          <w:lang w:eastAsia="pt-BR"/>
-        </w:rPr>
-        <w:t>git restore . (return to modified)</w:t>
+      <w:proofErr w:type="spellStart"/>
+      <w:r>
+        <w:rPr>
+          <w:rFonts w:ascii="Times New Roman" w:eastAsia="Times New Roman" w:hAnsi="Times New Roman" w:cs="Times New Roman"/>
+          <w:color w:val="000000"/>
+          <w:sz w:val="27"/>
+          <w:szCs w:val="27"/>
+          <w:lang w:eastAsia="pt-BR"/>
+        </w:rPr>
+        <w:t>git</w:t>
+      </w:r>
+      <w:proofErr w:type="spellEnd"/>
+      <w:r>
+        <w:rPr>
+          <w:rFonts w:ascii="Times New Roman" w:eastAsia="Times New Roman" w:hAnsi="Times New Roman" w:cs="Times New Roman"/>
+          <w:color w:val="000000"/>
+          <w:sz w:val="27"/>
+          <w:szCs w:val="27"/>
+          <w:lang w:eastAsia="pt-BR"/>
+        </w:rPr>
+        <w:t xml:space="preserve"> </w:t>
+      </w:r>
+      <w:proofErr w:type="spellStart"/>
+      <w:proofErr w:type="gramStart"/>
+      <w:r>
+        <w:rPr>
+          <w:rFonts w:ascii="Times New Roman" w:eastAsia="Times New Roman" w:hAnsi="Times New Roman" w:cs="Times New Roman"/>
+          <w:color w:val="000000"/>
+          <w:sz w:val="27"/>
+          <w:szCs w:val="27"/>
+          <w:lang w:eastAsia="pt-BR"/>
+        </w:rPr>
+        <w:t>restore</w:t>
+      </w:r>
+      <w:proofErr w:type="spellEnd"/>
+      <w:r>
+        <w:rPr>
+          <w:rFonts w:ascii="Times New Roman" w:eastAsia="Times New Roman" w:hAnsi="Times New Roman" w:cs="Times New Roman"/>
+          <w:color w:val="000000"/>
+          <w:sz w:val="27"/>
+          <w:szCs w:val="27"/>
+          <w:lang w:eastAsia="pt-BR"/>
+        </w:rPr>
+        <w:t xml:space="preserve"> .</w:t>
+      </w:r>
+      <w:proofErr w:type="gramEnd"/>
+      <w:r>
+        <w:rPr>
+          <w:rFonts w:ascii="Times New Roman" w:eastAsia="Times New Roman" w:hAnsi="Times New Roman" w:cs="Times New Roman"/>
+          <w:color w:val="000000"/>
+          <w:sz w:val="27"/>
+          <w:szCs w:val="27"/>
+          <w:lang w:eastAsia="pt-BR"/>
+        </w:rPr>
+        <w:t xml:space="preserve"> (</w:t>
+      </w:r>
+      <w:proofErr w:type="spellStart"/>
+      <w:r>
+        <w:rPr>
+          <w:rFonts w:ascii="Times New Roman" w:eastAsia="Times New Roman" w:hAnsi="Times New Roman" w:cs="Times New Roman"/>
+          <w:color w:val="000000"/>
+          <w:sz w:val="27"/>
+          <w:szCs w:val="27"/>
+          <w:lang w:eastAsia="pt-BR"/>
+        </w:rPr>
+        <w:t>return</w:t>
+      </w:r>
+      <w:proofErr w:type="spellEnd"/>
+      <w:r>
+        <w:rPr>
+          <w:rFonts w:ascii="Times New Roman" w:eastAsia="Times New Roman" w:hAnsi="Times New Roman" w:cs="Times New Roman"/>
+          <w:color w:val="000000"/>
+          <w:sz w:val="27"/>
+          <w:szCs w:val="27"/>
+          <w:lang w:eastAsia="pt-BR"/>
+        </w:rPr>
+        <w:t xml:space="preserve"> </w:t>
+      </w:r>
+      <w:proofErr w:type="spellStart"/>
+      <w:r>
+        <w:rPr>
+          <w:rFonts w:ascii="Times New Roman" w:eastAsia="Times New Roman" w:hAnsi="Times New Roman" w:cs="Times New Roman"/>
+          <w:color w:val="000000"/>
+          <w:sz w:val="27"/>
+          <w:szCs w:val="27"/>
+          <w:lang w:eastAsia="pt-BR"/>
+        </w:rPr>
+        <w:t>to</w:t>
+      </w:r>
+      <w:proofErr w:type="spellEnd"/>
+      <w:r>
+        <w:rPr>
+          <w:rFonts w:ascii="Times New Roman" w:eastAsia="Times New Roman" w:hAnsi="Times New Roman" w:cs="Times New Roman"/>
+          <w:color w:val="000000"/>
+          <w:sz w:val="27"/>
+          <w:szCs w:val="27"/>
+          <w:lang w:eastAsia="pt-BR"/>
+        </w:rPr>
+        <w:t xml:space="preserve"> </w:t>
+      </w:r>
+      <w:proofErr w:type="spellStart"/>
+      <w:r>
+        <w:rPr>
+          <w:rFonts w:ascii="Times New Roman" w:eastAsia="Times New Roman" w:hAnsi="Times New Roman" w:cs="Times New Roman"/>
+          <w:color w:val="000000"/>
+          <w:sz w:val="27"/>
+          <w:szCs w:val="27"/>
+          <w:lang w:eastAsia="pt-BR"/>
+        </w:rPr>
+        <w:t>modified</w:t>
+      </w:r>
+      <w:proofErr w:type="spellEnd"/>
+      <w:r>
+        <w:rPr>
+          <w:rFonts w:ascii="Times New Roman" w:eastAsia="Times New Roman" w:hAnsi="Times New Roman" w:cs="Times New Roman"/>
+          <w:color w:val="000000"/>
+          <w:sz w:val="27"/>
+          <w:szCs w:val="27"/>
+          <w:lang w:eastAsia="pt-BR"/>
+        </w:rPr>
+        <w:t>)</w:t>
       </w:r>
     </w:p>
     <w:p>
@@ -611,16 +1251,74 @@
           <w:lang w:eastAsia="pt-BR"/>
         </w:rPr>
       </w:pPr>
-      <w:r>
-        <w:rPr>
-          <w:rFonts w:ascii="Times New Roman" w:eastAsia="Times New Roman" w:hAnsi="Times New Roman" w:cs="Times New Roman"/>
-          <w:color w:val="000000"/>
-          <w:sz w:val="27"/>
-          <w:szCs w:val="27"/>
-          <w:lang w:eastAsia="pt-BR"/>
-        </w:rPr>
-        <w:t>git restore --staged .</w:t>
-      </w:r>
+      <w:proofErr w:type="spellStart"/>
+      <w:r>
+        <w:rPr>
+          <w:rFonts w:ascii="Times New Roman" w:eastAsia="Times New Roman" w:hAnsi="Times New Roman" w:cs="Times New Roman"/>
+          <w:color w:val="000000"/>
+          <w:sz w:val="27"/>
+          <w:szCs w:val="27"/>
+          <w:lang w:eastAsia="pt-BR"/>
+        </w:rPr>
+        <w:t>git</w:t>
+      </w:r>
+      <w:proofErr w:type="spellEnd"/>
+      <w:r>
+        <w:rPr>
+          <w:rFonts w:ascii="Times New Roman" w:eastAsia="Times New Roman" w:hAnsi="Times New Roman" w:cs="Times New Roman"/>
+          <w:color w:val="000000"/>
+          <w:sz w:val="27"/>
+          <w:szCs w:val="27"/>
+          <w:lang w:eastAsia="pt-BR"/>
+        </w:rPr>
+        <w:t xml:space="preserve"> </w:t>
+      </w:r>
+      <w:proofErr w:type="spellStart"/>
+      <w:r>
+        <w:rPr>
+          <w:rFonts w:ascii="Times New Roman" w:eastAsia="Times New Roman" w:hAnsi="Times New Roman" w:cs="Times New Roman"/>
+          <w:color w:val="000000"/>
+          <w:sz w:val="27"/>
+          <w:szCs w:val="27"/>
+          <w:lang w:eastAsia="pt-BR"/>
+        </w:rPr>
+        <w:t>restore</w:t>
+      </w:r>
+      <w:proofErr w:type="spellEnd"/>
+      <w:r>
+        <w:rPr>
+          <w:rFonts w:ascii="Times New Roman" w:eastAsia="Times New Roman" w:hAnsi="Times New Roman" w:cs="Times New Roman"/>
+          <w:color w:val="000000"/>
+          <w:sz w:val="27"/>
+          <w:szCs w:val="27"/>
+          <w:lang w:eastAsia="pt-BR"/>
+        </w:rPr>
+        <w:t xml:space="preserve"> --</w:t>
+      </w:r>
+      <w:proofErr w:type="spellStart"/>
+      <w:proofErr w:type="gramStart"/>
+      <w:r>
+        <w:rPr>
+          <w:rFonts w:ascii="Times New Roman" w:eastAsia="Times New Roman" w:hAnsi="Times New Roman" w:cs="Times New Roman"/>
+          <w:color w:val="000000"/>
+          <w:sz w:val="27"/>
+          <w:szCs w:val="27"/>
+          <w:lang w:eastAsia="pt-BR"/>
+        </w:rPr>
+        <w:t>staged</w:t>
+      </w:r>
+      <w:proofErr w:type="spellEnd"/>
+      <w:r>
+        <w:rPr>
+          <w:rFonts w:ascii="Times New Roman" w:eastAsia="Times New Roman" w:hAnsi="Times New Roman" w:cs="Times New Roman"/>
+          <w:color w:val="000000"/>
+          <w:sz w:val="27"/>
+          <w:szCs w:val="27"/>
+          <w:lang w:eastAsia="pt-BR"/>
+        </w:rPr>
+        <w:t xml:space="preserve"> .</w:t>
+      </w:r>
+      <w:proofErr w:type="gramEnd"/>
     </w:p>
     <w:p>
       <w:pPr>
@@ -637,15 +1335,93 @@
           <w:lang w:eastAsia="pt-BR"/>
         </w:rPr>
       </w:pPr>
-      <w:r>
-        <w:rPr>
-          <w:rFonts w:ascii="Times New Roman" w:eastAsia="Times New Roman" w:hAnsi="Times New Roman" w:cs="Times New Roman"/>
-          <w:color w:val="000000"/>
-          <w:sz w:val="27"/>
-          <w:szCs w:val="27"/>
-          <w:lang w:eastAsia="pt-BR"/>
-        </w:rPr>
-        <w:t>git commit -m "first commit"</w:t>
+      <w:proofErr w:type="spellStart"/>
+      <w:r>
+        <w:rPr>
+          <w:rFonts w:ascii="Times New Roman" w:eastAsia="Times New Roman" w:hAnsi="Times New Roman" w:cs="Times New Roman"/>
+          <w:color w:val="000000"/>
+          <w:sz w:val="27"/>
+          <w:szCs w:val="27"/>
+          <w:lang w:eastAsia="pt-BR"/>
+        </w:rPr>
+        <w:t>git</w:t>
+      </w:r>
+      <w:proofErr w:type="spellEnd"/>
+      <w:r>
+        <w:rPr>
+          <w:rFonts w:ascii="Times New Roman" w:eastAsia="Times New Roman" w:hAnsi="Times New Roman" w:cs="Times New Roman"/>
+          <w:color w:val="000000"/>
+          <w:sz w:val="27"/>
+          <w:szCs w:val="27"/>
+          <w:lang w:eastAsia="pt-BR"/>
+        </w:rPr>
+        <w:t xml:space="preserve"> </w:t>
+      </w:r>
+      <w:proofErr w:type="spellStart"/>
+      <w:r>
+        <w:rPr>
+          <w:rFonts w:ascii="Times New Roman" w:eastAsia="Times New Roman" w:hAnsi="Times New Roman" w:cs="Times New Roman"/>
+          <w:color w:val="000000"/>
+          <w:sz w:val="27"/>
+          <w:szCs w:val="27"/>
+          <w:lang w:eastAsia="pt-BR"/>
+        </w:rPr>
+        <w:t>commit</w:t>
+      </w:r>
+      <w:proofErr w:type="spellEnd"/>
+      <w:r>
+        <w:rPr>
+          <w:rFonts w:ascii="Times New Roman" w:eastAsia="Times New Roman" w:hAnsi="Times New Roman" w:cs="Times New Roman"/>
+          <w:color w:val="000000"/>
+          <w:sz w:val="27"/>
+          <w:szCs w:val="27"/>
+          <w:lang w:eastAsia="pt-BR"/>
+        </w:rPr>
+        <w:t xml:space="preserve"> -m "</w:t>
+      </w:r>
+      <w:proofErr w:type="spellStart"/>
+      <w:r>
+        <w:rPr>
+          <w:rFonts w:ascii="Times New Roman" w:eastAsia="Times New Roman" w:hAnsi="Times New Roman" w:cs="Times New Roman"/>
+          <w:color w:val="000000"/>
+          <w:sz w:val="27"/>
+          <w:szCs w:val="27"/>
+          <w:lang w:eastAsia="pt-BR"/>
+        </w:rPr>
+        <w:t>first</w:t>
+      </w:r>
+      <w:proofErr w:type="spellEnd"/>
+      <w:r>
+        <w:rPr>
+          <w:rFonts w:ascii="Times New Roman" w:eastAsia="Times New Roman" w:hAnsi="Times New Roman" w:cs="Times New Roman"/>
+          <w:color w:val="000000"/>
+          <w:sz w:val="27"/>
+          <w:szCs w:val="27"/>
+          <w:lang w:eastAsia="pt-BR"/>
+        </w:rPr>
+        <w:t xml:space="preserve"> </w:t>
+      </w:r>
+      <w:proofErr w:type="spellStart"/>
+      <w:r>
+        <w:rPr>
+          <w:rFonts w:ascii="Times New Roman" w:eastAsia="Times New Roman" w:hAnsi="Times New Roman" w:cs="Times New Roman"/>
+          <w:color w:val="000000"/>
+          <w:sz w:val="27"/>
+          <w:szCs w:val="27"/>
+          <w:lang w:eastAsia="pt-BR"/>
+        </w:rPr>
+        <w:t>commit</w:t>
+      </w:r>
+      <w:proofErr w:type="spellEnd"/>
+      <w:r>
+        <w:rPr>
+          <w:rFonts w:ascii="Times New Roman" w:eastAsia="Times New Roman" w:hAnsi="Times New Roman" w:cs="Times New Roman"/>
+          <w:color w:val="000000"/>
+          <w:sz w:val="27"/>
+          <w:szCs w:val="27"/>
+          <w:lang w:eastAsia="pt-BR"/>
+        </w:rPr>
+        <w:t>"</w:t>
       </w:r>
     </w:p>
     <w:p>
@@ -663,15 +1439,93 @@
           <w:lang w:eastAsia="pt-BR"/>
         </w:rPr>
       </w:pPr>
-      <w:r>
-        <w:rPr>
-          <w:rFonts w:ascii="Times New Roman" w:eastAsia="Times New Roman" w:hAnsi="Times New Roman" w:cs="Times New Roman"/>
-          <w:color w:val="000000"/>
-          <w:sz w:val="27"/>
-          <w:szCs w:val="27"/>
-          <w:lang w:eastAsia="pt-BR"/>
-        </w:rPr>
-        <w:t>git commit --amend -m "new message"</w:t>
+      <w:proofErr w:type="spellStart"/>
+      <w:r>
+        <w:rPr>
+          <w:rFonts w:ascii="Times New Roman" w:eastAsia="Times New Roman" w:hAnsi="Times New Roman" w:cs="Times New Roman"/>
+          <w:color w:val="000000"/>
+          <w:sz w:val="27"/>
+          <w:szCs w:val="27"/>
+          <w:lang w:eastAsia="pt-BR"/>
+        </w:rPr>
+        <w:t>git</w:t>
+      </w:r>
+      <w:proofErr w:type="spellEnd"/>
+      <w:r>
+        <w:rPr>
+          <w:rFonts w:ascii="Times New Roman" w:eastAsia="Times New Roman" w:hAnsi="Times New Roman" w:cs="Times New Roman"/>
+          <w:color w:val="000000"/>
+          <w:sz w:val="27"/>
+          <w:szCs w:val="27"/>
+          <w:lang w:eastAsia="pt-BR"/>
+        </w:rPr>
+        <w:t xml:space="preserve"> </w:t>
+      </w:r>
+      <w:proofErr w:type="spellStart"/>
+      <w:r>
+        <w:rPr>
+          <w:rFonts w:ascii="Times New Roman" w:eastAsia="Times New Roman" w:hAnsi="Times New Roman" w:cs="Times New Roman"/>
+          <w:color w:val="000000"/>
+          <w:sz w:val="27"/>
+          <w:szCs w:val="27"/>
+          <w:lang w:eastAsia="pt-BR"/>
+        </w:rPr>
+        <w:t>commit</w:t>
+      </w:r>
+      <w:proofErr w:type="spellEnd"/>
+      <w:r>
+        <w:rPr>
+          <w:rFonts w:ascii="Times New Roman" w:eastAsia="Times New Roman" w:hAnsi="Times New Roman" w:cs="Times New Roman"/>
+          <w:color w:val="000000"/>
+          <w:sz w:val="27"/>
+          <w:szCs w:val="27"/>
+          <w:lang w:eastAsia="pt-BR"/>
+        </w:rPr>
+        <w:t xml:space="preserve"> --</w:t>
+      </w:r>
+      <w:proofErr w:type="spellStart"/>
+      <w:r>
+        <w:rPr>
+          <w:rFonts w:ascii="Times New Roman" w:eastAsia="Times New Roman" w:hAnsi="Times New Roman" w:cs="Times New Roman"/>
+          <w:color w:val="000000"/>
+          <w:sz w:val="27"/>
+          <w:szCs w:val="27"/>
+          <w:lang w:eastAsia="pt-BR"/>
+        </w:rPr>
+        <w:t>amend</w:t>
+      </w:r>
+      <w:proofErr w:type="spellEnd"/>
+      <w:r>
+        <w:rPr>
+          <w:rFonts w:ascii="Times New Roman" w:eastAsia="Times New Roman" w:hAnsi="Times New Roman" w:cs="Times New Roman"/>
+          <w:color w:val="000000"/>
+          <w:sz w:val="27"/>
+          <w:szCs w:val="27"/>
+          <w:lang w:eastAsia="pt-BR"/>
+        </w:rPr>
+        <w:t xml:space="preserve"> -m "new </w:t>
+      </w:r>
+      <w:proofErr w:type="spellStart"/>
+      <w:r>
+        <w:rPr>
+          <w:rFonts w:ascii="Times New Roman" w:eastAsia="Times New Roman" w:hAnsi="Times New Roman" w:cs="Times New Roman"/>
+          <w:color w:val="000000"/>
+          <w:sz w:val="27"/>
+          <w:szCs w:val="27"/>
+          <w:lang w:eastAsia="pt-BR"/>
+        </w:rPr>
+        <w:t>message</w:t>
+      </w:r>
+      <w:proofErr w:type="spellEnd"/>
+      <w:r>
+        <w:rPr>
+          <w:rFonts w:ascii="Times New Roman" w:eastAsia="Times New Roman" w:hAnsi="Times New Roman" w:cs="Times New Roman"/>
+          <w:color w:val="000000"/>
+          <w:sz w:val="27"/>
+          <w:szCs w:val="27"/>
+          <w:lang w:eastAsia="pt-BR"/>
+        </w:rPr>
+        <w:t>"</w:t>
       </w:r>
     </w:p>
     <w:p>
@@ -689,15 +1543,27 @@
           <w:lang w:eastAsia="pt-BR"/>
         </w:rPr>
       </w:pPr>
-      <w:r>
-        <w:rPr>
-          <w:rFonts w:ascii="Times New Roman" w:eastAsia="Times New Roman" w:hAnsi="Times New Roman" w:cs="Times New Roman"/>
-          <w:color w:val="000000"/>
-          <w:sz w:val="27"/>
-          <w:szCs w:val="27"/>
-          <w:lang w:eastAsia="pt-BR"/>
-        </w:rPr>
-        <w:t>git reset --soft HEAD~1</w:t>
+      <w:proofErr w:type="spellStart"/>
+      <w:r>
+        <w:rPr>
+          <w:rFonts w:ascii="Times New Roman" w:eastAsia="Times New Roman" w:hAnsi="Times New Roman" w:cs="Times New Roman"/>
+          <w:color w:val="000000"/>
+          <w:sz w:val="27"/>
+          <w:szCs w:val="27"/>
+          <w:lang w:eastAsia="pt-BR"/>
+        </w:rPr>
+        <w:t>git</w:t>
+      </w:r>
+      <w:proofErr w:type="spellEnd"/>
+      <w:r>
+        <w:rPr>
+          <w:rFonts w:ascii="Times New Roman" w:eastAsia="Times New Roman" w:hAnsi="Times New Roman" w:cs="Times New Roman"/>
+          <w:color w:val="000000"/>
+          <w:sz w:val="27"/>
+          <w:szCs w:val="27"/>
+          <w:lang w:eastAsia="pt-BR"/>
+        </w:rPr>
+        <w:t xml:space="preserve"> reset --soft HEAD~1</w:t>
       </w:r>
     </w:p>
     <w:p>
@@ -715,15 +1581,27 @@
           <w:lang w:eastAsia="pt-BR"/>
         </w:rPr>
       </w:pPr>
-      <w:r>
-        <w:rPr>
-          <w:rFonts w:ascii="Times New Roman" w:eastAsia="Times New Roman" w:hAnsi="Times New Roman" w:cs="Times New Roman"/>
-          <w:color w:val="000000"/>
-          <w:sz w:val="27"/>
-          <w:szCs w:val="27"/>
-          <w:lang w:eastAsia="pt-BR"/>
-        </w:rPr>
-        <w:t>git reset --hard HEAD~1</w:t>
+      <w:proofErr w:type="spellStart"/>
+      <w:r>
+        <w:rPr>
+          <w:rFonts w:ascii="Times New Roman" w:eastAsia="Times New Roman" w:hAnsi="Times New Roman" w:cs="Times New Roman"/>
+          <w:color w:val="000000"/>
+          <w:sz w:val="27"/>
+          <w:szCs w:val="27"/>
+          <w:lang w:eastAsia="pt-BR"/>
+        </w:rPr>
+        <w:t>git</w:t>
+      </w:r>
+      <w:proofErr w:type="spellEnd"/>
+      <w:r>
+        <w:rPr>
+          <w:rFonts w:ascii="Times New Roman" w:eastAsia="Times New Roman" w:hAnsi="Times New Roman" w:cs="Times New Roman"/>
+          <w:color w:val="000000"/>
+          <w:sz w:val="27"/>
+          <w:szCs w:val="27"/>
+          <w:lang w:eastAsia="pt-BR"/>
+        </w:rPr>
+        <w:t xml:space="preserve"> reset --hard HEAD~1</w:t>
       </w:r>
     </w:p>
     <w:p>
@@ -741,15 +1619,27 @@
           <w:lang w:eastAsia="pt-BR"/>
         </w:rPr>
       </w:pPr>
-      <w:r>
-        <w:rPr>
-          <w:rFonts w:ascii="Times New Roman" w:eastAsia="Times New Roman" w:hAnsi="Times New Roman" w:cs="Times New Roman"/>
-          <w:color w:val="000000"/>
-          <w:sz w:val="27"/>
-          <w:szCs w:val="27"/>
-          <w:lang w:eastAsia="pt-BR"/>
-        </w:rPr>
-        <w:t>git log</w:t>
+      <w:proofErr w:type="spellStart"/>
+      <w:r>
+        <w:rPr>
+          <w:rFonts w:ascii="Times New Roman" w:eastAsia="Times New Roman" w:hAnsi="Times New Roman" w:cs="Times New Roman"/>
+          <w:color w:val="000000"/>
+          <w:sz w:val="27"/>
+          <w:szCs w:val="27"/>
+          <w:lang w:eastAsia="pt-BR"/>
+        </w:rPr>
+        <w:t>git</w:t>
+      </w:r>
+      <w:proofErr w:type="spellEnd"/>
+      <w:r>
+        <w:rPr>
+          <w:rFonts w:ascii="Times New Roman" w:eastAsia="Times New Roman" w:hAnsi="Times New Roman" w:cs="Times New Roman"/>
+          <w:color w:val="000000"/>
+          <w:sz w:val="27"/>
+          <w:szCs w:val="27"/>
+          <w:lang w:eastAsia="pt-BR"/>
+        </w:rPr>
+        <w:t xml:space="preserve"> log</w:t>
       </w:r>
     </w:p>
     <w:p>
@@ -767,15 +1657,27 @@
           <w:lang w:eastAsia="pt-BR"/>
         </w:rPr>
       </w:pPr>
-      <w:r>
-        <w:rPr>
-          <w:rFonts w:ascii="Times New Roman" w:eastAsia="Times New Roman" w:hAnsi="Times New Roman" w:cs="Times New Roman"/>
-          <w:color w:val="000000"/>
-          <w:sz w:val="27"/>
-          <w:szCs w:val="27"/>
-          <w:lang w:eastAsia="pt-BR"/>
-        </w:rPr>
-        <w:t>git log -n 3</w:t>
+      <w:proofErr w:type="spellStart"/>
+      <w:r>
+        <w:rPr>
+          <w:rFonts w:ascii="Times New Roman" w:eastAsia="Times New Roman" w:hAnsi="Times New Roman" w:cs="Times New Roman"/>
+          <w:color w:val="000000"/>
+          <w:sz w:val="27"/>
+          <w:szCs w:val="27"/>
+          <w:lang w:eastAsia="pt-BR"/>
+        </w:rPr>
+        <w:t>git</w:t>
+      </w:r>
+      <w:proofErr w:type="spellEnd"/>
+      <w:r>
+        <w:rPr>
+          <w:rFonts w:ascii="Times New Roman" w:eastAsia="Times New Roman" w:hAnsi="Times New Roman" w:cs="Times New Roman"/>
+          <w:color w:val="000000"/>
+          <w:sz w:val="27"/>
+          <w:szCs w:val="27"/>
+          <w:lang w:eastAsia="pt-BR"/>
+        </w:rPr>
+        <w:t xml:space="preserve"> log -n 3</w:t>
       </w:r>
     </w:p>
     <w:p>
@@ -793,16 +1695,40 @@
           <w:lang w:eastAsia="pt-BR"/>
         </w:rPr>
       </w:pPr>
-      <w:r>
-        <w:rPr>
-          <w:rFonts w:ascii="Times New Roman" w:eastAsia="Times New Roman" w:hAnsi="Times New Roman" w:cs="Times New Roman"/>
-          <w:color w:val="000000"/>
-          <w:sz w:val="27"/>
-          <w:szCs w:val="27"/>
-          <w:lang w:eastAsia="pt-BR"/>
-        </w:rPr>
-        <w:t>git diff</w:t>
-      </w:r>
+      <w:proofErr w:type="spellStart"/>
+      <w:r>
+        <w:rPr>
+          <w:rFonts w:ascii="Times New Roman" w:eastAsia="Times New Roman" w:hAnsi="Times New Roman" w:cs="Times New Roman"/>
+          <w:color w:val="000000"/>
+          <w:sz w:val="27"/>
+          <w:szCs w:val="27"/>
+          <w:lang w:eastAsia="pt-BR"/>
+        </w:rPr>
+        <w:t>git</w:t>
+      </w:r>
+      <w:proofErr w:type="spellEnd"/>
+      <w:r>
+        <w:rPr>
+          <w:rFonts w:ascii="Times New Roman" w:eastAsia="Times New Roman" w:hAnsi="Times New Roman" w:cs="Times New Roman"/>
+          <w:color w:val="000000"/>
+          <w:sz w:val="27"/>
+          <w:szCs w:val="27"/>
+          <w:lang w:eastAsia="pt-BR"/>
+        </w:rPr>
+        <w:t xml:space="preserve"> </w:t>
+      </w:r>
+      <w:proofErr w:type="spellStart"/>
+      <w:r>
+        <w:rPr>
+          <w:rFonts w:ascii="Times New Roman" w:eastAsia="Times New Roman" w:hAnsi="Times New Roman" w:cs="Times New Roman"/>
+          <w:color w:val="000000"/>
+          <w:sz w:val="27"/>
+          <w:szCs w:val="27"/>
+          <w:lang w:eastAsia="pt-BR"/>
+        </w:rPr>
+        <w:t>diff</w:t>
+      </w:r>
+      <w:proofErr w:type="spellEnd"/>
     </w:p>
     <w:p>
       <w:pPr>
@@ -819,16 +1745,62 @@
           <w:lang w:eastAsia="pt-BR"/>
         </w:rPr>
       </w:pPr>
-      <w:r>
-        <w:rPr>
-          <w:rFonts w:ascii="Times New Roman" w:eastAsia="Times New Roman" w:hAnsi="Times New Roman" w:cs="Times New Roman"/>
-          <w:color w:val="000000"/>
-          <w:sz w:val="27"/>
-          <w:szCs w:val="27"/>
-          <w:lang w:eastAsia="pt-BR"/>
-        </w:rPr>
-        <w:t>git branch -M main</w:t>
-      </w:r>
+      <w:proofErr w:type="spellStart"/>
+      <w:r>
+        <w:rPr>
+          <w:rFonts w:ascii="Times New Roman" w:eastAsia="Times New Roman" w:hAnsi="Times New Roman" w:cs="Times New Roman"/>
+          <w:color w:val="000000"/>
+          <w:sz w:val="27"/>
+          <w:szCs w:val="27"/>
+          <w:lang w:eastAsia="pt-BR"/>
+        </w:rPr>
+        <w:t>git</w:t>
+      </w:r>
+      <w:proofErr w:type="spellEnd"/>
+      <w:r>
+        <w:rPr>
+          <w:rFonts w:ascii="Times New Roman" w:eastAsia="Times New Roman" w:hAnsi="Times New Roman" w:cs="Times New Roman"/>
+          <w:color w:val="000000"/>
+          <w:sz w:val="27"/>
+          <w:szCs w:val="27"/>
+          <w:lang w:eastAsia="pt-BR"/>
+        </w:rPr>
+        <w:t xml:space="preserve"> </w:t>
+      </w:r>
+      <w:proofErr w:type="spellStart"/>
+      <w:r>
+        <w:rPr>
+          <w:rFonts w:ascii="Times New Roman" w:eastAsia="Times New Roman" w:hAnsi="Times New Roman" w:cs="Times New Roman"/>
+          <w:color w:val="000000"/>
+          <w:sz w:val="27"/>
+          <w:szCs w:val="27"/>
+          <w:lang w:eastAsia="pt-BR"/>
+        </w:rPr>
+        <w:t>branch</w:t>
+      </w:r>
+      <w:proofErr w:type="spellEnd"/>
+      <w:r>
+        <w:rPr>
+          <w:rFonts w:ascii="Times New Roman" w:eastAsia="Times New Roman" w:hAnsi="Times New Roman" w:cs="Times New Roman"/>
+          <w:color w:val="000000"/>
+          <w:sz w:val="27"/>
+          <w:szCs w:val="27"/>
+          <w:lang w:eastAsia="pt-BR"/>
+        </w:rPr>
+        <w:t xml:space="preserve"> -M </w:t>
+      </w:r>
+      <w:proofErr w:type="spellStart"/>
+      <w:r>
+        <w:rPr>
+          <w:rFonts w:ascii="Times New Roman" w:eastAsia="Times New Roman" w:hAnsi="Times New Roman" w:cs="Times New Roman"/>
+          <w:color w:val="000000"/>
+          <w:sz w:val="27"/>
+          <w:szCs w:val="27"/>
+          <w:lang w:eastAsia="pt-BR"/>
+        </w:rPr>
+        <w:t>main</w:t>
+      </w:r>
+      <w:proofErr w:type="spellEnd"/>
     </w:p>
     <w:p>
       <w:pPr>
@@ -845,15 +1817,137 @@
           <w:lang w:eastAsia="pt-BR"/>
         </w:rPr>
       </w:pPr>
-      <w:r>
-        <w:rPr>
-          <w:rFonts w:ascii="Times New Roman" w:eastAsia="Times New Roman" w:hAnsi="Times New Roman" w:cs="Times New Roman"/>
-          <w:color w:val="000000"/>
-          <w:sz w:val="27"/>
-          <w:szCs w:val="27"/>
-          <w:lang w:eastAsia="pt-BR"/>
-        </w:rPr>
-        <w:t>git remote add origin (add address)</w:t>
+      <w:proofErr w:type="spellStart"/>
+      <w:r>
+        <w:rPr>
+          <w:rFonts w:ascii="Times New Roman" w:eastAsia="Times New Roman" w:hAnsi="Times New Roman" w:cs="Times New Roman"/>
+          <w:color w:val="000000"/>
+          <w:sz w:val="27"/>
+          <w:szCs w:val="27"/>
+          <w:lang w:eastAsia="pt-BR"/>
+        </w:rPr>
+        <w:t>git</w:t>
+      </w:r>
+      <w:proofErr w:type="spellEnd"/>
+      <w:r>
+        <w:rPr>
+          <w:rFonts w:ascii="Times New Roman" w:eastAsia="Times New Roman" w:hAnsi="Times New Roman" w:cs="Times New Roman"/>
+          <w:color w:val="000000"/>
+          <w:sz w:val="27"/>
+          <w:szCs w:val="27"/>
+          <w:lang w:eastAsia="pt-BR"/>
+        </w:rPr>
+        <w:t xml:space="preserve"> </w:t>
+      </w:r>
+      <w:proofErr w:type="spellStart"/>
+      <w:r>
+        <w:rPr>
+          <w:rFonts w:ascii="Times New Roman" w:eastAsia="Times New Roman" w:hAnsi="Times New Roman" w:cs="Times New Roman"/>
+          <w:color w:val="000000"/>
+          <w:sz w:val="27"/>
+          <w:szCs w:val="27"/>
+          <w:lang w:eastAsia="pt-BR"/>
+        </w:rPr>
+        <w:t>remote</w:t>
+      </w:r>
+      <w:proofErr w:type="spellEnd"/>
+      <w:r>
+        <w:rPr>
+          <w:rFonts w:ascii="Times New Roman" w:eastAsia="Times New Roman" w:hAnsi="Times New Roman" w:cs="Times New Roman"/>
+          <w:color w:val="000000"/>
+          <w:sz w:val="27"/>
+          <w:szCs w:val="27"/>
+          <w:lang w:eastAsia="pt-BR"/>
+        </w:rPr>
+        <w:t xml:space="preserve"> </w:t>
+      </w:r>
+      <w:proofErr w:type="spellStart"/>
+      <w:r>
+        <w:rPr>
+          <w:rFonts w:ascii="Times New Roman" w:eastAsia="Times New Roman" w:hAnsi="Times New Roman" w:cs="Times New Roman"/>
+          <w:color w:val="000000"/>
+          <w:sz w:val="27"/>
+          <w:szCs w:val="27"/>
+          <w:lang w:eastAsia="pt-BR"/>
+        </w:rPr>
+        <w:t>add</w:t>
+      </w:r>
+      <w:proofErr w:type="spellEnd"/>
+      <w:r>
+        <w:rPr>
+          <w:rFonts w:ascii="Times New Roman" w:eastAsia="Times New Roman" w:hAnsi="Times New Roman" w:cs="Times New Roman"/>
+          <w:color w:val="000000"/>
+          <w:sz w:val="27"/>
+          <w:szCs w:val="27"/>
+          <w:lang w:eastAsia="pt-BR"/>
+        </w:rPr>
+        <w:t xml:space="preserve"> </w:t>
+      </w:r>
+      <w:proofErr w:type="spellStart"/>
+      <w:r>
+        <w:rPr>
+          <w:rFonts w:ascii="Times New Roman" w:eastAsia="Times New Roman" w:hAnsi="Times New Roman" w:cs="Times New Roman"/>
+          <w:color w:val="000000"/>
+          <w:sz w:val="27"/>
+          <w:szCs w:val="27"/>
+          <w:lang w:eastAsia="pt-BR"/>
+        </w:rPr>
+        <w:t>origin</w:t>
+      </w:r>
+      <w:proofErr w:type="spellEnd"/>
+      <w:r>
+        <w:rPr>
+          <w:rFonts w:ascii="Times New Roman" w:eastAsia="Times New Roman" w:hAnsi="Times New Roman" w:cs="Times New Roman"/>
+          <w:color w:val="000000"/>
+          <w:sz w:val="27"/>
+          <w:szCs w:val="27"/>
+          <w:lang w:eastAsia="pt-BR"/>
+        </w:rPr>
+        <w:t xml:space="preserve"> (</w:t>
+      </w:r>
+      <w:proofErr w:type="spellStart"/>
+      <w:r>
+        <w:rPr>
+          <w:rFonts w:ascii="Times New Roman" w:eastAsia="Times New Roman" w:hAnsi="Times New Roman" w:cs="Times New Roman"/>
+          <w:color w:val="000000"/>
+          <w:sz w:val="27"/>
+          <w:szCs w:val="27"/>
+          <w:lang w:eastAsia="pt-BR"/>
+        </w:rPr>
+        <w:t>add</w:t>
+      </w:r>
+      <w:proofErr w:type="spellEnd"/>
+      <w:r>
+        <w:rPr>
+          <w:rFonts w:ascii="Times New Roman" w:eastAsia="Times New Roman" w:hAnsi="Times New Roman" w:cs="Times New Roman"/>
+          <w:color w:val="000000"/>
+          <w:sz w:val="27"/>
+          <w:szCs w:val="27"/>
+          <w:lang w:eastAsia="pt-BR"/>
+        </w:rPr>
+        <w:t xml:space="preserve"> </w:t>
+      </w:r>
+      <w:proofErr w:type="spellStart"/>
+      <w:r>
+        <w:rPr>
+          <w:rFonts w:ascii="Times New Roman" w:eastAsia="Times New Roman" w:hAnsi="Times New Roman" w:cs="Times New Roman"/>
+          <w:color w:val="000000"/>
+          <w:sz w:val="27"/>
+          <w:szCs w:val="27"/>
+          <w:lang w:eastAsia="pt-BR"/>
+        </w:rPr>
+        <w:t>address</w:t>
+      </w:r>
+      <w:proofErr w:type="spellEnd"/>
+      <w:r>
+        <w:rPr>
+          <w:rFonts w:ascii="Times New Roman" w:eastAsia="Times New Roman" w:hAnsi="Times New Roman" w:cs="Times New Roman"/>
+          <w:color w:val="000000"/>
+          <w:sz w:val="27"/>
+          <w:szCs w:val="27"/>
+          <w:lang w:eastAsia="pt-BR"/>
+        </w:rPr>
+        <w:t>)</w:t>
       </w:r>
     </w:p>
     <w:p>
@@ -871,15 +1965,115 @@
           <w:lang w:eastAsia="pt-BR"/>
         </w:rPr>
       </w:pPr>
-      <w:r>
-        <w:rPr>
-          <w:rFonts w:ascii="Times New Roman" w:eastAsia="Times New Roman" w:hAnsi="Times New Roman" w:cs="Times New Roman"/>
-          <w:color w:val="000000"/>
-          <w:sz w:val="27"/>
-          <w:szCs w:val="27"/>
-          <w:lang w:eastAsia="pt-BR"/>
-        </w:rPr>
-        <w:t>git remote --v (consult remote address)</w:t>
+      <w:proofErr w:type="spellStart"/>
+      <w:r>
+        <w:rPr>
+          <w:rFonts w:ascii="Times New Roman" w:eastAsia="Times New Roman" w:hAnsi="Times New Roman" w:cs="Times New Roman"/>
+          <w:color w:val="000000"/>
+          <w:sz w:val="27"/>
+          <w:szCs w:val="27"/>
+          <w:lang w:eastAsia="pt-BR"/>
+        </w:rPr>
+        <w:t>git</w:t>
+      </w:r>
+      <w:proofErr w:type="spellEnd"/>
+      <w:r>
+        <w:rPr>
+          <w:rFonts w:ascii="Times New Roman" w:eastAsia="Times New Roman" w:hAnsi="Times New Roman" w:cs="Times New Roman"/>
+          <w:color w:val="000000"/>
+          <w:sz w:val="27"/>
+          <w:szCs w:val="27"/>
+          <w:lang w:eastAsia="pt-BR"/>
+        </w:rPr>
+        <w:t xml:space="preserve"> </w:t>
+      </w:r>
+      <w:proofErr w:type="spellStart"/>
+      <w:r>
+        <w:rPr>
+          <w:rFonts w:ascii="Times New Roman" w:eastAsia="Times New Roman" w:hAnsi="Times New Roman" w:cs="Times New Roman"/>
+          <w:color w:val="000000"/>
+          <w:sz w:val="27"/>
+          <w:szCs w:val="27"/>
+          <w:lang w:eastAsia="pt-BR"/>
+        </w:rPr>
+        <w:t>remote</w:t>
+      </w:r>
+      <w:proofErr w:type="spellEnd"/>
+      <w:r>
+        <w:rPr>
+          <w:rFonts w:ascii="Times New Roman" w:eastAsia="Times New Roman" w:hAnsi="Times New Roman" w:cs="Times New Roman"/>
+          <w:color w:val="000000"/>
+          <w:sz w:val="27"/>
+          <w:szCs w:val="27"/>
+          <w:lang w:eastAsia="pt-BR"/>
+        </w:rPr>
+        <w:t xml:space="preserve"> --v (</w:t>
+      </w:r>
+      <w:proofErr w:type="spellStart"/>
+      <w:r>
+        <w:rPr>
+          <w:rFonts w:ascii="Times New Roman" w:eastAsia="Times New Roman" w:hAnsi="Times New Roman" w:cs="Times New Roman"/>
+          <w:color w:val="000000"/>
+          <w:sz w:val="27"/>
+          <w:szCs w:val="27"/>
+          <w:lang w:eastAsia="pt-BR"/>
+        </w:rPr>
+        <w:t>consult</w:t>
+      </w:r>
+      <w:proofErr w:type="spellEnd"/>
+      <w:r>
+        <w:rPr>
+          <w:rFonts w:ascii="Times New Roman" w:eastAsia="Times New Roman" w:hAnsi="Times New Roman" w:cs="Times New Roman"/>
+          <w:color w:val="000000"/>
+          <w:sz w:val="27"/>
+          <w:szCs w:val="27"/>
+          <w:lang w:eastAsia="pt-BR"/>
+        </w:rPr>
+        <w:t xml:space="preserve"> </w:t>
+      </w:r>
+      <w:proofErr w:type="spellStart"/>
+      <w:r>
+        <w:rPr>
+          <w:rFonts w:ascii="Times New Roman" w:eastAsia="Times New Roman" w:hAnsi="Times New Roman" w:cs="Times New Roman"/>
+          <w:color w:val="000000"/>
+          <w:sz w:val="27"/>
+          <w:szCs w:val="27"/>
+          <w:lang w:eastAsia="pt-BR"/>
+        </w:rPr>
+        <w:t>remote</w:t>
+      </w:r>
+      <w:proofErr w:type="spellEnd"/>
+      <w:r>
+        <w:rPr>
+          <w:rFonts w:ascii="Times New Roman" w:eastAsia="Times New Roman" w:hAnsi="Times New Roman" w:cs="Times New Roman"/>
+          <w:color w:val="000000"/>
+          <w:sz w:val="27"/>
+          <w:szCs w:val="27"/>
+          <w:lang w:eastAsia="pt-BR"/>
+        </w:rPr>
+        <w:t xml:space="preserve"> </w:t>
+      </w:r>
+      <w:proofErr w:type="spellStart"/>
+      <w:r>
+        <w:rPr>
+          <w:rFonts w:ascii="Times New Roman" w:eastAsia="Times New Roman" w:hAnsi="Times New Roman" w:cs="Times New Roman"/>
+          <w:color w:val="000000"/>
+          <w:sz w:val="27"/>
+          <w:szCs w:val="27"/>
+          <w:lang w:eastAsia="pt-BR"/>
+        </w:rPr>
+        <w:t>address</w:t>
+      </w:r>
+      <w:proofErr w:type="spellEnd"/>
+      <w:r>
+        <w:rPr>
+          <w:rFonts w:ascii="Times New Roman" w:eastAsia="Times New Roman" w:hAnsi="Times New Roman" w:cs="Times New Roman"/>
+          <w:color w:val="000000"/>
+          <w:sz w:val="27"/>
+          <w:szCs w:val="27"/>
+          <w:lang w:eastAsia="pt-BR"/>
+        </w:rPr>
+        <w:t>)</w:t>
       </w:r>
     </w:p>
     <w:p>
@@ -897,16 +2091,84 @@
           <w:lang w:eastAsia="pt-BR"/>
         </w:rPr>
       </w:pPr>
-      <w:r>
-        <w:rPr>
-          <w:rFonts w:ascii="Times New Roman" w:eastAsia="Times New Roman" w:hAnsi="Times New Roman" w:cs="Times New Roman"/>
-          <w:color w:val="000000"/>
-          <w:sz w:val="27"/>
-          <w:szCs w:val="27"/>
-          <w:lang w:eastAsia="pt-BR"/>
-        </w:rPr>
-        <w:t>git push -u origin main</w:t>
-      </w:r>
+      <w:proofErr w:type="spellStart"/>
+      <w:r>
+        <w:rPr>
+          <w:rFonts w:ascii="Times New Roman" w:eastAsia="Times New Roman" w:hAnsi="Times New Roman" w:cs="Times New Roman"/>
+          <w:color w:val="000000"/>
+          <w:sz w:val="27"/>
+          <w:szCs w:val="27"/>
+          <w:lang w:eastAsia="pt-BR"/>
+        </w:rPr>
+        <w:t>git</w:t>
+      </w:r>
+      <w:proofErr w:type="spellEnd"/>
+      <w:r>
+        <w:rPr>
+          <w:rFonts w:ascii="Times New Roman" w:eastAsia="Times New Roman" w:hAnsi="Times New Roman" w:cs="Times New Roman"/>
+          <w:color w:val="000000"/>
+          <w:sz w:val="27"/>
+          <w:szCs w:val="27"/>
+          <w:lang w:eastAsia="pt-BR"/>
+        </w:rPr>
+        <w:t xml:space="preserve"> </w:t>
+      </w:r>
+      <w:proofErr w:type="spellStart"/>
+      <w:r>
+        <w:rPr>
+          <w:rFonts w:ascii="Times New Roman" w:eastAsia="Times New Roman" w:hAnsi="Times New Roman" w:cs="Times New Roman"/>
+          <w:color w:val="000000"/>
+          <w:sz w:val="27"/>
+          <w:szCs w:val="27"/>
+          <w:lang w:eastAsia="pt-BR"/>
+        </w:rPr>
+        <w:t>push</w:t>
+      </w:r>
+      <w:proofErr w:type="spellEnd"/>
+      <w:r>
+        <w:rPr>
+          <w:rFonts w:ascii="Times New Roman" w:eastAsia="Times New Roman" w:hAnsi="Times New Roman" w:cs="Times New Roman"/>
+          <w:color w:val="000000"/>
+          <w:sz w:val="27"/>
+          <w:szCs w:val="27"/>
+          <w:lang w:eastAsia="pt-BR"/>
+        </w:rPr>
+        <w:t xml:space="preserve"> -u </w:t>
+      </w:r>
+      <w:proofErr w:type="spellStart"/>
+      <w:r>
+        <w:rPr>
+          <w:rFonts w:ascii="Times New Roman" w:eastAsia="Times New Roman" w:hAnsi="Times New Roman" w:cs="Times New Roman"/>
+          <w:color w:val="000000"/>
+          <w:sz w:val="27"/>
+          <w:szCs w:val="27"/>
+          <w:lang w:eastAsia="pt-BR"/>
+        </w:rPr>
+        <w:t>origin</w:t>
+      </w:r>
+      <w:proofErr w:type="spellEnd"/>
+      <w:r>
+        <w:rPr>
+          <w:rFonts w:ascii="Times New Roman" w:eastAsia="Times New Roman" w:hAnsi="Times New Roman" w:cs="Times New Roman"/>
+          <w:color w:val="000000"/>
+          <w:sz w:val="27"/>
+          <w:szCs w:val="27"/>
+          <w:lang w:eastAsia="pt-BR"/>
+        </w:rPr>
+        <w:t xml:space="preserve"> </w:t>
+      </w:r>
+      <w:proofErr w:type="spellStart"/>
+      <w:r>
+        <w:rPr>
+          <w:rFonts w:ascii="Times New Roman" w:eastAsia="Times New Roman" w:hAnsi="Times New Roman" w:cs="Times New Roman"/>
+          <w:color w:val="000000"/>
+          <w:sz w:val="27"/>
+          <w:szCs w:val="27"/>
+          <w:lang w:eastAsia="pt-BR"/>
+        </w:rPr>
+        <w:t>main</w:t>
+      </w:r>
+      <w:proofErr w:type="spellEnd"/>
     </w:p>
     <w:p>
       <w:pPr>
@@ -923,16 +2185,40 @@
           <w:lang w:eastAsia="pt-BR"/>
         </w:rPr>
       </w:pPr>
-      <w:r>
-        <w:rPr>
-          <w:rFonts w:ascii="Times New Roman" w:eastAsia="Times New Roman" w:hAnsi="Times New Roman" w:cs="Times New Roman"/>
-          <w:color w:val="000000"/>
-          <w:sz w:val="27"/>
-          <w:szCs w:val="27"/>
-          <w:lang w:eastAsia="pt-BR"/>
-        </w:rPr>
-        <w:t>git push</w:t>
-      </w:r>
+      <w:proofErr w:type="spellStart"/>
+      <w:r>
+        <w:rPr>
+          <w:rFonts w:ascii="Times New Roman" w:eastAsia="Times New Roman" w:hAnsi="Times New Roman" w:cs="Times New Roman"/>
+          <w:color w:val="000000"/>
+          <w:sz w:val="27"/>
+          <w:szCs w:val="27"/>
+          <w:lang w:eastAsia="pt-BR"/>
+        </w:rPr>
+        <w:t>git</w:t>
+      </w:r>
+      <w:proofErr w:type="spellEnd"/>
+      <w:r>
+        <w:rPr>
+          <w:rFonts w:ascii="Times New Roman" w:eastAsia="Times New Roman" w:hAnsi="Times New Roman" w:cs="Times New Roman"/>
+          <w:color w:val="000000"/>
+          <w:sz w:val="27"/>
+          <w:szCs w:val="27"/>
+          <w:lang w:eastAsia="pt-BR"/>
+        </w:rPr>
+        <w:t xml:space="preserve"> </w:t>
+      </w:r>
+      <w:proofErr w:type="spellStart"/>
+      <w:r>
+        <w:rPr>
+          <w:rFonts w:ascii="Times New Roman" w:eastAsia="Times New Roman" w:hAnsi="Times New Roman" w:cs="Times New Roman"/>
+          <w:color w:val="000000"/>
+          <w:sz w:val="27"/>
+          <w:szCs w:val="27"/>
+          <w:lang w:eastAsia="pt-BR"/>
+        </w:rPr>
+        <w:t>push</w:t>
+      </w:r>
+      <w:proofErr w:type="spellEnd"/>
     </w:p>
     <w:p>
       <w:pPr>
@@ -949,16 +2235,40 @@
           <w:lang w:eastAsia="pt-BR"/>
         </w:rPr>
       </w:pPr>
-      <w:r>
-        <w:rPr>
-          <w:rFonts w:ascii="Times New Roman" w:eastAsia="Times New Roman" w:hAnsi="Times New Roman" w:cs="Times New Roman"/>
-          <w:color w:val="000000"/>
-          <w:sz w:val="27"/>
-          <w:szCs w:val="27"/>
-          <w:lang w:eastAsia="pt-BR"/>
-        </w:rPr>
-        <w:t>git pull</w:t>
-      </w:r>
+      <w:proofErr w:type="spellStart"/>
+      <w:r>
+        <w:rPr>
+          <w:rFonts w:ascii="Times New Roman" w:eastAsia="Times New Roman" w:hAnsi="Times New Roman" w:cs="Times New Roman"/>
+          <w:color w:val="000000"/>
+          <w:sz w:val="27"/>
+          <w:szCs w:val="27"/>
+          <w:lang w:eastAsia="pt-BR"/>
+        </w:rPr>
+        <w:t>git</w:t>
+      </w:r>
+      <w:proofErr w:type="spellEnd"/>
+      <w:r>
+        <w:rPr>
+          <w:rFonts w:ascii="Times New Roman" w:eastAsia="Times New Roman" w:hAnsi="Times New Roman" w:cs="Times New Roman"/>
+          <w:color w:val="000000"/>
+          <w:sz w:val="27"/>
+          <w:szCs w:val="27"/>
+          <w:lang w:eastAsia="pt-BR"/>
+        </w:rPr>
+        <w:t xml:space="preserve"> </w:t>
+      </w:r>
+      <w:proofErr w:type="spellStart"/>
+      <w:r>
+        <w:rPr>
+          <w:rFonts w:ascii="Times New Roman" w:eastAsia="Times New Roman" w:hAnsi="Times New Roman" w:cs="Times New Roman"/>
+          <w:color w:val="000000"/>
+          <w:sz w:val="27"/>
+          <w:szCs w:val="27"/>
+          <w:lang w:eastAsia="pt-BR"/>
+        </w:rPr>
+        <w:t>pull</w:t>
+      </w:r>
+      <w:proofErr w:type="spellEnd"/>
     </w:p>
     <w:p>
       <w:pPr>
@@ -975,15 +2285,49 @@
           <w:lang w:eastAsia="pt-BR"/>
         </w:rPr>
       </w:pPr>
-      <w:r>
-        <w:rPr>
-          <w:rFonts w:ascii="Times New Roman" w:eastAsia="Times New Roman" w:hAnsi="Times New Roman" w:cs="Times New Roman"/>
-          <w:color w:val="000000"/>
-          <w:sz w:val="27"/>
-          <w:szCs w:val="27"/>
-          <w:lang w:eastAsia="pt-BR"/>
-        </w:rPr>
-        <w:t>git clone (add link)</w:t>
+      <w:proofErr w:type="spellStart"/>
+      <w:r>
+        <w:rPr>
+          <w:rFonts w:ascii="Times New Roman" w:eastAsia="Times New Roman" w:hAnsi="Times New Roman" w:cs="Times New Roman"/>
+          <w:color w:val="000000"/>
+          <w:sz w:val="27"/>
+          <w:szCs w:val="27"/>
+          <w:lang w:eastAsia="pt-BR"/>
+        </w:rPr>
+        <w:t>git</w:t>
+      </w:r>
+      <w:proofErr w:type="spellEnd"/>
+      <w:r>
+        <w:rPr>
+          <w:rFonts w:ascii="Times New Roman" w:eastAsia="Times New Roman" w:hAnsi="Times New Roman" w:cs="Times New Roman"/>
+          <w:color w:val="000000"/>
+          <w:sz w:val="27"/>
+          <w:szCs w:val="27"/>
+          <w:lang w:eastAsia="pt-BR"/>
+        </w:rPr>
+        <w:t xml:space="preserve"> clone (</w:t>
+      </w:r>
+      <w:proofErr w:type="spellStart"/>
+      <w:r>
+        <w:rPr>
+          <w:rFonts w:ascii="Times New Roman" w:eastAsia="Times New Roman" w:hAnsi="Times New Roman" w:cs="Times New Roman"/>
+          <w:color w:val="000000"/>
+          <w:sz w:val="27"/>
+          <w:szCs w:val="27"/>
+          <w:lang w:eastAsia="pt-BR"/>
+        </w:rPr>
+        <w:t>add</w:t>
+      </w:r>
+      <w:proofErr w:type="spellEnd"/>
+      <w:r>
+        <w:rPr>
+          <w:rFonts w:ascii="Times New Roman" w:eastAsia="Times New Roman" w:hAnsi="Times New Roman" w:cs="Times New Roman"/>
+          <w:color w:val="000000"/>
+          <w:sz w:val="27"/>
+          <w:szCs w:val="27"/>
+          <w:lang w:eastAsia="pt-BR"/>
+        </w:rPr>
+        <w:t xml:space="preserve"> link)</w:t>
       </w:r>
     </w:p>
     <w:p>
@@ -1001,16 +2345,40 @@
           <w:lang w:eastAsia="pt-BR"/>
         </w:rPr>
       </w:pPr>
-      <w:r>
-        <w:rPr>
-          <w:rFonts w:ascii="Times New Roman" w:eastAsia="Times New Roman" w:hAnsi="Times New Roman" w:cs="Times New Roman"/>
-          <w:color w:val="000000"/>
-          <w:sz w:val="27"/>
-          <w:szCs w:val="27"/>
-          <w:lang w:eastAsia="pt-BR"/>
-        </w:rPr>
-        <w:t>git branch</w:t>
-      </w:r>
+      <w:proofErr w:type="spellStart"/>
+      <w:r>
+        <w:rPr>
+          <w:rFonts w:ascii="Times New Roman" w:eastAsia="Times New Roman" w:hAnsi="Times New Roman" w:cs="Times New Roman"/>
+          <w:color w:val="000000"/>
+          <w:sz w:val="27"/>
+          <w:szCs w:val="27"/>
+          <w:lang w:eastAsia="pt-BR"/>
+        </w:rPr>
+        <w:t>git</w:t>
+      </w:r>
+      <w:proofErr w:type="spellEnd"/>
+      <w:r>
+        <w:rPr>
+          <w:rFonts w:ascii="Times New Roman" w:eastAsia="Times New Roman" w:hAnsi="Times New Roman" w:cs="Times New Roman"/>
+          <w:color w:val="000000"/>
+          <w:sz w:val="27"/>
+          <w:szCs w:val="27"/>
+          <w:lang w:eastAsia="pt-BR"/>
+        </w:rPr>
+        <w:t xml:space="preserve"> </w:t>
+      </w:r>
+      <w:proofErr w:type="spellStart"/>
+      <w:r>
+        <w:rPr>
+          <w:rFonts w:ascii="Times New Roman" w:eastAsia="Times New Roman" w:hAnsi="Times New Roman" w:cs="Times New Roman"/>
+          <w:color w:val="000000"/>
+          <w:sz w:val="27"/>
+          <w:szCs w:val="27"/>
+          <w:lang w:eastAsia="pt-BR"/>
+        </w:rPr>
+        <w:t>branch</w:t>
+      </w:r>
+      <w:proofErr w:type="spellEnd"/>
     </w:p>
     <w:p>
       <w:pPr>
@@ -1027,15 +2395,93 @@
           <w:lang w:eastAsia="pt-BR"/>
         </w:rPr>
       </w:pPr>
-      <w:r>
-        <w:rPr>
-          <w:rFonts w:ascii="Times New Roman" w:eastAsia="Times New Roman" w:hAnsi="Times New Roman" w:cs="Times New Roman"/>
-          <w:color w:val="000000"/>
-          <w:sz w:val="27"/>
-          <w:szCs w:val="27"/>
-          <w:lang w:eastAsia="pt-BR"/>
-        </w:rPr>
-        <w:t>git branch (name (dev))</w:t>
+      <w:proofErr w:type="spellStart"/>
+      <w:r>
+        <w:rPr>
+          <w:rFonts w:ascii="Times New Roman" w:eastAsia="Times New Roman" w:hAnsi="Times New Roman" w:cs="Times New Roman"/>
+          <w:color w:val="000000"/>
+          <w:sz w:val="27"/>
+          <w:szCs w:val="27"/>
+          <w:lang w:eastAsia="pt-BR"/>
+        </w:rPr>
+        <w:t>git</w:t>
+      </w:r>
+      <w:proofErr w:type="spellEnd"/>
+      <w:r>
+        <w:rPr>
+          <w:rFonts w:ascii="Times New Roman" w:eastAsia="Times New Roman" w:hAnsi="Times New Roman" w:cs="Times New Roman"/>
+          <w:color w:val="000000"/>
+          <w:sz w:val="27"/>
+          <w:szCs w:val="27"/>
+          <w:lang w:eastAsia="pt-BR"/>
+        </w:rPr>
+        <w:t xml:space="preserve"> </w:t>
+      </w:r>
+      <w:proofErr w:type="spellStart"/>
+      <w:r>
+        <w:rPr>
+          <w:rFonts w:ascii="Times New Roman" w:eastAsia="Times New Roman" w:hAnsi="Times New Roman" w:cs="Times New Roman"/>
+          <w:color w:val="000000"/>
+          <w:sz w:val="27"/>
+          <w:szCs w:val="27"/>
+          <w:lang w:eastAsia="pt-BR"/>
+        </w:rPr>
+        <w:t>branch</w:t>
+      </w:r>
+      <w:proofErr w:type="spellEnd"/>
+      <w:r>
+        <w:rPr>
+          <w:rFonts w:ascii="Times New Roman" w:eastAsia="Times New Roman" w:hAnsi="Times New Roman" w:cs="Times New Roman"/>
+          <w:color w:val="000000"/>
+          <w:sz w:val="27"/>
+          <w:szCs w:val="27"/>
+          <w:lang w:eastAsia="pt-BR"/>
+        </w:rPr>
+        <w:t xml:space="preserve"> (</w:t>
+      </w:r>
+      <w:proofErr w:type="spellStart"/>
+      <w:r>
+        <w:rPr>
+          <w:rFonts w:ascii="Times New Roman" w:eastAsia="Times New Roman" w:hAnsi="Times New Roman" w:cs="Times New Roman"/>
+          <w:color w:val="000000"/>
+          <w:sz w:val="27"/>
+          <w:szCs w:val="27"/>
+          <w:lang w:eastAsia="pt-BR"/>
+        </w:rPr>
+        <w:t>name</w:t>
+      </w:r>
+      <w:proofErr w:type="spellEnd"/>
+      <w:r>
+        <w:rPr>
+          <w:rFonts w:ascii="Times New Roman" w:eastAsia="Times New Roman" w:hAnsi="Times New Roman" w:cs="Times New Roman"/>
+          <w:color w:val="000000"/>
+          <w:sz w:val="27"/>
+          <w:szCs w:val="27"/>
+          <w:lang w:eastAsia="pt-BR"/>
+        </w:rPr>
+        <w:t xml:space="preserve"> (</w:t>
+      </w:r>
+      <w:proofErr w:type="spellStart"/>
+      <w:r>
+        <w:rPr>
+          <w:rFonts w:ascii="Times New Roman" w:eastAsia="Times New Roman" w:hAnsi="Times New Roman" w:cs="Times New Roman"/>
+          <w:color w:val="000000"/>
+          <w:sz w:val="27"/>
+          <w:szCs w:val="27"/>
+          <w:lang w:eastAsia="pt-BR"/>
+        </w:rPr>
+        <w:t>dev</w:t>
+      </w:r>
+      <w:proofErr w:type="spellEnd"/>
+      <w:r>
+        <w:rPr>
+          <w:rFonts w:ascii="Times New Roman" w:eastAsia="Times New Roman" w:hAnsi="Times New Roman" w:cs="Times New Roman"/>
+          <w:color w:val="000000"/>
+          <w:sz w:val="27"/>
+          <w:szCs w:val="27"/>
+          <w:lang w:eastAsia="pt-BR"/>
+        </w:rPr>
+        <w:t>))</w:t>
       </w:r>
     </w:p>
     <w:p>
@@ -1053,15 +2499,71 @@
           <w:lang w:eastAsia="pt-BR"/>
         </w:rPr>
       </w:pPr>
-      <w:r>
-        <w:rPr>
-          <w:rFonts w:ascii="Times New Roman" w:eastAsia="Times New Roman" w:hAnsi="Times New Roman" w:cs="Times New Roman"/>
-          <w:color w:val="000000"/>
-          <w:sz w:val="27"/>
-          <w:szCs w:val="27"/>
-          <w:lang w:eastAsia="pt-BR"/>
-        </w:rPr>
-        <w:t>git branch -D (name)</w:t>
+      <w:proofErr w:type="spellStart"/>
+      <w:r>
+        <w:rPr>
+          <w:rFonts w:ascii="Times New Roman" w:eastAsia="Times New Roman" w:hAnsi="Times New Roman" w:cs="Times New Roman"/>
+          <w:color w:val="000000"/>
+          <w:sz w:val="27"/>
+          <w:szCs w:val="27"/>
+          <w:lang w:eastAsia="pt-BR"/>
+        </w:rPr>
+        <w:t>git</w:t>
+      </w:r>
+      <w:proofErr w:type="spellEnd"/>
+      <w:r>
+        <w:rPr>
+          <w:rFonts w:ascii="Times New Roman" w:eastAsia="Times New Roman" w:hAnsi="Times New Roman" w:cs="Times New Roman"/>
+          <w:color w:val="000000"/>
+          <w:sz w:val="27"/>
+          <w:szCs w:val="27"/>
+          <w:lang w:eastAsia="pt-BR"/>
+        </w:rPr>
+        <w:t xml:space="preserve"> </w:t>
+      </w:r>
+      <w:proofErr w:type="spellStart"/>
+      <w:r>
+        <w:rPr>
+          <w:rFonts w:ascii="Times New Roman" w:eastAsia="Times New Roman" w:hAnsi="Times New Roman" w:cs="Times New Roman"/>
+          <w:color w:val="000000"/>
+          <w:sz w:val="27"/>
+          <w:szCs w:val="27"/>
+          <w:lang w:eastAsia="pt-BR"/>
+        </w:rPr>
+        <w:t>branch</w:t>
+      </w:r>
+      <w:proofErr w:type="spellEnd"/>
+      <w:r>
+        <w:rPr>
+          <w:rFonts w:ascii="Times New Roman" w:eastAsia="Times New Roman" w:hAnsi="Times New Roman" w:cs="Times New Roman"/>
+          <w:color w:val="000000"/>
+          <w:sz w:val="27"/>
+          <w:szCs w:val="27"/>
+          <w:lang w:eastAsia="pt-BR"/>
+        </w:rPr>
+        <w:t xml:space="preserve"> -D (</w:t>
+      </w:r>
+      <w:proofErr w:type="spellStart"/>
+      <w:r>
+        <w:rPr>
+          <w:rFonts w:ascii="Times New Roman" w:eastAsia="Times New Roman" w:hAnsi="Times New Roman" w:cs="Times New Roman"/>
+          <w:color w:val="000000"/>
+          <w:sz w:val="27"/>
+          <w:szCs w:val="27"/>
+          <w:lang w:eastAsia="pt-BR"/>
+        </w:rPr>
+        <w:t>name</w:t>
+      </w:r>
+      <w:proofErr w:type="spellEnd"/>
+      <w:r>
+        <w:rPr>
+          <w:rFonts w:ascii="Times New Roman" w:eastAsia="Times New Roman" w:hAnsi="Times New Roman" w:cs="Times New Roman"/>
+          <w:color w:val="000000"/>
+          <w:sz w:val="27"/>
+          <w:szCs w:val="27"/>
+          <w:lang w:eastAsia="pt-BR"/>
+        </w:rPr>
+        <w:t>)</w:t>
       </w:r>
     </w:p>
     <w:p>
@@ -1079,15 +2581,71 @@
           <w:lang w:eastAsia="pt-BR"/>
         </w:rPr>
       </w:pPr>
-      <w:r>
-        <w:rPr>
-          <w:rFonts w:ascii="Times New Roman" w:eastAsia="Times New Roman" w:hAnsi="Times New Roman" w:cs="Times New Roman"/>
-          <w:color w:val="000000"/>
-          <w:sz w:val="27"/>
-          <w:szCs w:val="27"/>
-          <w:lang w:eastAsia="pt-BR"/>
-        </w:rPr>
-        <w:t>git checkout (name branch)</w:t>
+      <w:proofErr w:type="spellStart"/>
+      <w:r>
+        <w:rPr>
+          <w:rFonts w:ascii="Times New Roman" w:eastAsia="Times New Roman" w:hAnsi="Times New Roman" w:cs="Times New Roman"/>
+          <w:color w:val="000000"/>
+          <w:sz w:val="27"/>
+          <w:szCs w:val="27"/>
+          <w:lang w:eastAsia="pt-BR"/>
+        </w:rPr>
+        <w:t>git</w:t>
+      </w:r>
+      <w:proofErr w:type="spellEnd"/>
+      <w:r>
+        <w:rPr>
+          <w:rFonts w:ascii="Times New Roman" w:eastAsia="Times New Roman" w:hAnsi="Times New Roman" w:cs="Times New Roman"/>
+          <w:color w:val="000000"/>
+          <w:sz w:val="27"/>
+          <w:szCs w:val="27"/>
+          <w:lang w:eastAsia="pt-BR"/>
+        </w:rPr>
+        <w:t xml:space="preserve"> checkout (</w:t>
+      </w:r>
+      <w:proofErr w:type="spellStart"/>
+      <w:r>
+        <w:rPr>
+          <w:rFonts w:ascii="Times New Roman" w:eastAsia="Times New Roman" w:hAnsi="Times New Roman" w:cs="Times New Roman"/>
+          <w:color w:val="000000"/>
+          <w:sz w:val="27"/>
+          <w:szCs w:val="27"/>
+          <w:lang w:eastAsia="pt-BR"/>
+        </w:rPr>
+        <w:t>name</w:t>
+      </w:r>
+      <w:proofErr w:type="spellEnd"/>
+      <w:r>
+        <w:rPr>
+          <w:rFonts w:ascii="Times New Roman" w:eastAsia="Times New Roman" w:hAnsi="Times New Roman" w:cs="Times New Roman"/>
+          <w:color w:val="000000"/>
+          <w:sz w:val="27"/>
+          <w:szCs w:val="27"/>
+          <w:lang w:eastAsia="pt-BR"/>
+        </w:rPr>
+        <w:t xml:space="preserve"> </w:t>
+      </w:r>
+      <w:proofErr w:type="spellStart"/>
+      <w:r>
+        <w:rPr>
+          <w:rFonts w:ascii="Times New Roman" w:eastAsia="Times New Roman" w:hAnsi="Times New Roman" w:cs="Times New Roman"/>
+          <w:color w:val="000000"/>
+          <w:sz w:val="27"/>
+          <w:szCs w:val="27"/>
+          <w:lang w:eastAsia="pt-BR"/>
+        </w:rPr>
+        <w:t>branch</w:t>
+      </w:r>
+      <w:proofErr w:type="spellEnd"/>
+      <w:r>
+        <w:rPr>
+          <w:rFonts w:ascii="Times New Roman" w:eastAsia="Times New Roman" w:hAnsi="Times New Roman" w:cs="Times New Roman"/>
+          <w:color w:val="000000"/>
+          <w:sz w:val="27"/>
+          <w:szCs w:val="27"/>
+          <w:lang w:eastAsia="pt-BR"/>
+        </w:rPr>
+        <w:t>)</w:t>
       </w:r>
     </w:p>
     <w:p>
@@ -1105,15 +2663,71 @@
           <w:lang w:eastAsia="pt-BR"/>
         </w:rPr>
       </w:pPr>
-      <w:r>
-        <w:rPr>
-          <w:rFonts w:ascii="Times New Roman" w:eastAsia="Times New Roman" w:hAnsi="Times New Roman" w:cs="Times New Roman"/>
-          <w:color w:val="000000"/>
-          <w:sz w:val="27"/>
-          <w:szCs w:val="27"/>
-          <w:lang w:eastAsia="pt-BR"/>
-        </w:rPr>
-        <w:t>git merge (name branch)</w:t>
+      <w:proofErr w:type="spellStart"/>
+      <w:r>
+        <w:rPr>
+          <w:rFonts w:ascii="Times New Roman" w:eastAsia="Times New Roman" w:hAnsi="Times New Roman" w:cs="Times New Roman"/>
+          <w:color w:val="000000"/>
+          <w:sz w:val="27"/>
+          <w:szCs w:val="27"/>
+          <w:lang w:eastAsia="pt-BR"/>
+        </w:rPr>
+        <w:t>git</w:t>
+      </w:r>
+      <w:proofErr w:type="spellEnd"/>
+      <w:r>
+        <w:rPr>
+          <w:rFonts w:ascii="Times New Roman" w:eastAsia="Times New Roman" w:hAnsi="Times New Roman" w:cs="Times New Roman"/>
+          <w:color w:val="000000"/>
+          <w:sz w:val="27"/>
+          <w:szCs w:val="27"/>
+          <w:lang w:eastAsia="pt-BR"/>
+        </w:rPr>
+        <w:t xml:space="preserve"> merge (</w:t>
+      </w:r>
+      <w:proofErr w:type="spellStart"/>
+      <w:r>
+        <w:rPr>
+          <w:rFonts w:ascii="Times New Roman" w:eastAsia="Times New Roman" w:hAnsi="Times New Roman" w:cs="Times New Roman"/>
+          <w:color w:val="000000"/>
+          <w:sz w:val="27"/>
+          <w:szCs w:val="27"/>
+          <w:lang w:eastAsia="pt-BR"/>
+        </w:rPr>
+        <w:t>name</w:t>
+      </w:r>
+      <w:proofErr w:type="spellEnd"/>
+      <w:r>
+        <w:rPr>
+          <w:rFonts w:ascii="Times New Roman" w:eastAsia="Times New Roman" w:hAnsi="Times New Roman" w:cs="Times New Roman"/>
+          <w:color w:val="000000"/>
+          <w:sz w:val="27"/>
+          <w:szCs w:val="27"/>
+          <w:lang w:eastAsia="pt-BR"/>
+        </w:rPr>
+        <w:t xml:space="preserve"> </w:t>
+      </w:r>
+      <w:proofErr w:type="spellStart"/>
+      <w:r>
+        <w:rPr>
+          <w:rFonts w:ascii="Times New Roman" w:eastAsia="Times New Roman" w:hAnsi="Times New Roman" w:cs="Times New Roman"/>
+          <w:color w:val="000000"/>
+          <w:sz w:val="27"/>
+          <w:szCs w:val="27"/>
+          <w:lang w:eastAsia="pt-BR"/>
+        </w:rPr>
+        <w:t>branch</w:t>
+      </w:r>
+      <w:proofErr w:type="spellEnd"/>
+      <w:r>
+        <w:rPr>
+          <w:rFonts w:ascii="Times New Roman" w:eastAsia="Times New Roman" w:hAnsi="Times New Roman" w:cs="Times New Roman"/>
+          <w:color w:val="000000"/>
+          <w:sz w:val="27"/>
+          <w:szCs w:val="27"/>
+          <w:lang w:eastAsia="pt-BR"/>
+        </w:rPr>
+        <w:t>)</w:t>
       </w:r>
     </w:p>
     <w:p>
@@ -1131,15 +2745,115 @@
           <w:lang w:eastAsia="pt-BR"/>
         </w:rPr>
       </w:pPr>
-      <w:r>
-        <w:rPr>
-          <w:rFonts w:ascii="Times New Roman" w:eastAsia="Times New Roman" w:hAnsi="Times New Roman" w:cs="Times New Roman"/>
-          <w:color w:val="000000"/>
-          <w:sz w:val="27"/>
-          <w:szCs w:val="27"/>
-          <w:lang w:eastAsia="pt-BR"/>
-        </w:rPr>
-        <w:t>git push origin (branch name)</w:t>
+      <w:proofErr w:type="spellStart"/>
+      <w:r>
+        <w:rPr>
+          <w:rFonts w:ascii="Times New Roman" w:eastAsia="Times New Roman" w:hAnsi="Times New Roman" w:cs="Times New Roman"/>
+          <w:color w:val="000000"/>
+          <w:sz w:val="27"/>
+          <w:szCs w:val="27"/>
+          <w:lang w:eastAsia="pt-BR"/>
+        </w:rPr>
+        <w:t>git</w:t>
+      </w:r>
+      <w:proofErr w:type="spellEnd"/>
+      <w:r>
+        <w:rPr>
+          <w:rFonts w:ascii="Times New Roman" w:eastAsia="Times New Roman" w:hAnsi="Times New Roman" w:cs="Times New Roman"/>
+          <w:color w:val="000000"/>
+          <w:sz w:val="27"/>
+          <w:szCs w:val="27"/>
+          <w:lang w:eastAsia="pt-BR"/>
+        </w:rPr>
+        <w:t xml:space="preserve"> </w:t>
+      </w:r>
+      <w:proofErr w:type="spellStart"/>
+      <w:r>
+        <w:rPr>
+          <w:rFonts w:ascii="Times New Roman" w:eastAsia="Times New Roman" w:hAnsi="Times New Roman" w:cs="Times New Roman"/>
+          <w:color w:val="000000"/>
+          <w:sz w:val="27"/>
+          <w:szCs w:val="27"/>
+          <w:lang w:eastAsia="pt-BR"/>
+        </w:rPr>
+        <w:t>push</w:t>
+      </w:r>
+      <w:proofErr w:type="spellEnd"/>
+      <w:r>
+        <w:rPr>
+          <w:rFonts w:ascii="Times New Roman" w:eastAsia="Times New Roman" w:hAnsi="Times New Roman" w:cs="Times New Roman"/>
+          <w:color w:val="000000"/>
+          <w:sz w:val="27"/>
+          <w:szCs w:val="27"/>
+          <w:lang w:eastAsia="pt-BR"/>
+        </w:rPr>
+        <w:t xml:space="preserve"> </w:t>
+      </w:r>
+      <w:proofErr w:type="spellStart"/>
+      <w:r>
+        <w:rPr>
+          <w:rFonts w:ascii="Times New Roman" w:eastAsia="Times New Roman" w:hAnsi="Times New Roman" w:cs="Times New Roman"/>
+          <w:color w:val="000000"/>
+          <w:sz w:val="27"/>
+          <w:szCs w:val="27"/>
+          <w:lang w:eastAsia="pt-BR"/>
+        </w:rPr>
+        <w:t>origin</w:t>
+      </w:r>
+      <w:proofErr w:type="spellEnd"/>
+      <w:r>
+        <w:rPr>
+          <w:rFonts w:ascii="Times New Roman" w:eastAsia="Times New Roman" w:hAnsi="Times New Roman" w:cs="Times New Roman"/>
+          <w:color w:val="000000"/>
+          <w:sz w:val="27"/>
+          <w:szCs w:val="27"/>
+          <w:lang w:eastAsia="pt-BR"/>
+        </w:rPr>
+        <w:t xml:space="preserve"> (</w:t>
+      </w:r>
+      <w:proofErr w:type="spellStart"/>
+      <w:r>
+        <w:rPr>
+          <w:rFonts w:ascii="Times New Roman" w:eastAsia="Times New Roman" w:hAnsi="Times New Roman" w:cs="Times New Roman"/>
+          <w:color w:val="000000"/>
+          <w:sz w:val="27"/>
+          <w:szCs w:val="27"/>
+          <w:lang w:eastAsia="pt-BR"/>
+        </w:rPr>
+        <w:t>branch</w:t>
+      </w:r>
+      <w:proofErr w:type="spellEnd"/>
+      <w:r>
+        <w:rPr>
+          <w:rFonts w:ascii="Times New Roman" w:eastAsia="Times New Roman" w:hAnsi="Times New Roman" w:cs="Times New Roman"/>
+          <w:color w:val="000000"/>
+          <w:sz w:val="27"/>
+          <w:szCs w:val="27"/>
+          <w:lang w:eastAsia="pt-BR"/>
+        </w:rPr>
+        <w:t xml:space="preserve"> </w:t>
+      </w:r>
+      <w:proofErr w:type="spellStart"/>
+      <w:r>
+        <w:rPr>
+          <w:rFonts w:ascii="Times New Roman" w:eastAsia="Times New Roman" w:hAnsi="Times New Roman" w:cs="Times New Roman"/>
+          <w:color w:val="000000"/>
+          <w:sz w:val="27"/>
+          <w:szCs w:val="27"/>
+          <w:lang w:eastAsia="pt-BR"/>
+        </w:rPr>
+        <w:t>name</w:t>
+      </w:r>
+      <w:proofErr w:type="spellEnd"/>
+      <w:r>
+        <w:rPr>
+          <w:rFonts w:ascii="Times New Roman" w:eastAsia="Times New Roman" w:hAnsi="Times New Roman" w:cs="Times New Roman"/>
+          <w:color w:val="000000"/>
+          <w:sz w:val="27"/>
+          <w:szCs w:val="27"/>
+          <w:lang w:eastAsia="pt-BR"/>
+        </w:rPr>
+        <w:t>)</w:t>
       </w:r>
     </w:p>
     <w:p>
@@ -1157,15 +2871,171 @@
           <w:lang w:eastAsia="pt-BR"/>
         </w:rPr>
       </w:pPr>
-      <w:r>
-        <w:rPr>
-          <w:rFonts w:ascii="Times New Roman" w:eastAsia="Times New Roman" w:hAnsi="Times New Roman" w:cs="Times New Roman"/>
-          <w:color w:val="000000"/>
-          <w:sz w:val="27"/>
-          <w:szCs w:val="27"/>
-          <w:lang w:eastAsia="pt-BR"/>
-        </w:rPr>
-        <w:t>git rm -r --cached . (clear cached Git and remove file GitHub)</w:t>
+      <w:proofErr w:type="spellStart"/>
+      <w:r>
+        <w:rPr>
+          <w:rFonts w:ascii="Times New Roman" w:eastAsia="Times New Roman" w:hAnsi="Times New Roman" w:cs="Times New Roman"/>
+          <w:color w:val="000000"/>
+          <w:sz w:val="27"/>
+          <w:szCs w:val="27"/>
+          <w:lang w:eastAsia="pt-BR"/>
+        </w:rPr>
+        <w:t>git</w:t>
+      </w:r>
+      <w:proofErr w:type="spellEnd"/>
+      <w:r>
+        <w:rPr>
+          <w:rFonts w:ascii="Times New Roman" w:eastAsia="Times New Roman" w:hAnsi="Times New Roman" w:cs="Times New Roman"/>
+          <w:color w:val="000000"/>
+          <w:sz w:val="27"/>
+          <w:szCs w:val="27"/>
+          <w:lang w:eastAsia="pt-BR"/>
+        </w:rPr>
+        <w:t xml:space="preserve"> </w:t>
+      </w:r>
+      <w:proofErr w:type="spellStart"/>
+      <w:r>
+        <w:rPr>
+          <w:rFonts w:ascii="Times New Roman" w:eastAsia="Times New Roman" w:hAnsi="Times New Roman" w:cs="Times New Roman"/>
+          <w:color w:val="000000"/>
+          <w:sz w:val="27"/>
+          <w:szCs w:val="27"/>
+          <w:lang w:eastAsia="pt-BR"/>
+        </w:rPr>
+        <w:t>rm</w:t>
+      </w:r>
+      <w:proofErr w:type="spellEnd"/>
+      <w:r>
+        <w:rPr>
+          <w:rFonts w:ascii="Times New Roman" w:eastAsia="Times New Roman" w:hAnsi="Times New Roman" w:cs="Times New Roman"/>
+          <w:color w:val="000000"/>
+          <w:sz w:val="27"/>
+          <w:szCs w:val="27"/>
+          <w:lang w:eastAsia="pt-BR"/>
+        </w:rPr>
+        <w:t xml:space="preserve"> -r --</w:t>
+      </w:r>
+      <w:proofErr w:type="spellStart"/>
+      <w:proofErr w:type="gramStart"/>
+      <w:r>
+        <w:rPr>
+          <w:rFonts w:ascii="Times New Roman" w:eastAsia="Times New Roman" w:hAnsi="Times New Roman" w:cs="Times New Roman"/>
+          <w:color w:val="000000"/>
+          <w:sz w:val="27"/>
+          <w:szCs w:val="27"/>
+          <w:lang w:eastAsia="pt-BR"/>
+        </w:rPr>
+        <w:t>cached</w:t>
+      </w:r>
+      <w:proofErr w:type="spellEnd"/>
+      <w:r>
+        <w:rPr>
+          <w:rFonts w:ascii="Times New Roman" w:eastAsia="Times New Roman" w:hAnsi="Times New Roman" w:cs="Times New Roman"/>
+          <w:color w:val="000000"/>
+          <w:sz w:val="27"/>
+          <w:szCs w:val="27"/>
+          <w:lang w:eastAsia="pt-BR"/>
+        </w:rPr>
+        <w:t xml:space="preserve"> .</w:t>
+      </w:r>
+      <w:proofErr w:type="gramEnd"/>
+      <w:r>
+        <w:rPr>
+          <w:rFonts w:ascii="Times New Roman" w:eastAsia="Times New Roman" w:hAnsi="Times New Roman" w:cs="Times New Roman"/>
+          <w:color w:val="000000"/>
+          <w:sz w:val="27"/>
+          <w:szCs w:val="27"/>
+          <w:lang w:eastAsia="pt-BR"/>
+        </w:rPr>
+        <w:t xml:space="preserve"> (</w:t>
+      </w:r>
+      <w:proofErr w:type="spellStart"/>
+      <w:r>
+        <w:rPr>
+          <w:rFonts w:ascii="Times New Roman" w:eastAsia="Times New Roman" w:hAnsi="Times New Roman" w:cs="Times New Roman"/>
+          <w:color w:val="000000"/>
+          <w:sz w:val="27"/>
+          <w:szCs w:val="27"/>
+          <w:lang w:eastAsia="pt-BR"/>
+        </w:rPr>
+        <w:t>clear</w:t>
+      </w:r>
+      <w:proofErr w:type="spellEnd"/>
+      <w:r>
+        <w:rPr>
+          <w:rFonts w:ascii="Times New Roman" w:eastAsia="Times New Roman" w:hAnsi="Times New Roman" w:cs="Times New Roman"/>
+          <w:color w:val="000000"/>
+          <w:sz w:val="27"/>
+          <w:szCs w:val="27"/>
+          <w:lang w:eastAsia="pt-BR"/>
+        </w:rPr>
+        <w:t xml:space="preserve"> </w:t>
+      </w:r>
+      <w:proofErr w:type="spellStart"/>
+      <w:r>
+        <w:rPr>
+          <w:rFonts w:ascii="Times New Roman" w:eastAsia="Times New Roman" w:hAnsi="Times New Roman" w:cs="Times New Roman"/>
+          <w:color w:val="000000"/>
+          <w:sz w:val="27"/>
+          <w:szCs w:val="27"/>
+          <w:lang w:eastAsia="pt-BR"/>
+        </w:rPr>
+        <w:t>cached</w:t>
+      </w:r>
+      <w:proofErr w:type="spellEnd"/>
+      <w:r>
+        <w:rPr>
+          <w:rFonts w:ascii="Times New Roman" w:eastAsia="Times New Roman" w:hAnsi="Times New Roman" w:cs="Times New Roman"/>
+          <w:color w:val="000000"/>
+          <w:sz w:val="27"/>
+          <w:szCs w:val="27"/>
+          <w:lang w:eastAsia="pt-BR"/>
+        </w:rPr>
+        <w:t xml:space="preserve"> </w:t>
+      </w:r>
+      <w:proofErr w:type="spellStart"/>
+      <w:r>
+        <w:rPr>
+          <w:rFonts w:ascii="Times New Roman" w:eastAsia="Times New Roman" w:hAnsi="Times New Roman" w:cs="Times New Roman"/>
+          <w:color w:val="000000"/>
+          <w:sz w:val="27"/>
+          <w:szCs w:val="27"/>
+          <w:lang w:eastAsia="pt-BR"/>
+        </w:rPr>
+        <w:t>Git</w:t>
+      </w:r>
+      <w:proofErr w:type="spellEnd"/>
+      <w:r>
+        <w:rPr>
+          <w:rFonts w:ascii="Times New Roman" w:eastAsia="Times New Roman" w:hAnsi="Times New Roman" w:cs="Times New Roman"/>
+          <w:color w:val="000000"/>
+          <w:sz w:val="27"/>
+          <w:szCs w:val="27"/>
+          <w:lang w:eastAsia="pt-BR"/>
+        </w:rPr>
+        <w:t xml:space="preserve"> </w:t>
+      </w:r>
+      <w:proofErr w:type="spellStart"/>
+      <w:r>
+        <w:rPr>
+          <w:rFonts w:ascii="Times New Roman" w:eastAsia="Times New Roman" w:hAnsi="Times New Roman" w:cs="Times New Roman"/>
+          <w:color w:val="000000"/>
+          <w:sz w:val="27"/>
+          <w:szCs w:val="27"/>
+          <w:lang w:eastAsia="pt-BR"/>
+        </w:rPr>
+        <w:t>and</w:t>
+      </w:r>
+      <w:proofErr w:type="spellEnd"/>
+      <w:r>
+        <w:rPr>
+          <w:rFonts w:ascii="Times New Roman" w:eastAsia="Times New Roman" w:hAnsi="Times New Roman" w:cs="Times New Roman"/>
+          <w:color w:val="000000"/>
+          <w:sz w:val="27"/>
+          <w:szCs w:val="27"/>
+          <w:lang w:eastAsia="pt-BR"/>
+        </w:rPr>
+        <w:t xml:space="preserve"> remove file GitHub)</w:t>
       </w:r>
     </w:p>
     <w:p>
@@ -1203,7 +3073,29 @@
           <w:szCs w:val="27"/>
           <w:lang w:eastAsia="pt-BR"/>
         </w:rPr>
-        <w:t> (Untracked): São os arquivos que ainda não são monitorados pelo GIT.</w:t>
+        <w:t> (</w:t>
+      </w:r>
+      <w:proofErr w:type="spellStart"/>
+      <w:r>
+        <w:rPr>
+          <w:rFonts w:ascii="Times New Roman" w:eastAsia="Times New Roman" w:hAnsi="Times New Roman" w:cs="Times New Roman"/>
+          <w:color w:val="000000"/>
+          <w:sz w:val="27"/>
+          <w:szCs w:val="27"/>
+          <w:lang w:eastAsia="pt-BR"/>
+        </w:rPr>
+        <w:t>Untracked</w:t>
+      </w:r>
+      <w:proofErr w:type="spellEnd"/>
+      <w:r>
+        <w:rPr>
+          <w:rFonts w:ascii="Times New Roman" w:eastAsia="Times New Roman" w:hAnsi="Times New Roman" w:cs="Times New Roman"/>
+          <w:color w:val="000000"/>
+          <w:sz w:val="27"/>
+          <w:szCs w:val="27"/>
+          <w:lang w:eastAsia="pt-BR"/>
+        </w:rPr>
+        <w:t>): São os arquivos que ainda não são monitorados pelo GIT.</w:t>
       </w:r>
     </w:p>
     <w:p>
@@ -1241,7 +3133,51 @@
           <w:szCs w:val="27"/>
           <w:lang w:eastAsia="pt-BR"/>
         </w:rPr>
-        <w:t> (Modified): Arquivos commitados e agora foram modificados.</w:t>
+        <w:t> (</w:t>
+      </w:r>
+      <w:proofErr w:type="spellStart"/>
+      <w:r>
+        <w:rPr>
+          <w:rFonts w:ascii="Times New Roman" w:eastAsia="Times New Roman" w:hAnsi="Times New Roman" w:cs="Times New Roman"/>
+          <w:color w:val="000000"/>
+          <w:sz w:val="27"/>
+          <w:szCs w:val="27"/>
+          <w:lang w:eastAsia="pt-BR"/>
+        </w:rPr>
+        <w:t>Modified</w:t>
+      </w:r>
+      <w:proofErr w:type="spellEnd"/>
+      <w:r>
+        <w:rPr>
+          <w:rFonts w:ascii="Times New Roman" w:eastAsia="Times New Roman" w:hAnsi="Times New Roman" w:cs="Times New Roman"/>
+          <w:color w:val="000000"/>
+          <w:sz w:val="27"/>
+          <w:szCs w:val="27"/>
+          <w:lang w:eastAsia="pt-BR"/>
+        </w:rPr>
+        <w:t xml:space="preserve">): Arquivos </w:t>
+      </w:r>
+      <w:proofErr w:type="spellStart"/>
+      <w:r>
+        <w:rPr>
+          <w:rFonts w:ascii="Times New Roman" w:eastAsia="Times New Roman" w:hAnsi="Times New Roman" w:cs="Times New Roman"/>
+          <w:color w:val="000000"/>
+          <w:sz w:val="27"/>
+          <w:szCs w:val="27"/>
+          <w:lang w:eastAsia="pt-BR"/>
+        </w:rPr>
+        <w:t>commitados</w:t>
+      </w:r>
+      <w:proofErr w:type="spellEnd"/>
+      <w:r>
+        <w:rPr>
+          <w:rFonts w:ascii="Times New Roman" w:eastAsia="Times New Roman" w:hAnsi="Times New Roman" w:cs="Times New Roman"/>
+          <w:color w:val="000000"/>
+          <w:sz w:val="27"/>
+          <w:szCs w:val="27"/>
+          <w:lang w:eastAsia="pt-BR"/>
+        </w:rPr>
+        <w:t xml:space="preserve"> e agora foram modificados.</w:t>
       </w:r>
     </w:p>
     <w:p>
@@ -1279,7 +3215,97 @@
           <w:szCs w:val="27"/>
           <w:lang w:eastAsia="pt-BR"/>
         </w:rPr>
-        <w:t> (Added): Arquivos que não foram commitados mas já rodou git add.</w:t>
+        <w:t> (</w:t>
+      </w:r>
+      <w:proofErr w:type="spellStart"/>
+      <w:r>
+        <w:rPr>
+          <w:rFonts w:ascii="Times New Roman" w:eastAsia="Times New Roman" w:hAnsi="Times New Roman" w:cs="Times New Roman"/>
+          <w:color w:val="000000"/>
+          <w:sz w:val="27"/>
+          <w:szCs w:val="27"/>
+          <w:lang w:eastAsia="pt-BR"/>
+        </w:rPr>
+        <w:t>Added</w:t>
+      </w:r>
+      <w:proofErr w:type="spellEnd"/>
+      <w:r>
+        <w:rPr>
+          <w:rFonts w:ascii="Times New Roman" w:eastAsia="Times New Roman" w:hAnsi="Times New Roman" w:cs="Times New Roman"/>
+          <w:color w:val="000000"/>
+          <w:sz w:val="27"/>
+          <w:szCs w:val="27"/>
+          <w:lang w:eastAsia="pt-BR"/>
+        </w:rPr>
+        <w:t xml:space="preserve">): Arquivos que não foram </w:t>
+      </w:r>
+      <w:proofErr w:type="spellStart"/>
+      <w:proofErr w:type="gramStart"/>
+      <w:r>
+        <w:rPr>
+          <w:rFonts w:ascii="Times New Roman" w:eastAsia="Times New Roman" w:hAnsi="Times New Roman" w:cs="Times New Roman"/>
+          <w:color w:val="000000"/>
+          <w:sz w:val="27"/>
+          <w:szCs w:val="27"/>
+          <w:lang w:eastAsia="pt-BR"/>
+        </w:rPr>
+        <w:t>commitados</w:t>
+      </w:r>
+      <w:proofErr w:type="spellEnd"/>
+      <w:proofErr w:type="gramEnd"/>
+      <w:r>
+        <w:rPr>
+          <w:rFonts w:ascii="Times New Roman" w:eastAsia="Times New Roman" w:hAnsi="Times New Roman" w:cs="Times New Roman"/>
+          <w:color w:val="000000"/>
+          <w:sz w:val="27"/>
+          <w:szCs w:val="27"/>
+          <w:lang w:eastAsia="pt-BR"/>
+        </w:rPr>
+        <w:t xml:space="preserve"> mas já rodou </w:t>
+      </w:r>
+      <w:proofErr w:type="spellStart"/>
+      <w:r>
+        <w:rPr>
+          <w:rFonts w:ascii="Times New Roman" w:eastAsia="Times New Roman" w:hAnsi="Times New Roman" w:cs="Times New Roman"/>
+          <w:color w:val="000000"/>
+          <w:sz w:val="27"/>
+          <w:szCs w:val="27"/>
+          <w:lang w:eastAsia="pt-BR"/>
+        </w:rPr>
+        <w:t>git</w:t>
+      </w:r>
+      <w:proofErr w:type="spellEnd"/>
+      <w:r>
+        <w:rPr>
+          <w:rFonts w:ascii="Times New Roman" w:eastAsia="Times New Roman" w:hAnsi="Times New Roman" w:cs="Times New Roman"/>
+          <w:color w:val="000000"/>
+          <w:sz w:val="27"/>
+          <w:szCs w:val="27"/>
+          <w:lang w:eastAsia="pt-BR"/>
+        </w:rPr>
+        <w:t xml:space="preserve"> </w:t>
+      </w:r>
+      <w:proofErr w:type="spellStart"/>
+      <w:r>
+        <w:rPr>
+          <w:rFonts w:ascii="Times New Roman" w:eastAsia="Times New Roman" w:hAnsi="Times New Roman" w:cs="Times New Roman"/>
+          <w:color w:val="000000"/>
+          <w:sz w:val="27"/>
+          <w:szCs w:val="27"/>
+          <w:lang w:eastAsia="pt-BR"/>
+        </w:rPr>
+        <w:t>add</w:t>
+      </w:r>
+      <w:proofErr w:type="spellEnd"/>
+      <w:r>
+        <w:rPr>
+          <w:rFonts w:ascii="Times New Roman" w:eastAsia="Times New Roman" w:hAnsi="Times New Roman" w:cs="Times New Roman"/>
+          <w:color w:val="000000"/>
+          <w:sz w:val="27"/>
+          <w:szCs w:val="27"/>
+          <w:lang w:eastAsia="pt-BR"/>
+        </w:rPr>
+        <w:t>.</w:t>
       </w:r>
     </w:p>
     <w:p>
@@ -1317,7 +3343,29 @@
           <w:szCs w:val="27"/>
           <w:lang w:eastAsia="pt-BR"/>
         </w:rPr>
-        <w:t> (Deleted): São arquivo que foram removidos.</w:t>
+        <w:t> (</w:t>
+      </w:r>
+      <w:proofErr w:type="spellStart"/>
+      <w:r>
+        <w:rPr>
+          <w:rFonts w:ascii="Times New Roman" w:eastAsia="Times New Roman" w:hAnsi="Times New Roman" w:cs="Times New Roman"/>
+          <w:color w:val="000000"/>
+          <w:sz w:val="27"/>
+          <w:szCs w:val="27"/>
+          <w:lang w:eastAsia="pt-BR"/>
+        </w:rPr>
+        <w:t>Deleted</w:t>
+      </w:r>
+      <w:proofErr w:type="spellEnd"/>
+      <w:r>
+        <w:rPr>
+          <w:rFonts w:ascii="Times New Roman" w:eastAsia="Times New Roman" w:hAnsi="Times New Roman" w:cs="Times New Roman"/>
+          <w:color w:val="000000"/>
+          <w:sz w:val="27"/>
+          <w:szCs w:val="27"/>
+          <w:lang w:eastAsia="pt-BR"/>
+        </w:rPr>
+        <w:t>): São arquivo que foram removidos.</w:t>
       </w:r>
     </w:p>
     <w:p>
@@ -1392,7 +3440,27 @@
           <w:szCs w:val="24"/>
           <w:lang w:eastAsia="pt-BR"/>
         </w:rPr>
-        <w:t xml:space="preserve">O SSH é uma sigla para Secure Shell, um termo e protocolo de um mecanismo de segurança na rede. </w:t>
+        <w:t xml:space="preserve">O SSH é uma sigla para </w:t>
+      </w:r>
+      <w:proofErr w:type="spellStart"/>
+      <w:r>
+        <w:rPr>
+          <w:rFonts w:ascii="Times New Roman" w:eastAsia="Times New Roman" w:hAnsi="Times New Roman" w:cs="Times New Roman"/>
+          <w:sz w:val="24"/>
+          <w:szCs w:val="24"/>
+          <w:lang w:eastAsia="pt-BR"/>
+        </w:rPr>
+        <w:t>Secure</w:t>
+      </w:r>
+      <w:proofErr w:type="spellEnd"/>
+      <w:r>
+        <w:rPr>
+          <w:rFonts w:ascii="Times New Roman" w:eastAsia="Times New Roman" w:hAnsi="Times New Roman" w:cs="Times New Roman"/>
+          <w:sz w:val="24"/>
+          <w:szCs w:val="24"/>
+          <w:lang w:eastAsia="pt-BR"/>
+        </w:rPr>
+        <w:t xml:space="preserve"> Shell, um termo e protocolo de um mecanismo de segurança na rede. </w:t>
       </w:r>
     </w:p>
     <w:p>
@@ -1487,7 +3555,27 @@
           <w:szCs w:val="24"/>
           <w:lang w:eastAsia="pt-BR"/>
         </w:rPr>
-        <w:t>(macOS / Linux)</w:t>
+        <w:t>(</w:t>
+      </w:r>
+      <w:proofErr w:type="spellStart"/>
+      <w:r>
+        <w:rPr>
+          <w:rFonts w:ascii="Times New Roman" w:eastAsia="Times New Roman" w:hAnsi="Times New Roman" w:cs="Times New Roman"/>
+          <w:sz w:val="24"/>
+          <w:szCs w:val="24"/>
+          <w:lang w:eastAsia="pt-BR"/>
+        </w:rPr>
+        <w:t>macOS</w:t>
+      </w:r>
+      <w:proofErr w:type="spellEnd"/>
+      <w:r>
+        <w:rPr>
+          <w:rFonts w:ascii="Times New Roman" w:eastAsia="Times New Roman" w:hAnsi="Times New Roman" w:cs="Times New Roman"/>
+          <w:sz w:val="24"/>
+          <w:szCs w:val="24"/>
+          <w:lang w:eastAsia="pt-BR"/>
+        </w:rPr>
+        <w:t xml:space="preserve"> / Linux)</w:t>
       </w:r>
       <w:r>
         <w:rPr>
@@ -1498,15 +3586,37 @@
         </w:rPr>
         <w:t xml:space="preserve"> </w:t>
       </w:r>
-      <w:r>
-        <w:rPr>
-          <w:rFonts w:ascii="Times New Roman" w:eastAsia="Times New Roman" w:hAnsi="Times New Roman" w:cs="Times New Roman"/>
-          <w:sz w:val="24"/>
-          <w:szCs w:val="24"/>
-          <w:lang w:eastAsia="pt-BR"/>
-        </w:rPr>
-        <w:t>Git Bash</w:t>
-      </w:r>
+      <w:proofErr w:type="spellStart"/>
+      <w:r>
+        <w:rPr>
+          <w:rFonts w:ascii="Times New Roman" w:eastAsia="Times New Roman" w:hAnsi="Times New Roman" w:cs="Times New Roman"/>
+          <w:sz w:val="24"/>
+          <w:szCs w:val="24"/>
+          <w:lang w:eastAsia="pt-BR"/>
+        </w:rPr>
+        <w:t>Git</w:t>
+      </w:r>
+      <w:proofErr w:type="spellEnd"/>
+      <w:r>
+        <w:rPr>
+          <w:rFonts w:ascii="Times New Roman" w:eastAsia="Times New Roman" w:hAnsi="Times New Roman" w:cs="Times New Roman"/>
+          <w:sz w:val="24"/>
+          <w:szCs w:val="24"/>
+          <w:lang w:eastAsia="pt-BR"/>
+        </w:rPr>
+        <w:t xml:space="preserve"> </w:t>
+      </w:r>
+      <w:proofErr w:type="spellStart"/>
+      <w:r>
+        <w:rPr>
+          <w:rFonts w:ascii="Times New Roman" w:eastAsia="Times New Roman" w:hAnsi="Times New Roman" w:cs="Times New Roman"/>
+          <w:sz w:val="24"/>
+          <w:szCs w:val="24"/>
+          <w:lang w:eastAsia="pt-BR"/>
+        </w:rPr>
+        <w:t>Bash</w:t>
+      </w:r>
+      <w:proofErr w:type="spellEnd"/>
       <w:r>
         <w:rPr>
           <w:rFonts w:ascii="Times New Roman" w:eastAsia="Times New Roman" w:hAnsi="Times New Roman" w:cs="Times New Roman"/>
@@ -1594,14 +3704,25 @@
           <w:lang w:eastAsia="pt-BR"/>
         </w:rPr>
       </w:pPr>
-      <w:r>
-        <w:rPr>
-          <w:rFonts w:ascii="Times New Roman" w:eastAsia="Times New Roman" w:hAnsi="Times New Roman" w:cs="Times New Roman"/>
-          <w:sz w:val="24"/>
-          <w:szCs w:val="24"/>
-          <w:lang w:eastAsia="pt-BR"/>
-        </w:rPr>
-        <w:t>ssh-keygen -t ed25519 -C "seuemail@gmail.com"</w:t>
+      <w:proofErr w:type="spellStart"/>
+      <w:r>
+        <w:rPr>
+          <w:rFonts w:ascii="Times New Roman" w:eastAsia="Times New Roman" w:hAnsi="Times New Roman" w:cs="Times New Roman"/>
+          <w:sz w:val="24"/>
+          <w:szCs w:val="24"/>
+          <w:lang w:eastAsia="pt-BR"/>
+        </w:rPr>
+        <w:t>ssh-keygen</w:t>
+      </w:r>
+      <w:proofErr w:type="spellEnd"/>
+      <w:r>
+        <w:rPr>
+          <w:rFonts w:ascii="Times New Roman" w:eastAsia="Times New Roman" w:hAnsi="Times New Roman" w:cs="Times New Roman"/>
+          <w:sz w:val="24"/>
+          <w:szCs w:val="24"/>
+          <w:lang w:eastAsia="pt-BR"/>
+        </w:rPr>
+        <w:t xml:space="preserve"> -t ed25519 -C "seuemail@gmail.com"</w:t>
       </w:r>
     </w:p>
     <w:p>
@@ -1640,7 +3761,27 @@
           <w:szCs w:val="24"/>
           <w:lang w:eastAsia="pt-BR"/>
         </w:rPr>
-        <w:t>Isto cria uma nova chave SSH, usando o nome de e-mail fornecido como uma etiqueta.</w:t>
+        <w:t xml:space="preserve">Isto </w:t>
+      </w:r>
+      <w:proofErr w:type="gramStart"/>
+      <w:r>
+        <w:rPr>
+          <w:rFonts w:ascii="Times New Roman" w:eastAsia="Times New Roman" w:hAnsi="Times New Roman" w:cs="Times New Roman"/>
+          <w:sz w:val="24"/>
+          <w:szCs w:val="24"/>
+          <w:lang w:eastAsia="pt-BR"/>
+        </w:rPr>
+        <w:t>cria uma nova</w:t>
+      </w:r>
+      <w:proofErr w:type="gramEnd"/>
+      <w:r>
+        <w:rPr>
+          <w:rFonts w:ascii="Times New Roman" w:eastAsia="Times New Roman" w:hAnsi="Times New Roman" w:cs="Times New Roman"/>
+          <w:sz w:val="24"/>
+          <w:szCs w:val="24"/>
+          <w:lang w:eastAsia="pt-BR"/>
+        </w:rPr>
+        <w:t xml:space="preserve"> chave SSH, usando o nome de e-mail fornecido como uma etiqueta.</w:t>
       </w:r>
     </w:p>
     <w:p>
@@ -1672,14 +3813,105 @@
           <w:lang w:eastAsia="pt-BR"/>
         </w:rPr>
       </w:pPr>
-      <w:r>
-        <w:rPr>
-          <w:rFonts w:ascii="Times New Roman" w:eastAsia="Times New Roman" w:hAnsi="Times New Roman" w:cs="Times New Roman"/>
-          <w:sz w:val="24"/>
-          <w:szCs w:val="24"/>
-          <w:lang w:eastAsia="pt-BR"/>
-        </w:rPr>
-        <w:t>Generating public/id_algorithm key pair.</w:t>
+      <w:proofErr w:type="spellStart"/>
+      <w:r>
+        <w:rPr>
+          <w:rFonts w:ascii="Times New Roman" w:eastAsia="Times New Roman" w:hAnsi="Times New Roman" w:cs="Times New Roman"/>
+          <w:sz w:val="24"/>
+          <w:szCs w:val="24"/>
+          <w:lang w:eastAsia="pt-BR"/>
+        </w:rPr>
+        <w:t>Generating</w:t>
+      </w:r>
+      <w:proofErr w:type="spellEnd"/>
+      <w:r>
+        <w:rPr>
+          <w:rFonts w:ascii="Times New Roman" w:eastAsia="Times New Roman" w:hAnsi="Times New Roman" w:cs="Times New Roman"/>
+          <w:sz w:val="24"/>
+          <w:szCs w:val="24"/>
+          <w:lang w:eastAsia="pt-BR"/>
+        </w:rPr>
+        <w:t xml:space="preserve"> </w:t>
+      </w:r>
+      <w:proofErr w:type="spellStart"/>
+      <w:r>
+        <w:rPr>
+          <w:rFonts w:ascii="Times New Roman" w:eastAsia="Times New Roman" w:hAnsi="Times New Roman" w:cs="Times New Roman"/>
+          <w:sz w:val="24"/>
+          <w:szCs w:val="24"/>
+          <w:lang w:eastAsia="pt-BR"/>
+        </w:rPr>
+        <w:t>public</w:t>
+      </w:r>
+      <w:proofErr w:type="spellEnd"/>
+      <w:r>
+        <w:rPr>
+          <w:rFonts w:ascii="Times New Roman" w:eastAsia="Times New Roman" w:hAnsi="Times New Roman" w:cs="Times New Roman"/>
+          <w:sz w:val="24"/>
+          <w:szCs w:val="24"/>
+          <w:lang w:eastAsia="pt-BR"/>
+        </w:rPr>
+        <w:t>/</w:t>
+      </w:r>
+      <w:proofErr w:type="spellStart"/>
+      <w:r>
+        <w:rPr>
+          <w:rFonts w:ascii="Times New Roman" w:eastAsia="Times New Roman" w:hAnsi="Times New Roman" w:cs="Times New Roman"/>
+          <w:sz w:val="24"/>
+          <w:szCs w:val="24"/>
+          <w:lang w:eastAsia="pt-BR"/>
+        </w:rPr>
+        <w:t>id_algorithm</w:t>
+      </w:r>
+      <w:proofErr w:type="spellEnd"/>
+      <w:r>
+        <w:rPr>
+          <w:rFonts w:ascii="Times New Roman" w:eastAsia="Times New Roman" w:hAnsi="Times New Roman" w:cs="Times New Roman"/>
+          <w:sz w:val="24"/>
+          <w:szCs w:val="24"/>
+          <w:lang w:eastAsia="pt-BR"/>
+        </w:rPr>
+        <w:t xml:space="preserve"> </w:t>
+      </w:r>
+      <w:proofErr w:type="spellStart"/>
+      <w:r>
+        <w:rPr>
+          <w:rFonts w:ascii="Times New Roman" w:eastAsia="Times New Roman" w:hAnsi="Times New Roman" w:cs="Times New Roman"/>
+          <w:sz w:val="24"/>
+          <w:szCs w:val="24"/>
+          <w:lang w:eastAsia="pt-BR"/>
+        </w:rPr>
+        <w:t>key</w:t>
+      </w:r>
+      <w:proofErr w:type="spellEnd"/>
+      <w:r>
+        <w:rPr>
+          <w:rFonts w:ascii="Times New Roman" w:eastAsia="Times New Roman" w:hAnsi="Times New Roman" w:cs="Times New Roman"/>
+          <w:sz w:val="24"/>
+          <w:szCs w:val="24"/>
+          <w:lang w:eastAsia="pt-BR"/>
+        </w:rPr>
+        <w:t xml:space="preserve"> </w:t>
+      </w:r>
+      <w:proofErr w:type="spellStart"/>
+      <w:r>
+        <w:rPr>
+          <w:rFonts w:ascii="Times New Roman" w:eastAsia="Times New Roman" w:hAnsi="Times New Roman" w:cs="Times New Roman"/>
+          <w:sz w:val="24"/>
+          <w:szCs w:val="24"/>
+          <w:lang w:eastAsia="pt-BR"/>
+        </w:rPr>
+        <w:t>pair</w:t>
+      </w:r>
+      <w:proofErr w:type="spellEnd"/>
+      <w:r>
+        <w:rPr>
+          <w:rFonts w:ascii="Times New Roman" w:eastAsia="Times New Roman" w:hAnsi="Times New Roman" w:cs="Times New Roman"/>
+          <w:sz w:val="24"/>
+          <w:szCs w:val="24"/>
+          <w:lang w:eastAsia="pt-BR"/>
+        </w:rPr>
+        <w:t>.</w:t>
       </w:r>
     </w:p>
     <w:p>
@@ -1718,7 +3950,127 @@
           <w:szCs w:val="24"/>
           <w:lang w:eastAsia="pt-BR"/>
         </w:rPr>
-        <w:t xml:space="preserve">Quando aparecer a solicitação "Enter a file in which to save the key", pressione </w:t>
+        <w:t>Quando aparecer a solicitação "</w:t>
+      </w:r>
+      <w:proofErr w:type="spellStart"/>
+      <w:r>
+        <w:rPr>
+          <w:rFonts w:ascii="Times New Roman" w:eastAsia="Times New Roman" w:hAnsi="Times New Roman" w:cs="Times New Roman"/>
+          <w:sz w:val="24"/>
+          <w:szCs w:val="24"/>
+          <w:lang w:eastAsia="pt-BR"/>
+        </w:rPr>
+        <w:t>Enter</w:t>
+      </w:r>
+      <w:proofErr w:type="spellEnd"/>
+      <w:r>
+        <w:rPr>
+          <w:rFonts w:ascii="Times New Roman" w:eastAsia="Times New Roman" w:hAnsi="Times New Roman" w:cs="Times New Roman"/>
+          <w:sz w:val="24"/>
+          <w:szCs w:val="24"/>
+          <w:lang w:eastAsia="pt-BR"/>
+        </w:rPr>
+        <w:t xml:space="preserve"> a file in </w:t>
+      </w:r>
+      <w:proofErr w:type="spellStart"/>
+      <w:r>
+        <w:rPr>
+          <w:rFonts w:ascii="Times New Roman" w:eastAsia="Times New Roman" w:hAnsi="Times New Roman" w:cs="Times New Roman"/>
+          <w:sz w:val="24"/>
+          <w:szCs w:val="24"/>
+          <w:lang w:eastAsia="pt-BR"/>
+        </w:rPr>
+        <w:t>which</w:t>
+      </w:r>
+      <w:proofErr w:type="spellEnd"/>
+      <w:r>
+        <w:rPr>
+          <w:rFonts w:ascii="Times New Roman" w:eastAsia="Times New Roman" w:hAnsi="Times New Roman" w:cs="Times New Roman"/>
+          <w:sz w:val="24"/>
+          <w:szCs w:val="24"/>
+          <w:lang w:eastAsia="pt-BR"/>
+        </w:rPr>
+        <w:t xml:space="preserve"> </w:t>
+      </w:r>
+      <w:proofErr w:type="spellStart"/>
+      <w:r>
+        <w:rPr>
+          <w:rFonts w:ascii="Times New Roman" w:eastAsia="Times New Roman" w:hAnsi="Times New Roman" w:cs="Times New Roman"/>
+          <w:sz w:val="24"/>
+          <w:szCs w:val="24"/>
+          <w:lang w:eastAsia="pt-BR"/>
+        </w:rPr>
+        <w:t>to</w:t>
+      </w:r>
+      <w:proofErr w:type="spellEnd"/>
+      <w:r>
+        <w:rPr>
+          <w:rFonts w:ascii="Times New Roman" w:eastAsia="Times New Roman" w:hAnsi="Times New Roman" w:cs="Times New Roman"/>
+          <w:sz w:val="24"/>
+          <w:szCs w:val="24"/>
+          <w:lang w:eastAsia="pt-BR"/>
+        </w:rPr>
+        <w:t xml:space="preserve"> </w:t>
+      </w:r>
+      <w:proofErr w:type="spellStart"/>
+      <w:r>
+        <w:rPr>
+          <w:rFonts w:ascii="Times New Roman" w:eastAsia="Times New Roman" w:hAnsi="Times New Roman" w:cs="Times New Roman"/>
+          <w:sz w:val="24"/>
+          <w:szCs w:val="24"/>
+          <w:lang w:eastAsia="pt-BR"/>
+        </w:rPr>
+        <w:t>save</w:t>
+      </w:r>
+      <w:proofErr w:type="spellEnd"/>
+      <w:r>
+        <w:rPr>
+          <w:rFonts w:ascii="Times New Roman" w:eastAsia="Times New Roman" w:hAnsi="Times New Roman" w:cs="Times New Roman"/>
+          <w:sz w:val="24"/>
+          <w:szCs w:val="24"/>
+          <w:lang w:eastAsia="pt-BR"/>
+        </w:rPr>
+        <w:t xml:space="preserve"> </w:t>
+      </w:r>
+      <w:proofErr w:type="spellStart"/>
+      <w:r>
+        <w:rPr>
+          <w:rFonts w:ascii="Times New Roman" w:eastAsia="Times New Roman" w:hAnsi="Times New Roman" w:cs="Times New Roman"/>
+          <w:sz w:val="24"/>
+          <w:szCs w:val="24"/>
+          <w:lang w:eastAsia="pt-BR"/>
+        </w:rPr>
+        <w:t>the</w:t>
+      </w:r>
+      <w:proofErr w:type="spellEnd"/>
+      <w:r>
+        <w:rPr>
+          <w:rFonts w:ascii="Times New Roman" w:eastAsia="Times New Roman" w:hAnsi="Times New Roman" w:cs="Times New Roman"/>
+          <w:sz w:val="24"/>
+          <w:szCs w:val="24"/>
+          <w:lang w:eastAsia="pt-BR"/>
+        </w:rPr>
+        <w:t xml:space="preserve"> </w:t>
+      </w:r>
+      <w:proofErr w:type="spellStart"/>
+      <w:r>
+        <w:rPr>
+          <w:rFonts w:ascii="Times New Roman" w:eastAsia="Times New Roman" w:hAnsi="Times New Roman" w:cs="Times New Roman"/>
+          <w:sz w:val="24"/>
+          <w:szCs w:val="24"/>
+          <w:lang w:eastAsia="pt-BR"/>
+        </w:rPr>
+        <w:t>key</w:t>
+      </w:r>
+      <w:proofErr w:type="spellEnd"/>
+      <w:r>
+        <w:rPr>
+          <w:rFonts w:ascii="Times New Roman" w:eastAsia="Times New Roman" w:hAnsi="Times New Roman" w:cs="Times New Roman"/>
+          <w:sz w:val="24"/>
+          <w:szCs w:val="24"/>
+          <w:lang w:eastAsia="pt-BR"/>
+        </w:rPr>
+        <w:t xml:space="preserve">", pressione </w:t>
       </w:r>
       <w:r>
         <w:rPr>
@@ -1823,14 +4175,225 @@
           <w:lang w:eastAsia="pt-BR"/>
         </w:rPr>
       </w:pPr>
-      <w:r>
-        <w:rPr>
-          <w:rFonts w:ascii="Times New Roman" w:eastAsia="Times New Roman" w:hAnsi="Times New Roman" w:cs="Times New Roman"/>
-          <w:sz w:val="24"/>
-          <w:szCs w:val="24"/>
-          <w:lang w:eastAsia="pt-BR"/>
-        </w:rPr>
-        <w:t>Enter a file in which to save the key (/Users/you/.ssh/id_algorithm): [Press enter]</w:t>
+      <w:proofErr w:type="spellStart"/>
+      <w:r>
+        <w:rPr>
+          <w:rFonts w:ascii="Times New Roman" w:eastAsia="Times New Roman" w:hAnsi="Times New Roman" w:cs="Times New Roman"/>
+          <w:sz w:val="24"/>
+          <w:szCs w:val="24"/>
+          <w:lang w:eastAsia="pt-BR"/>
+        </w:rPr>
+        <w:t>Enter</w:t>
+      </w:r>
+      <w:proofErr w:type="spellEnd"/>
+      <w:r>
+        <w:rPr>
+          <w:rFonts w:ascii="Times New Roman" w:eastAsia="Times New Roman" w:hAnsi="Times New Roman" w:cs="Times New Roman"/>
+          <w:sz w:val="24"/>
+          <w:szCs w:val="24"/>
+          <w:lang w:eastAsia="pt-BR"/>
+        </w:rPr>
+        <w:t xml:space="preserve"> a file in </w:t>
+      </w:r>
+      <w:proofErr w:type="spellStart"/>
+      <w:r>
+        <w:rPr>
+          <w:rFonts w:ascii="Times New Roman" w:eastAsia="Times New Roman" w:hAnsi="Times New Roman" w:cs="Times New Roman"/>
+          <w:sz w:val="24"/>
+          <w:szCs w:val="24"/>
+          <w:lang w:eastAsia="pt-BR"/>
+        </w:rPr>
+        <w:t>which</w:t>
+      </w:r>
+      <w:proofErr w:type="spellEnd"/>
+      <w:r>
+        <w:rPr>
+          <w:rFonts w:ascii="Times New Roman" w:eastAsia="Times New Roman" w:hAnsi="Times New Roman" w:cs="Times New Roman"/>
+          <w:sz w:val="24"/>
+          <w:szCs w:val="24"/>
+          <w:lang w:eastAsia="pt-BR"/>
+        </w:rPr>
+        <w:t xml:space="preserve"> </w:t>
+      </w:r>
+      <w:proofErr w:type="spellStart"/>
+      <w:r>
+        <w:rPr>
+          <w:rFonts w:ascii="Times New Roman" w:eastAsia="Times New Roman" w:hAnsi="Times New Roman" w:cs="Times New Roman"/>
+          <w:sz w:val="24"/>
+          <w:szCs w:val="24"/>
+          <w:lang w:eastAsia="pt-BR"/>
+        </w:rPr>
+        <w:t>to</w:t>
+      </w:r>
+      <w:proofErr w:type="spellEnd"/>
+      <w:r>
+        <w:rPr>
+          <w:rFonts w:ascii="Times New Roman" w:eastAsia="Times New Roman" w:hAnsi="Times New Roman" w:cs="Times New Roman"/>
+          <w:sz w:val="24"/>
+          <w:szCs w:val="24"/>
+          <w:lang w:eastAsia="pt-BR"/>
+        </w:rPr>
+        <w:t xml:space="preserve"> </w:t>
+      </w:r>
+      <w:proofErr w:type="spellStart"/>
+      <w:r>
+        <w:rPr>
+          <w:rFonts w:ascii="Times New Roman" w:eastAsia="Times New Roman" w:hAnsi="Times New Roman" w:cs="Times New Roman"/>
+          <w:sz w:val="24"/>
+          <w:szCs w:val="24"/>
+          <w:lang w:eastAsia="pt-BR"/>
+        </w:rPr>
+        <w:t>save</w:t>
+      </w:r>
+      <w:proofErr w:type="spellEnd"/>
+      <w:r>
+        <w:rPr>
+          <w:rFonts w:ascii="Times New Roman" w:eastAsia="Times New Roman" w:hAnsi="Times New Roman" w:cs="Times New Roman"/>
+          <w:sz w:val="24"/>
+          <w:szCs w:val="24"/>
+          <w:lang w:eastAsia="pt-BR"/>
+        </w:rPr>
+        <w:t xml:space="preserve"> </w:t>
+      </w:r>
+      <w:proofErr w:type="spellStart"/>
+      <w:r>
+        <w:rPr>
+          <w:rFonts w:ascii="Times New Roman" w:eastAsia="Times New Roman" w:hAnsi="Times New Roman" w:cs="Times New Roman"/>
+          <w:sz w:val="24"/>
+          <w:szCs w:val="24"/>
+          <w:lang w:eastAsia="pt-BR"/>
+        </w:rPr>
+        <w:t>the</w:t>
+      </w:r>
+      <w:proofErr w:type="spellEnd"/>
+      <w:r>
+        <w:rPr>
+          <w:rFonts w:ascii="Times New Roman" w:eastAsia="Times New Roman" w:hAnsi="Times New Roman" w:cs="Times New Roman"/>
+          <w:sz w:val="24"/>
+          <w:szCs w:val="24"/>
+          <w:lang w:eastAsia="pt-BR"/>
+        </w:rPr>
+        <w:t xml:space="preserve"> </w:t>
+      </w:r>
+      <w:proofErr w:type="spellStart"/>
+      <w:r>
+        <w:rPr>
+          <w:rFonts w:ascii="Times New Roman" w:eastAsia="Times New Roman" w:hAnsi="Times New Roman" w:cs="Times New Roman"/>
+          <w:sz w:val="24"/>
+          <w:szCs w:val="24"/>
+          <w:lang w:eastAsia="pt-BR"/>
+        </w:rPr>
+        <w:t>key</w:t>
+      </w:r>
+      <w:proofErr w:type="spellEnd"/>
+      <w:r>
+        <w:rPr>
+          <w:rFonts w:ascii="Times New Roman" w:eastAsia="Times New Roman" w:hAnsi="Times New Roman" w:cs="Times New Roman"/>
+          <w:sz w:val="24"/>
+          <w:szCs w:val="24"/>
+          <w:lang w:eastAsia="pt-BR"/>
+        </w:rPr>
+        <w:t xml:space="preserve"> (/</w:t>
+      </w:r>
+      <w:proofErr w:type="spellStart"/>
+      <w:r>
+        <w:rPr>
+          <w:rFonts w:ascii="Times New Roman" w:eastAsia="Times New Roman" w:hAnsi="Times New Roman" w:cs="Times New Roman"/>
+          <w:sz w:val="24"/>
+          <w:szCs w:val="24"/>
+          <w:lang w:eastAsia="pt-BR"/>
+        </w:rPr>
+        <w:t>Users</w:t>
+      </w:r>
+      <w:proofErr w:type="spellEnd"/>
+      <w:r>
+        <w:rPr>
+          <w:rFonts w:ascii="Times New Roman" w:eastAsia="Times New Roman" w:hAnsi="Times New Roman" w:cs="Times New Roman"/>
+          <w:sz w:val="24"/>
+          <w:szCs w:val="24"/>
+          <w:lang w:eastAsia="pt-BR"/>
+        </w:rPr>
+        <w:t>/</w:t>
+      </w:r>
+      <w:proofErr w:type="spellStart"/>
+      <w:r>
+        <w:rPr>
+          <w:rFonts w:ascii="Times New Roman" w:eastAsia="Times New Roman" w:hAnsi="Times New Roman" w:cs="Times New Roman"/>
+          <w:sz w:val="24"/>
+          <w:szCs w:val="24"/>
+          <w:lang w:eastAsia="pt-BR"/>
+        </w:rPr>
+        <w:t>you</w:t>
+      </w:r>
+      <w:proofErr w:type="spellEnd"/>
+      <w:r>
+        <w:rPr>
+          <w:rFonts w:ascii="Times New Roman" w:eastAsia="Times New Roman" w:hAnsi="Times New Roman" w:cs="Times New Roman"/>
+          <w:sz w:val="24"/>
+          <w:szCs w:val="24"/>
+          <w:lang w:eastAsia="pt-BR"/>
+        </w:rPr>
+        <w:t>/.</w:t>
+      </w:r>
+      <w:proofErr w:type="spellStart"/>
+      <w:r>
+        <w:rPr>
+          <w:rFonts w:ascii="Times New Roman" w:eastAsia="Times New Roman" w:hAnsi="Times New Roman" w:cs="Times New Roman"/>
+          <w:sz w:val="24"/>
+          <w:szCs w:val="24"/>
+          <w:lang w:eastAsia="pt-BR"/>
+        </w:rPr>
+        <w:t>ssh</w:t>
+      </w:r>
+      <w:proofErr w:type="spellEnd"/>
+      <w:r>
+        <w:rPr>
+          <w:rFonts w:ascii="Times New Roman" w:eastAsia="Times New Roman" w:hAnsi="Times New Roman" w:cs="Times New Roman"/>
+          <w:sz w:val="24"/>
+          <w:szCs w:val="24"/>
+          <w:lang w:eastAsia="pt-BR"/>
+        </w:rPr>
+        <w:t>/</w:t>
+      </w:r>
+      <w:proofErr w:type="spellStart"/>
+      <w:r>
+        <w:rPr>
+          <w:rFonts w:ascii="Times New Roman" w:eastAsia="Times New Roman" w:hAnsi="Times New Roman" w:cs="Times New Roman"/>
+          <w:sz w:val="24"/>
+          <w:szCs w:val="24"/>
+          <w:lang w:eastAsia="pt-BR"/>
+        </w:rPr>
+        <w:t>id_algorithm</w:t>
+      </w:r>
+      <w:proofErr w:type="spellEnd"/>
+      <w:r>
+        <w:rPr>
+          <w:rFonts w:ascii="Times New Roman" w:eastAsia="Times New Roman" w:hAnsi="Times New Roman" w:cs="Times New Roman"/>
+          <w:sz w:val="24"/>
+          <w:szCs w:val="24"/>
+          <w:lang w:eastAsia="pt-BR"/>
+        </w:rPr>
+        <w:t xml:space="preserve">): [Press </w:t>
+      </w:r>
+      <w:proofErr w:type="spellStart"/>
+      <w:r>
+        <w:rPr>
+          <w:rFonts w:ascii="Times New Roman" w:eastAsia="Times New Roman" w:hAnsi="Times New Roman" w:cs="Times New Roman"/>
+          <w:sz w:val="24"/>
+          <w:szCs w:val="24"/>
+          <w:lang w:eastAsia="pt-BR"/>
+        </w:rPr>
+        <w:t>enter</w:t>
+      </w:r>
+      <w:proofErr w:type="spellEnd"/>
+      <w:r>
+        <w:rPr>
+          <w:rFonts w:ascii="Times New Roman" w:eastAsia="Times New Roman" w:hAnsi="Times New Roman" w:cs="Times New Roman"/>
+          <w:sz w:val="24"/>
+          <w:szCs w:val="24"/>
+          <w:lang w:eastAsia="pt-BR"/>
+        </w:rPr>
+        <w:t>]</w:t>
       </w:r>
     </w:p>
     <w:p>
@@ -1922,14 +4485,136 @@
           <w:lang w:eastAsia="pt-BR"/>
         </w:rPr>
       </w:pPr>
-      <w:r>
-        <w:rPr>
-          <w:rFonts w:ascii="Times New Roman" w:eastAsia="Times New Roman" w:hAnsi="Times New Roman" w:cs="Times New Roman"/>
-          <w:sz w:val="24"/>
-          <w:szCs w:val="24"/>
-          <w:lang w:eastAsia="pt-BR"/>
-        </w:rPr>
-        <w:t>Enter passphrase (empty for no passphrase):[Type a passphrase]</w:t>
+      <w:proofErr w:type="spellStart"/>
+      <w:r>
+        <w:rPr>
+          <w:rFonts w:ascii="Times New Roman" w:eastAsia="Times New Roman" w:hAnsi="Times New Roman" w:cs="Times New Roman"/>
+          <w:sz w:val="24"/>
+          <w:szCs w:val="24"/>
+          <w:lang w:eastAsia="pt-BR"/>
+        </w:rPr>
+        <w:t>Enter</w:t>
+      </w:r>
+      <w:proofErr w:type="spellEnd"/>
+      <w:r>
+        <w:rPr>
+          <w:rFonts w:ascii="Times New Roman" w:eastAsia="Times New Roman" w:hAnsi="Times New Roman" w:cs="Times New Roman"/>
+          <w:sz w:val="24"/>
+          <w:szCs w:val="24"/>
+          <w:lang w:eastAsia="pt-BR"/>
+        </w:rPr>
+        <w:t xml:space="preserve"> </w:t>
+      </w:r>
+      <w:proofErr w:type="spellStart"/>
+      <w:r>
+        <w:rPr>
+          <w:rFonts w:ascii="Times New Roman" w:eastAsia="Times New Roman" w:hAnsi="Times New Roman" w:cs="Times New Roman"/>
+          <w:sz w:val="24"/>
+          <w:szCs w:val="24"/>
+          <w:lang w:eastAsia="pt-BR"/>
+        </w:rPr>
+        <w:t>passphrase</w:t>
+      </w:r>
+      <w:proofErr w:type="spellEnd"/>
+      <w:r>
+        <w:rPr>
+          <w:rFonts w:ascii="Times New Roman" w:eastAsia="Times New Roman" w:hAnsi="Times New Roman" w:cs="Times New Roman"/>
+          <w:sz w:val="24"/>
+          <w:szCs w:val="24"/>
+          <w:lang w:eastAsia="pt-BR"/>
+        </w:rPr>
+        <w:t xml:space="preserve"> (</w:t>
+      </w:r>
+      <w:proofErr w:type="spellStart"/>
+      <w:r>
+        <w:rPr>
+          <w:rFonts w:ascii="Times New Roman" w:eastAsia="Times New Roman" w:hAnsi="Times New Roman" w:cs="Times New Roman"/>
+          <w:sz w:val="24"/>
+          <w:szCs w:val="24"/>
+          <w:lang w:eastAsia="pt-BR"/>
+        </w:rPr>
+        <w:t>empty</w:t>
+      </w:r>
+      <w:proofErr w:type="spellEnd"/>
+      <w:r>
+        <w:rPr>
+          <w:rFonts w:ascii="Times New Roman" w:eastAsia="Times New Roman" w:hAnsi="Times New Roman" w:cs="Times New Roman"/>
+          <w:sz w:val="24"/>
+          <w:szCs w:val="24"/>
+          <w:lang w:eastAsia="pt-BR"/>
+        </w:rPr>
+        <w:t xml:space="preserve"> for no </w:t>
+      </w:r>
+      <w:proofErr w:type="spellStart"/>
+      <w:r>
+        <w:rPr>
+          <w:rFonts w:ascii="Times New Roman" w:eastAsia="Times New Roman" w:hAnsi="Times New Roman" w:cs="Times New Roman"/>
+          <w:sz w:val="24"/>
+          <w:szCs w:val="24"/>
+          <w:lang w:eastAsia="pt-BR"/>
+        </w:rPr>
+        <w:t>passphrase</w:t>
+      </w:r>
+      <w:proofErr w:type="spellEnd"/>
+      <w:r>
+        <w:rPr>
+          <w:rFonts w:ascii="Times New Roman" w:eastAsia="Times New Roman" w:hAnsi="Times New Roman" w:cs="Times New Roman"/>
+          <w:sz w:val="24"/>
+          <w:szCs w:val="24"/>
+          <w:lang w:eastAsia="pt-BR"/>
+        </w:rPr>
+        <w:t>)</w:t>
+      </w:r>
+      <w:proofErr w:type="gramStart"/>
+      <w:r>
+        <w:rPr>
+          <w:rFonts w:ascii="Times New Roman" w:eastAsia="Times New Roman" w:hAnsi="Times New Roman" w:cs="Times New Roman"/>
+          <w:sz w:val="24"/>
+          <w:szCs w:val="24"/>
+          <w:lang w:eastAsia="pt-BR"/>
+        </w:rPr>
+        <w:t>:[</w:t>
+      </w:r>
+      <w:proofErr w:type="spellStart"/>
+      <w:proofErr w:type="gramEnd"/>
+      <w:r>
+        <w:rPr>
+          <w:rFonts w:ascii="Times New Roman" w:eastAsia="Times New Roman" w:hAnsi="Times New Roman" w:cs="Times New Roman"/>
+          <w:sz w:val="24"/>
+          <w:szCs w:val="24"/>
+          <w:lang w:eastAsia="pt-BR"/>
+        </w:rPr>
+        <w:t>Type</w:t>
+      </w:r>
+      <w:proofErr w:type="spellEnd"/>
+      <w:r>
+        <w:rPr>
+          <w:rFonts w:ascii="Times New Roman" w:eastAsia="Times New Roman" w:hAnsi="Times New Roman" w:cs="Times New Roman"/>
+          <w:sz w:val="24"/>
+          <w:szCs w:val="24"/>
+          <w:lang w:eastAsia="pt-BR"/>
+        </w:rPr>
+        <w:t xml:space="preserve"> a </w:t>
+      </w:r>
+      <w:proofErr w:type="spellStart"/>
+      <w:r>
+        <w:rPr>
+          <w:rFonts w:ascii="Times New Roman" w:eastAsia="Times New Roman" w:hAnsi="Times New Roman" w:cs="Times New Roman"/>
+          <w:sz w:val="24"/>
+          <w:szCs w:val="24"/>
+          <w:lang w:eastAsia="pt-BR"/>
+        </w:rPr>
+        <w:t>passphrase</w:t>
+      </w:r>
+      <w:proofErr w:type="spellEnd"/>
+      <w:r>
+        <w:rPr>
+          <w:rFonts w:ascii="Times New Roman" w:eastAsia="Times New Roman" w:hAnsi="Times New Roman" w:cs="Times New Roman"/>
+          <w:sz w:val="24"/>
+          <w:szCs w:val="24"/>
+          <w:lang w:eastAsia="pt-BR"/>
+        </w:rPr>
+        <w:t>]</w:t>
       </w:r>
     </w:p>
     <w:p>
@@ -1948,14 +4633,147 @@
           <w:lang w:eastAsia="pt-BR"/>
         </w:rPr>
       </w:pPr>
-      <w:r>
-        <w:rPr>
-          <w:rFonts w:ascii="Times New Roman" w:eastAsia="Times New Roman" w:hAnsi="Times New Roman" w:cs="Times New Roman"/>
-          <w:sz w:val="24"/>
-          <w:szCs w:val="24"/>
-          <w:lang w:eastAsia="pt-BR"/>
-        </w:rPr>
-        <w:t>Enter same passphrase again:[Type passphrase again]</w:t>
+      <w:proofErr w:type="spellStart"/>
+      <w:r>
+        <w:rPr>
+          <w:rFonts w:ascii="Times New Roman" w:eastAsia="Times New Roman" w:hAnsi="Times New Roman" w:cs="Times New Roman"/>
+          <w:sz w:val="24"/>
+          <w:szCs w:val="24"/>
+          <w:lang w:eastAsia="pt-BR"/>
+        </w:rPr>
+        <w:t>Enter</w:t>
+      </w:r>
+      <w:proofErr w:type="spellEnd"/>
+      <w:r>
+        <w:rPr>
+          <w:rFonts w:ascii="Times New Roman" w:eastAsia="Times New Roman" w:hAnsi="Times New Roman" w:cs="Times New Roman"/>
+          <w:sz w:val="24"/>
+          <w:szCs w:val="24"/>
+          <w:lang w:eastAsia="pt-BR"/>
+        </w:rPr>
+        <w:t xml:space="preserve"> </w:t>
+      </w:r>
+      <w:proofErr w:type="spellStart"/>
+      <w:r>
+        <w:rPr>
+          <w:rFonts w:ascii="Times New Roman" w:eastAsia="Times New Roman" w:hAnsi="Times New Roman" w:cs="Times New Roman"/>
+          <w:sz w:val="24"/>
+          <w:szCs w:val="24"/>
+          <w:lang w:eastAsia="pt-BR"/>
+        </w:rPr>
+        <w:t>same</w:t>
+      </w:r>
+      <w:proofErr w:type="spellEnd"/>
+      <w:r>
+        <w:rPr>
+          <w:rFonts w:ascii="Times New Roman" w:eastAsia="Times New Roman" w:hAnsi="Times New Roman" w:cs="Times New Roman"/>
+          <w:sz w:val="24"/>
+          <w:szCs w:val="24"/>
+          <w:lang w:eastAsia="pt-BR"/>
+        </w:rPr>
+        <w:t xml:space="preserve"> </w:t>
+      </w:r>
+      <w:proofErr w:type="spellStart"/>
+      <w:r>
+        <w:rPr>
+          <w:rFonts w:ascii="Times New Roman" w:eastAsia="Times New Roman" w:hAnsi="Times New Roman" w:cs="Times New Roman"/>
+          <w:sz w:val="24"/>
+          <w:szCs w:val="24"/>
+          <w:lang w:eastAsia="pt-BR"/>
+        </w:rPr>
+        <w:t>passphrase</w:t>
+      </w:r>
+      <w:proofErr w:type="spellEnd"/>
+      <w:r>
+        <w:rPr>
+          <w:rFonts w:ascii="Times New Roman" w:eastAsia="Times New Roman" w:hAnsi="Times New Roman" w:cs="Times New Roman"/>
+          <w:sz w:val="24"/>
+          <w:szCs w:val="24"/>
+          <w:lang w:eastAsia="pt-BR"/>
+        </w:rPr>
+        <w:t xml:space="preserve"> </w:t>
+      </w:r>
+      <w:proofErr w:type="spellStart"/>
+      <w:r>
+        <w:rPr>
+          <w:rFonts w:ascii="Times New Roman" w:eastAsia="Times New Roman" w:hAnsi="Times New Roman" w:cs="Times New Roman"/>
+          <w:sz w:val="24"/>
+          <w:szCs w:val="24"/>
+          <w:lang w:eastAsia="pt-BR"/>
+        </w:rPr>
+        <w:t>again</w:t>
+      </w:r>
+      <w:proofErr w:type="spellEnd"/>
+      <w:proofErr w:type="gramStart"/>
+      <w:r>
+        <w:rPr>
+          <w:rFonts w:ascii="Times New Roman" w:eastAsia="Times New Roman" w:hAnsi="Times New Roman" w:cs="Times New Roman"/>
+          <w:sz w:val="24"/>
+          <w:szCs w:val="24"/>
+          <w:lang w:eastAsia="pt-BR"/>
+        </w:rPr>
+        <w:t>:[</w:t>
+      </w:r>
+      <w:proofErr w:type="spellStart"/>
+      <w:proofErr w:type="gramEnd"/>
+      <w:r>
+        <w:rPr>
+          <w:rFonts w:ascii="Times New Roman" w:eastAsia="Times New Roman" w:hAnsi="Times New Roman" w:cs="Times New Roman"/>
+          <w:sz w:val="24"/>
+          <w:szCs w:val="24"/>
+          <w:lang w:eastAsia="pt-BR"/>
+        </w:rPr>
+        <w:t>Type</w:t>
+      </w:r>
+      <w:proofErr w:type="spellEnd"/>
+      <w:r>
+        <w:rPr>
+          <w:rFonts w:ascii="Times New Roman" w:eastAsia="Times New Roman" w:hAnsi="Times New Roman" w:cs="Times New Roman"/>
+          <w:sz w:val="24"/>
+          <w:szCs w:val="24"/>
+          <w:lang w:eastAsia="pt-BR"/>
+        </w:rPr>
+        <w:t xml:space="preserve"> </w:t>
+      </w:r>
+      <w:proofErr w:type="spellStart"/>
+      <w:r>
+        <w:rPr>
+          <w:rFonts w:ascii="Times New Roman" w:eastAsia="Times New Roman" w:hAnsi="Times New Roman" w:cs="Times New Roman"/>
+          <w:sz w:val="24"/>
+          <w:szCs w:val="24"/>
+          <w:lang w:eastAsia="pt-BR"/>
+        </w:rPr>
+        <w:t>passphrase</w:t>
+      </w:r>
+      <w:proofErr w:type="spellEnd"/>
+      <w:r>
+        <w:rPr>
+          <w:rFonts w:ascii="Times New Roman" w:eastAsia="Times New Roman" w:hAnsi="Times New Roman" w:cs="Times New Roman"/>
+          <w:sz w:val="24"/>
+          <w:szCs w:val="24"/>
+          <w:lang w:eastAsia="pt-BR"/>
+        </w:rPr>
+        <w:t xml:space="preserve"> </w:t>
+      </w:r>
+      <w:proofErr w:type="spellStart"/>
+      <w:r>
+        <w:rPr>
+          <w:rFonts w:ascii="Times New Roman" w:eastAsia="Times New Roman" w:hAnsi="Times New Roman" w:cs="Times New Roman"/>
+          <w:sz w:val="24"/>
+          <w:szCs w:val="24"/>
+          <w:lang w:eastAsia="pt-BR"/>
+        </w:rPr>
+        <w:t>again</w:t>
+      </w:r>
+      <w:proofErr w:type="spellEnd"/>
+      <w:r>
+        <w:rPr>
+          <w:rFonts w:ascii="Times New Roman" w:eastAsia="Times New Roman" w:hAnsi="Times New Roman" w:cs="Times New Roman"/>
+          <w:sz w:val="24"/>
+          <w:szCs w:val="24"/>
+          <w:lang w:eastAsia="pt-BR"/>
+        </w:rPr>
+        <w:t>]</w:t>
       </w:r>
     </w:p>
     <w:p>
@@ -1994,7 +4812,27 @@
           <w:szCs w:val="24"/>
           <w:lang w:eastAsia="pt-BR"/>
         </w:rPr>
-        <w:t>Inicie o ssh-agent em segundo plano</w:t>
+        <w:t xml:space="preserve">Inicie o </w:t>
+      </w:r>
+      <w:proofErr w:type="spellStart"/>
+      <w:r>
+        <w:rPr>
+          <w:rFonts w:ascii="Times New Roman" w:eastAsia="Times New Roman" w:hAnsi="Times New Roman" w:cs="Times New Roman"/>
+          <w:sz w:val="24"/>
+          <w:szCs w:val="24"/>
+          <w:lang w:eastAsia="pt-BR"/>
+        </w:rPr>
+        <w:t>ssh-agent</w:t>
+      </w:r>
+      <w:proofErr w:type="spellEnd"/>
+      <w:r>
+        <w:rPr>
+          <w:rFonts w:ascii="Times New Roman" w:eastAsia="Times New Roman" w:hAnsi="Times New Roman" w:cs="Times New Roman"/>
+          <w:sz w:val="24"/>
+          <w:szCs w:val="24"/>
+          <w:lang w:eastAsia="pt-BR"/>
+        </w:rPr>
+        <w:t xml:space="preserve"> em segundo plano</w:t>
       </w:r>
     </w:p>
     <w:p>
@@ -2013,14 +4851,45 @@
           <w:lang w:eastAsia="pt-BR"/>
         </w:rPr>
       </w:pPr>
-      <w:r>
-        <w:rPr>
-          <w:rFonts w:ascii="Times New Roman" w:eastAsia="Times New Roman" w:hAnsi="Times New Roman" w:cs="Times New Roman"/>
-          <w:sz w:val="24"/>
-          <w:szCs w:val="24"/>
-          <w:lang w:eastAsia="pt-BR"/>
-        </w:rPr>
-        <w:t>eval "$(ssh-agent -s)"</w:t>
+      <w:proofErr w:type="spellStart"/>
+      <w:r>
+        <w:rPr>
+          <w:rFonts w:ascii="Times New Roman" w:eastAsia="Times New Roman" w:hAnsi="Times New Roman" w:cs="Times New Roman"/>
+          <w:sz w:val="24"/>
+          <w:szCs w:val="24"/>
+          <w:lang w:eastAsia="pt-BR"/>
+        </w:rPr>
+        <w:t>eval</w:t>
+      </w:r>
+      <w:proofErr w:type="spellEnd"/>
+      <w:r>
+        <w:rPr>
+          <w:rFonts w:ascii="Times New Roman" w:eastAsia="Times New Roman" w:hAnsi="Times New Roman" w:cs="Times New Roman"/>
+          <w:sz w:val="24"/>
+          <w:szCs w:val="24"/>
+          <w:lang w:eastAsia="pt-BR"/>
+        </w:rPr>
+        <w:t xml:space="preserve"> "$(</w:t>
+      </w:r>
+      <w:proofErr w:type="spellStart"/>
+      <w:r>
+        <w:rPr>
+          <w:rFonts w:ascii="Times New Roman" w:eastAsia="Times New Roman" w:hAnsi="Times New Roman" w:cs="Times New Roman"/>
+          <w:sz w:val="24"/>
+          <w:szCs w:val="24"/>
+          <w:lang w:eastAsia="pt-BR"/>
+        </w:rPr>
+        <w:t>ssh-agent</w:t>
+      </w:r>
+      <w:proofErr w:type="spellEnd"/>
+      <w:r>
+        <w:rPr>
+          <w:rFonts w:ascii="Times New Roman" w:eastAsia="Times New Roman" w:hAnsi="Times New Roman" w:cs="Times New Roman"/>
+          <w:sz w:val="24"/>
+          <w:szCs w:val="24"/>
+          <w:lang w:eastAsia="pt-BR"/>
+        </w:rPr>
+        <w:t xml:space="preserve"> -s)"</w:t>
       </w:r>
     </w:p>
     <w:p>
@@ -2059,8 +4928,19 @@
           <w:szCs w:val="24"/>
           <w:lang w:eastAsia="pt-BR"/>
         </w:rPr>
-        <w:t>Adicione sua chave SSH privada ao ssh-agent</w:t>
-      </w:r>
+        <w:t xml:space="preserve">Adicione sua chave SSH privada ao </w:t>
+      </w:r>
+      <w:proofErr w:type="spellStart"/>
+      <w:r>
+        <w:rPr>
+          <w:rFonts w:ascii="Times New Roman" w:eastAsia="Times New Roman" w:hAnsi="Times New Roman" w:cs="Times New Roman"/>
+          <w:sz w:val="24"/>
+          <w:szCs w:val="24"/>
+          <w:lang w:eastAsia="pt-BR"/>
+        </w:rPr>
+        <w:t>ssh-agent</w:t>
+      </w:r>
+      <w:proofErr w:type="spellEnd"/>
     </w:p>
     <w:p>
       <w:pPr>
@@ -2078,14 +4958,45 @@
           <w:lang w:eastAsia="pt-BR"/>
         </w:rPr>
       </w:pPr>
-      <w:r>
-        <w:rPr>
-          <w:rFonts w:ascii="Times New Roman" w:eastAsia="Times New Roman" w:hAnsi="Times New Roman" w:cs="Times New Roman"/>
-          <w:sz w:val="24"/>
-          <w:szCs w:val="24"/>
-          <w:lang w:eastAsia="pt-BR"/>
-        </w:rPr>
-        <w:t>ssh-add ~/.ssh/id_ed25519</w:t>
+      <w:proofErr w:type="spellStart"/>
+      <w:r>
+        <w:rPr>
+          <w:rFonts w:ascii="Times New Roman" w:eastAsia="Times New Roman" w:hAnsi="Times New Roman" w:cs="Times New Roman"/>
+          <w:sz w:val="24"/>
+          <w:szCs w:val="24"/>
+          <w:lang w:eastAsia="pt-BR"/>
+        </w:rPr>
+        <w:t>ssh-add</w:t>
+      </w:r>
+      <w:proofErr w:type="spellEnd"/>
+      <w:r>
+        <w:rPr>
+          <w:rFonts w:ascii="Times New Roman" w:eastAsia="Times New Roman" w:hAnsi="Times New Roman" w:cs="Times New Roman"/>
+          <w:sz w:val="24"/>
+          <w:szCs w:val="24"/>
+          <w:lang w:eastAsia="pt-BR"/>
+        </w:rPr>
+        <w:t xml:space="preserve"> ~/.</w:t>
+      </w:r>
+      <w:proofErr w:type="spellStart"/>
+      <w:r>
+        <w:rPr>
+          <w:rFonts w:ascii="Times New Roman" w:eastAsia="Times New Roman" w:hAnsi="Times New Roman" w:cs="Times New Roman"/>
+          <w:sz w:val="24"/>
+          <w:szCs w:val="24"/>
+          <w:lang w:eastAsia="pt-BR"/>
+        </w:rPr>
+        <w:t>ssh</w:t>
+      </w:r>
+      <w:proofErr w:type="spellEnd"/>
+      <w:r>
+        <w:rPr>
+          <w:rFonts w:ascii="Times New Roman" w:eastAsia="Times New Roman" w:hAnsi="Times New Roman" w:cs="Times New Roman"/>
+          <w:sz w:val="24"/>
+          <w:szCs w:val="24"/>
+          <w:lang w:eastAsia="pt-BR"/>
+        </w:rPr>
+        <w:t>/id_ed25519</w:t>
       </w:r>
     </w:p>
     <w:p>
@@ -2127,8 +5038,21 @@
           <w:lang w:eastAsia="pt-BR"/>
         </w:rPr>
         <w:lastRenderedPageBreak/>
-        <w:t>Importando para o Github</w:t>
-      </w:r>
+        <w:t xml:space="preserve">Importando para o </w:t>
+      </w:r>
+      <w:proofErr w:type="spellStart"/>
+      <w:r>
+        <w:rPr>
+          <w:rFonts w:ascii="Times New Roman" w:eastAsia="Times New Roman" w:hAnsi="Times New Roman" w:cs="Times New Roman"/>
+          <w:b/>
+          <w:bCs/>
+          <w:sz w:val="40"/>
+          <w:szCs w:val="40"/>
+          <w:lang w:eastAsia="pt-BR"/>
+        </w:rPr>
+        <w:t>Github</w:t>
+      </w:r>
+      <w:proofErr w:type="spellEnd"/>
     </w:p>
     <w:p>
       <w:pPr>
@@ -2192,7 +5116,27 @@
           <w:szCs w:val="24"/>
           <w:lang w:eastAsia="pt-BR"/>
         </w:rPr>
-        <w:t>nano ~/.ssh/id_ed25519.pub</w:t>
+        <w:t>nano ~/.</w:t>
+      </w:r>
+      <w:proofErr w:type="spellStart"/>
+      <w:r>
+        <w:rPr>
+          <w:rFonts w:ascii="Times New Roman" w:eastAsia="Times New Roman" w:hAnsi="Times New Roman" w:cs="Times New Roman"/>
+          <w:sz w:val="24"/>
+          <w:szCs w:val="24"/>
+          <w:lang w:eastAsia="pt-BR"/>
+        </w:rPr>
+        <w:t>ssh</w:t>
+      </w:r>
+      <w:proofErr w:type="spellEnd"/>
+      <w:r>
+        <w:rPr>
+          <w:rFonts w:ascii="Times New Roman" w:eastAsia="Times New Roman" w:hAnsi="Times New Roman" w:cs="Times New Roman"/>
+          <w:sz w:val="24"/>
+          <w:szCs w:val="24"/>
+          <w:lang w:eastAsia="pt-BR"/>
+        </w:rPr>
+        <w:t>/id_ed25519.pub</w:t>
       </w:r>
     </w:p>
     <w:p>
@@ -2387,8 +5331,19 @@
           <w:szCs w:val="24"/>
           <w:lang w:eastAsia="pt-BR"/>
         </w:rPr>
-        <w:t xml:space="preserve"> do seu Github</w:t>
-      </w:r>
+        <w:t xml:space="preserve"> do seu </w:t>
+      </w:r>
+      <w:proofErr w:type="spellStart"/>
+      <w:r>
+        <w:rPr>
+          <w:rFonts w:ascii="Times New Roman" w:eastAsia="Times New Roman" w:hAnsi="Times New Roman" w:cs="Times New Roman"/>
+          <w:sz w:val="24"/>
+          <w:szCs w:val="24"/>
+          <w:lang w:eastAsia="pt-BR"/>
+        </w:rPr>
+        <w:t>Github</w:t>
+      </w:r>
+      <w:proofErr w:type="spellEnd"/>
     </w:p>
     <w:p>
       <w:pPr>
@@ -2448,6 +5403,7 @@
         </w:rPr>
         <w:t xml:space="preserve"> </w:t>
       </w:r>
+      <w:proofErr w:type="spellStart"/>
       <w:r>
         <w:rPr>
           <w:rFonts w:ascii="Times New Roman" w:eastAsia="Times New Roman" w:hAnsi="Times New Roman" w:cs="Times New Roman"/>
@@ -2457,7 +5413,19 @@
           <w:szCs w:val="24"/>
           <w:lang w:eastAsia="pt-BR"/>
         </w:rPr>
-        <w:t>and GPG Keys</w:t>
+        <w:t>and</w:t>
+      </w:r>
+      <w:proofErr w:type="spellEnd"/>
+      <w:r>
+        <w:rPr>
+          <w:rFonts w:ascii="Times New Roman" w:eastAsia="Times New Roman" w:hAnsi="Times New Roman" w:cs="Times New Roman"/>
+          <w:b/>
+          <w:bCs/>
+          <w:sz w:val="24"/>
+          <w:szCs w:val="24"/>
+          <w:lang w:eastAsia="pt-BR"/>
+        </w:rPr>
+        <w:t xml:space="preserve"> GPG Keys</w:t>
       </w:r>
       <w:r>
         <w:rPr>
@@ -2505,7 +5473,17 @@
           <w:szCs w:val="24"/>
           <w:lang w:eastAsia="pt-BR"/>
         </w:rPr>
-        <w:t xml:space="preserve">Clique no botão para criar uma </w:t>
+        <w:t xml:space="preserve">Clique no botão para </w:t>
+      </w:r>
+      <w:proofErr w:type="gramStart"/>
+      <w:r>
+        <w:rPr>
+          <w:rFonts w:ascii="Times New Roman" w:eastAsia="Times New Roman" w:hAnsi="Times New Roman" w:cs="Times New Roman"/>
+          <w:sz w:val="24"/>
+          <w:szCs w:val="24"/>
+          <w:lang w:eastAsia="pt-BR"/>
+        </w:rPr>
+        <w:t xml:space="preserve">criar uma </w:t>
       </w:r>
       <w:r>
         <w:rPr>
@@ -2516,7 +5494,19 @@
           <w:szCs w:val="24"/>
           <w:lang w:eastAsia="pt-BR"/>
         </w:rPr>
-        <w:t>nova chave SSH</w:t>
+        <w:t>nova</w:t>
+      </w:r>
+      <w:proofErr w:type="gramEnd"/>
+      <w:r>
+        <w:rPr>
+          <w:rFonts w:ascii="Times New Roman" w:eastAsia="Times New Roman" w:hAnsi="Times New Roman" w:cs="Times New Roman"/>
+          <w:b/>
+          <w:bCs/>
+          <w:sz w:val="24"/>
+          <w:szCs w:val="24"/>
+          <w:lang w:eastAsia="pt-BR"/>
+        </w:rPr>
+        <w:t xml:space="preserve"> chave SSH</w:t>
       </w:r>
     </w:p>
     <w:p>
@@ -2595,6 +5585,7 @@
         </w:rPr>
         <w:t xml:space="preserve"> e clique em </w:t>
       </w:r>
+      <w:proofErr w:type="spellStart"/>
       <w:r>
         <w:rPr>
           <w:rFonts w:ascii="Times New Roman" w:eastAsia="Times New Roman" w:hAnsi="Times New Roman" w:cs="Times New Roman"/>
@@ -2604,7 +5595,19 @@
           <w:szCs w:val="24"/>
           <w:lang w:eastAsia="pt-BR"/>
         </w:rPr>
-        <w:t>Add SSH Key</w:t>
+        <w:t>Add</w:t>
+      </w:r>
+      <w:proofErr w:type="spellEnd"/>
+      <w:r>
+        <w:rPr>
+          <w:rFonts w:ascii="Times New Roman" w:eastAsia="Times New Roman" w:hAnsi="Times New Roman" w:cs="Times New Roman"/>
+          <w:b/>
+          <w:bCs/>
+          <w:sz w:val="24"/>
+          <w:szCs w:val="24"/>
+          <w:lang w:eastAsia="pt-BR"/>
+        </w:rPr>
+        <w:t xml:space="preserve"> SSH Key</w:t>
       </w:r>
       <w:r>
         <w:rPr>
@@ -2661,7 +5664,27 @@
           <w:szCs w:val="24"/>
           <w:lang w:eastAsia="pt-BR"/>
         </w:rPr>
-        <w:t>Agora sempre que for fazer um `git clone`, utilize a opção SSH</w:t>
+        <w:t>Agora sempre que for fazer um `</w:t>
+      </w:r>
+      <w:proofErr w:type="spellStart"/>
+      <w:r>
+        <w:rPr>
+          <w:rFonts w:ascii="Times New Roman" w:eastAsia="Times New Roman" w:hAnsi="Times New Roman" w:cs="Times New Roman"/>
+          <w:sz w:val="24"/>
+          <w:szCs w:val="24"/>
+          <w:lang w:eastAsia="pt-BR"/>
+        </w:rPr>
+        <w:t>git</w:t>
+      </w:r>
+      <w:proofErr w:type="spellEnd"/>
+      <w:r>
+        <w:rPr>
+          <w:rFonts w:ascii="Times New Roman" w:eastAsia="Times New Roman" w:hAnsi="Times New Roman" w:cs="Times New Roman"/>
+          <w:sz w:val="24"/>
+          <w:szCs w:val="24"/>
+          <w:lang w:eastAsia="pt-BR"/>
+        </w:rPr>
+        <w:t xml:space="preserve"> clone`, utilize a opção SSH</w:t>
       </w:r>
     </w:p>
     <w:p>

</xml_diff>

<commit_message>
add command global unset config name
</commit_message>
<xml_diff>
--- a/4-GIT/documents/class-GIT.docx
+++ b/4-GIT/documents/class-GIT.docx
@@ -382,17 +382,12 @@
     </w:p>
     <w:p>
       <w:pPr>
-        <w:tabs>
-          <w:tab w:val="left" w:pos="3120"/>
-        </w:tabs>
-        <w:spacing w:before="100" w:beforeAutospacing="1" w:after="100" w:afterAutospacing="1" w:line="240" w:lineRule="auto"/>
-        <w:ind w:right="141"/>
-        <w:jc w:val="center"/>
-        <w:rPr>
-          <w:rFonts w:ascii="Times New Roman" w:eastAsia="Times New Roman" w:hAnsi="Times New Roman" w:cs="Times New Roman"/>
-          <w:color w:val="000000"/>
-          <w:sz w:val="27"/>
-          <w:szCs w:val="27"/>
+        <w:spacing w:before="100" w:beforeAutospacing="1" w:after="100" w:afterAutospacing="1" w:line="240" w:lineRule="auto"/>
+        <w:rPr>
+          <w:rFonts w:ascii="Times New Roman" w:eastAsia="Times New Roman" w:hAnsi="Times New Roman" w:cs="Times New Roman"/>
+          <w:color w:val="000000"/>
+          <w:sz w:val="24"/>
+          <w:szCs w:val="24"/>
           <w:lang w:eastAsia="pt-BR"/>
         </w:rPr>
       </w:pPr>
@@ -872,30 +867,42 @@
           <w:szCs w:val="24"/>
           <w:lang w:eastAsia="pt-BR"/>
         </w:rPr>
-        <w:t xml:space="preserve"> --</w:t>
-      </w:r>
-      <w:proofErr w:type="spellStart"/>
-      <w:r>
-        <w:rPr>
-          <w:rFonts w:ascii="Times New Roman" w:eastAsia="Times New Roman" w:hAnsi="Times New Roman" w:cs="Times New Roman"/>
-          <w:color w:val="000000"/>
-          <w:sz w:val="24"/>
-          <w:szCs w:val="24"/>
-          <w:lang w:eastAsia="pt-BR"/>
-        </w:rPr>
-        <w:t>list</w:t>
-      </w:r>
-      <w:proofErr w:type="spellEnd"/>
-      <w:r>
-        <w:rPr>
-          <w:rFonts w:ascii="Times New Roman" w:eastAsia="Times New Roman" w:hAnsi="Times New Roman" w:cs="Times New Roman"/>
-          <w:color w:val="000000"/>
-          <w:sz w:val="24"/>
-          <w:szCs w:val="24"/>
-          <w:lang w:eastAsia="pt-BR"/>
-        </w:rPr>
-        <w:t xml:space="preserve"> --global</w:t>
-      </w:r>
+        <w:t xml:space="preserve"> --global --</w:t>
+      </w:r>
+      <w:proofErr w:type="spellStart"/>
+      <w:r>
+        <w:rPr>
+          <w:rFonts w:ascii="Times New Roman" w:eastAsia="Times New Roman" w:hAnsi="Times New Roman" w:cs="Times New Roman"/>
+          <w:color w:val="000000"/>
+          <w:sz w:val="24"/>
+          <w:szCs w:val="24"/>
+          <w:lang w:eastAsia="pt-BR"/>
+        </w:rPr>
+        <w:t>unset</w:t>
+      </w:r>
+      <w:proofErr w:type="spellEnd"/>
+      <w:r>
+        <w:rPr>
+          <w:rFonts w:ascii="Times New Roman" w:eastAsia="Times New Roman" w:hAnsi="Times New Roman" w:cs="Times New Roman"/>
+          <w:color w:val="000000"/>
+          <w:sz w:val="24"/>
+          <w:szCs w:val="24"/>
+          <w:lang w:eastAsia="pt-BR"/>
+        </w:rPr>
+        <w:t xml:space="preserve"> </w:t>
+      </w:r>
+      <w:proofErr w:type="spellStart"/>
+      <w:r>
+        <w:rPr>
+          <w:rFonts w:ascii="Times New Roman" w:eastAsia="Times New Roman" w:hAnsi="Times New Roman" w:cs="Times New Roman"/>
+          <w:color w:val="000000"/>
+          <w:sz w:val="24"/>
+          <w:szCs w:val="24"/>
+          <w:lang w:eastAsia="pt-BR"/>
+        </w:rPr>
+        <w:t>use.email</w:t>
+      </w:r>
+      <w:proofErr w:type="spellEnd"/>
     </w:p>
     <w:p>
       <w:pPr>
@@ -976,7 +983,7 @@
           <w:szCs w:val="24"/>
           <w:lang w:eastAsia="pt-BR"/>
         </w:rPr>
-        <w:t xml:space="preserve"> --local</w:t>
+        <w:t xml:space="preserve"> --global</w:t>
       </w:r>
     </w:p>
     <w:p>
@@ -1014,28 +1021,6 @@
           <w:szCs w:val="24"/>
           <w:lang w:eastAsia="pt-BR"/>
         </w:rPr>
-        <w:t xml:space="preserve"> status (</w:t>
-      </w:r>
-      <w:proofErr w:type="spellStart"/>
-      <w:r>
-        <w:rPr>
-          <w:rFonts w:ascii="Times New Roman" w:eastAsia="Times New Roman" w:hAnsi="Times New Roman" w:cs="Times New Roman"/>
-          <w:color w:val="000000"/>
-          <w:sz w:val="24"/>
-          <w:szCs w:val="24"/>
-          <w:lang w:eastAsia="pt-BR"/>
-        </w:rPr>
-        <w:t>Working</w:t>
-      </w:r>
-      <w:proofErr w:type="spellEnd"/>
-      <w:r>
-        <w:rPr>
-          <w:rFonts w:ascii="Times New Roman" w:eastAsia="Times New Roman" w:hAnsi="Times New Roman" w:cs="Times New Roman"/>
-          <w:color w:val="000000"/>
-          <w:sz w:val="24"/>
-          <w:szCs w:val="24"/>
-          <w:lang w:eastAsia="pt-BR"/>
-        </w:rPr>
         <w:t xml:space="preserve"> </w:t>
       </w:r>
       <w:proofErr w:type="spellStart"/>
@@ -1047,62 +1032,40 @@
           <w:szCs w:val="24"/>
           <w:lang w:eastAsia="pt-BR"/>
         </w:rPr>
-        <w:t>Directory</w:t>
-      </w:r>
-      <w:proofErr w:type="spellEnd"/>
-      <w:r>
-        <w:rPr>
-          <w:rFonts w:ascii="Times New Roman" w:eastAsia="Times New Roman" w:hAnsi="Times New Roman" w:cs="Times New Roman"/>
-          <w:color w:val="000000"/>
-          <w:sz w:val="24"/>
-          <w:szCs w:val="24"/>
-          <w:lang w:eastAsia="pt-BR"/>
-        </w:rPr>
-        <w:t xml:space="preserve">, </w:t>
-      </w:r>
-      <w:proofErr w:type="spellStart"/>
-      <w:r>
-        <w:rPr>
-          <w:rFonts w:ascii="Times New Roman" w:eastAsia="Times New Roman" w:hAnsi="Times New Roman" w:cs="Times New Roman"/>
-          <w:color w:val="000000"/>
-          <w:sz w:val="24"/>
-          <w:szCs w:val="24"/>
-          <w:lang w:eastAsia="pt-BR"/>
-        </w:rPr>
-        <w:t>Stage</w:t>
-      </w:r>
-      <w:proofErr w:type="spellEnd"/>
-      <w:r>
-        <w:rPr>
-          <w:rFonts w:ascii="Times New Roman" w:eastAsia="Times New Roman" w:hAnsi="Times New Roman" w:cs="Times New Roman"/>
-          <w:color w:val="000000"/>
-          <w:sz w:val="24"/>
-          <w:szCs w:val="24"/>
-          <w:lang w:eastAsia="pt-BR"/>
-        </w:rPr>
-        <w:t xml:space="preserve"> Area, </w:t>
-      </w:r>
-      <w:proofErr w:type="spellStart"/>
-      <w:r>
-        <w:rPr>
-          <w:rFonts w:ascii="Times New Roman" w:eastAsia="Times New Roman" w:hAnsi="Times New Roman" w:cs="Times New Roman"/>
-          <w:color w:val="000000"/>
-          <w:sz w:val="24"/>
-          <w:szCs w:val="24"/>
-          <w:lang w:eastAsia="pt-BR"/>
-        </w:rPr>
-        <w:t>Repository</w:t>
-      </w:r>
-      <w:proofErr w:type="spellEnd"/>
-      <w:r>
-        <w:rPr>
-          <w:rFonts w:ascii="Times New Roman" w:eastAsia="Times New Roman" w:hAnsi="Times New Roman" w:cs="Times New Roman"/>
-          <w:color w:val="000000"/>
-          <w:sz w:val="24"/>
-          <w:szCs w:val="24"/>
-          <w:lang w:eastAsia="pt-BR"/>
-        </w:rPr>
-        <w:t>(Log))</w:t>
+        <w:t>config</w:t>
+      </w:r>
+      <w:proofErr w:type="spellEnd"/>
+      <w:r>
+        <w:rPr>
+          <w:rFonts w:ascii="Times New Roman" w:eastAsia="Times New Roman" w:hAnsi="Times New Roman" w:cs="Times New Roman"/>
+          <w:color w:val="000000"/>
+          <w:sz w:val="24"/>
+          <w:szCs w:val="24"/>
+          <w:lang w:eastAsia="pt-BR"/>
+        </w:rPr>
+        <w:t xml:space="preserve"> --</w:t>
+      </w:r>
+      <w:proofErr w:type="spellStart"/>
+      <w:r>
+        <w:rPr>
+          <w:rFonts w:ascii="Times New Roman" w:eastAsia="Times New Roman" w:hAnsi="Times New Roman" w:cs="Times New Roman"/>
+          <w:color w:val="000000"/>
+          <w:sz w:val="24"/>
+          <w:szCs w:val="24"/>
+          <w:lang w:eastAsia="pt-BR"/>
+        </w:rPr>
+        <w:t>list</w:t>
+      </w:r>
+      <w:proofErr w:type="spellEnd"/>
+      <w:r>
+        <w:rPr>
+          <w:rFonts w:ascii="Times New Roman" w:eastAsia="Times New Roman" w:hAnsi="Times New Roman" w:cs="Times New Roman"/>
+          <w:color w:val="000000"/>
+          <w:sz w:val="24"/>
+          <w:szCs w:val="24"/>
+          <w:lang w:eastAsia="pt-BR"/>
+        </w:rPr>
+        <w:t xml:space="preserve"> --local</w:t>
       </w:r>
     </w:p>
     <w:p>
@@ -1140,6 +1103,28 @@
           <w:szCs w:val="24"/>
           <w:lang w:eastAsia="pt-BR"/>
         </w:rPr>
+        <w:t xml:space="preserve"> status (</w:t>
+      </w:r>
+      <w:proofErr w:type="spellStart"/>
+      <w:r>
+        <w:rPr>
+          <w:rFonts w:ascii="Times New Roman" w:eastAsia="Times New Roman" w:hAnsi="Times New Roman" w:cs="Times New Roman"/>
+          <w:color w:val="000000"/>
+          <w:sz w:val="24"/>
+          <w:szCs w:val="24"/>
+          <w:lang w:eastAsia="pt-BR"/>
+        </w:rPr>
+        <w:t>Working</w:t>
+      </w:r>
+      <w:proofErr w:type="spellEnd"/>
+      <w:r>
+        <w:rPr>
+          <w:rFonts w:ascii="Times New Roman" w:eastAsia="Times New Roman" w:hAnsi="Times New Roman" w:cs="Times New Roman"/>
+          <w:color w:val="000000"/>
+          <w:sz w:val="24"/>
+          <w:szCs w:val="24"/>
+          <w:lang w:eastAsia="pt-BR"/>
+        </w:rPr>
         <w:t xml:space="preserve"> </w:t>
       </w:r>
       <w:proofErr w:type="spellStart"/>
@@ -1151,18 +1136,62 @@
           <w:szCs w:val="24"/>
           <w:lang w:eastAsia="pt-BR"/>
         </w:rPr>
-        <w:t>add</w:t>
-      </w:r>
-      <w:proofErr w:type="spellEnd"/>
-      <w:r>
-        <w:rPr>
-          <w:rFonts w:ascii="Times New Roman" w:eastAsia="Times New Roman" w:hAnsi="Times New Roman" w:cs="Times New Roman"/>
-          <w:color w:val="000000"/>
-          <w:sz w:val="24"/>
-          <w:szCs w:val="24"/>
-          <w:lang w:eastAsia="pt-BR"/>
-        </w:rPr>
-        <w:t xml:space="preserve"> .</w:t>
+        <w:t>Directory</w:t>
+      </w:r>
+      <w:proofErr w:type="spellEnd"/>
+      <w:r>
+        <w:rPr>
+          <w:rFonts w:ascii="Times New Roman" w:eastAsia="Times New Roman" w:hAnsi="Times New Roman" w:cs="Times New Roman"/>
+          <w:color w:val="000000"/>
+          <w:sz w:val="24"/>
+          <w:szCs w:val="24"/>
+          <w:lang w:eastAsia="pt-BR"/>
+        </w:rPr>
+        <w:t xml:space="preserve">, </w:t>
+      </w:r>
+      <w:proofErr w:type="spellStart"/>
+      <w:r>
+        <w:rPr>
+          <w:rFonts w:ascii="Times New Roman" w:eastAsia="Times New Roman" w:hAnsi="Times New Roman" w:cs="Times New Roman"/>
+          <w:color w:val="000000"/>
+          <w:sz w:val="24"/>
+          <w:szCs w:val="24"/>
+          <w:lang w:eastAsia="pt-BR"/>
+        </w:rPr>
+        <w:t>Stage</w:t>
+      </w:r>
+      <w:proofErr w:type="spellEnd"/>
+      <w:r>
+        <w:rPr>
+          <w:rFonts w:ascii="Times New Roman" w:eastAsia="Times New Roman" w:hAnsi="Times New Roman" w:cs="Times New Roman"/>
+          <w:color w:val="000000"/>
+          <w:sz w:val="24"/>
+          <w:szCs w:val="24"/>
+          <w:lang w:eastAsia="pt-BR"/>
+        </w:rPr>
+        <w:t xml:space="preserve"> Area, </w:t>
+      </w:r>
+      <w:proofErr w:type="spellStart"/>
+      <w:r>
+        <w:rPr>
+          <w:rFonts w:ascii="Times New Roman" w:eastAsia="Times New Roman" w:hAnsi="Times New Roman" w:cs="Times New Roman"/>
+          <w:color w:val="000000"/>
+          <w:sz w:val="24"/>
+          <w:szCs w:val="24"/>
+          <w:lang w:eastAsia="pt-BR"/>
+        </w:rPr>
+        <w:t>Repository</w:t>
+      </w:r>
+      <w:proofErr w:type="spellEnd"/>
+      <w:r>
+        <w:rPr>
+          <w:rFonts w:ascii="Times New Roman" w:eastAsia="Times New Roman" w:hAnsi="Times New Roman" w:cs="Times New Roman"/>
+          <w:color w:val="000000"/>
+          <w:sz w:val="24"/>
+          <w:szCs w:val="24"/>
+          <w:lang w:eastAsia="pt-BR"/>
+        </w:rPr>
+        <w:t>(Logs))</w:t>
       </w:r>
     </w:p>
     <w:p>
@@ -1211,62 +1240,18 @@
           <w:szCs w:val="24"/>
           <w:lang w:eastAsia="pt-BR"/>
         </w:rPr>
-        <w:t>restore</w:t>
-      </w:r>
-      <w:proofErr w:type="spellEnd"/>
-      <w:r>
-        <w:rPr>
-          <w:rFonts w:ascii="Times New Roman" w:eastAsia="Times New Roman" w:hAnsi="Times New Roman" w:cs="Times New Roman"/>
-          <w:color w:val="000000"/>
-          <w:sz w:val="24"/>
-          <w:szCs w:val="24"/>
-          <w:lang w:eastAsia="pt-BR"/>
-        </w:rPr>
-        <w:t xml:space="preserve"> . (</w:t>
-      </w:r>
-      <w:proofErr w:type="spellStart"/>
-      <w:r>
-        <w:rPr>
-          <w:rFonts w:ascii="Times New Roman" w:eastAsia="Times New Roman" w:hAnsi="Times New Roman" w:cs="Times New Roman"/>
-          <w:color w:val="000000"/>
-          <w:sz w:val="24"/>
-          <w:szCs w:val="24"/>
-          <w:lang w:eastAsia="pt-BR"/>
-        </w:rPr>
-        <w:t>return</w:t>
-      </w:r>
-      <w:proofErr w:type="spellEnd"/>
-      <w:r>
-        <w:rPr>
-          <w:rFonts w:ascii="Times New Roman" w:eastAsia="Times New Roman" w:hAnsi="Times New Roman" w:cs="Times New Roman"/>
-          <w:color w:val="000000"/>
-          <w:sz w:val="24"/>
-          <w:szCs w:val="24"/>
-          <w:lang w:eastAsia="pt-BR"/>
-        </w:rPr>
-        <w:t xml:space="preserve"> to </w:t>
-      </w:r>
-      <w:proofErr w:type="spellStart"/>
-      <w:r>
-        <w:rPr>
-          <w:rFonts w:ascii="Times New Roman" w:eastAsia="Times New Roman" w:hAnsi="Times New Roman" w:cs="Times New Roman"/>
-          <w:color w:val="000000"/>
-          <w:sz w:val="24"/>
-          <w:szCs w:val="24"/>
-          <w:lang w:eastAsia="pt-BR"/>
-        </w:rPr>
-        <w:t>modified</w:t>
-      </w:r>
-      <w:proofErr w:type="spellEnd"/>
-      <w:r>
-        <w:rPr>
-          <w:rFonts w:ascii="Times New Roman" w:eastAsia="Times New Roman" w:hAnsi="Times New Roman" w:cs="Times New Roman"/>
-          <w:color w:val="000000"/>
-          <w:sz w:val="24"/>
-          <w:szCs w:val="24"/>
-          <w:lang w:eastAsia="pt-BR"/>
-        </w:rPr>
-        <w:t>)</w:t>
+        <w:t>add</w:t>
+      </w:r>
+      <w:proofErr w:type="spellEnd"/>
+      <w:r>
+        <w:rPr>
+          <w:rFonts w:ascii="Times New Roman" w:eastAsia="Times New Roman" w:hAnsi="Times New Roman" w:cs="Times New Roman"/>
+          <w:color w:val="000000"/>
+          <w:sz w:val="24"/>
+          <w:szCs w:val="24"/>
+          <w:lang w:eastAsia="pt-BR"/>
+        </w:rPr>
+        <w:t xml:space="preserve"> .</w:t>
       </w:r>
     </w:p>
     <w:p>
@@ -1315,7 +1300,7 @@
           <w:szCs w:val="24"/>
           <w:lang w:eastAsia="pt-BR"/>
         </w:rPr>
-        <w:t>restore</w:t>
+        <w:t>rm</w:t>
       </w:r>
       <w:proofErr w:type="spellEnd"/>
       <w:r>
@@ -1337,18 +1322,62 @@
           <w:szCs w:val="24"/>
           <w:lang w:eastAsia="pt-BR"/>
         </w:rPr>
-        <w:t>staged</w:t>
-      </w:r>
-      <w:proofErr w:type="spellEnd"/>
-      <w:r>
-        <w:rPr>
-          <w:rFonts w:ascii="Times New Roman" w:eastAsia="Times New Roman" w:hAnsi="Times New Roman" w:cs="Times New Roman"/>
-          <w:color w:val="000000"/>
-          <w:sz w:val="24"/>
-          <w:szCs w:val="24"/>
-          <w:lang w:eastAsia="pt-BR"/>
-        </w:rPr>
-        <w:t xml:space="preserve"> .</w:t>
+        <w:t>cached</w:t>
+      </w:r>
+      <w:proofErr w:type="spellEnd"/>
+      <w:r>
+        <w:rPr>
+          <w:rFonts w:ascii="Times New Roman" w:eastAsia="Times New Roman" w:hAnsi="Times New Roman" w:cs="Times New Roman"/>
+          <w:color w:val="000000"/>
+          <w:sz w:val="24"/>
+          <w:szCs w:val="24"/>
+          <w:lang w:eastAsia="pt-BR"/>
+        </w:rPr>
+        <w:t xml:space="preserve"> (</w:t>
+      </w:r>
+      <w:proofErr w:type="spellStart"/>
+      <w:r>
+        <w:rPr>
+          <w:rFonts w:ascii="Times New Roman" w:eastAsia="Times New Roman" w:hAnsi="Times New Roman" w:cs="Times New Roman"/>
+          <w:color w:val="000000"/>
+          <w:sz w:val="24"/>
+          <w:szCs w:val="24"/>
+          <w:lang w:eastAsia="pt-BR"/>
+        </w:rPr>
+        <w:t>add</w:t>
+      </w:r>
+      <w:proofErr w:type="spellEnd"/>
+      <w:r>
+        <w:rPr>
+          <w:rFonts w:ascii="Times New Roman" w:eastAsia="Times New Roman" w:hAnsi="Times New Roman" w:cs="Times New Roman"/>
+          <w:color w:val="000000"/>
+          <w:sz w:val="24"/>
+          <w:szCs w:val="24"/>
+          <w:lang w:eastAsia="pt-BR"/>
+        </w:rPr>
+        <w:t xml:space="preserve"> file </w:t>
+      </w:r>
+      <w:proofErr w:type="spellStart"/>
+      <w:r>
+        <w:rPr>
+          <w:rFonts w:ascii="Times New Roman" w:eastAsia="Times New Roman" w:hAnsi="Times New Roman" w:cs="Times New Roman"/>
+          <w:color w:val="000000"/>
+          <w:sz w:val="24"/>
+          <w:szCs w:val="24"/>
+          <w:lang w:eastAsia="pt-BR"/>
+        </w:rPr>
+        <w:t>name</w:t>
+      </w:r>
+      <w:proofErr w:type="spellEnd"/>
+      <w:r>
+        <w:rPr>
+          <w:rFonts w:ascii="Times New Roman" w:eastAsia="Times New Roman" w:hAnsi="Times New Roman" w:cs="Times New Roman"/>
+          <w:color w:val="000000"/>
+          <w:sz w:val="24"/>
+          <w:szCs w:val="24"/>
+          <w:lang w:eastAsia="pt-BR"/>
+        </w:rPr>
+        <w:t>)</w:t>
       </w:r>
     </w:p>
     <w:p>
@@ -1397,62 +1426,18 @@
           <w:szCs w:val="24"/>
           <w:lang w:eastAsia="pt-BR"/>
         </w:rPr>
-        <w:t>commit</w:t>
-      </w:r>
-      <w:proofErr w:type="spellEnd"/>
-      <w:r>
-        <w:rPr>
-          <w:rFonts w:ascii="Times New Roman" w:eastAsia="Times New Roman" w:hAnsi="Times New Roman" w:cs="Times New Roman"/>
-          <w:color w:val="000000"/>
-          <w:sz w:val="24"/>
-          <w:szCs w:val="24"/>
-          <w:lang w:eastAsia="pt-BR"/>
-        </w:rPr>
-        <w:t xml:space="preserve"> -m "</w:t>
-      </w:r>
-      <w:proofErr w:type="spellStart"/>
-      <w:r>
-        <w:rPr>
-          <w:rFonts w:ascii="Times New Roman" w:eastAsia="Times New Roman" w:hAnsi="Times New Roman" w:cs="Times New Roman"/>
-          <w:color w:val="000000"/>
-          <w:sz w:val="24"/>
-          <w:szCs w:val="24"/>
-          <w:lang w:eastAsia="pt-BR"/>
-        </w:rPr>
-        <w:t>first</w:t>
-      </w:r>
-      <w:proofErr w:type="spellEnd"/>
-      <w:r>
-        <w:rPr>
-          <w:rFonts w:ascii="Times New Roman" w:eastAsia="Times New Roman" w:hAnsi="Times New Roman" w:cs="Times New Roman"/>
-          <w:color w:val="000000"/>
-          <w:sz w:val="24"/>
-          <w:szCs w:val="24"/>
-          <w:lang w:eastAsia="pt-BR"/>
-        </w:rPr>
-        <w:t xml:space="preserve"> </w:t>
-      </w:r>
-      <w:proofErr w:type="spellStart"/>
-      <w:r>
-        <w:rPr>
-          <w:rFonts w:ascii="Times New Roman" w:eastAsia="Times New Roman" w:hAnsi="Times New Roman" w:cs="Times New Roman"/>
-          <w:color w:val="000000"/>
-          <w:sz w:val="24"/>
-          <w:szCs w:val="24"/>
-          <w:lang w:eastAsia="pt-BR"/>
-        </w:rPr>
-        <w:t>commit</w:t>
-      </w:r>
-      <w:proofErr w:type="spellEnd"/>
-      <w:r>
-        <w:rPr>
-          <w:rFonts w:ascii="Times New Roman" w:eastAsia="Times New Roman" w:hAnsi="Times New Roman" w:cs="Times New Roman"/>
-          <w:color w:val="000000"/>
-          <w:sz w:val="24"/>
-          <w:szCs w:val="24"/>
-          <w:lang w:eastAsia="pt-BR"/>
-        </w:rPr>
-        <w:t>"</w:t>
+        <w:t>restore</w:t>
+      </w:r>
+      <w:proofErr w:type="spellEnd"/>
+      <w:r>
+        <w:rPr>
+          <w:rFonts w:ascii="Times New Roman" w:eastAsia="Times New Roman" w:hAnsi="Times New Roman" w:cs="Times New Roman"/>
+          <w:color w:val="000000"/>
+          <w:sz w:val="24"/>
+          <w:szCs w:val="24"/>
+          <w:lang w:eastAsia="pt-BR"/>
+        </w:rPr>
+        <w:t xml:space="preserve"> .</w:t>
       </w:r>
     </w:p>
     <w:p>
@@ -1501,7 +1486,7 @@
           <w:szCs w:val="24"/>
           <w:lang w:eastAsia="pt-BR"/>
         </w:rPr>
-        <w:t>commit</w:t>
+        <w:t>restore</w:t>
       </w:r>
       <w:proofErr w:type="spellEnd"/>
       <w:r>
@@ -1523,40 +1508,18 @@
           <w:szCs w:val="24"/>
           <w:lang w:eastAsia="pt-BR"/>
         </w:rPr>
-        <w:t>amend</w:t>
-      </w:r>
-      <w:proofErr w:type="spellEnd"/>
-      <w:r>
-        <w:rPr>
-          <w:rFonts w:ascii="Times New Roman" w:eastAsia="Times New Roman" w:hAnsi="Times New Roman" w:cs="Times New Roman"/>
-          <w:color w:val="000000"/>
-          <w:sz w:val="24"/>
-          <w:szCs w:val="24"/>
-          <w:lang w:eastAsia="pt-BR"/>
-        </w:rPr>
-        <w:t xml:space="preserve"> -m "new </w:t>
-      </w:r>
-      <w:proofErr w:type="spellStart"/>
-      <w:r>
-        <w:rPr>
-          <w:rFonts w:ascii="Times New Roman" w:eastAsia="Times New Roman" w:hAnsi="Times New Roman" w:cs="Times New Roman"/>
-          <w:color w:val="000000"/>
-          <w:sz w:val="24"/>
-          <w:szCs w:val="24"/>
-          <w:lang w:eastAsia="pt-BR"/>
-        </w:rPr>
-        <w:t>message</w:t>
-      </w:r>
-      <w:proofErr w:type="spellEnd"/>
-      <w:r>
-        <w:rPr>
-          <w:rFonts w:ascii="Times New Roman" w:eastAsia="Times New Roman" w:hAnsi="Times New Roman" w:cs="Times New Roman"/>
-          <w:color w:val="000000"/>
-          <w:sz w:val="24"/>
-          <w:szCs w:val="24"/>
-          <w:lang w:eastAsia="pt-BR"/>
-        </w:rPr>
-        <w:t>"</w:t>
+        <w:t>staged</w:t>
+      </w:r>
+      <w:proofErr w:type="spellEnd"/>
+      <w:r>
+        <w:rPr>
+          <w:rFonts w:ascii="Times New Roman" w:eastAsia="Times New Roman" w:hAnsi="Times New Roman" w:cs="Times New Roman"/>
+          <w:color w:val="000000"/>
+          <w:sz w:val="24"/>
+          <w:szCs w:val="24"/>
+          <w:lang w:eastAsia="pt-BR"/>
+        </w:rPr>
+        <w:t xml:space="preserve"> .</w:t>
       </w:r>
     </w:p>
     <w:p>
@@ -1594,7 +1557,73 @@
           <w:szCs w:val="24"/>
           <w:lang w:eastAsia="pt-BR"/>
         </w:rPr>
-        <w:t xml:space="preserve"> reset --soft HEAD~1</w:t>
+        <w:t xml:space="preserve"> </w:t>
+      </w:r>
+      <w:proofErr w:type="spellStart"/>
+      <w:r>
+        <w:rPr>
+          <w:rFonts w:ascii="Times New Roman" w:eastAsia="Times New Roman" w:hAnsi="Times New Roman" w:cs="Times New Roman"/>
+          <w:color w:val="000000"/>
+          <w:sz w:val="24"/>
+          <w:szCs w:val="24"/>
+          <w:lang w:eastAsia="pt-BR"/>
+        </w:rPr>
+        <w:t>commit</w:t>
+      </w:r>
+      <w:proofErr w:type="spellEnd"/>
+      <w:r>
+        <w:rPr>
+          <w:rFonts w:ascii="Times New Roman" w:eastAsia="Times New Roman" w:hAnsi="Times New Roman" w:cs="Times New Roman"/>
+          <w:color w:val="000000"/>
+          <w:sz w:val="24"/>
+          <w:szCs w:val="24"/>
+          <w:lang w:eastAsia="pt-BR"/>
+        </w:rPr>
+        <w:t xml:space="preserve"> -m "</w:t>
+      </w:r>
+      <w:proofErr w:type="spellStart"/>
+      <w:r>
+        <w:rPr>
+          <w:rFonts w:ascii="Times New Roman" w:eastAsia="Times New Roman" w:hAnsi="Times New Roman" w:cs="Times New Roman"/>
+          <w:color w:val="000000"/>
+          <w:sz w:val="24"/>
+          <w:szCs w:val="24"/>
+          <w:lang w:eastAsia="pt-BR"/>
+        </w:rPr>
+        <w:t>first</w:t>
+      </w:r>
+      <w:proofErr w:type="spellEnd"/>
+      <w:r>
+        <w:rPr>
+          <w:rFonts w:ascii="Times New Roman" w:eastAsia="Times New Roman" w:hAnsi="Times New Roman" w:cs="Times New Roman"/>
+          <w:color w:val="000000"/>
+          <w:sz w:val="24"/>
+          <w:szCs w:val="24"/>
+          <w:lang w:eastAsia="pt-BR"/>
+        </w:rPr>
+        <w:t xml:space="preserve"> </w:t>
+      </w:r>
+      <w:proofErr w:type="spellStart"/>
+      <w:r>
+        <w:rPr>
+          <w:rFonts w:ascii="Times New Roman" w:eastAsia="Times New Roman" w:hAnsi="Times New Roman" w:cs="Times New Roman"/>
+          <w:color w:val="000000"/>
+          <w:sz w:val="24"/>
+          <w:szCs w:val="24"/>
+          <w:lang w:eastAsia="pt-BR"/>
+        </w:rPr>
+        <w:t>commit</w:t>
+      </w:r>
+      <w:proofErr w:type="spellEnd"/>
+      <w:r>
+        <w:rPr>
+          <w:rFonts w:ascii="Times New Roman" w:eastAsia="Times New Roman" w:hAnsi="Times New Roman" w:cs="Times New Roman"/>
+          <w:color w:val="000000"/>
+          <w:sz w:val="24"/>
+          <w:szCs w:val="24"/>
+          <w:lang w:eastAsia="pt-BR"/>
+        </w:rPr>
+        <w:t>"</w:t>
       </w:r>
     </w:p>
     <w:p>
@@ -1632,7 +1661,73 @@
           <w:szCs w:val="24"/>
           <w:lang w:eastAsia="pt-BR"/>
         </w:rPr>
-        <w:t xml:space="preserve"> reset --hard HEAD~1</w:t>
+        <w:t xml:space="preserve"> </w:t>
+      </w:r>
+      <w:proofErr w:type="spellStart"/>
+      <w:r>
+        <w:rPr>
+          <w:rFonts w:ascii="Times New Roman" w:eastAsia="Times New Roman" w:hAnsi="Times New Roman" w:cs="Times New Roman"/>
+          <w:color w:val="000000"/>
+          <w:sz w:val="24"/>
+          <w:szCs w:val="24"/>
+          <w:lang w:eastAsia="pt-BR"/>
+        </w:rPr>
+        <w:t>commit</w:t>
+      </w:r>
+      <w:proofErr w:type="spellEnd"/>
+      <w:r>
+        <w:rPr>
+          <w:rFonts w:ascii="Times New Roman" w:eastAsia="Times New Roman" w:hAnsi="Times New Roman" w:cs="Times New Roman"/>
+          <w:color w:val="000000"/>
+          <w:sz w:val="24"/>
+          <w:szCs w:val="24"/>
+          <w:lang w:eastAsia="pt-BR"/>
+        </w:rPr>
+        <w:t xml:space="preserve"> --</w:t>
+      </w:r>
+      <w:proofErr w:type="spellStart"/>
+      <w:r>
+        <w:rPr>
+          <w:rFonts w:ascii="Times New Roman" w:eastAsia="Times New Roman" w:hAnsi="Times New Roman" w:cs="Times New Roman"/>
+          <w:color w:val="000000"/>
+          <w:sz w:val="24"/>
+          <w:szCs w:val="24"/>
+          <w:lang w:eastAsia="pt-BR"/>
+        </w:rPr>
+        <w:t>amend</w:t>
+      </w:r>
+      <w:proofErr w:type="spellEnd"/>
+      <w:r>
+        <w:rPr>
+          <w:rFonts w:ascii="Times New Roman" w:eastAsia="Times New Roman" w:hAnsi="Times New Roman" w:cs="Times New Roman"/>
+          <w:color w:val="000000"/>
+          <w:sz w:val="24"/>
+          <w:szCs w:val="24"/>
+          <w:lang w:eastAsia="pt-BR"/>
+        </w:rPr>
+        <w:t xml:space="preserve"> -m "new </w:t>
+      </w:r>
+      <w:proofErr w:type="spellStart"/>
+      <w:r>
+        <w:rPr>
+          <w:rFonts w:ascii="Times New Roman" w:eastAsia="Times New Roman" w:hAnsi="Times New Roman" w:cs="Times New Roman"/>
+          <w:color w:val="000000"/>
+          <w:sz w:val="24"/>
+          <w:szCs w:val="24"/>
+          <w:lang w:eastAsia="pt-BR"/>
+        </w:rPr>
+        <w:t>message</w:t>
+      </w:r>
+      <w:proofErr w:type="spellEnd"/>
+      <w:r>
+        <w:rPr>
+          <w:rFonts w:ascii="Times New Roman" w:eastAsia="Times New Roman" w:hAnsi="Times New Roman" w:cs="Times New Roman"/>
+          <w:color w:val="000000"/>
+          <w:sz w:val="24"/>
+          <w:szCs w:val="24"/>
+          <w:lang w:eastAsia="pt-BR"/>
+        </w:rPr>
+        <w:t>"</w:t>
       </w:r>
     </w:p>
     <w:p>
@@ -1670,7 +1765,7 @@
           <w:szCs w:val="24"/>
           <w:lang w:eastAsia="pt-BR"/>
         </w:rPr>
-        <w:t xml:space="preserve"> log</w:t>
+        <w:t xml:space="preserve"> reset --soft HEAD~1</w:t>
       </w:r>
     </w:p>
     <w:p>
@@ -1708,7 +1803,7 @@
           <w:szCs w:val="24"/>
           <w:lang w:eastAsia="pt-BR"/>
         </w:rPr>
-        <w:t xml:space="preserve"> log -n 3</w:t>
+        <w:t xml:space="preserve"> reset --hard HEAD~2</w:t>
       </w:r>
     </w:p>
     <w:p>
@@ -1746,20 +1841,8 @@
           <w:szCs w:val="24"/>
           <w:lang w:eastAsia="pt-BR"/>
         </w:rPr>
-        <w:t xml:space="preserve"> </w:t>
-      </w:r>
-      <w:proofErr w:type="spellStart"/>
-      <w:r>
-        <w:rPr>
-          <w:rFonts w:ascii="Times New Roman" w:eastAsia="Times New Roman" w:hAnsi="Times New Roman" w:cs="Times New Roman"/>
-          <w:color w:val="000000"/>
-          <w:sz w:val="24"/>
-          <w:szCs w:val="24"/>
-          <w:lang w:eastAsia="pt-BR"/>
-        </w:rPr>
-        <w:t>diff</w:t>
-      </w:r>
-      <w:proofErr w:type="spellEnd"/>
+        <w:t xml:space="preserve"> log</w:t>
+      </w:r>
     </w:p>
     <w:p>
       <w:pPr>
@@ -1796,42 +1879,8 @@
           <w:szCs w:val="24"/>
           <w:lang w:eastAsia="pt-BR"/>
         </w:rPr>
-        <w:t xml:space="preserve"> </w:t>
-      </w:r>
-      <w:proofErr w:type="spellStart"/>
-      <w:r>
-        <w:rPr>
-          <w:rFonts w:ascii="Times New Roman" w:eastAsia="Times New Roman" w:hAnsi="Times New Roman" w:cs="Times New Roman"/>
-          <w:color w:val="000000"/>
-          <w:sz w:val="24"/>
-          <w:szCs w:val="24"/>
-          <w:lang w:eastAsia="pt-BR"/>
-        </w:rPr>
-        <w:t>branch</w:t>
-      </w:r>
-      <w:proofErr w:type="spellEnd"/>
-      <w:r>
-        <w:rPr>
-          <w:rFonts w:ascii="Times New Roman" w:eastAsia="Times New Roman" w:hAnsi="Times New Roman" w:cs="Times New Roman"/>
-          <w:color w:val="000000"/>
-          <w:sz w:val="24"/>
-          <w:szCs w:val="24"/>
-          <w:lang w:eastAsia="pt-BR"/>
-        </w:rPr>
-        <w:t xml:space="preserve"> -M </w:t>
-      </w:r>
-      <w:proofErr w:type="spellStart"/>
-      <w:r>
-        <w:rPr>
-          <w:rFonts w:ascii="Times New Roman" w:eastAsia="Times New Roman" w:hAnsi="Times New Roman" w:cs="Times New Roman"/>
-          <w:color w:val="000000"/>
-          <w:sz w:val="24"/>
-          <w:szCs w:val="24"/>
-          <w:lang w:eastAsia="pt-BR"/>
-        </w:rPr>
-        <w:t>main</w:t>
-      </w:r>
-      <w:proofErr w:type="spellEnd"/>
+        <w:t xml:space="preserve"> log -n 3</w:t>
+      </w:r>
     </w:p>
     <w:p>
       <w:pPr>
@@ -1879,107 +1928,9 @@
           <w:szCs w:val="24"/>
           <w:lang w:eastAsia="pt-BR"/>
         </w:rPr>
-        <w:t>remote</w:t>
-      </w:r>
-      <w:proofErr w:type="spellEnd"/>
-      <w:r>
-        <w:rPr>
-          <w:rFonts w:ascii="Times New Roman" w:eastAsia="Times New Roman" w:hAnsi="Times New Roman" w:cs="Times New Roman"/>
-          <w:color w:val="000000"/>
-          <w:sz w:val="24"/>
-          <w:szCs w:val="24"/>
-          <w:lang w:eastAsia="pt-BR"/>
-        </w:rPr>
-        <w:t xml:space="preserve"> </w:t>
-      </w:r>
-      <w:proofErr w:type="spellStart"/>
-      <w:r>
-        <w:rPr>
-          <w:rFonts w:ascii="Times New Roman" w:eastAsia="Times New Roman" w:hAnsi="Times New Roman" w:cs="Times New Roman"/>
-          <w:color w:val="000000"/>
-          <w:sz w:val="24"/>
-          <w:szCs w:val="24"/>
-          <w:lang w:eastAsia="pt-BR"/>
-        </w:rPr>
-        <w:t>add</w:t>
-      </w:r>
-      <w:proofErr w:type="spellEnd"/>
-      <w:r>
-        <w:rPr>
-          <w:rFonts w:ascii="Times New Roman" w:eastAsia="Times New Roman" w:hAnsi="Times New Roman" w:cs="Times New Roman"/>
-          <w:color w:val="000000"/>
-          <w:sz w:val="24"/>
-          <w:szCs w:val="24"/>
-          <w:lang w:eastAsia="pt-BR"/>
-        </w:rPr>
-        <w:t xml:space="preserve"> </w:t>
-      </w:r>
-      <w:proofErr w:type="spellStart"/>
-      <w:r>
-        <w:rPr>
-          <w:rFonts w:ascii="Times New Roman" w:eastAsia="Times New Roman" w:hAnsi="Times New Roman" w:cs="Times New Roman"/>
-          <w:color w:val="000000"/>
-          <w:sz w:val="24"/>
-          <w:szCs w:val="24"/>
-          <w:lang w:eastAsia="pt-BR"/>
-        </w:rPr>
-        <w:t>origin</w:t>
-      </w:r>
-      <w:proofErr w:type="spellEnd"/>
-      <w:r>
-        <w:rPr>
-          <w:rFonts w:ascii="Times New Roman" w:eastAsia="Times New Roman" w:hAnsi="Times New Roman" w:cs="Times New Roman"/>
-          <w:color w:val="000000"/>
-          <w:sz w:val="24"/>
-          <w:szCs w:val="24"/>
-          <w:lang w:eastAsia="pt-BR"/>
-        </w:rPr>
-        <w:t xml:space="preserve"> (</w:t>
-      </w:r>
-      <w:proofErr w:type="spellStart"/>
-      <w:r>
-        <w:rPr>
-          <w:rFonts w:ascii="Times New Roman" w:eastAsia="Times New Roman" w:hAnsi="Times New Roman" w:cs="Times New Roman"/>
-          <w:color w:val="000000"/>
-          <w:sz w:val="24"/>
-          <w:szCs w:val="24"/>
-          <w:lang w:eastAsia="pt-BR"/>
-        </w:rPr>
-        <w:t>add</w:t>
-      </w:r>
-      <w:proofErr w:type="spellEnd"/>
-      <w:r>
-        <w:rPr>
-          <w:rFonts w:ascii="Times New Roman" w:eastAsia="Times New Roman" w:hAnsi="Times New Roman" w:cs="Times New Roman"/>
-          <w:color w:val="000000"/>
-          <w:sz w:val="24"/>
-          <w:szCs w:val="24"/>
-          <w:lang w:eastAsia="pt-BR"/>
-        </w:rPr>
-        <w:t xml:space="preserve"> </w:t>
-      </w:r>
-      <w:proofErr w:type="spellStart"/>
-      <w:r>
-        <w:rPr>
-          <w:rFonts w:ascii="Times New Roman" w:eastAsia="Times New Roman" w:hAnsi="Times New Roman" w:cs="Times New Roman"/>
-          <w:color w:val="000000"/>
-          <w:sz w:val="24"/>
-          <w:szCs w:val="24"/>
-          <w:lang w:eastAsia="pt-BR"/>
-        </w:rPr>
-        <w:t>address</w:t>
-      </w:r>
-      <w:proofErr w:type="spellEnd"/>
-      <w:r>
-        <w:rPr>
-          <w:rFonts w:ascii="Times New Roman" w:eastAsia="Times New Roman" w:hAnsi="Times New Roman" w:cs="Times New Roman"/>
-          <w:color w:val="000000"/>
-          <w:sz w:val="24"/>
-          <w:szCs w:val="24"/>
-          <w:lang w:eastAsia="pt-BR"/>
-        </w:rPr>
-        <w:t>)</w:t>
-      </w:r>
+        <w:t>diff</w:t>
+      </w:r>
+      <w:proofErr w:type="spellEnd"/>
     </w:p>
     <w:p>
       <w:pPr>
@@ -2027,85 +1978,31 @@
           <w:szCs w:val="24"/>
           <w:lang w:eastAsia="pt-BR"/>
         </w:rPr>
-        <w:t>remote</w:t>
-      </w:r>
-      <w:proofErr w:type="spellEnd"/>
-      <w:r>
-        <w:rPr>
-          <w:rFonts w:ascii="Times New Roman" w:eastAsia="Times New Roman" w:hAnsi="Times New Roman" w:cs="Times New Roman"/>
-          <w:color w:val="000000"/>
-          <w:sz w:val="24"/>
-          <w:szCs w:val="24"/>
-          <w:lang w:eastAsia="pt-BR"/>
-        </w:rPr>
-        <w:t xml:space="preserve"> --v (</w:t>
-      </w:r>
-      <w:proofErr w:type="spellStart"/>
-      <w:r>
-        <w:rPr>
-          <w:rFonts w:ascii="Times New Roman" w:eastAsia="Times New Roman" w:hAnsi="Times New Roman" w:cs="Times New Roman"/>
-          <w:color w:val="000000"/>
-          <w:sz w:val="24"/>
-          <w:szCs w:val="24"/>
-          <w:lang w:eastAsia="pt-BR"/>
-        </w:rPr>
-        <w:t>consult</w:t>
-      </w:r>
-      <w:proofErr w:type="spellEnd"/>
-      <w:r>
-        <w:rPr>
-          <w:rFonts w:ascii="Times New Roman" w:eastAsia="Times New Roman" w:hAnsi="Times New Roman" w:cs="Times New Roman"/>
-          <w:color w:val="000000"/>
-          <w:sz w:val="24"/>
-          <w:szCs w:val="24"/>
-          <w:lang w:eastAsia="pt-BR"/>
-        </w:rPr>
-        <w:t xml:space="preserve"> </w:t>
-      </w:r>
-      <w:proofErr w:type="spellStart"/>
-      <w:r>
-        <w:rPr>
-          <w:rFonts w:ascii="Times New Roman" w:eastAsia="Times New Roman" w:hAnsi="Times New Roman" w:cs="Times New Roman"/>
-          <w:color w:val="000000"/>
-          <w:sz w:val="24"/>
-          <w:szCs w:val="24"/>
-          <w:lang w:eastAsia="pt-BR"/>
-        </w:rPr>
-        <w:t>remote</w:t>
-      </w:r>
-      <w:proofErr w:type="spellEnd"/>
-      <w:r>
-        <w:rPr>
-          <w:rFonts w:ascii="Times New Roman" w:eastAsia="Times New Roman" w:hAnsi="Times New Roman" w:cs="Times New Roman"/>
-          <w:color w:val="000000"/>
-          <w:sz w:val="24"/>
-          <w:szCs w:val="24"/>
-          <w:lang w:eastAsia="pt-BR"/>
-        </w:rPr>
-        <w:t xml:space="preserve"> </w:t>
-      </w:r>
-      <w:proofErr w:type="spellStart"/>
-      <w:r>
-        <w:rPr>
-          <w:rFonts w:ascii="Times New Roman" w:eastAsia="Times New Roman" w:hAnsi="Times New Roman" w:cs="Times New Roman"/>
-          <w:color w:val="000000"/>
-          <w:sz w:val="24"/>
-          <w:szCs w:val="24"/>
-          <w:lang w:eastAsia="pt-BR"/>
-        </w:rPr>
-        <w:t>address</w:t>
-      </w:r>
-      <w:proofErr w:type="spellEnd"/>
-      <w:r>
-        <w:rPr>
-          <w:rFonts w:ascii="Times New Roman" w:eastAsia="Times New Roman" w:hAnsi="Times New Roman" w:cs="Times New Roman"/>
-          <w:color w:val="000000"/>
-          <w:sz w:val="24"/>
-          <w:szCs w:val="24"/>
-          <w:lang w:eastAsia="pt-BR"/>
-        </w:rPr>
-        <w:t>)</w:t>
-      </w:r>
+        <w:t>branch</w:t>
+      </w:r>
+      <w:proofErr w:type="spellEnd"/>
+      <w:r>
+        <w:rPr>
+          <w:rFonts w:ascii="Times New Roman" w:eastAsia="Times New Roman" w:hAnsi="Times New Roman" w:cs="Times New Roman"/>
+          <w:color w:val="000000"/>
+          <w:sz w:val="24"/>
+          <w:szCs w:val="24"/>
+          <w:lang w:eastAsia="pt-BR"/>
+        </w:rPr>
+        <w:t xml:space="preserve"> -M </w:t>
+      </w:r>
+      <w:proofErr w:type="spellStart"/>
+      <w:r>
+        <w:rPr>
+          <w:rFonts w:ascii="Times New Roman" w:eastAsia="Times New Roman" w:hAnsi="Times New Roman" w:cs="Times New Roman"/>
+          <w:color w:val="000000"/>
+          <w:sz w:val="24"/>
+          <w:szCs w:val="24"/>
+          <w:lang w:eastAsia="pt-BR"/>
+        </w:rPr>
+        <w:t>main</w:t>
+      </w:r>
+      <w:proofErr w:type="spellEnd"/>
     </w:p>
     <w:p>
       <w:pPr>
@@ -2153,18 +2050,40 @@
           <w:szCs w:val="24"/>
           <w:lang w:eastAsia="pt-BR"/>
         </w:rPr>
-        <w:t>push</w:t>
-      </w:r>
-      <w:proofErr w:type="spellEnd"/>
-      <w:r>
-        <w:rPr>
-          <w:rFonts w:ascii="Times New Roman" w:eastAsia="Times New Roman" w:hAnsi="Times New Roman" w:cs="Times New Roman"/>
-          <w:color w:val="000000"/>
-          <w:sz w:val="24"/>
-          <w:szCs w:val="24"/>
-          <w:lang w:eastAsia="pt-BR"/>
-        </w:rPr>
-        <w:t xml:space="preserve"> -u </w:t>
+        <w:t>remote</w:t>
+      </w:r>
+      <w:proofErr w:type="spellEnd"/>
+      <w:r>
+        <w:rPr>
+          <w:rFonts w:ascii="Times New Roman" w:eastAsia="Times New Roman" w:hAnsi="Times New Roman" w:cs="Times New Roman"/>
+          <w:color w:val="000000"/>
+          <w:sz w:val="24"/>
+          <w:szCs w:val="24"/>
+          <w:lang w:eastAsia="pt-BR"/>
+        </w:rPr>
+        <w:t xml:space="preserve"> </w:t>
+      </w:r>
+      <w:proofErr w:type="spellStart"/>
+      <w:r>
+        <w:rPr>
+          <w:rFonts w:ascii="Times New Roman" w:eastAsia="Times New Roman" w:hAnsi="Times New Roman" w:cs="Times New Roman"/>
+          <w:color w:val="000000"/>
+          <w:sz w:val="24"/>
+          <w:szCs w:val="24"/>
+          <w:lang w:eastAsia="pt-BR"/>
+        </w:rPr>
+        <w:t>add</w:t>
+      </w:r>
+      <w:proofErr w:type="spellEnd"/>
+      <w:r>
+        <w:rPr>
+          <w:rFonts w:ascii="Times New Roman" w:eastAsia="Times New Roman" w:hAnsi="Times New Roman" w:cs="Times New Roman"/>
+          <w:color w:val="000000"/>
+          <w:sz w:val="24"/>
+          <w:szCs w:val="24"/>
+          <w:lang w:eastAsia="pt-BR"/>
+        </w:rPr>
+        <w:t xml:space="preserve"> </w:t>
       </w:r>
       <w:proofErr w:type="spellStart"/>
       <w:r>
@@ -2186,6 +2105,28 @@
           <w:szCs w:val="24"/>
           <w:lang w:eastAsia="pt-BR"/>
         </w:rPr>
+        <w:t xml:space="preserve"> (</w:t>
+      </w:r>
+      <w:proofErr w:type="spellStart"/>
+      <w:r>
+        <w:rPr>
+          <w:rFonts w:ascii="Times New Roman" w:eastAsia="Times New Roman" w:hAnsi="Times New Roman" w:cs="Times New Roman"/>
+          <w:color w:val="000000"/>
+          <w:sz w:val="24"/>
+          <w:szCs w:val="24"/>
+          <w:lang w:eastAsia="pt-BR"/>
+        </w:rPr>
+        <w:t>add</w:t>
+      </w:r>
+      <w:proofErr w:type="spellEnd"/>
+      <w:r>
+        <w:rPr>
+          <w:rFonts w:ascii="Times New Roman" w:eastAsia="Times New Roman" w:hAnsi="Times New Roman" w:cs="Times New Roman"/>
+          <w:color w:val="000000"/>
+          <w:sz w:val="24"/>
+          <w:szCs w:val="24"/>
+          <w:lang w:eastAsia="pt-BR"/>
+        </w:rPr>
         <w:t xml:space="preserve"> </w:t>
       </w:r>
       <w:proofErr w:type="spellStart"/>
@@ -2197,9 +2138,19 @@
           <w:szCs w:val="24"/>
           <w:lang w:eastAsia="pt-BR"/>
         </w:rPr>
-        <w:t>main</w:t>
-      </w:r>
-      <w:proofErr w:type="spellEnd"/>
+        <w:t>address</w:t>
+      </w:r>
+      <w:proofErr w:type="spellEnd"/>
+      <w:r>
+        <w:rPr>
+          <w:rFonts w:ascii="Times New Roman" w:eastAsia="Times New Roman" w:hAnsi="Times New Roman" w:cs="Times New Roman"/>
+          <w:color w:val="000000"/>
+          <w:sz w:val="24"/>
+          <w:szCs w:val="24"/>
+          <w:lang w:eastAsia="pt-BR"/>
+        </w:rPr>
+        <w:t>)</w:t>
+      </w:r>
     </w:p>
     <w:p>
       <w:pPr>
@@ -2247,9 +2198,85 @@
           <w:szCs w:val="24"/>
           <w:lang w:eastAsia="pt-BR"/>
         </w:rPr>
-        <w:t>push</w:t>
-      </w:r>
-      <w:proofErr w:type="spellEnd"/>
+        <w:t>remote</w:t>
+      </w:r>
+      <w:proofErr w:type="spellEnd"/>
+      <w:r>
+        <w:rPr>
+          <w:rFonts w:ascii="Times New Roman" w:eastAsia="Times New Roman" w:hAnsi="Times New Roman" w:cs="Times New Roman"/>
+          <w:color w:val="000000"/>
+          <w:sz w:val="24"/>
+          <w:szCs w:val="24"/>
+          <w:lang w:eastAsia="pt-BR"/>
+        </w:rPr>
+        <w:t xml:space="preserve"> --v (</w:t>
+      </w:r>
+      <w:proofErr w:type="spellStart"/>
+      <w:r>
+        <w:rPr>
+          <w:rFonts w:ascii="Times New Roman" w:eastAsia="Times New Roman" w:hAnsi="Times New Roman" w:cs="Times New Roman"/>
+          <w:color w:val="000000"/>
+          <w:sz w:val="24"/>
+          <w:szCs w:val="24"/>
+          <w:lang w:eastAsia="pt-BR"/>
+        </w:rPr>
+        <w:t>consult</w:t>
+      </w:r>
+      <w:proofErr w:type="spellEnd"/>
+      <w:r>
+        <w:rPr>
+          <w:rFonts w:ascii="Times New Roman" w:eastAsia="Times New Roman" w:hAnsi="Times New Roman" w:cs="Times New Roman"/>
+          <w:color w:val="000000"/>
+          <w:sz w:val="24"/>
+          <w:szCs w:val="24"/>
+          <w:lang w:eastAsia="pt-BR"/>
+        </w:rPr>
+        <w:t xml:space="preserve"> </w:t>
+      </w:r>
+      <w:proofErr w:type="spellStart"/>
+      <w:r>
+        <w:rPr>
+          <w:rFonts w:ascii="Times New Roman" w:eastAsia="Times New Roman" w:hAnsi="Times New Roman" w:cs="Times New Roman"/>
+          <w:color w:val="000000"/>
+          <w:sz w:val="24"/>
+          <w:szCs w:val="24"/>
+          <w:lang w:eastAsia="pt-BR"/>
+        </w:rPr>
+        <w:t>remote</w:t>
+      </w:r>
+      <w:proofErr w:type="spellEnd"/>
+      <w:r>
+        <w:rPr>
+          <w:rFonts w:ascii="Times New Roman" w:eastAsia="Times New Roman" w:hAnsi="Times New Roman" w:cs="Times New Roman"/>
+          <w:color w:val="000000"/>
+          <w:sz w:val="24"/>
+          <w:szCs w:val="24"/>
+          <w:lang w:eastAsia="pt-BR"/>
+        </w:rPr>
+        <w:t xml:space="preserve"> </w:t>
+      </w:r>
+      <w:proofErr w:type="spellStart"/>
+      <w:r>
+        <w:rPr>
+          <w:rFonts w:ascii="Times New Roman" w:eastAsia="Times New Roman" w:hAnsi="Times New Roman" w:cs="Times New Roman"/>
+          <w:color w:val="000000"/>
+          <w:sz w:val="24"/>
+          <w:szCs w:val="24"/>
+          <w:lang w:eastAsia="pt-BR"/>
+        </w:rPr>
+        <w:t>address</w:t>
+      </w:r>
+      <w:proofErr w:type="spellEnd"/>
+      <w:r>
+        <w:rPr>
+          <w:rFonts w:ascii="Times New Roman" w:eastAsia="Times New Roman" w:hAnsi="Times New Roman" w:cs="Times New Roman"/>
+          <w:color w:val="000000"/>
+          <w:sz w:val="24"/>
+          <w:szCs w:val="24"/>
+          <w:lang w:eastAsia="pt-BR"/>
+        </w:rPr>
+        <w:t>)</w:t>
+      </w:r>
     </w:p>
     <w:p>
       <w:pPr>
@@ -2297,7 +2324,51 @@
           <w:szCs w:val="24"/>
           <w:lang w:eastAsia="pt-BR"/>
         </w:rPr>
-        <w:t>pull</w:t>
+        <w:t>push</w:t>
+      </w:r>
+      <w:proofErr w:type="spellEnd"/>
+      <w:r>
+        <w:rPr>
+          <w:rFonts w:ascii="Times New Roman" w:eastAsia="Times New Roman" w:hAnsi="Times New Roman" w:cs="Times New Roman"/>
+          <w:color w:val="000000"/>
+          <w:sz w:val="24"/>
+          <w:szCs w:val="24"/>
+          <w:lang w:eastAsia="pt-BR"/>
+        </w:rPr>
+        <w:t xml:space="preserve"> -u </w:t>
+      </w:r>
+      <w:proofErr w:type="spellStart"/>
+      <w:r>
+        <w:rPr>
+          <w:rFonts w:ascii="Times New Roman" w:eastAsia="Times New Roman" w:hAnsi="Times New Roman" w:cs="Times New Roman"/>
+          <w:color w:val="000000"/>
+          <w:sz w:val="24"/>
+          <w:szCs w:val="24"/>
+          <w:lang w:eastAsia="pt-BR"/>
+        </w:rPr>
+        <w:t>origin</w:t>
+      </w:r>
+      <w:proofErr w:type="spellEnd"/>
+      <w:r>
+        <w:rPr>
+          <w:rFonts w:ascii="Times New Roman" w:eastAsia="Times New Roman" w:hAnsi="Times New Roman" w:cs="Times New Roman"/>
+          <w:color w:val="000000"/>
+          <w:sz w:val="24"/>
+          <w:szCs w:val="24"/>
+          <w:lang w:eastAsia="pt-BR"/>
+        </w:rPr>
+        <w:t xml:space="preserve"> </w:t>
+      </w:r>
+      <w:proofErr w:type="spellStart"/>
+      <w:r>
+        <w:rPr>
+          <w:rFonts w:ascii="Times New Roman" w:eastAsia="Times New Roman" w:hAnsi="Times New Roman" w:cs="Times New Roman"/>
+          <w:color w:val="000000"/>
+          <w:sz w:val="24"/>
+          <w:szCs w:val="24"/>
+          <w:lang w:eastAsia="pt-BR"/>
+        </w:rPr>
+        <w:t>main</w:t>
       </w:r>
       <w:proofErr w:type="spellEnd"/>
     </w:p>
@@ -2336,30 +2407,20 @@
           <w:szCs w:val="24"/>
           <w:lang w:eastAsia="pt-BR"/>
         </w:rPr>
-        <w:t xml:space="preserve"> clone (</w:t>
-      </w:r>
-      <w:proofErr w:type="spellStart"/>
-      <w:r>
-        <w:rPr>
-          <w:rFonts w:ascii="Times New Roman" w:eastAsia="Times New Roman" w:hAnsi="Times New Roman" w:cs="Times New Roman"/>
-          <w:color w:val="000000"/>
-          <w:sz w:val="24"/>
-          <w:szCs w:val="24"/>
-          <w:lang w:eastAsia="pt-BR"/>
-        </w:rPr>
-        <w:t>add</w:t>
-      </w:r>
-      <w:proofErr w:type="spellEnd"/>
-      <w:r>
-        <w:rPr>
-          <w:rFonts w:ascii="Times New Roman" w:eastAsia="Times New Roman" w:hAnsi="Times New Roman" w:cs="Times New Roman"/>
-          <w:color w:val="000000"/>
-          <w:sz w:val="24"/>
-          <w:szCs w:val="24"/>
-          <w:lang w:eastAsia="pt-BR"/>
-        </w:rPr>
-        <w:t xml:space="preserve"> link)</w:t>
-      </w:r>
+        <w:t xml:space="preserve"> </w:t>
+      </w:r>
+      <w:proofErr w:type="spellStart"/>
+      <w:r>
+        <w:rPr>
+          <w:rFonts w:ascii="Times New Roman" w:eastAsia="Times New Roman" w:hAnsi="Times New Roman" w:cs="Times New Roman"/>
+          <w:color w:val="000000"/>
+          <w:sz w:val="24"/>
+          <w:szCs w:val="24"/>
+          <w:lang w:eastAsia="pt-BR"/>
+        </w:rPr>
+        <w:t>push</w:t>
+      </w:r>
+      <w:proofErr w:type="spellEnd"/>
     </w:p>
     <w:p>
       <w:pPr>
@@ -2407,7 +2468,7 @@
           <w:szCs w:val="24"/>
           <w:lang w:eastAsia="pt-BR"/>
         </w:rPr>
-        <w:t>branch</w:t>
+        <w:t>pull</w:t>
       </w:r>
       <w:proofErr w:type="spellEnd"/>
     </w:p>
@@ -2446,73 +2507,29 @@
           <w:szCs w:val="24"/>
           <w:lang w:eastAsia="pt-BR"/>
         </w:rPr>
-        <w:t xml:space="preserve"> </w:t>
-      </w:r>
-      <w:proofErr w:type="spellStart"/>
-      <w:r>
-        <w:rPr>
-          <w:rFonts w:ascii="Times New Roman" w:eastAsia="Times New Roman" w:hAnsi="Times New Roman" w:cs="Times New Roman"/>
-          <w:color w:val="000000"/>
-          <w:sz w:val="24"/>
-          <w:szCs w:val="24"/>
-          <w:lang w:eastAsia="pt-BR"/>
-        </w:rPr>
-        <w:t>branch</w:t>
-      </w:r>
-      <w:proofErr w:type="spellEnd"/>
-      <w:r>
-        <w:rPr>
-          <w:rFonts w:ascii="Times New Roman" w:eastAsia="Times New Roman" w:hAnsi="Times New Roman" w:cs="Times New Roman"/>
-          <w:color w:val="000000"/>
-          <w:sz w:val="24"/>
-          <w:szCs w:val="24"/>
-          <w:lang w:eastAsia="pt-BR"/>
-        </w:rPr>
-        <w:t xml:space="preserve"> (</w:t>
-      </w:r>
-      <w:proofErr w:type="spellStart"/>
-      <w:r>
-        <w:rPr>
-          <w:rFonts w:ascii="Times New Roman" w:eastAsia="Times New Roman" w:hAnsi="Times New Roman" w:cs="Times New Roman"/>
-          <w:color w:val="000000"/>
-          <w:sz w:val="24"/>
-          <w:szCs w:val="24"/>
-          <w:lang w:eastAsia="pt-BR"/>
-        </w:rPr>
-        <w:t>name</w:t>
-      </w:r>
-      <w:proofErr w:type="spellEnd"/>
-      <w:r>
-        <w:rPr>
-          <w:rFonts w:ascii="Times New Roman" w:eastAsia="Times New Roman" w:hAnsi="Times New Roman" w:cs="Times New Roman"/>
-          <w:color w:val="000000"/>
-          <w:sz w:val="24"/>
-          <w:szCs w:val="24"/>
-          <w:lang w:eastAsia="pt-BR"/>
-        </w:rPr>
-        <w:t xml:space="preserve"> (</w:t>
-      </w:r>
-      <w:proofErr w:type="spellStart"/>
-      <w:r>
-        <w:rPr>
-          <w:rFonts w:ascii="Times New Roman" w:eastAsia="Times New Roman" w:hAnsi="Times New Roman" w:cs="Times New Roman"/>
-          <w:color w:val="000000"/>
-          <w:sz w:val="24"/>
-          <w:szCs w:val="24"/>
-          <w:lang w:eastAsia="pt-BR"/>
-        </w:rPr>
-        <w:t>dev</w:t>
-      </w:r>
-      <w:proofErr w:type="spellEnd"/>
-      <w:r>
-        <w:rPr>
-          <w:rFonts w:ascii="Times New Roman" w:eastAsia="Times New Roman" w:hAnsi="Times New Roman" w:cs="Times New Roman"/>
-          <w:color w:val="000000"/>
-          <w:sz w:val="24"/>
-          <w:szCs w:val="24"/>
-          <w:lang w:eastAsia="pt-BR"/>
-        </w:rPr>
-        <w:t>))</w:t>
+        <w:t xml:space="preserve"> clone (</w:t>
+      </w:r>
+      <w:proofErr w:type="spellStart"/>
+      <w:r>
+        <w:rPr>
+          <w:rFonts w:ascii="Times New Roman" w:eastAsia="Times New Roman" w:hAnsi="Times New Roman" w:cs="Times New Roman"/>
+          <w:color w:val="000000"/>
+          <w:sz w:val="24"/>
+          <w:szCs w:val="24"/>
+          <w:lang w:eastAsia="pt-BR"/>
+        </w:rPr>
+        <w:t>add</w:t>
+      </w:r>
+      <w:proofErr w:type="spellEnd"/>
+      <w:r>
+        <w:rPr>
+          <w:rFonts w:ascii="Times New Roman" w:eastAsia="Times New Roman" w:hAnsi="Times New Roman" w:cs="Times New Roman"/>
+          <w:color w:val="000000"/>
+          <w:sz w:val="24"/>
+          <w:szCs w:val="24"/>
+          <w:lang w:eastAsia="pt-BR"/>
+        </w:rPr>
+        <w:t xml:space="preserve"> link)</w:t>
       </w:r>
     </w:p>
     <w:p>
@@ -2564,38 +2581,6 @@
         <w:t>branch</w:t>
       </w:r>
       <w:proofErr w:type="spellEnd"/>
-      <w:r>
-        <w:rPr>
-          <w:rFonts w:ascii="Times New Roman" w:eastAsia="Times New Roman" w:hAnsi="Times New Roman" w:cs="Times New Roman"/>
-          <w:color w:val="000000"/>
-          <w:sz w:val="24"/>
-          <w:szCs w:val="24"/>
-          <w:lang w:eastAsia="pt-BR"/>
-        </w:rPr>
-        <w:t xml:space="preserve"> -D (</w:t>
-      </w:r>
-      <w:proofErr w:type="spellStart"/>
-      <w:r>
-        <w:rPr>
-          <w:rFonts w:ascii="Times New Roman" w:eastAsia="Times New Roman" w:hAnsi="Times New Roman" w:cs="Times New Roman"/>
-          <w:color w:val="000000"/>
-          <w:sz w:val="24"/>
-          <w:szCs w:val="24"/>
-          <w:lang w:eastAsia="pt-BR"/>
-        </w:rPr>
-        <w:t>name</w:t>
-      </w:r>
-      <w:proofErr w:type="spellEnd"/>
-      <w:r>
-        <w:rPr>
-          <w:rFonts w:ascii="Times New Roman" w:eastAsia="Times New Roman" w:hAnsi="Times New Roman" w:cs="Times New Roman"/>
-          <w:color w:val="000000"/>
-          <w:sz w:val="24"/>
-          <w:szCs w:val="24"/>
-          <w:lang w:eastAsia="pt-BR"/>
-        </w:rPr>
-        <w:t>)</w:t>
-      </w:r>
     </w:p>
     <w:p>
       <w:pPr>
@@ -2632,7 +2617,51 @@
           <w:szCs w:val="24"/>
           <w:lang w:eastAsia="pt-BR"/>
         </w:rPr>
-        <w:t xml:space="preserve"> checkout (</w:t>
+        <w:t xml:space="preserve"> </w:t>
+      </w:r>
+      <w:proofErr w:type="spellStart"/>
+      <w:r>
+        <w:rPr>
+          <w:rFonts w:ascii="Times New Roman" w:eastAsia="Times New Roman" w:hAnsi="Times New Roman" w:cs="Times New Roman"/>
+          <w:color w:val="000000"/>
+          <w:sz w:val="24"/>
+          <w:szCs w:val="24"/>
+          <w:lang w:eastAsia="pt-BR"/>
+        </w:rPr>
+        <w:t>branch</w:t>
+      </w:r>
+      <w:proofErr w:type="spellEnd"/>
+      <w:r>
+        <w:rPr>
+          <w:rFonts w:ascii="Times New Roman" w:eastAsia="Times New Roman" w:hAnsi="Times New Roman" w:cs="Times New Roman"/>
+          <w:color w:val="000000"/>
+          <w:sz w:val="24"/>
+          <w:szCs w:val="24"/>
+          <w:lang w:eastAsia="pt-BR"/>
+        </w:rPr>
+        <w:t xml:space="preserve"> (</w:t>
+      </w:r>
+      <w:proofErr w:type="spellStart"/>
+      <w:r>
+        <w:rPr>
+          <w:rFonts w:ascii="Times New Roman" w:eastAsia="Times New Roman" w:hAnsi="Times New Roman" w:cs="Times New Roman"/>
+          <w:color w:val="000000"/>
+          <w:sz w:val="24"/>
+          <w:szCs w:val="24"/>
+          <w:lang w:eastAsia="pt-BR"/>
+        </w:rPr>
+        <w:t>branch</w:t>
+      </w:r>
+      <w:proofErr w:type="spellEnd"/>
+      <w:r>
+        <w:rPr>
+          <w:rFonts w:ascii="Times New Roman" w:eastAsia="Times New Roman" w:hAnsi="Times New Roman" w:cs="Times New Roman"/>
+          <w:color w:val="000000"/>
+          <w:sz w:val="24"/>
+          <w:szCs w:val="24"/>
+          <w:lang w:eastAsia="pt-BR"/>
+        </w:rPr>
+        <w:t xml:space="preserve"> </w:t>
       </w:r>
       <w:proofErr w:type="spellStart"/>
       <w:r>
@@ -2654,29 +2683,29 @@
           <w:szCs w:val="24"/>
           <w:lang w:eastAsia="pt-BR"/>
         </w:rPr>
-        <w:t xml:space="preserve"> </w:t>
-      </w:r>
-      <w:proofErr w:type="spellStart"/>
-      <w:r>
-        <w:rPr>
-          <w:rFonts w:ascii="Times New Roman" w:eastAsia="Times New Roman" w:hAnsi="Times New Roman" w:cs="Times New Roman"/>
-          <w:color w:val="000000"/>
-          <w:sz w:val="24"/>
-          <w:szCs w:val="24"/>
-          <w:lang w:eastAsia="pt-BR"/>
-        </w:rPr>
-        <w:t>branch</w:t>
-      </w:r>
-      <w:proofErr w:type="spellEnd"/>
-      <w:r>
-        <w:rPr>
-          <w:rFonts w:ascii="Times New Roman" w:eastAsia="Times New Roman" w:hAnsi="Times New Roman" w:cs="Times New Roman"/>
-          <w:color w:val="000000"/>
-          <w:sz w:val="24"/>
-          <w:szCs w:val="24"/>
-          <w:lang w:eastAsia="pt-BR"/>
-        </w:rPr>
-        <w:t>)</w:t>
+        <w:t xml:space="preserve"> (</w:t>
+      </w:r>
+      <w:proofErr w:type="spellStart"/>
+      <w:r>
+        <w:rPr>
+          <w:rFonts w:ascii="Times New Roman" w:eastAsia="Times New Roman" w:hAnsi="Times New Roman" w:cs="Times New Roman"/>
+          <w:color w:val="000000"/>
+          <w:sz w:val="24"/>
+          <w:szCs w:val="24"/>
+          <w:lang w:eastAsia="pt-BR"/>
+        </w:rPr>
+        <w:t>dev</w:t>
+      </w:r>
+      <w:proofErr w:type="spellEnd"/>
+      <w:r>
+        <w:rPr>
+          <w:rFonts w:ascii="Times New Roman" w:eastAsia="Times New Roman" w:hAnsi="Times New Roman" w:cs="Times New Roman"/>
+          <w:color w:val="000000"/>
+          <w:sz w:val="24"/>
+          <w:szCs w:val="24"/>
+          <w:lang w:eastAsia="pt-BR"/>
+        </w:rPr>
+        <w:t>))</w:t>
       </w:r>
     </w:p>
     <w:p>
@@ -2714,6 +2743,192 @@
           <w:szCs w:val="24"/>
           <w:lang w:eastAsia="pt-BR"/>
         </w:rPr>
+        <w:t xml:space="preserve"> </w:t>
+      </w:r>
+      <w:proofErr w:type="spellStart"/>
+      <w:r>
+        <w:rPr>
+          <w:rFonts w:ascii="Times New Roman" w:eastAsia="Times New Roman" w:hAnsi="Times New Roman" w:cs="Times New Roman"/>
+          <w:color w:val="000000"/>
+          <w:sz w:val="24"/>
+          <w:szCs w:val="24"/>
+          <w:lang w:eastAsia="pt-BR"/>
+        </w:rPr>
+        <w:t>branch</w:t>
+      </w:r>
+      <w:proofErr w:type="spellEnd"/>
+      <w:r>
+        <w:rPr>
+          <w:rFonts w:ascii="Times New Roman" w:eastAsia="Times New Roman" w:hAnsi="Times New Roman" w:cs="Times New Roman"/>
+          <w:color w:val="000000"/>
+          <w:sz w:val="24"/>
+          <w:szCs w:val="24"/>
+          <w:lang w:eastAsia="pt-BR"/>
+        </w:rPr>
+        <w:t xml:space="preserve"> -D (</w:t>
+      </w:r>
+      <w:proofErr w:type="spellStart"/>
+      <w:r>
+        <w:rPr>
+          <w:rFonts w:ascii="Times New Roman" w:eastAsia="Times New Roman" w:hAnsi="Times New Roman" w:cs="Times New Roman"/>
+          <w:color w:val="000000"/>
+          <w:sz w:val="24"/>
+          <w:szCs w:val="24"/>
+          <w:lang w:eastAsia="pt-BR"/>
+        </w:rPr>
+        <w:t>branch</w:t>
+      </w:r>
+      <w:proofErr w:type="spellEnd"/>
+      <w:r>
+        <w:rPr>
+          <w:rFonts w:ascii="Times New Roman" w:eastAsia="Times New Roman" w:hAnsi="Times New Roman" w:cs="Times New Roman"/>
+          <w:color w:val="000000"/>
+          <w:sz w:val="24"/>
+          <w:szCs w:val="24"/>
+          <w:lang w:eastAsia="pt-BR"/>
+        </w:rPr>
+        <w:t xml:space="preserve"> </w:t>
+      </w:r>
+      <w:proofErr w:type="spellStart"/>
+      <w:r>
+        <w:rPr>
+          <w:rFonts w:ascii="Times New Roman" w:eastAsia="Times New Roman" w:hAnsi="Times New Roman" w:cs="Times New Roman"/>
+          <w:color w:val="000000"/>
+          <w:sz w:val="24"/>
+          <w:szCs w:val="24"/>
+          <w:lang w:eastAsia="pt-BR"/>
+        </w:rPr>
+        <w:t>name</w:t>
+      </w:r>
+      <w:proofErr w:type="spellEnd"/>
+      <w:r>
+        <w:rPr>
+          <w:rFonts w:ascii="Times New Roman" w:eastAsia="Times New Roman" w:hAnsi="Times New Roman" w:cs="Times New Roman"/>
+          <w:color w:val="000000"/>
+          <w:sz w:val="24"/>
+          <w:szCs w:val="24"/>
+          <w:lang w:eastAsia="pt-BR"/>
+        </w:rPr>
+        <w:t>)</w:t>
+      </w:r>
+    </w:p>
+    <w:p>
+      <w:pPr>
+        <w:numPr>
+          <w:ilvl w:val="0"/>
+          <w:numId w:val="17"/>
+        </w:numPr>
+        <w:spacing w:before="100" w:beforeAutospacing="1" w:after="100" w:afterAutospacing="1" w:line="240" w:lineRule="auto"/>
+        <w:rPr>
+          <w:rFonts w:ascii="Times New Roman" w:eastAsia="Times New Roman" w:hAnsi="Times New Roman" w:cs="Times New Roman"/>
+          <w:color w:val="000000"/>
+          <w:sz w:val="24"/>
+          <w:szCs w:val="24"/>
+          <w:lang w:eastAsia="pt-BR"/>
+        </w:rPr>
+      </w:pPr>
+      <w:proofErr w:type="spellStart"/>
+      <w:r>
+        <w:rPr>
+          <w:rFonts w:ascii="Times New Roman" w:eastAsia="Times New Roman" w:hAnsi="Times New Roman" w:cs="Times New Roman"/>
+          <w:color w:val="000000"/>
+          <w:sz w:val="24"/>
+          <w:szCs w:val="24"/>
+          <w:lang w:eastAsia="pt-BR"/>
+        </w:rPr>
+        <w:t>git</w:t>
+      </w:r>
+      <w:proofErr w:type="spellEnd"/>
+      <w:r>
+        <w:rPr>
+          <w:rFonts w:ascii="Times New Roman" w:eastAsia="Times New Roman" w:hAnsi="Times New Roman" w:cs="Times New Roman"/>
+          <w:color w:val="000000"/>
+          <w:sz w:val="24"/>
+          <w:szCs w:val="24"/>
+          <w:lang w:eastAsia="pt-BR"/>
+        </w:rPr>
+        <w:t xml:space="preserve"> checkout (</w:t>
+      </w:r>
+      <w:proofErr w:type="spellStart"/>
+      <w:r>
+        <w:rPr>
+          <w:rFonts w:ascii="Times New Roman" w:eastAsia="Times New Roman" w:hAnsi="Times New Roman" w:cs="Times New Roman"/>
+          <w:color w:val="000000"/>
+          <w:sz w:val="24"/>
+          <w:szCs w:val="24"/>
+          <w:lang w:eastAsia="pt-BR"/>
+        </w:rPr>
+        <w:t>branch</w:t>
+      </w:r>
+      <w:proofErr w:type="spellEnd"/>
+      <w:r>
+        <w:rPr>
+          <w:rFonts w:ascii="Times New Roman" w:eastAsia="Times New Roman" w:hAnsi="Times New Roman" w:cs="Times New Roman"/>
+          <w:color w:val="000000"/>
+          <w:sz w:val="24"/>
+          <w:szCs w:val="24"/>
+          <w:lang w:eastAsia="pt-BR"/>
+        </w:rPr>
+        <w:t xml:space="preserve"> </w:t>
+      </w:r>
+      <w:proofErr w:type="spellStart"/>
+      <w:r>
+        <w:rPr>
+          <w:rFonts w:ascii="Times New Roman" w:eastAsia="Times New Roman" w:hAnsi="Times New Roman" w:cs="Times New Roman"/>
+          <w:color w:val="000000"/>
+          <w:sz w:val="24"/>
+          <w:szCs w:val="24"/>
+          <w:lang w:eastAsia="pt-BR"/>
+        </w:rPr>
+        <w:t>name</w:t>
+      </w:r>
+      <w:proofErr w:type="spellEnd"/>
+      <w:r>
+        <w:rPr>
+          <w:rFonts w:ascii="Times New Roman" w:eastAsia="Times New Roman" w:hAnsi="Times New Roman" w:cs="Times New Roman"/>
+          <w:color w:val="000000"/>
+          <w:sz w:val="24"/>
+          <w:szCs w:val="24"/>
+          <w:lang w:eastAsia="pt-BR"/>
+        </w:rPr>
+        <w:t>)</w:t>
+      </w:r>
+    </w:p>
+    <w:p>
+      <w:pPr>
+        <w:numPr>
+          <w:ilvl w:val="0"/>
+          <w:numId w:val="17"/>
+        </w:numPr>
+        <w:spacing w:before="100" w:beforeAutospacing="1" w:after="100" w:afterAutospacing="1" w:line="240" w:lineRule="auto"/>
+        <w:rPr>
+          <w:rFonts w:ascii="Times New Roman" w:eastAsia="Times New Roman" w:hAnsi="Times New Roman" w:cs="Times New Roman"/>
+          <w:color w:val="000000"/>
+          <w:sz w:val="24"/>
+          <w:szCs w:val="24"/>
+          <w:lang w:eastAsia="pt-BR"/>
+        </w:rPr>
+      </w:pPr>
+      <w:proofErr w:type="spellStart"/>
+      <w:r>
+        <w:rPr>
+          <w:rFonts w:ascii="Times New Roman" w:eastAsia="Times New Roman" w:hAnsi="Times New Roman" w:cs="Times New Roman"/>
+          <w:color w:val="000000"/>
+          <w:sz w:val="24"/>
+          <w:szCs w:val="24"/>
+          <w:lang w:eastAsia="pt-BR"/>
+        </w:rPr>
+        <w:t>git</w:t>
+      </w:r>
+      <w:proofErr w:type="spellEnd"/>
+      <w:r>
+        <w:rPr>
+          <w:rFonts w:ascii="Times New Roman" w:eastAsia="Times New Roman" w:hAnsi="Times New Roman" w:cs="Times New Roman"/>
+          <w:color w:val="000000"/>
+          <w:sz w:val="24"/>
+          <w:szCs w:val="24"/>
+          <w:lang w:eastAsia="pt-BR"/>
+        </w:rPr>
         <w:t xml:space="preserve"> merge (</w:t>
       </w:r>
       <w:proofErr w:type="spellStart"/>
@@ -2725,29 +2940,29 @@
           <w:szCs w:val="24"/>
           <w:lang w:eastAsia="pt-BR"/>
         </w:rPr>
+        <w:t>branch</w:t>
+      </w:r>
+      <w:proofErr w:type="spellEnd"/>
+      <w:r>
+        <w:rPr>
+          <w:rFonts w:ascii="Times New Roman" w:eastAsia="Times New Roman" w:hAnsi="Times New Roman" w:cs="Times New Roman"/>
+          <w:color w:val="000000"/>
+          <w:sz w:val="24"/>
+          <w:szCs w:val="24"/>
+          <w:lang w:eastAsia="pt-BR"/>
+        </w:rPr>
+        <w:t xml:space="preserve"> </w:t>
+      </w:r>
+      <w:proofErr w:type="spellStart"/>
+      <w:r>
+        <w:rPr>
+          <w:rFonts w:ascii="Times New Roman" w:eastAsia="Times New Roman" w:hAnsi="Times New Roman" w:cs="Times New Roman"/>
+          <w:color w:val="000000"/>
+          <w:sz w:val="24"/>
+          <w:szCs w:val="24"/>
+          <w:lang w:eastAsia="pt-BR"/>
+        </w:rPr>
         <w:t>name</w:t>
-      </w:r>
-      <w:proofErr w:type="spellEnd"/>
-      <w:r>
-        <w:rPr>
-          <w:rFonts w:ascii="Times New Roman" w:eastAsia="Times New Roman" w:hAnsi="Times New Roman" w:cs="Times New Roman"/>
-          <w:color w:val="000000"/>
-          <w:sz w:val="24"/>
-          <w:szCs w:val="24"/>
-          <w:lang w:eastAsia="pt-BR"/>
-        </w:rPr>
-        <w:t xml:space="preserve"> </w:t>
-      </w:r>
-      <w:proofErr w:type="spellStart"/>
-      <w:r>
-        <w:rPr>
-          <w:rFonts w:ascii="Times New Roman" w:eastAsia="Times New Roman" w:hAnsi="Times New Roman" w:cs="Times New Roman"/>
-          <w:color w:val="000000"/>
-          <w:sz w:val="24"/>
-          <w:szCs w:val="24"/>
-          <w:lang w:eastAsia="pt-BR"/>
-        </w:rPr>
-        <w:t>branch</w:t>
       </w:r>
       <w:proofErr w:type="spellEnd"/>
       <w:r>
@@ -7543,6 +7758,119 @@
     </w:lvl>
   </w:abstractNum>
   <w:abstractNum w:abstractNumId="13" w15:restartNumberingAfterBreak="0">
+    <w:nsid w:val="5A360559"/>
+    <w:multiLevelType w:val="multilevel"/>
+    <w:tmpl w:val="A99690EC"/>
+    <w:lvl w:ilvl="0">
+      <w:start w:val="1"/>
+      <w:numFmt w:val="decimal"/>
+      <w:lvlText w:val="%1."/>
+      <w:lvlJc w:val="left"/>
+      <w:pPr>
+        <w:tabs>
+          <w:tab w:val="num" w:pos="720"/>
+        </w:tabs>
+        <w:ind w:left="720" w:hanging="360"/>
+      </w:pPr>
+    </w:lvl>
+    <w:lvl w:ilvl="1" w:tentative="1">
+      <w:start w:val="1"/>
+      <w:numFmt w:val="decimal"/>
+      <w:lvlText w:val="%2."/>
+      <w:lvlJc w:val="left"/>
+      <w:pPr>
+        <w:tabs>
+          <w:tab w:val="num" w:pos="1440"/>
+        </w:tabs>
+        <w:ind w:left="1440" w:hanging="360"/>
+      </w:pPr>
+    </w:lvl>
+    <w:lvl w:ilvl="2" w:tentative="1">
+      <w:start w:val="1"/>
+      <w:numFmt w:val="decimal"/>
+      <w:lvlText w:val="%3."/>
+      <w:lvlJc w:val="left"/>
+      <w:pPr>
+        <w:tabs>
+          <w:tab w:val="num" w:pos="2160"/>
+        </w:tabs>
+        <w:ind w:left="2160" w:hanging="360"/>
+      </w:pPr>
+    </w:lvl>
+    <w:lvl w:ilvl="3" w:tentative="1">
+      <w:start w:val="1"/>
+      <w:numFmt w:val="decimal"/>
+      <w:lvlText w:val="%4."/>
+      <w:lvlJc w:val="left"/>
+      <w:pPr>
+        <w:tabs>
+          <w:tab w:val="num" w:pos="2880"/>
+        </w:tabs>
+        <w:ind w:left="2880" w:hanging="360"/>
+      </w:pPr>
+    </w:lvl>
+    <w:lvl w:ilvl="4" w:tentative="1">
+      <w:start w:val="1"/>
+      <w:numFmt w:val="decimal"/>
+      <w:lvlText w:val="%5."/>
+      <w:lvlJc w:val="left"/>
+      <w:pPr>
+        <w:tabs>
+          <w:tab w:val="num" w:pos="3600"/>
+        </w:tabs>
+        <w:ind w:left="3600" w:hanging="360"/>
+      </w:pPr>
+    </w:lvl>
+    <w:lvl w:ilvl="5" w:tentative="1">
+      <w:start w:val="1"/>
+      <w:numFmt w:val="decimal"/>
+      <w:lvlText w:val="%6."/>
+      <w:lvlJc w:val="left"/>
+      <w:pPr>
+        <w:tabs>
+          <w:tab w:val="num" w:pos="4320"/>
+        </w:tabs>
+        <w:ind w:left="4320" w:hanging="360"/>
+      </w:pPr>
+    </w:lvl>
+    <w:lvl w:ilvl="6" w:tentative="1">
+      <w:start w:val="1"/>
+      <w:numFmt w:val="decimal"/>
+      <w:lvlText w:val="%7."/>
+      <w:lvlJc w:val="left"/>
+      <w:pPr>
+        <w:tabs>
+          <w:tab w:val="num" w:pos="5040"/>
+        </w:tabs>
+        <w:ind w:left="5040" w:hanging="360"/>
+      </w:pPr>
+    </w:lvl>
+    <w:lvl w:ilvl="7" w:tentative="1">
+      <w:start w:val="1"/>
+      <w:numFmt w:val="decimal"/>
+      <w:lvlText w:val="%8."/>
+      <w:lvlJc w:val="left"/>
+      <w:pPr>
+        <w:tabs>
+          <w:tab w:val="num" w:pos="5760"/>
+        </w:tabs>
+        <w:ind w:left="5760" w:hanging="360"/>
+      </w:pPr>
+    </w:lvl>
+    <w:lvl w:ilvl="8" w:tentative="1">
+      <w:start w:val="1"/>
+      <w:numFmt w:val="decimal"/>
+      <w:lvlText w:val="%9."/>
+      <w:lvlJc w:val="left"/>
+      <w:pPr>
+        <w:tabs>
+          <w:tab w:val="num" w:pos="6480"/>
+        </w:tabs>
+        <w:ind w:left="6480" w:hanging="360"/>
+      </w:pPr>
+    </w:lvl>
+  </w:abstractNum>
+  <w:abstractNum w:abstractNumId="14" w15:restartNumberingAfterBreak="0">
     <w:nsid w:val="668C65D7"/>
     <w:multiLevelType w:val="hybridMultilevel"/>
     <w:tmpl w:val="85A0E7D4"/>
@@ -7655,7 +7983,7 @@
       </w:rPr>
     </w:lvl>
   </w:abstractNum>
-  <w:abstractNum w:abstractNumId="14" w15:restartNumberingAfterBreak="0">
+  <w:abstractNum w:abstractNumId="15" w15:restartNumberingAfterBreak="0">
     <w:nsid w:val="67394503"/>
     <w:multiLevelType w:val="hybridMultilevel"/>
     <w:tmpl w:val="7540A0B8"/>
@@ -7768,7 +8096,7 @@
       </w:rPr>
     </w:lvl>
   </w:abstractNum>
-  <w:abstractNum w:abstractNumId="15" w15:restartNumberingAfterBreak="0">
+  <w:abstractNum w:abstractNumId="16" w15:restartNumberingAfterBreak="0">
     <w:nsid w:val="676A2205"/>
     <w:multiLevelType w:val="multilevel"/>
     <w:tmpl w:val="902A1320"/>
@@ -7881,7 +8209,7 @@
       </w:pPr>
     </w:lvl>
   </w:abstractNum>
-  <w:abstractNum w:abstractNumId="16" w15:restartNumberingAfterBreak="0">
+  <w:abstractNum w:abstractNumId="17" w15:restartNumberingAfterBreak="0">
     <w:nsid w:val="74FC2C1F"/>
     <w:multiLevelType w:val="hybridMultilevel"/>
     <w:tmpl w:val="D102B666"/>
@@ -7967,7 +8295,7 @@
       </w:pPr>
     </w:lvl>
   </w:abstractNum>
-  <w:abstractNum w:abstractNumId="17" w15:restartNumberingAfterBreak="0">
+  <w:abstractNum w:abstractNumId="18" w15:restartNumberingAfterBreak="0">
     <w:nsid w:val="79CD02CC"/>
     <w:multiLevelType w:val="hybridMultilevel"/>
     <w:tmpl w:val="81C285B8"/>
@@ -8069,13 +8397,13 @@
     <w:abstractNumId w:val="11"/>
   </w:num>
   <w:num w:numId="4" w16cid:durableId="487209056">
-    <w:abstractNumId w:val="17"/>
+    <w:abstractNumId w:val="18"/>
   </w:num>
   <w:num w:numId="5" w16cid:durableId="658922249">
     <w:abstractNumId w:val="3"/>
   </w:num>
   <w:num w:numId="6" w16cid:durableId="1953513468">
-    <w:abstractNumId w:val="13"/>
+    <w:abstractNumId w:val="14"/>
   </w:num>
   <w:num w:numId="7" w16cid:durableId="1857650618">
     <w:abstractNumId w:val="8"/>
@@ -8090,10 +8418,10 @@
     <w:abstractNumId w:val="0"/>
   </w:num>
   <w:num w:numId="11" w16cid:durableId="485319138">
-    <w:abstractNumId w:val="14"/>
+    <w:abstractNumId w:val="15"/>
   </w:num>
   <w:num w:numId="12" w16cid:durableId="745808">
-    <w:abstractNumId w:val="16"/>
+    <w:abstractNumId w:val="17"/>
   </w:num>
   <w:num w:numId="13" w16cid:durableId="708263303">
     <w:abstractNumId w:val="9"/>
@@ -8108,10 +8436,13 @@
     <w:abstractNumId w:val="5"/>
   </w:num>
   <w:num w:numId="17" w16cid:durableId="1723209922">
-    <w:abstractNumId w:val="15"/>
+    <w:abstractNumId w:val="16"/>
   </w:num>
   <w:num w:numId="18" w16cid:durableId="151486096">
     <w:abstractNumId w:val="4"/>
+  </w:num>
+  <w:num w:numId="19" w16cid:durableId="1135028604">
+    <w:abstractNumId w:val="13"/>
   </w:num>
 </w:numbering>
 </file>

</xml_diff>

<commit_message>
add command git fetch
</commit_message>
<xml_diff>
--- a/4-GIT/documents/class-GIT.docx
+++ b/4-GIT/documents/class-GIT.docx
@@ -348,15 +348,7 @@
           <w:lang w:eastAsia="pt-BR"/>
         </w:rPr>
       </w:pPr>
-    </w:p>
-    <w:p>
-      <w:pPr>
-        <w:tabs>
-          <w:tab w:val="left" w:pos="3120"/>
-        </w:tabs>
-        <w:spacing w:before="100" w:beforeAutospacing="1" w:after="100" w:afterAutospacing="1" w:line="240" w:lineRule="auto"/>
-        <w:ind w:right="141"/>
-        <w:jc w:val="center"/>
+      <w:r>
         <w:rPr>
           <w:rFonts w:ascii="Times New Roman" w:eastAsia="Times New Roman" w:hAnsi="Times New Roman" w:cs="Times New Roman"/>
           <w:b/>
@@ -366,31 +358,9 @@
           <w:szCs w:val="36"/>
           <w:lang w:eastAsia="pt-BR"/>
         </w:rPr>
-      </w:pPr>
-      <w:r>
-        <w:rPr>
-          <w:rFonts w:ascii="Times New Roman" w:eastAsia="Times New Roman" w:hAnsi="Times New Roman" w:cs="Times New Roman"/>
-          <w:b/>
-          <w:bCs/>
-          <w:kern w:val="36"/>
-          <w:sz w:val="36"/>
-          <w:szCs w:val="36"/>
-          <w:lang w:eastAsia="pt-BR"/>
-        </w:rPr>
+        <w:lastRenderedPageBreak/>
         <w:t>COMMANDS</w:t>
       </w:r>
-    </w:p>
-    <w:p>
-      <w:pPr>
-        <w:spacing w:before="100" w:beforeAutospacing="1" w:after="100" w:afterAutospacing="1" w:line="240" w:lineRule="auto"/>
-        <w:rPr>
-          <w:rFonts w:ascii="Times New Roman" w:eastAsia="Times New Roman" w:hAnsi="Times New Roman" w:cs="Times New Roman"/>
-          <w:color w:val="000000"/>
-          <w:sz w:val="24"/>
-          <w:szCs w:val="24"/>
-          <w:lang w:eastAsia="pt-BR"/>
-        </w:rPr>
-      </w:pPr>
     </w:p>
     <w:p>
       <w:pPr>
@@ -402,45 +372,19 @@
         <w:rPr>
           <w:rFonts w:ascii="Times New Roman" w:eastAsia="Times New Roman" w:hAnsi="Times New Roman" w:cs="Times New Roman"/>
           <w:color w:val="000000"/>
-          <w:sz w:val="24"/>
-          <w:szCs w:val="24"/>
-          <w:lang w:eastAsia="pt-BR"/>
-        </w:rPr>
-      </w:pPr>
-      <w:proofErr w:type="spellStart"/>
-      <w:r>
-        <w:rPr>
-          <w:rFonts w:ascii="Times New Roman" w:eastAsia="Times New Roman" w:hAnsi="Times New Roman" w:cs="Times New Roman"/>
-          <w:color w:val="000000"/>
-          <w:sz w:val="24"/>
-          <w:szCs w:val="24"/>
-          <w:lang w:eastAsia="pt-BR"/>
-        </w:rPr>
-        <w:t>git</w:t>
-      </w:r>
-      <w:proofErr w:type="spellEnd"/>
-      <w:r>
-        <w:rPr>
-          <w:rFonts w:ascii="Times New Roman" w:eastAsia="Times New Roman" w:hAnsi="Times New Roman" w:cs="Times New Roman"/>
-          <w:color w:val="000000"/>
-          <w:sz w:val="24"/>
-          <w:szCs w:val="24"/>
-          <w:lang w:eastAsia="pt-BR"/>
-        </w:rPr>
-        <w:t xml:space="preserve"> --</w:t>
-      </w:r>
-      <w:proofErr w:type="spellStart"/>
-      <w:r>
-        <w:rPr>
-          <w:rFonts w:ascii="Times New Roman" w:eastAsia="Times New Roman" w:hAnsi="Times New Roman" w:cs="Times New Roman"/>
-          <w:color w:val="000000"/>
-          <w:sz w:val="24"/>
-          <w:szCs w:val="24"/>
-          <w:lang w:eastAsia="pt-BR"/>
-        </w:rPr>
-        <w:t>version</w:t>
-      </w:r>
-      <w:proofErr w:type="spellEnd"/>
+          <w:lang w:eastAsia="pt-BR"/>
+        </w:rPr>
+      </w:pPr>
+      <w:r>
+        <w:rPr>
+          <w:rFonts w:ascii="Times New Roman" w:eastAsia="Times New Roman" w:hAnsi="Times New Roman" w:cs="Times New Roman"/>
+          <w:color w:val="000000"/>
+          <w:sz w:val="24"/>
+          <w:szCs w:val="24"/>
+          <w:lang w:eastAsia="pt-BR"/>
+        </w:rPr>
+        <w:t>git --version</w:t>
+      </w:r>
     </w:p>
     <w:p>
       <w:pPr>
@@ -457,40 +401,16 @@
           <w:lang w:eastAsia="pt-BR"/>
         </w:rPr>
       </w:pPr>
-      <w:proofErr w:type="spellStart"/>
-      <w:r>
-        <w:rPr>
-          <w:rFonts w:ascii="Times New Roman" w:eastAsia="Times New Roman" w:hAnsi="Times New Roman" w:cs="Times New Roman"/>
-          <w:color w:val="000000"/>
-          <w:sz w:val="24"/>
-          <w:szCs w:val="24"/>
-          <w:lang w:eastAsia="pt-BR"/>
-        </w:rPr>
-        <w:t>git</w:t>
-      </w:r>
-      <w:proofErr w:type="spellEnd"/>
-      <w:r>
-        <w:rPr>
-          <w:rFonts w:ascii="Times New Roman" w:eastAsia="Times New Roman" w:hAnsi="Times New Roman" w:cs="Times New Roman"/>
-          <w:color w:val="000000"/>
-          <w:sz w:val="24"/>
-          <w:szCs w:val="24"/>
-          <w:lang w:eastAsia="pt-BR"/>
-        </w:rPr>
-        <w:t xml:space="preserve"> </w:t>
-      </w:r>
-      <w:proofErr w:type="spellStart"/>
-      <w:r>
-        <w:rPr>
-          <w:rFonts w:ascii="Times New Roman" w:eastAsia="Times New Roman" w:hAnsi="Times New Roman" w:cs="Times New Roman"/>
-          <w:color w:val="000000"/>
-          <w:sz w:val="24"/>
-          <w:szCs w:val="24"/>
-          <w:lang w:eastAsia="pt-BR"/>
-        </w:rPr>
-        <w:t>init</w:t>
-      </w:r>
-      <w:proofErr w:type="spellEnd"/>
+      <w:r>
+        <w:rPr>
+          <w:rFonts w:ascii="Times New Roman" w:eastAsia="Times New Roman" w:hAnsi="Times New Roman" w:cs="Times New Roman"/>
+          <w:color w:val="000000"/>
+          <w:sz w:val="24"/>
+          <w:szCs w:val="24"/>
+          <w:lang w:eastAsia="pt-BR"/>
+        </w:rPr>
+        <w:t>git init</w:t>
+      </w:r>
     </w:p>
     <w:p>
       <w:pPr>
@@ -507,62 +427,16 @@
           <w:lang w:eastAsia="pt-BR"/>
         </w:rPr>
       </w:pPr>
-      <w:proofErr w:type="spellStart"/>
-      <w:r>
-        <w:rPr>
-          <w:rFonts w:ascii="Times New Roman" w:eastAsia="Times New Roman" w:hAnsi="Times New Roman" w:cs="Times New Roman"/>
-          <w:color w:val="000000"/>
-          <w:sz w:val="24"/>
-          <w:szCs w:val="24"/>
-          <w:lang w:eastAsia="pt-BR"/>
-        </w:rPr>
-        <w:t>rm</w:t>
-      </w:r>
-      <w:proofErr w:type="spellEnd"/>
-      <w:r>
-        <w:rPr>
-          <w:rFonts w:ascii="Times New Roman" w:eastAsia="Times New Roman" w:hAnsi="Times New Roman" w:cs="Times New Roman"/>
-          <w:color w:val="000000"/>
-          <w:sz w:val="24"/>
-          <w:szCs w:val="24"/>
-          <w:lang w:eastAsia="pt-BR"/>
-        </w:rPr>
-        <w:t xml:space="preserve"> -</w:t>
-      </w:r>
-      <w:proofErr w:type="spellStart"/>
-      <w:r>
-        <w:rPr>
-          <w:rFonts w:ascii="Times New Roman" w:eastAsia="Times New Roman" w:hAnsi="Times New Roman" w:cs="Times New Roman"/>
-          <w:color w:val="000000"/>
-          <w:sz w:val="24"/>
-          <w:szCs w:val="24"/>
-          <w:lang w:eastAsia="pt-BR"/>
-        </w:rPr>
-        <w:t>rf</w:t>
-      </w:r>
-      <w:proofErr w:type="spellEnd"/>
-      <w:r>
-        <w:rPr>
-          <w:rFonts w:ascii="Times New Roman" w:eastAsia="Times New Roman" w:hAnsi="Times New Roman" w:cs="Times New Roman"/>
-          <w:color w:val="000000"/>
-          <w:sz w:val="24"/>
-          <w:szCs w:val="24"/>
-          <w:lang w:eastAsia="pt-BR"/>
-        </w:rPr>
-        <w:t xml:space="preserve"> .</w:t>
-      </w:r>
-      <w:proofErr w:type="spellStart"/>
-      <w:r>
-        <w:rPr>
-          <w:rFonts w:ascii="Times New Roman" w:eastAsia="Times New Roman" w:hAnsi="Times New Roman" w:cs="Times New Roman"/>
-          <w:color w:val="000000"/>
-          <w:sz w:val="24"/>
-          <w:szCs w:val="24"/>
-          <w:lang w:eastAsia="pt-BR"/>
-        </w:rPr>
-        <w:t>git</w:t>
-      </w:r>
-      <w:proofErr w:type="spellEnd"/>
+      <w:r>
+        <w:rPr>
+          <w:rFonts w:ascii="Times New Roman" w:eastAsia="Times New Roman" w:hAnsi="Times New Roman" w:cs="Times New Roman"/>
+          <w:color w:val="000000"/>
+          <w:sz w:val="24"/>
+          <w:szCs w:val="24"/>
+          <w:lang w:eastAsia="pt-BR"/>
+        </w:rPr>
+        <w:t>rm -rf .git</w:t>
+      </w:r>
     </w:p>
     <w:p>
       <w:pPr>
@@ -579,49 +453,15 @@
           <w:lang w:eastAsia="pt-BR"/>
         </w:rPr>
       </w:pPr>
-      <w:proofErr w:type="spellStart"/>
-      <w:r>
-        <w:rPr>
-          <w:rFonts w:ascii="Times New Roman" w:eastAsia="Times New Roman" w:hAnsi="Times New Roman" w:cs="Times New Roman"/>
-          <w:color w:val="000000"/>
-          <w:sz w:val="24"/>
-          <w:szCs w:val="24"/>
-          <w:lang w:eastAsia="pt-BR"/>
-        </w:rPr>
-        <w:t>git</w:t>
-      </w:r>
-      <w:proofErr w:type="spellEnd"/>
-      <w:r>
-        <w:rPr>
-          <w:rFonts w:ascii="Times New Roman" w:eastAsia="Times New Roman" w:hAnsi="Times New Roman" w:cs="Times New Roman"/>
-          <w:color w:val="000000"/>
-          <w:sz w:val="24"/>
-          <w:szCs w:val="24"/>
-          <w:lang w:eastAsia="pt-BR"/>
-        </w:rPr>
-        <w:t xml:space="preserve"> </w:t>
-      </w:r>
-      <w:proofErr w:type="spellStart"/>
-      <w:r>
-        <w:rPr>
-          <w:rFonts w:ascii="Times New Roman" w:eastAsia="Times New Roman" w:hAnsi="Times New Roman" w:cs="Times New Roman"/>
-          <w:color w:val="000000"/>
-          <w:sz w:val="24"/>
-          <w:szCs w:val="24"/>
-          <w:lang w:eastAsia="pt-BR"/>
-        </w:rPr>
-        <w:t>config</w:t>
-      </w:r>
-      <w:proofErr w:type="spellEnd"/>
-      <w:r>
-        <w:rPr>
-          <w:rFonts w:ascii="Times New Roman" w:eastAsia="Times New Roman" w:hAnsi="Times New Roman" w:cs="Times New Roman"/>
-          <w:color w:val="000000"/>
-          <w:sz w:val="24"/>
-          <w:szCs w:val="24"/>
-          <w:lang w:eastAsia="pt-BR"/>
-        </w:rPr>
-        <w:t xml:space="preserve"> --global user.name "Emanuel Quintino"</w:t>
+      <w:r>
+        <w:rPr>
+          <w:rFonts w:ascii="Times New Roman" w:eastAsia="Times New Roman" w:hAnsi="Times New Roman" w:cs="Times New Roman"/>
+          <w:color w:val="000000"/>
+          <w:sz w:val="24"/>
+          <w:szCs w:val="24"/>
+          <w:lang w:eastAsia="pt-BR"/>
+        </w:rPr>
+        <w:t>git config --global user.name "Emanuel Quintino"</w:t>
       </w:r>
     </w:p>
     <w:p>
@@ -639,71 +479,15 @@
           <w:lang w:eastAsia="pt-BR"/>
         </w:rPr>
       </w:pPr>
-      <w:proofErr w:type="spellStart"/>
-      <w:r>
-        <w:rPr>
-          <w:rFonts w:ascii="Times New Roman" w:eastAsia="Times New Roman" w:hAnsi="Times New Roman" w:cs="Times New Roman"/>
-          <w:color w:val="000000"/>
-          <w:sz w:val="24"/>
-          <w:szCs w:val="24"/>
-          <w:lang w:eastAsia="pt-BR"/>
-        </w:rPr>
-        <w:t>git</w:t>
-      </w:r>
-      <w:proofErr w:type="spellEnd"/>
-      <w:r>
-        <w:rPr>
-          <w:rFonts w:ascii="Times New Roman" w:eastAsia="Times New Roman" w:hAnsi="Times New Roman" w:cs="Times New Roman"/>
-          <w:color w:val="000000"/>
-          <w:sz w:val="24"/>
-          <w:szCs w:val="24"/>
-          <w:lang w:eastAsia="pt-BR"/>
-        </w:rPr>
-        <w:t xml:space="preserve"> </w:t>
-      </w:r>
-      <w:proofErr w:type="spellStart"/>
-      <w:r>
-        <w:rPr>
-          <w:rFonts w:ascii="Times New Roman" w:eastAsia="Times New Roman" w:hAnsi="Times New Roman" w:cs="Times New Roman"/>
-          <w:color w:val="000000"/>
-          <w:sz w:val="24"/>
-          <w:szCs w:val="24"/>
-          <w:lang w:eastAsia="pt-BR"/>
-        </w:rPr>
-        <w:t>config</w:t>
-      </w:r>
-      <w:proofErr w:type="spellEnd"/>
-      <w:r>
-        <w:rPr>
-          <w:rFonts w:ascii="Times New Roman" w:eastAsia="Times New Roman" w:hAnsi="Times New Roman" w:cs="Times New Roman"/>
-          <w:color w:val="000000"/>
-          <w:sz w:val="24"/>
-          <w:szCs w:val="24"/>
-          <w:lang w:eastAsia="pt-BR"/>
-        </w:rPr>
-        <w:t xml:space="preserve"> --global </w:t>
-      </w:r>
-      <w:proofErr w:type="spellStart"/>
-      <w:r>
-        <w:rPr>
-          <w:rFonts w:ascii="Times New Roman" w:eastAsia="Times New Roman" w:hAnsi="Times New Roman" w:cs="Times New Roman"/>
-          <w:color w:val="000000"/>
-          <w:sz w:val="24"/>
-          <w:szCs w:val="24"/>
-          <w:lang w:eastAsia="pt-BR"/>
-        </w:rPr>
-        <w:t>user.email</w:t>
-      </w:r>
-      <w:proofErr w:type="spellEnd"/>
-      <w:r>
-        <w:rPr>
-          <w:rFonts w:ascii="Times New Roman" w:eastAsia="Times New Roman" w:hAnsi="Times New Roman" w:cs="Times New Roman"/>
-          <w:color w:val="000000"/>
-          <w:sz w:val="24"/>
-          <w:szCs w:val="24"/>
-          <w:lang w:eastAsia="pt-BR"/>
-        </w:rPr>
-        <w:t xml:space="preserve"> "emanuelquintino@hotmail.com"</w:t>
+      <w:r>
+        <w:rPr>
+          <w:rFonts w:ascii="Times New Roman" w:eastAsia="Times New Roman" w:hAnsi="Times New Roman" w:cs="Times New Roman"/>
+          <w:color w:val="000000"/>
+          <w:sz w:val="24"/>
+          <w:szCs w:val="24"/>
+          <w:lang w:eastAsia="pt-BR"/>
+        </w:rPr>
+        <w:t>git config --global user.email "emanuelquintino@hotmail.com"</w:t>
       </w:r>
     </w:p>
     <w:p>
@@ -721,93 +505,15 @@
           <w:lang w:eastAsia="pt-BR"/>
         </w:rPr>
       </w:pPr>
-      <w:proofErr w:type="spellStart"/>
-      <w:r>
-        <w:rPr>
-          <w:rFonts w:ascii="Times New Roman" w:eastAsia="Times New Roman" w:hAnsi="Times New Roman" w:cs="Times New Roman"/>
-          <w:color w:val="000000"/>
-          <w:sz w:val="24"/>
-          <w:szCs w:val="24"/>
-          <w:lang w:eastAsia="pt-BR"/>
-        </w:rPr>
-        <w:t>git</w:t>
-      </w:r>
-      <w:proofErr w:type="spellEnd"/>
-      <w:r>
-        <w:rPr>
-          <w:rFonts w:ascii="Times New Roman" w:eastAsia="Times New Roman" w:hAnsi="Times New Roman" w:cs="Times New Roman"/>
-          <w:color w:val="000000"/>
-          <w:sz w:val="24"/>
-          <w:szCs w:val="24"/>
-          <w:lang w:eastAsia="pt-BR"/>
-        </w:rPr>
-        <w:t xml:space="preserve"> </w:t>
-      </w:r>
-      <w:proofErr w:type="spellStart"/>
-      <w:r>
-        <w:rPr>
-          <w:rFonts w:ascii="Times New Roman" w:eastAsia="Times New Roman" w:hAnsi="Times New Roman" w:cs="Times New Roman"/>
-          <w:color w:val="000000"/>
-          <w:sz w:val="24"/>
-          <w:szCs w:val="24"/>
-          <w:lang w:eastAsia="pt-BR"/>
-        </w:rPr>
-        <w:t>config</w:t>
-      </w:r>
-      <w:proofErr w:type="spellEnd"/>
-      <w:r>
-        <w:rPr>
-          <w:rFonts w:ascii="Times New Roman" w:eastAsia="Times New Roman" w:hAnsi="Times New Roman" w:cs="Times New Roman"/>
-          <w:color w:val="000000"/>
-          <w:sz w:val="24"/>
-          <w:szCs w:val="24"/>
-          <w:lang w:eastAsia="pt-BR"/>
-        </w:rPr>
-        <w:t xml:space="preserve"> --global </w:t>
-      </w:r>
-      <w:proofErr w:type="spellStart"/>
-      <w:r>
-        <w:rPr>
-          <w:rFonts w:ascii="Times New Roman" w:eastAsia="Times New Roman" w:hAnsi="Times New Roman" w:cs="Times New Roman"/>
-          <w:color w:val="000000"/>
-          <w:sz w:val="24"/>
-          <w:szCs w:val="24"/>
-          <w:lang w:eastAsia="pt-BR"/>
-        </w:rPr>
-        <w:t>core.editor</w:t>
-      </w:r>
-      <w:proofErr w:type="spellEnd"/>
-      <w:r>
-        <w:rPr>
-          <w:rFonts w:ascii="Times New Roman" w:eastAsia="Times New Roman" w:hAnsi="Times New Roman" w:cs="Times New Roman"/>
-          <w:color w:val="000000"/>
-          <w:sz w:val="24"/>
-          <w:szCs w:val="24"/>
-          <w:lang w:eastAsia="pt-BR"/>
-        </w:rPr>
-        <w:t xml:space="preserve"> "</w:t>
-      </w:r>
-      <w:proofErr w:type="spellStart"/>
-      <w:r>
-        <w:rPr>
-          <w:rFonts w:ascii="Times New Roman" w:eastAsia="Times New Roman" w:hAnsi="Times New Roman" w:cs="Times New Roman"/>
-          <w:color w:val="000000"/>
-          <w:sz w:val="24"/>
-          <w:szCs w:val="24"/>
-          <w:lang w:eastAsia="pt-BR"/>
-        </w:rPr>
-        <w:t>code</w:t>
-      </w:r>
-      <w:proofErr w:type="spellEnd"/>
-      <w:r>
-        <w:rPr>
-          <w:rFonts w:ascii="Times New Roman" w:eastAsia="Times New Roman" w:hAnsi="Times New Roman" w:cs="Times New Roman"/>
-          <w:color w:val="000000"/>
-          <w:sz w:val="24"/>
-          <w:szCs w:val="24"/>
-          <w:lang w:eastAsia="pt-BR"/>
-        </w:rPr>
-        <w:t xml:space="preserve"> -w"</w:t>
+      <w:r>
+        <w:rPr>
+          <w:rFonts w:ascii="Times New Roman" w:eastAsia="Times New Roman" w:hAnsi="Times New Roman" w:cs="Times New Roman"/>
+          <w:color w:val="000000"/>
+          <w:sz w:val="24"/>
+          <w:szCs w:val="24"/>
+          <w:lang w:eastAsia="pt-BR"/>
+        </w:rPr>
+        <w:t>git config --global core.editor "code -w"</w:t>
       </w:r>
     </w:p>
     <w:p>
@@ -825,84 +531,16 @@
           <w:lang w:eastAsia="pt-BR"/>
         </w:rPr>
       </w:pPr>
-      <w:proofErr w:type="spellStart"/>
-      <w:r>
-        <w:rPr>
-          <w:rFonts w:ascii="Times New Roman" w:eastAsia="Times New Roman" w:hAnsi="Times New Roman" w:cs="Times New Roman"/>
-          <w:color w:val="000000"/>
-          <w:sz w:val="24"/>
-          <w:szCs w:val="24"/>
-          <w:lang w:eastAsia="pt-BR"/>
-        </w:rPr>
-        <w:t>git</w:t>
-      </w:r>
-      <w:proofErr w:type="spellEnd"/>
-      <w:r>
-        <w:rPr>
-          <w:rFonts w:ascii="Times New Roman" w:eastAsia="Times New Roman" w:hAnsi="Times New Roman" w:cs="Times New Roman"/>
-          <w:color w:val="000000"/>
-          <w:sz w:val="24"/>
-          <w:szCs w:val="24"/>
-          <w:lang w:eastAsia="pt-BR"/>
-        </w:rPr>
-        <w:t xml:space="preserve"> </w:t>
-      </w:r>
-      <w:proofErr w:type="spellStart"/>
-      <w:r>
-        <w:rPr>
-          <w:rFonts w:ascii="Times New Roman" w:eastAsia="Times New Roman" w:hAnsi="Times New Roman" w:cs="Times New Roman"/>
-          <w:color w:val="000000"/>
-          <w:sz w:val="24"/>
-          <w:szCs w:val="24"/>
-          <w:lang w:eastAsia="pt-BR"/>
-        </w:rPr>
-        <w:t>config</w:t>
-      </w:r>
-      <w:proofErr w:type="spellEnd"/>
-      <w:r>
-        <w:rPr>
-          <w:rFonts w:ascii="Times New Roman" w:eastAsia="Times New Roman" w:hAnsi="Times New Roman" w:cs="Times New Roman"/>
-          <w:color w:val="000000"/>
-          <w:sz w:val="24"/>
-          <w:szCs w:val="24"/>
-          <w:lang w:eastAsia="pt-BR"/>
-        </w:rPr>
-        <w:t xml:space="preserve"> --global --</w:t>
-      </w:r>
-      <w:proofErr w:type="spellStart"/>
-      <w:r>
-        <w:rPr>
-          <w:rFonts w:ascii="Times New Roman" w:eastAsia="Times New Roman" w:hAnsi="Times New Roman" w:cs="Times New Roman"/>
-          <w:color w:val="000000"/>
-          <w:sz w:val="24"/>
-          <w:szCs w:val="24"/>
-          <w:lang w:eastAsia="pt-BR"/>
-        </w:rPr>
-        <w:t>unset</w:t>
-      </w:r>
-      <w:proofErr w:type="spellEnd"/>
-      <w:r>
-        <w:rPr>
-          <w:rFonts w:ascii="Times New Roman" w:eastAsia="Times New Roman" w:hAnsi="Times New Roman" w:cs="Times New Roman"/>
-          <w:color w:val="000000"/>
-          <w:sz w:val="24"/>
-          <w:szCs w:val="24"/>
-          <w:lang w:eastAsia="pt-BR"/>
-        </w:rPr>
-        <w:t xml:space="preserve"> </w:t>
-      </w:r>
-      <w:proofErr w:type="spellStart"/>
-      <w:r>
-        <w:rPr>
-          <w:rFonts w:ascii="Times New Roman" w:eastAsia="Times New Roman" w:hAnsi="Times New Roman" w:cs="Times New Roman"/>
-          <w:color w:val="000000"/>
-          <w:sz w:val="24"/>
-          <w:szCs w:val="24"/>
-          <w:lang w:eastAsia="pt-BR"/>
-        </w:rPr>
-        <w:t>use.email</w:t>
-      </w:r>
-      <w:proofErr w:type="spellEnd"/>
+      <w:r>
+        <w:rPr>
+          <w:rFonts w:ascii="Times New Roman" w:eastAsia="Times New Roman" w:hAnsi="Times New Roman" w:cs="Times New Roman"/>
+          <w:color w:val="000000"/>
+          <w:sz w:val="24"/>
+          <w:szCs w:val="24"/>
+          <w:lang w:eastAsia="pt-BR"/>
+        </w:rPr>
+        <w:t>git config --global --unset use.email</w:t>
+      </w:r>
     </w:p>
     <w:p>
       <w:pPr>
@@ -919,71 +557,15 @@
           <w:lang w:eastAsia="pt-BR"/>
         </w:rPr>
       </w:pPr>
-      <w:proofErr w:type="spellStart"/>
-      <w:r>
-        <w:rPr>
-          <w:rFonts w:ascii="Times New Roman" w:eastAsia="Times New Roman" w:hAnsi="Times New Roman" w:cs="Times New Roman"/>
-          <w:color w:val="000000"/>
-          <w:sz w:val="24"/>
-          <w:szCs w:val="24"/>
-          <w:lang w:eastAsia="pt-BR"/>
-        </w:rPr>
-        <w:t>git</w:t>
-      </w:r>
-      <w:proofErr w:type="spellEnd"/>
-      <w:r>
-        <w:rPr>
-          <w:rFonts w:ascii="Times New Roman" w:eastAsia="Times New Roman" w:hAnsi="Times New Roman" w:cs="Times New Roman"/>
-          <w:color w:val="000000"/>
-          <w:sz w:val="24"/>
-          <w:szCs w:val="24"/>
-          <w:lang w:eastAsia="pt-BR"/>
-        </w:rPr>
-        <w:t xml:space="preserve"> </w:t>
-      </w:r>
-      <w:proofErr w:type="spellStart"/>
-      <w:r>
-        <w:rPr>
-          <w:rFonts w:ascii="Times New Roman" w:eastAsia="Times New Roman" w:hAnsi="Times New Roman" w:cs="Times New Roman"/>
-          <w:color w:val="000000"/>
-          <w:sz w:val="24"/>
-          <w:szCs w:val="24"/>
-          <w:lang w:eastAsia="pt-BR"/>
-        </w:rPr>
-        <w:t>config</w:t>
-      </w:r>
-      <w:proofErr w:type="spellEnd"/>
-      <w:r>
-        <w:rPr>
-          <w:rFonts w:ascii="Times New Roman" w:eastAsia="Times New Roman" w:hAnsi="Times New Roman" w:cs="Times New Roman"/>
-          <w:color w:val="000000"/>
-          <w:sz w:val="24"/>
-          <w:szCs w:val="24"/>
-          <w:lang w:eastAsia="pt-BR"/>
-        </w:rPr>
-        <w:t xml:space="preserve"> --</w:t>
-      </w:r>
-      <w:proofErr w:type="spellStart"/>
-      <w:r>
-        <w:rPr>
-          <w:rFonts w:ascii="Times New Roman" w:eastAsia="Times New Roman" w:hAnsi="Times New Roman" w:cs="Times New Roman"/>
-          <w:color w:val="000000"/>
-          <w:sz w:val="24"/>
-          <w:szCs w:val="24"/>
-          <w:lang w:eastAsia="pt-BR"/>
-        </w:rPr>
-        <w:t>list</w:t>
-      </w:r>
-      <w:proofErr w:type="spellEnd"/>
-      <w:r>
-        <w:rPr>
-          <w:rFonts w:ascii="Times New Roman" w:eastAsia="Times New Roman" w:hAnsi="Times New Roman" w:cs="Times New Roman"/>
-          <w:color w:val="000000"/>
-          <w:sz w:val="24"/>
-          <w:szCs w:val="24"/>
-          <w:lang w:eastAsia="pt-BR"/>
-        </w:rPr>
-        <w:t xml:space="preserve"> --global</w:t>
+      <w:r>
+        <w:rPr>
+          <w:rFonts w:ascii="Times New Roman" w:eastAsia="Times New Roman" w:hAnsi="Times New Roman" w:cs="Times New Roman"/>
+          <w:color w:val="000000"/>
+          <w:sz w:val="24"/>
+          <w:szCs w:val="24"/>
+          <w:lang w:eastAsia="pt-BR"/>
+        </w:rPr>
+        <w:t>git config --list --global</w:t>
       </w:r>
     </w:p>
     <w:p>
@@ -1001,71 +583,15 @@
           <w:lang w:eastAsia="pt-BR"/>
         </w:rPr>
       </w:pPr>
-      <w:proofErr w:type="spellStart"/>
-      <w:r>
-        <w:rPr>
-          <w:rFonts w:ascii="Times New Roman" w:eastAsia="Times New Roman" w:hAnsi="Times New Roman" w:cs="Times New Roman"/>
-          <w:color w:val="000000"/>
-          <w:sz w:val="24"/>
-          <w:szCs w:val="24"/>
-          <w:lang w:eastAsia="pt-BR"/>
-        </w:rPr>
-        <w:t>git</w:t>
-      </w:r>
-      <w:proofErr w:type="spellEnd"/>
-      <w:r>
-        <w:rPr>
-          <w:rFonts w:ascii="Times New Roman" w:eastAsia="Times New Roman" w:hAnsi="Times New Roman" w:cs="Times New Roman"/>
-          <w:color w:val="000000"/>
-          <w:sz w:val="24"/>
-          <w:szCs w:val="24"/>
-          <w:lang w:eastAsia="pt-BR"/>
-        </w:rPr>
-        <w:t xml:space="preserve"> </w:t>
-      </w:r>
-      <w:proofErr w:type="spellStart"/>
-      <w:r>
-        <w:rPr>
-          <w:rFonts w:ascii="Times New Roman" w:eastAsia="Times New Roman" w:hAnsi="Times New Roman" w:cs="Times New Roman"/>
-          <w:color w:val="000000"/>
-          <w:sz w:val="24"/>
-          <w:szCs w:val="24"/>
-          <w:lang w:eastAsia="pt-BR"/>
-        </w:rPr>
-        <w:t>config</w:t>
-      </w:r>
-      <w:proofErr w:type="spellEnd"/>
-      <w:r>
-        <w:rPr>
-          <w:rFonts w:ascii="Times New Roman" w:eastAsia="Times New Roman" w:hAnsi="Times New Roman" w:cs="Times New Roman"/>
-          <w:color w:val="000000"/>
-          <w:sz w:val="24"/>
-          <w:szCs w:val="24"/>
-          <w:lang w:eastAsia="pt-BR"/>
-        </w:rPr>
-        <w:t xml:space="preserve"> --</w:t>
-      </w:r>
-      <w:proofErr w:type="spellStart"/>
-      <w:r>
-        <w:rPr>
-          <w:rFonts w:ascii="Times New Roman" w:eastAsia="Times New Roman" w:hAnsi="Times New Roman" w:cs="Times New Roman"/>
-          <w:color w:val="000000"/>
-          <w:sz w:val="24"/>
-          <w:szCs w:val="24"/>
-          <w:lang w:eastAsia="pt-BR"/>
-        </w:rPr>
-        <w:t>list</w:t>
-      </w:r>
-      <w:proofErr w:type="spellEnd"/>
-      <w:r>
-        <w:rPr>
-          <w:rFonts w:ascii="Times New Roman" w:eastAsia="Times New Roman" w:hAnsi="Times New Roman" w:cs="Times New Roman"/>
-          <w:color w:val="000000"/>
-          <w:sz w:val="24"/>
-          <w:szCs w:val="24"/>
-          <w:lang w:eastAsia="pt-BR"/>
-        </w:rPr>
-        <w:t xml:space="preserve"> --local</w:t>
+      <w:r>
+        <w:rPr>
+          <w:rFonts w:ascii="Times New Roman" w:eastAsia="Times New Roman" w:hAnsi="Times New Roman" w:cs="Times New Roman"/>
+          <w:color w:val="000000"/>
+          <w:sz w:val="24"/>
+          <w:szCs w:val="24"/>
+          <w:lang w:eastAsia="pt-BR"/>
+        </w:rPr>
+        <w:t>git config --list --local</w:t>
       </w:r>
     </w:p>
     <w:p>
@@ -1083,115 +609,15 @@
           <w:lang w:eastAsia="pt-BR"/>
         </w:rPr>
       </w:pPr>
-      <w:proofErr w:type="spellStart"/>
-      <w:r>
-        <w:rPr>
-          <w:rFonts w:ascii="Times New Roman" w:eastAsia="Times New Roman" w:hAnsi="Times New Roman" w:cs="Times New Roman"/>
-          <w:color w:val="000000"/>
-          <w:sz w:val="24"/>
-          <w:szCs w:val="24"/>
-          <w:lang w:eastAsia="pt-BR"/>
-        </w:rPr>
-        <w:t>git</w:t>
-      </w:r>
-      <w:proofErr w:type="spellEnd"/>
-      <w:r>
-        <w:rPr>
-          <w:rFonts w:ascii="Times New Roman" w:eastAsia="Times New Roman" w:hAnsi="Times New Roman" w:cs="Times New Roman"/>
-          <w:color w:val="000000"/>
-          <w:sz w:val="24"/>
-          <w:szCs w:val="24"/>
-          <w:lang w:eastAsia="pt-BR"/>
-        </w:rPr>
-        <w:t xml:space="preserve"> status (</w:t>
-      </w:r>
-      <w:proofErr w:type="spellStart"/>
-      <w:r>
-        <w:rPr>
-          <w:rFonts w:ascii="Times New Roman" w:eastAsia="Times New Roman" w:hAnsi="Times New Roman" w:cs="Times New Roman"/>
-          <w:color w:val="000000"/>
-          <w:sz w:val="24"/>
-          <w:szCs w:val="24"/>
-          <w:lang w:eastAsia="pt-BR"/>
-        </w:rPr>
-        <w:t>Working</w:t>
-      </w:r>
-      <w:proofErr w:type="spellEnd"/>
-      <w:r>
-        <w:rPr>
-          <w:rFonts w:ascii="Times New Roman" w:eastAsia="Times New Roman" w:hAnsi="Times New Roman" w:cs="Times New Roman"/>
-          <w:color w:val="000000"/>
-          <w:sz w:val="24"/>
-          <w:szCs w:val="24"/>
-          <w:lang w:eastAsia="pt-BR"/>
-        </w:rPr>
-        <w:t xml:space="preserve"> </w:t>
-      </w:r>
-      <w:proofErr w:type="spellStart"/>
-      <w:r>
-        <w:rPr>
-          <w:rFonts w:ascii="Times New Roman" w:eastAsia="Times New Roman" w:hAnsi="Times New Roman" w:cs="Times New Roman"/>
-          <w:color w:val="000000"/>
-          <w:sz w:val="24"/>
-          <w:szCs w:val="24"/>
-          <w:lang w:eastAsia="pt-BR"/>
-        </w:rPr>
-        <w:t>Directory</w:t>
-      </w:r>
-      <w:proofErr w:type="spellEnd"/>
-      <w:r>
-        <w:rPr>
-          <w:rFonts w:ascii="Times New Roman" w:eastAsia="Times New Roman" w:hAnsi="Times New Roman" w:cs="Times New Roman"/>
-          <w:color w:val="000000"/>
-          <w:sz w:val="24"/>
-          <w:szCs w:val="24"/>
-          <w:lang w:eastAsia="pt-BR"/>
-        </w:rPr>
-        <w:t xml:space="preserve">, </w:t>
-      </w:r>
-      <w:proofErr w:type="spellStart"/>
-      <w:r>
-        <w:rPr>
-          <w:rFonts w:ascii="Times New Roman" w:eastAsia="Times New Roman" w:hAnsi="Times New Roman" w:cs="Times New Roman"/>
-          <w:color w:val="000000"/>
-          <w:sz w:val="24"/>
-          <w:szCs w:val="24"/>
-          <w:lang w:eastAsia="pt-BR"/>
-        </w:rPr>
-        <w:t>Stage</w:t>
-      </w:r>
-      <w:proofErr w:type="spellEnd"/>
-      <w:r>
-        <w:rPr>
-          <w:rFonts w:ascii="Times New Roman" w:eastAsia="Times New Roman" w:hAnsi="Times New Roman" w:cs="Times New Roman"/>
-          <w:color w:val="000000"/>
-          <w:sz w:val="24"/>
-          <w:szCs w:val="24"/>
-          <w:lang w:eastAsia="pt-BR"/>
-        </w:rPr>
-        <w:t xml:space="preserve"> Area, </w:t>
-      </w:r>
-      <w:proofErr w:type="spellStart"/>
-      <w:r>
-        <w:rPr>
-          <w:rFonts w:ascii="Times New Roman" w:eastAsia="Times New Roman" w:hAnsi="Times New Roman" w:cs="Times New Roman"/>
-          <w:color w:val="000000"/>
-          <w:sz w:val="24"/>
-          <w:szCs w:val="24"/>
-          <w:lang w:eastAsia="pt-BR"/>
-        </w:rPr>
-        <w:t>Repository</w:t>
-      </w:r>
-      <w:proofErr w:type="spellEnd"/>
-      <w:r>
-        <w:rPr>
-          <w:rFonts w:ascii="Times New Roman" w:eastAsia="Times New Roman" w:hAnsi="Times New Roman" w:cs="Times New Roman"/>
-          <w:color w:val="000000"/>
-          <w:sz w:val="24"/>
-          <w:szCs w:val="24"/>
-          <w:lang w:eastAsia="pt-BR"/>
-        </w:rPr>
-        <w:t>(Logs))</w:t>
+      <w:r>
+        <w:rPr>
+          <w:rFonts w:ascii="Times New Roman" w:eastAsia="Times New Roman" w:hAnsi="Times New Roman" w:cs="Times New Roman"/>
+          <w:color w:val="000000"/>
+          <w:sz w:val="24"/>
+          <w:szCs w:val="24"/>
+          <w:lang w:eastAsia="pt-BR"/>
+        </w:rPr>
+        <w:t>git status (Working Directory, Stage Area, Repository(Logs))</w:t>
       </w:r>
     </w:p>
     <w:p>
@@ -1209,49 +635,15 @@
           <w:lang w:eastAsia="pt-BR"/>
         </w:rPr>
       </w:pPr>
-      <w:proofErr w:type="spellStart"/>
-      <w:r>
-        <w:rPr>
-          <w:rFonts w:ascii="Times New Roman" w:eastAsia="Times New Roman" w:hAnsi="Times New Roman" w:cs="Times New Roman"/>
-          <w:color w:val="000000"/>
-          <w:sz w:val="24"/>
-          <w:szCs w:val="24"/>
-          <w:lang w:eastAsia="pt-BR"/>
-        </w:rPr>
-        <w:t>git</w:t>
-      </w:r>
-      <w:proofErr w:type="spellEnd"/>
-      <w:r>
-        <w:rPr>
-          <w:rFonts w:ascii="Times New Roman" w:eastAsia="Times New Roman" w:hAnsi="Times New Roman" w:cs="Times New Roman"/>
-          <w:color w:val="000000"/>
-          <w:sz w:val="24"/>
-          <w:szCs w:val="24"/>
-          <w:lang w:eastAsia="pt-BR"/>
-        </w:rPr>
-        <w:t xml:space="preserve"> </w:t>
-      </w:r>
-      <w:proofErr w:type="spellStart"/>
-      <w:r>
-        <w:rPr>
-          <w:rFonts w:ascii="Times New Roman" w:eastAsia="Times New Roman" w:hAnsi="Times New Roman" w:cs="Times New Roman"/>
-          <w:color w:val="000000"/>
-          <w:sz w:val="24"/>
-          <w:szCs w:val="24"/>
-          <w:lang w:eastAsia="pt-BR"/>
-        </w:rPr>
-        <w:t>add</w:t>
-      </w:r>
-      <w:proofErr w:type="spellEnd"/>
-      <w:r>
-        <w:rPr>
-          <w:rFonts w:ascii="Times New Roman" w:eastAsia="Times New Roman" w:hAnsi="Times New Roman" w:cs="Times New Roman"/>
-          <w:color w:val="000000"/>
-          <w:sz w:val="24"/>
-          <w:szCs w:val="24"/>
-          <w:lang w:eastAsia="pt-BR"/>
-        </w:rPr>
-        <w:t xml:space="preserve"> .</w:t>
+      <w:r>
+        <w:rPr>
+          <w:rFonts w:ascii="Times New Roman" w:eastAsia="Times New Roman" w:hAnsi="Times New Roman" w:cs="Times New Roman"/>
+          <w:color w:val="000000"/>
+          <w:sz w:val="24"/>
+          <w:szCs w:val="24"/>
+          <w:lang w:eastAsia="pt-BR"/>
+        </w:rPr>
+        <w:t>git add .</w:t>
       </w:r>
     </w:p>
     <w:p>
@@ -1269,115 +661,15 @@
           <w:lang w:eastAsia="pt-BR"/>
         </w:rPr>
       </w:pPr>
-      <w:proofErr w:type="spellStart"/>
-      <w:r>
-        <w:rPr>
-          <w:rFonts w:ascii="Times New Roman" w:eastAsia="Times New Roman" w:hAnsi="Times New Roman" w:cs="Times New Roman"/>
-          <w:color w:val="000000"/>
-          <w:sz w:val="24"/>
-          <w:szCs w:val="24"/>
-          <w:lang w:eastAsia="pt-BR"/>
-        </w:rPr>
-        <w:t>git</w:t>
-      </w:r>
-      <w:proofErr w:type="spellEnd"/>
-      <w:r>
-        <w:rPr>
-          <w:rFonts w:ascii="Times New Roman" w:eastAsia="Times New Roman" w:hAnsi="Times New Roman" w:cs="Times New Roman"/>
-          <w:color w:val="000000"/>
-          <w:sz w:val="24"/>
-          <w:szCs w:val="24"/>
-          <w:lang w:eastAsia="pt-BR"/>
-        </w:rPr>
-        <w:t xml:space="preserve"> </w:t>
-      </w:r>
-      <w:proofErr w:type="spellStart"/>
-      <w:r>
-        <w:rPr>
-          <w:rFonts w:ascii="Times New Roman" w:eastAsia="Times New Roman" w:hAnsi="Times New Roman" w:cs="Times New Roman"/>
-          <w:color w:val="000000"/>
-          <w:sz w:val="24"/>
-          <w:szCs w:val="24"/>
-          <w:lang w:eastAsia="pt-BR"/>
-        </w:rPr>
-        <w:t>rm</w:t>
-      </w:r>
-      <w:proofErr w:type="spellEnd"/>
-      <w:r>
-        <w:rPr>
-          <w:rFonts w:ascii="Times New Roman" w:eastAsia="Times New Roman" w:hAnsi="Times New Roman" w:cs="Times New Roman"/>
-          <w:color w:val="000000"/>
-          <w:sz w:val="24"/>
-          <w:szCs w:val="24"/>
-          <w:lang w:eastAsia="pt-BR"/>
-        </w:rPr>
-        <w:t xml:space="preserve"> --</w:t>
-      </w:r>
-      <w:proofErr w:type="spellStart"/>
-      <w:r>
-        <w:rPr>
-          <w:rFonts w:ascii="Times New Roman" w:eastAsia="Times New Roman" w:hAnsi="Times New Roman" w:cs="Times New Roman"/>
-          <w:color w:val="000000"/>
-          <w:sz w:val="24"/>
-          <w:szCs w:val="24"/>
-          <w:lang w:eastAsia="pt-BR"/>
-        </w:rPr>
-        <w:t>cached</w:t>
-      </w:r>
-      <w:proofErr w:type="spellEnd"/>
-      <w:r>
-        <w:rPr>
-          <w:rFonts w:ascii="Times New Roman" w:eastAsia="Times New Roman" w:hAnsi="Times New Roman" w:cs="Times New Roman"/>
-          <w:color w:val="000000"/>
-          <w:sz w:val="24"/>
-          <w:szCs w:val="24"/>
-          <w:lang w:eastAsia="pt-BR"/>
-        </w:rPr>
-        <w:t xml:space="preserve"> (</w:t>
-      </w:r>
-      <w:proofErr w:type="spellStart"/>
-      <w:r>
-        <w:rPr>
-          <w:rFonts w:ascii="Times New Roman" w:eastAsia="Times New Roman" w:hAnsi="Times New Roman" w:cs="Times New Roman"/>
-          <w:color w:val="000000"/>
-          <w:sz w:val="24"/>
-          <w:szCs w:val="24"/>
-          <w:lang w:eastAsia="pt-BR"/>
-        </w:rPr>
-        <w:t>add</w:t>
-      </w:r>
-      <w:proofErr w:type="spellEnd"/>
-      <w:r>
-        <w:rPr>
-          <w:rFonts w:ascii="Times New Roman" w:eastAsia="Times New Roman" w:hAnsi="Times New Roman" w:cs="Times New Roman"/>
-          <w:color w:val="000000"/>
-          <w:sz w:val="24"/>
-          <w:szCs w:val="24"/>
-          <w:lang w:eastAsia="pt-BR"/>
-        </w:rPr>
-        <w:t xml:space="preserve"> file </w:t>
-      </w:r>
-      <w:proofErr w:type="spellStart"/>
-      <w:r>
-        <w:rPr>
-          <w:rFonts w:ascii="Times New Roman" w:eastAsia="Times New Roman" w:hAnsi="Times New Roman" w:cs="Times New Roman"/>
-          <w:color w:val="000000"/>
-          <w:sz w:val="24"/>
-          <w:szCs w:val="24"/>
-          <w:lang w:eastAsia="pt-BR"/>
-        </w:rPr>
-        <w:t>name</w:t>
-      </w:r>
-      <w:proofErr w:type="spellEnd"/>
-      <w:r>
-        <w:rPr>
-          <w:rFonts w:ascii="Times New Roman" w:eastAsia="Times New Roman" w:hAnsi="Times New Roman" w:cs="Times New Roman"/>
-          <w:color w:val="000000"/>
-          <w:sz w:val="24"/>
-          <w:szCs w:val="24"/>
-          <w:lang w:eastAsia="pt-BR"/>
-        </w:rPr>
-        <w:t>)</w:t>
+      <w:r>
+        <w:rPr>
+          <w:rFonts w:ascii="Times New Roman" w:eastAsia="Times New Roman" w:hAnsi="Times New Roman" w:cs="Times New Roman"/>
+          <w:color w:val="000000"/>
+          <w:sz w:val="24"/>
+          <w:szCs w:val="24"/>
+          <w:lang w:eastAsia="pt-BR"/>
+        </w:rPr>
+        <w:t>git rm --cached (add file name)</w:t>
       </w:r>
     </w:p>
     <w:p>
@@ -1395,49 +687,15 @@
           <w:lang w:eastAsia="pt-BR"/>
         </w:rPr>
       </w:pPr>
-      <w:proofErr w:type="spellStart"/>
-      <w:r>
-        <w:rPr>
-          <w:rFonts w:ascii="Times New Roman" w:eastAsia="Times New Roman" w:hAnsi="Times New Roman" w:cs="Times New Roman"/>
-          <w:color w:val="000000"/>
-          <w:sz w:val="24"/>
-          <w:szCs w:val="24"/>
-          <w:lang w:eastAsia="pt-BR"/>
-        </w:rPr>
-        <w:t>git</w:t>
-      </w:r>
-      <w:proofErr w:type="spellEnd"/>
-      <w:r>
-        <w:rPr>
-          <w:rFonts w:ascii="Times New Roman" w:eastAsia="Times New Roman" w:hAnsi="Times New Roman" w:cs="Times New Roman"/>
-          <w:color w:val="000000"/>
-          <w:sz w:val="24"/>
-          <w:szCs w:val="24"/>
-          <w:lang w:eastAsia="pt-BR"/>
-        </w:rPr>
-        <w:t xml:space="preserve"> </w:t>
-      </w:r>
-      <w:proofErr w:type="spellStart"/>
-      <w:r>
-        <w:rPr>
-          <w:rFonts w:ascii="Times New Roman" w:eastAsia="Times New Roman" w:hAnsi="Times New Roman" w:cs="Times New Roman"/>
-          <w:color w:val="000000"/>
-          <w:sz w:val="24"/>
-          <w:szCs w:val="24"/>
-          <w:lang w:eastAsia="pt-BR"/>
-        </w:rPr>
-        <w:t>restore</w:t>
-      </w:r>
-      <w:proofErr w:type="spellEnd"/>
-      <w:r>
-        <w:rPr>
-          <w:rFonts w:ascii="Times New Roman" w:eastAsia="Times New Roman" w:hAnsi="Times New Roman" w:cs="Times New Roman"/>
-          <w:color w:val="000000"/>
-          <w:sz w:val="24"/>
-          <w:szCs w:val="24"/>
-          <w:lang w:eastAsia="pt-BR"/>
-        </w:rPr>
-        <w:t xml:space="preserve"> .</w:t>
+      <w:r>
+        <w:rPr>
+          <w:rFonts w:ascii="Times New Roman" w:eastAsia="Times New Roman" w:hAnsi="Times New Roman" w:cs="Times New Roman"/>
+          <w:color w:val="000000"/>
+          <w:sz w:val="24"/>
+          <w:szCs w:val="24"/>
+          <w:lang w:eastAsia="pt-BR"/>
+        </w:rPr>
+        <w:t>git restore .</w:t>
       </w:r>
     </w:p>
     <w:p>
@@ -1455,71 +713,15 @@
           <w:lang w:eastAsia="pt-BR"/>
         </w:rPr>
       </w:pPr>
-      <w:proofErr w:type="spellStart"/>
-      <w:r>
-        <w:rPr>
-          <w:rFonts w:ascii="Times New Roman" w:eastAsia="Times New Roman" w:hAnsi="Times New Roman" w:cs="Times New Roman"/>
-          <w:color w:val="000000"/>
-          <w:sz w:val="24"/>
-          <w:szCs w:val="24"/>
-          <w:lang w:eastAsia="pt-BR"/>
-        </w:rPr>
-        <w:t>git</w:t>
-      </w:r>
-      <w:proofErr w:type="spellEnd"/>
-      <w:r>
-        <w:rPr>
-          <w:rFonts w:ascii="Times New Roman" w:eastAsia="Times New Roman" w:hAnsi="Times New Roman" w:cs="Times New Roman"/>
-          <w:color w:val="000000"/>
-          <w:sz w:val="24"/>
-          <w:szCs w:val="24"/>
-          <w:lang w:eastAsia="pt-BR"/>
-        </w:rPr>
-        <w:t xml:space="preserve"> </w:t>
-      </w:r>
-      <w:proofErr w:type="spellStart"/>
-      <w:r>
-        <w:rPr>
-          <w:rFonts w:ascii="Times New Roman" w:eastAsia="Times New Roman" w:hAnsi="Times New Roman" w:cs="Times New Roman"/>
-          <w:color w:val="000000"/>
-          <w:sz w:val="24"/>
-          <w:szCs w:val="24"/>
-          <w:lang w:eastAsia="pt-BR"/>
-        </w:rPr>
-        <w:t>restore</w:t>
-      </w:r>
-      <w:proofErr w:type="spellEnd"/>
-      <w:r>
-        <w:rPr>
-          <w:rFonts w:ascii="Times New Roman" w:eastAsia="Times New Roman" w:hAnsi="Times New Roman" w:cs="Times New Roman"/>
-          <w:color w:val="000000"/>
-          <w:sz w:val="24"/>
-          <w:szCs w:val="24"/>
-          <w:lang w:eastAsia="pt-BR"/>
-        </w:rPr>
-        <w:t xml:space="preserve"> --</w:t>
-      </w:r>
-      <w:proofErr w:type="spellStart"/>
-      <w:r>
-        <w:rPr>
-          <w:rFonts w:ascii="Times New Roman" w:eastAsia="Times New Roman" w:hAnsi="Times New Roman" w:cs="Times New Roman"/>
-          <w:color w:val="000000"/>
-          <w:sz w:val="24"/>
-          <w:szCs w:val="24"/>
-          <w:lang w:eastAsia="pt-BR"/>
-        </w:rPr>
-        <w:t>staged</w:t>
-      </w:r>
-      <w:proofErr w:type="spellEnd"/>
-      <w:r>
-        <w:rPr>
-          <w:rFonts w:ascii="Times New Roman" w:eastAsia="Times New Roman" w:hAnsi="Times New Roman" w:cs="Times New Roman"/>
-          <w:color w:val="000000"/>
-          <w:sz w:val="24"/>
-          <w:szCs w:val="24"/>
-          <w:lang w:eastAsia="pt-BR"/>
-        </w:rPr>
-        <w:t xml:space="preserve"> .</w:t>
+      <w:r>
+        <w:rPr>
+          <w:rFonts w:ascii="Times New Roman" w:eastAsia="Times New Roman" w:hAnsi="Times New Roman" w:cs="Times New Roman"/>
+          <w:color w:val="000000"/>
+          <w:sz w:val="24"/>
+          <w:szCs w:val="24"/>
+          <w:lang w:eastAsia="pt-BR"/>
+        </w:rPr>
+        <w:t>git restore --staged .</w:t>
       </w:r>
     </w:p>
     <w:p>
@@ -1537,93 +739,15 @@
           <w:lang w:eastAsia="pt-BR"/>
         </w:rPr>
       </w:pPr>
-      <w:proofErr w:type="spellStart"/>
-      <w:r>
-        <w:rPr>
-          <w:rFonts w:ascii="Times New Roman" w:eastAsia="Times New Roman" w:hAnsi="Times New Roman" w:cs="Times New Roman"/>
-          <w:color w:val="000000"/>
-          <w:sz w:val="24"/>
-          <w:szCs w:val="24"/>
-          <w:lang w:eastAsia="pt-BR"/>
-        </w:rPr>
-        <w:t>git</w:t>
-      </w:r>
-      <w:proofErr w:type="spellEnd"/>
-      <w:r>
-        <w:rPr>
-          <w:rFonts w:ascii="Times New Roman" w:eastAsia="Times New Roman" w:hAnsi="Times New Roman" w:cs="Times New Roman"/>
-          <w:color w:val="000000"/>
-          <w:sz w:val="24"/>
-          <w:szCs w:val="24"/>
-          <w:lang w:eastAsia="pt-BR"/>
-        </w:rPr>
-        <w:t xml:space="preserve"> </w:t>
-      </w:r>
-      <w:proofErr w:type="spellStart"/>
-      <w:r>
-        <w:rPr>
-          <w:rFonts w:ascii="Times New Roman" w:eastAsia="Times New Roman" w:hAnsi="Times New Roman" w:cs="Times New Roman"/>
-          <w:color w:val="000000"/>
-          <w:sz w:val="24"/>
-          <w:szCs w:val="24"/>
-          <w:lang w:eastAsia="pt-BR"/>
-        </w:rPr>
-        <w:t>commit</w:t>
-      </w:r>
-      <w:proofErr w:type="spellEnd"/>
-      <w:r>
-        <w:rPr>
-          <w:rFonts w:ascii="Times New Roman" w:eastAsia="Times New Roman" w:hAnsi="Times New Roman" w:cs="Times New Roman"/>
-          <w:color w:val="000000"/>
-          <w:sz w:val="24"/>
-          <w:szCs w:val="24"/>
-          <w:lang w:eastAsia="pt-BR"/>
-        </w:rPr>
-        <w:t xml:space="preserve"> -m "</w:t>
-      </w:r>
-      <w:proofErr w:type="spellStart"/>
-      <w:r>
-        <w:rPr>
-          <w:rFonts w:ascii="Times New Roman" w:eastAsia="Times New Roman" w:hAnsi="Times New Roman" w:cs="Times New Roman"/>
-          <w:color w:val="000000"/>
-          <w:sz w:val="24"/>
-          <w:szCs w:val="24"/>
-          <w:lang w:eastAsia="pt-BR"/>
-        </w:rPr>
-        <w:t>first</w:t>
-      </w:r>
-      <w:proofErr w:type="spellEnd"/>
-      <w:r>
-        <w:rPr>
-          <w:rFonts w:ascii="Times New Roman" w:eastAsia="Times New Roman" w:hAnsi="Times New Roman" w:cs="Times New Roman"/>
-          <w:color w:val="000000"/>
-          <w:sz w:val="24"/>
-          <w:szCs w:val="24"/>
-          <w:lang w:eastAsia="pt-BR"/>
-        </w:rPr>
-        <w:t xml:space="preserve"> </w:t>
-      </w:r>
-      <w:proofErr w:type="spellStart"/>
-      <w:r>
-        <w:rPr>
-          <w:rFonts w:ascii="Times New Roman" w:eastAsia="Times New Roman" w:hAnsi="Times New Roman" w:cs="Times New Roman"/>
-          <w:color w:val="000000"/>
-          <w:sz w:val="24"/>
-          <w:szCs w:val="24"/>
-          <w:lang w:eastAsia="pt-BR"/>
-        </w:rPr>
-        <w:t>commit</w:t>
-      </w:r>
-      <w:proofErr w:type="spellEnd"/>
-      <w:r>
-        <w:rPr>
-          <w:rFonts w:ascii="Times New Roman" w:eastAsia="Times New Roman" w:hAnsi="Times New Roman" w:cs="Times New Roman"/>
-          <w:color w:val="000000"/>
-          <w:sz w:val="24"/>
-          <w:szCs w:val="24"/>
-          <w:lang w:eastAsia="pt-BR"/>
-        </w:rPr>
-        <w:t>"</w:t>
+      <w:r>
+        <w:rPr>
+          <w:rFonts w:ascii="Times New Roman" w:eastAsia="Times New Roman" w:hAnsi="Times New Roman" w:cs="Times New Roman"/>
+          <w:color w:val="000000"/>
+          <w:sz w:val="24"/>
+          <w:szCs w:val="24"/>
+          <w:lang w:eastAsia="pt-BR"/>
+        </w:rPr>
+        <w:t>git commit -m "first commit"</w:t>
       </w:r>
     </w:p>
     <w:p>
@@ -1641,93 +765,15 @@
           <w:lang w:eastAsia="pt-BR"/>
         </w:rPr>
       </w:pPr>
-      <w:proofErr w:type="spellStart"/>
-      <w:r>
-        <w:rPr>
-          <w:rFonts w:ascii="Times New Roman" w:eastAsia="Times New Roman" w:hAnsi="Times New Roman" w:cs="Times New Roman"/>
-          <w:color w:val="000000"/>
-          <w:sz w:val="24"/>
-          <w:szCs w:val="24"/>
-          <w:lang w:eastAsia="pt-BR"/>
-        </w:rPr>
-        <w:t>git</w:t>
-      </w:r>
-      <w:proofErr w:type="spellEnd"/>
-      <w:r>
-        <w:rPr>
-          <w:rFonts w:ascii="Times New Roman" w:eastAsia="Times New Roman" w:hAnsi="Times New Roman" w:cs="Times New Roman"/>
-          <w:color w:val="000000"/>
-          <w:sz w:val="24"/>
-          <w:szCs w:val="24"/>
-          <w:lang w:eastAsia="pt-BR"/>
-        </w:rPr>
-        <w:t xml:space="preserve"> </w:t>
-      </w:r>
-      <w:proofErr w:type="spellStart"/>
-      <w:r>
-        <w:rPr>
-          <w:rFonts w:ascii="Times New Roman" w:eastAsia="Times New Roman" w:hAnsi="Times New Roman" w:cs="Times New Roman"/>
-          <w:color w:val="000000"/>
-          <w:sz w:val="24"/>
-          <w:szCs w:val="24"/>
-          <w:lang w:eastAsia="pt-BR"/>
-        </w:rPr>
-        <w:t>commit</w:t>
-      </w:r>
-      <w:proofErr w:type="spellEnd"/>
-      <w:r>
-        <w:rPr>
-          <w:rFonts w:ascii="Times New Roman" w:eastAsia="Times New Roman" w:hAnsi="Times New Roman" w:cs="Times New Roman"/>
-          <w:color w:val="000000"/>
-          <w:sz w:val="24"/>
-          <w:szCs w:val="24"/>
-          <w:lang w:eastAsia="pt-BR"/>
-        </w:rPr>
-        <w:t xml:space="preserve"> --</w:t>
-      </w:r>
-      <w:proofErr w:type="spellStart"/>
-      <w:r>
-        <w:rPr>
-          <w:rFonts w:ascii="Times New Roman" w:eastAsia="Times New Roman" w:hAnsi="Times New Roman" w:cs="Times New Roman"/>
-          <w:color w:val="000000"/>
-          <w:sz w:val="24"/>
-          <w:szCs w:val="24"/>
-          <w:lang w:eastAsia="pt-BR"/>
-        </w:rPr>
-        <w:t>amend</w:t>
-      </w:r>
-      <w:proofErr w:type="spellEnd"/>
-      <w:r>
-        <w:rPr>
-          <w:rFonts w:ascii="Times New Roman" w:eastAsia="Times New Roman" w:hAnsi="Times New Roman" w:cs="Times New Roman"/>
-          <w:color w:val="000000"/>
-          <w:sz w:val="24"/>
-          <w:szCs w:val="24"/>
-          <w:lang w:eastAsia="pt-BR"/>
-        </w:rPr>
-        <w:t xml:space="preserve"> -m "new </w:t>
-      </w:r>
-      <w:proofErr w:type="spellStart"/>
-      <w:r>
-        <w:rPr>
-          <w:rFonts w:ascii="Times New Roman" w:eastAsia="Times New Roman" w:hAnsi="Times New Roman" w:cs="Times New Roman"/>
-          <w:color w:val="000000"/>
-          <w:sz w:val="24"/>
-          <w:szCs w:val="24"/>
-          <w:lang w:eastAsia="pt-BR"/>
-        </w:rPr>
-        <w:t>message</w:t>
-      </w:r>
-      <w:proofErr w:type="spellEnd"/>
-      <w:r>
-        <w:rPr>
-          <w:rFonts w:ascii="Times New Roman" w:eastAsia="Times New Roman" w:hAnsi="Times New Roman" w:cs="Times New Roman"/>
-          <w:color w:val="000000"/>
-          <w:sz w:val="24"/>
-          <w:szCs w:val="24"/>
-          <w:lang w:eastAsia="pt-BR"/>
-        </w:rPr>
-        <w:t>"</w:t>
+      <w:r>
+        <w:rPr>
+          <w:rFonts w:ascii="Times New Roman" w:eastAsia="Times New Roman" w:hAnsi="Times New Roman" w:cs="Times New Roman"/>
+          <w:color w:val="000000"/>
+          <w:sz w:val="24"/>
+          <w:szCs w:val="24"/>
+          <w:lang w:eastAsia="pt-BR"/>
+        </w:rPr>
+        <w:t>git commit --amend -m "new message"</w:t>
       </w:r>
     </w:p>
     <w:p>
@@ -1745,27 +791,15 @@
           <w:lang w:eastAsia="pt-BR"/>
         </w:rPr>
       </w:pPr>
-      <w:proofErr w:type="spellStart"/>
-      <w:r>
-        <w:rPr>
-          <w:rFonts w:ascii="Times New Roman" w:eastAsia="Times New Roman" w:hAnsi="Times New Roman" w:cs="Times New Roman"/>
-          <w:color w:val="000000"/>
-          <w:sz w:val="24"/>
-          <w:szCs w:val="24"/>
-          <w:lang w:eastAsia="pt-BR"/>
-        </w:rPr>
-        <w:t>git</w:t>
-      </w:r>
-      <w:proofErr w:type="spellEnd"/>
-      <w:r>
-        <w:rPr>
-          <w:rFonts w:ascii="Times New Roman" w:eastAsia="Times New Roman" w:hAnsi="Times New Roman" w:cs="Times New Roman"/>
-          <w:color w:val="000000"/>
-          <w:sz w:val="24"/>
-          <w:szCs w:val="24"/>
-          <w:lang w:eastAsia="pt-BR"/>
-        </w:rPr>
-        <w:t xml:space="preserve"> reset --soft HEAD~1</w:t>
+      <w:r>
+        <w:rPr>
+          <w:rFonts w:ascii="Times New Roman" w:eastAsia="Times New Roman" w:hAnsi="Times New Roman" w:cs="Times New Roman"/>
+          <w:color w:val="000000"/>
+          <w:sz w:val="24"/>
+          <w:szCs w:val="24"/>
+          <w:lang w:eastAsia="pt-BR"/>
+        </w:rPr>
+        <w:t>git reset --soft HEAD~1</w:t>
       </w:r>
     </w:p>
     <w:p>
@@ -1783,27 +817,15 @@
           <w:lang w:eastAsia="pt-BR"/>
         </w:rPr>
       </w:pPr>
-      <w:proofErr w:type="spellStart"/>
-      <w:r>
-        <w:rPr>
-          <w:rFonts w:ascii="Times New Roman" w:eastAsia="Times New Roman" w:hAnsi="Times New Roman" w:cs="Times New Roman"/>
-          <w:color w:val="000000"/>
-          <w:sz w:val="24"/>
-          <w:szCs w:val="24"/>
-          <w:lang w:eastAsia="pt-BR"/>
-        </w:rPr>
-        <w:t>git</w:t>
-      </w:r>
-      <w:proofErr w:type="spellEnd"/>
-      <w:r>
-        <w:rPr>
-          <w:rFonts w:ascii="Times New Roman" w:eastAsia="Times New Roman" w:hAnsi="Times New Roman" w:cs="Times New Roman"/>
-          <w:color w:val="000000"/>
-          <w:sz w:val="24"/>
-          <w:szCs w:val="24"/>
-          <w:lang w:eastAsia="pt-BR"/>
-        </w:rPr>
-        <w:t xml:space="preserve"> reset --hard HEAD~2</w:t>
+      <w:r>
+        <w:rPr>
+          <w:rFonts w:ascii="Times New Roman" w:eastAsia="Times New Roman" w:hAnsi="Times New Roman" w:cs="Times New Roman"/>
+          <w:color w:val="000000"/>
+          <w:sz w:val="24"/>
+          <w:szCs w:val="24"/>
+          <w:lang w:eastAsia="pt-BR"/>
+        </w:rPr>
+        <w:t>git reset --hard HEAD~2</w:t>
       </w:r>
     </w:p>
     <w:p>
@@ -1821,27 +843,15 @@
           <w:lang w:eastAsia="pt-BR"/>
         </w:rPr>
       </w:pPr>
-      <w:proofErr w:type="spellStart"/>
-      <w:r>
-        <w:rPr>
-          <w:rFonts w:ascii="Times New Roman" w:eastAsia="Times New Roman" w:hAnsi="Times New Roman" w:cs="Times New Roman"/>
-          <w:color w:val="000000"/>
-          <w:sz w:val="24"/>
-          <w:szCs w:val="24"/>
-          <w:lang w:eastAsia="pt-BR"/>
-        </w:rPr>
-        <w:t>git</w:t>
-      </w:r>
-      <w:proofErr w:type="spellEnd"/>
-      <w:r>
-        <w:rPr>
-          <w:rFonts w:ascii="Times New Roman" w:eastAsia="Times New Roman" w:hAnsi="Times New Roman" w:cs="Times New Roman"/>
-          <w:color w:val="000000"/>
-          <w:sz w:val="24"/>
-          <w:szCs w:val="24"/>
-          <w:lang w:eastAsia="pt-BR"/>
-        </w:rPr>
-        <w:t xml:space="preserve"> log</w:t>
+      <w:r>
+        <w:rPr>
+          <w:rFonts w:ascii="Times New Roman" w:eastAsia="Times New Roman" w:hAnsi="Times New Roman" w:cs="Times New Roman"/>
+          <w:color w:val="000000"/>
+          <w:sz w:val="24"/>
+          <w:szCs w:val="24"/>
+          <w:lang w:eastAsia="pt-BR"/>
+        </w:rPr>
+        <w:t>git log</w:t>
       </w:r>
     </w:p>
     <w:p>
@@ -1859,27 +869,15 @@
           <w:lang w:eastAsia="pt-BR"/>
         </w:rPr>
       </w:pPr>
-      <w:proofErr w:type="spellStart"/>
-      <w:r>
-        <w:rPr>
-          <w:rFonts w:ascii="Times New Roman" w:eastAsia="Times New Roman" w:hAnsi="Times New Roman" w:cs="Times New Roman"/>
-          <w:color w:val="000000"/>
-          <w:sz w:val="24"/>
-          <w:szCs w:val="24"/>
-          <w:lang w:eastAsia="pt-BR"/>
-        </w:rPr>
-        <w:t>git</w:t>
-      </w:r>
-      <w:proofErr w:type="spellEnd"/>
-      <w:r>
-        <w:rPr>
-          <w:rFonts w:ascii="Times New Roman" w:eastAsia="Times New Roman" w:hAnsi="Times New Roman" w:cs="Times New Roman"/>
-          <w:color w:val="000000"/>
-          <w:sz w:val="24"/>
-          <w:szCs w:val="24"/>
-          <w:lang w:eastAsia="pt-BR"/>
-        </w:rPr>
-        <w:t xml:space="preserve"> log -n 3</w:t>
+      <w:r>
+        <w:rPr>
+          <w:rFonts w:ascii="Times New Roman" w:eastAsia="Times New Roman" w:hAnsi="Times New Roman" w:cs="Times New Roman"/>
+          <w:color w:val="000000"/>
+          <w:sz w:val="24"/>
+          <w:szCs w:val="24"/>
+          <w:lang w:eastAsia="pt-BR"/>
+        </w:rPr>
+        <w:t>git log -n 3</w:t>
       </w:r>
     </w:p>
     <w:p>
@@ -1897,40 +895,16 @@
           <w:lang w:eastAsia="pt-BR"/>
         </w:rPr>
       </w:pPr>
-      <w:proofErr w:type="spellStart"/>
-      <w:r>
-        <w:rPr>
-          <w:rFonts w:ascii="Times New Roman" w:eastAsia="Times New Roman" w:hAnsi="Times New Roman" w:cs="Times New Roman"/>
-          <w:color w:val="000000"/>
-          <w:sz w:val="24"/>
-          <w:szCs w:val="24"/>
-          <w:lang w:eastAsia="pt-BR"/>
-        </w:rPr>
-        <w:t>git</w:t>
-      </w:r>
-      <w:proofErr w:type="spellEnd"/>
-      <w:r>
-        <w:rPr>
-          <w:rFonts w:ascii="Times New Roman" w:eastAsia="Times New Roman" w:hAnsi="Times New Roman" w:cs="Times New Roman"/>
-          <w:color w:val="000000"/>
-          <w:sz w:val="24"/>
-          <w:szCs w:val="24"/>
-          <w:lang w:eastAsia="pt-BR"/>
-        </w:rPr>
-        <w:t xml:space="preserve"> </w:t>
-      </w:r>
-      <w:proofErr w:type="spellStart"/>
-      <w:r>
-        <w:rPr>
-          <w:rFonts w:ascii="Times New Roman" w:eastAsia="Times New Roman" w:hAnsi="Times New Roman" w:cs="Times New Roman"/>
-          <w:color w:val="000000"/>
-          <w:sz w:val="24"/>
-          <w:szCs w:val="24"/>
-          <w:lang w:eastAsia="pt-BR"/>
-        </w:rPr>
-        <w:t>diff</w:t>
-      </w:r>
-      <w:proofErr w:type="spellEnd"/>
+      <w:r>
+        <w:rPr>
+          <w:rFonts w:ascii="Times New Roman" w:eastAsia="Times New Roman" w:hAnsi="Times New Roman" w:cs="Times New Roman"/>
+          <w:color w:val="000000"/>
+          <w:sz w:val="24"/>
+          <w:szCs w:val="24"/>
+          <w:lang w:eastAsia="pt-BR"/>
+        </w:rPr>
+        <w:t>git diff</w:t>
+      </w:r>
     </w:p>
     <w:p>
       <w:pPr>
@@ -1947,62 +921,16 @@
           <w:lang w:eastAsia="pt-BR"/>
         </w:rPr>
       </w:pPr>
-      <w:proofErr w:type="spellStart"/>
-      <w:r>
-        <w:rPr>
-          <w:rFonts w:ascii="Times New Roman" w:eastAsia="Times New Roman" w:hAnsi="Times New Roman" w:cs="Times New Roman"/>
-          <w:color w:val="000000"/>
-          <w:sz w:val="24"/>
-          <w:szCs w:val="24"/>
-          <w:lang w:eastAsia="pt-BR"/>
-        </w:rPr>
-        <w:t>git</w:t>
-      </w:r>
-      <w:proofErr w:type="spellEnd"/>
-      <w:r>
-        <w:rPr>
-          <w:rFonts w:ascii="Times New Roman" w:eastAsia="Times New Roman" w:hAnsi="Times New Roman" w:cs="Times New Roman"/>
-          <w:color w:val="000000"/>
-          <w:sz w:val="24"/>
-          <w:szCs w:val="24"/>
-          <w:lang w:eastAsia="pt-BR"/>
-        </w:rPr>
-        <w:t xml:space="preserve"> </w:t>
-      </w:r>
-      <w:proofErr w:type="spellStart"/>
-      <w:r>
-        <w:rPr>
-          <w:rFonts w:ascii="Times New Roman" w:eastAsia="Times New Roman" w:hAnsi="Times New Roman" w:cs="Times New Roman"/>
-          <w:color w:val="000000"/>
-          <w:sz w:val="24"/>
-          <w:szCs w:val="24"/>
-          <w:lang w:eastAsia="pt-BR"/>
-        </w:rPr>
-        <w:t>branch</w:t>
-      </w:r>
-      <w:proofErr w:type="spellEnd"/>
-      <w:r>
-        <w:rPr>
-          <w:rFonts w:ascii="Times New Roman" w:eastAsia="Times New Roman" w:hAnsi="Times New Roman" w:cs="Times New Roman"/>
-          <w:color w:val="000000"/>
-          <w:sz w:val="24"/>
-          <w:szCs w:val="24"/>
-          <w:lang w:eastAsia="pt-BR"/>
-        </w:rPr>
-        <w:t xml:space="preserve"> -M </w:t>
-      </w:r>
-      <w:proofErr w:type="spellStart"/>
-      <w:r>
-        <w:rPr>
-          <w:rFonts w:ascii="Times New Roman" w:eastAsia="Times New Roman" w:hAnsi="Times New Roman" w:cs="Times New Roman"/>
-          <w:color w:val="000000"/>
-          <w:sz w:val="24"/>
-          <w:szCs w:val="24"/>
-          <w:lang w:eastAsia="pt-BR"/>
-        </w:rPr>
-        <w:t>main</w:t>
-      </w:r>
-      <w:proofErr w:type="spellEnd"/>
+      <w:r>
+        <w:rPr>
+          <w:rFonts w:ascii="Times New Roman" w:eastAsia="Times New Roman" w:hAnsi="Times New Roman" w:cs="Times New Roman"/>
+          <w:color w:val="000000"/>
+          <w:sz w:val="24"/>
+          <w:szCs w:val="24"/>
+          <w:lang w:eastAsia="pt-BR"/>
+        </w:rPr>
+        <w:t>git branch -M main</w:t>
+      </w:r>
     </w:p>
     <w:p>
       <w:pPr>
@@ -2019,137 +947,15 @@
           <w:lang w:eastAsia="pt-BR"/>
         </w:rPr>
       </w:pPr>
-      <w:proofErr w:type="spellStart"/>
-      <w:r>
-        <w:rPr>
-          <w:rFonts w:ascii="Times New Roman" w:eastAsia="Times New Roman" w:hAnsi="Times New Roman" w:cs="Times New Roman"/>
-          <w:color w:val="000000"/>
-          <w:sz w:val="24"/>
-          <w:szCs w:val="24"/>
-          <w:lang w:eastAsia="pt-BR"/>
-        </w:rPr>
-        <w:t>git</w:t>
-      </w:r>
-      <w:proofErr w:type="spellEnd"/>
-      <w:r>
-        <w:rPr>
-          <w:rFonts w:ascii="Times New Roman" w:eastAsia="Times New Roman" w:hAnsi="Times New Roman" w:cs="Times New Roman"/>
-          <w:color w:val="000000"/>
-          <w:sz w:val="24"/>
-          <w:szCs w:val="24"/>
-          <w:lang w:eastAsia="pt-BR"/>
-        </w:rPr>
-        <w:t xml:space="preserve"> </w:t>
-      </w:r>
-      <w:proofErr w:type="spellStart"/>
-      <w:r>
-        <w:rPr>
-          <w:rFonts w:ascii="Times New Roman" w:eastAsia="Times New Roman" w:hAnsi="Times New Roman" w:cs="Times New Roman"/>
-          <w:color w:val="000000"/>
-          <w:sz w:val="24"/>
-          <w:szCs w:val="24"/>
-          <w:lang w:eastAsia="pt-BR"/>
-        </w:rPr>
-        <w:t>remote</w:t>
-      </w:r>
-      <w:proofErr w:type="spellEnd"/>
-      <w:r>
-        <w:rPr>
-          <w:rFonts w:ascii="Times New Roman" w:eastAsia="Times New Roman" w:hAnsi="Times New Roman" w:cs="Times New Roman"/>
-          <w:color w:val="000000"/>
-          <w:sz w:val="24"/>
-          <w:szCs w:val="24"/>
-          <w:lang w:eastAsia="pt-BR"/>
-        </w:rPr>
-        <w:t xml:space="preserve"> </w:t>
-      </w:r>
-      <w:proofErr w:type="spellStart"/>
-      <w:r>
-        <w:rPr>
-          <w:rFonts w:ascii="Times New Roman" w:eastAsia="Times New Roman" w:hAnsi="Times New Roman" w:cs="Times New Roman"/>
-          <w:color w:val="000000"/>
-          <w:sz w:val="24"/>
-          <w:szCs w:val="24"/>
-          <w:lang w:eastAsia="pt-BR"/>
-        </w:rPr>
-        <w:t>add</w:t>
-      </w:r>
-      <w:proofErr w:type="spellEnd"/>
-      <w:r>
-        <w:rPr>
-          <w:rFonts w:ascii="Times New Roman" w:eastAsia="Times New Roman" w:hAnsi="Times New Roman" w:cs="Times New Roman"/>
-          <w:color w:val="000000"/>
-          <w:sz w:val="24"/>
-          <w:szCs w:val="24"/>
-          <w:lang w:eastAsia="pt-BR"/>
-        </w:rPr>
-        <w:t xml:space="preserve"> </w:t>
-      </w:r>
-      <w:proofErr w:type="spellStart"/>
-      <w:r>
-        <w:rPr>
-          <w:rFonts w:ascii="Times New Roman" w:eastAsia="Times New Roman" w:hAnsi="Times New Roman" w:cs="Times New Roman"/>
-          <w:color w:val="000000"/>
-          <w:sz w:val="24"/>
-          <w:szCs w:val="24"/>
-          <w:lang w:eastAsia="pt-BR"/>
-        </w:rPr>
-        <w:t>origin</w:t>
-      </w:r>
-      <w:proofErr w:type="spellEnd"/>
-      <w:r>
-        <w:rPr>
-          <w:rFonts w:ascii="Times New Roman" w:eastAsia="Times New Roman" w:hAnsi="Times New Roman" w:cs="Times New Roman"/>
-          <w:color w:val="000000"/>
-          <w:sz w:val="24"/>
-          <w:szCs w:val="24"/>
-          <w:lang w:eastAsia="pt-BR"/>
-        </w:rPr>
-        <w:t xml:space="preserve"> (</w:t>
-      </w:r>
-      <w:proofErr w:type="spellStart"/>
-      <w:r>
-        <w:rPr>
-          <w:rFonts w:ascii="Times New Roman" w:eastAsia="Times New Roman" w:hAnsi="Times New Roman" w:cs="Times New Roman"/>
-          <w:color w:val="000000"/>
-          <w:sz w:val="24"/>
-          <w:szCs w:val="24"/>
-          <w:lang w:eastAsia="pt-BR"/>
-        </w:rPr>
-        <w:t>add</w:t>
-      </w:r>
-      <w:proofErr w:type="spellEnd"/>
-      <w:r>
-        <w:rPr>
-          <w:rFonts w:ascii="Times New Roman" w:eastAsia="Times New Roman" w:hAnsi="Times New Roman" w:cs="Times New Roman"/>
-          <w:color w:val="000000"/>
-          <w:sz w:val="24"/>
-          <w:szCs w:val="24"/>
-          <w:lang w:eastAsia="pt-BR"/>
-        </w:rPr>
-        <w:t xml:space="preserve"> </w:t>
-      </w:r>
-      <w:proofErr w:type="spellStart"/>
-      <w:r>
-        <w:rPr>
-          <w:rFonts w:ascii="Times New Roman" w:eastAsia="Times New Roman" w:hAnsi="Times New Roman" w:cs="Times New Roman"/>
-          <w:color w:val="000000"/>
-          <w:sz w:val="24"/>
-          <w:szCs w:val="24"/>
-          <w:lang w:eastAsia="pt-BR"/>
-        </w:rPr>
-        <w:t>address</w:t>
-      </w:r>
-      <w:proofErr w:type="spellEnd"/>
-      <w:r>
-        <w:rPr>
-          <w:rFonts w:ascii="Times New Roman" w:eastAsia="Times New Roman" w:hAnsi="Times New Roman" w:cs="Times New Roman"/>
-          <w:color w:val="000000"/>
-          <w:sz w:val="24"/>
-          <w:szCs w:val="24"/>
-          <w:lang w:eastAsia="pt-BR"/>
-        </w:rPr>
-        <w:t>)</w:t>
+      <w:r>
+        <w:rPr>
+          <w:rFonts w:ascii="Times New Roman" w:eastAsia="Times New Roman" w:hAnsi="Times New Roman" w:cs="Times New Roman"/>
+          <w:color w:val="000000"/>
+          <w:sz w:val="24"/>
+          <w:szCs w:val="24"/>
+          <w:lang w:eastAsia="pt-BR"/>
+        </w:rPr>
+        <w:t>git remote add origin (add address)</w:t>
       </w:r>
     </w:p>
     <w:p>
@@ -2167,115 +973,15 @@
           <w:lang w:eastAsia="pt-BR"/>
         </w:rPr>
       </w:pPr>
-      <w:proofErr w:type="spellStart"/>
-      <w:r>
-        <w:rPr>
-          <w:rFonts w:ascii="Times New Roman" w:eastAsia="Times New Roman" w:hAnsi="Times New Roman" w:cs="Times New Roman"/>
-          <w:color w:val="000000"/>
-          <w:sz w:val="24"/>
-          <w:szCs w:val="24"/>
-          <w:lang w:eastAsia="pt-BR"/>
-        </w:rPr>
-        <w:t>git</w:t>
-      </w:r>
-      <w:proofErr w:type="spellEnd"/>
-      <w:r>
-        <w:rPr>
-          <w:rFonts w:ascii="Times New Roman" w:eastAsia="Times New Roman" w:hAnsi="Times New Roman" w:cs="Times New Roman"/>
-          <w:color w:val="000000"/>
-          <w:sz w:val="24"/>
-          <w:szCs w:val="24"/>
-          <w:lang w:eastAsia="pt-BR"/>
-        </w:rPr>
-        <w:t xml:space="preserve"> </w:t>
-      </w:r>
-      <w:proofErr w:type="spellStart"/>
-      <w:r>
-        <w:rPr>
-          <w:rFonts w:ascii="Times New Roman" w:eastAsia="Times New Roman" w:hAnsi="Times New Roman" w:cs="Times New Roman"/>
-          <w:color w:val="000000"/>
-          <w:sz w:val="24"/>
-          <w:szCs w:val="24"/>
-          <w:lang w:eastAsia="pt-BR"/>
-        </w:rPr>
-        <w:t>remote</w:t>
-      </w:r>
-      <w:proofErr w:type="spellEnd"/>
-      <w:r>
-        <w:rPr>
-          <w:rFonts w:ascii="Times New Roman" w:eastAsia="Times New Roman" w:hAnsi="Times New Roman" w:cs="Times New Roman"/>
-          <w:color w:val="000000"/>
-          <w:sz w:val="24"/>
-          <w:szCs w:val="24"/>
-          <w:lang w:eastAsia="pt-BR"/>
-        </w:rPr>
-        <w:t xml:space="preserve"> --v (</w:t>
-      </w:r>
-      <w:proofErr w:type="spellStart"/>
-      <w:r>
-        <w:rPr>
-          <w:rFonts w:ascii="Times New Roman" w:eastAsia="Times New Roman" w:hAnsi="Times New Roman" w:cs="Times New Roman"/>
-          <w:color w:val="000000"/>
-          <w:sz w:val="24"/>
-          <w:szCs w:val="24"/>
-          <w:lang w:eastAsia="pt-BR"/>
-        </w:rPr>
-        <w:t>consult</w:t>
-      </w:r>
-      <w:proofErr w:type="spellEnd"/>
-      <w:r>
-        <w:rPr>
-          <w:rFonts w:ascii="Times New Roman" w:eastAsia="Times New Roman" w:hAnsi="Times New Roman" w:cs="Times New Roman"/>
-          <w:color w:val="000000"/>
-          <w:sz w:val="24"/>
-          <w:szCs w:val="24"/>
-          <w:lang w:eastAsia="pt-BR"/>
-        </w:rPr>
-        <w:t xml:space="preserve"> </w:t>
-      </w:r>
-      <w:proofErr w:type="spellStart"/>
-      <w:r>
-        <w:rPr>
-          <w:rFonts w:ascii="Times New Roman" w:eastAsia="Times New Roman" w:hAnsi="Times New Roman" w:cs="Times New Roman"/>
-          <w:color w:val="000000"/>
-          <w:sz w:val="24"/>
-          <w:szCs w:val="24"/>
-          <w:lang w:eastAsia="pt-BR"/>
-        </w:rPr>
-        <w:t>remote</w:t>
-      </w:r>
-      <w:proofErr w:type="spellEnd"/>
-      <w:r>
-        <w:rPr>
-          <w:rFonts w:ascii="Times New Roman" w:eastAsia="Times New Roman" w:hAnsi="Times New Roman" w:cs="Times New Roman"/>
-          <w:color w:val="000000"/>
-          <w:sz w:val="24"/>
-          <w:szCs w:val="24"/>
-          <w:lang w:eastAsia="pt-BR"/>
-        </w:rPr>
-        <w:t xml:space="preserve"> </w:t>
-      </w:r>
-      <w:proofErr w:type="spellStart"/>
-      <w:r>
-        <w:rPr>
-          <w:rFonts w:ascii="Times New Roman" w:eastAsia="Times New Roman" w:hAnsi="Times New Roman" w:cs="Times New Roman"/>
-          <w:color w:val="000000"/>
-          <w:sz w:val="24"/>
-          <w:szCs w:val="24"/>
-          <w:lang w:eastAsia="pt-BR"/>
-        </w:rPr>
-        <w:t>address</w:t>
-      </w:r>
-      <w:proofErr w:type="spellEnd"/>
-      <w:r>
-        <w:rPr>
-          <w:rFonts w:ascii="Times New Roman" w:eastAsia="Times New Roman" w:hAnsi="Times New Roman" w:cs="Times New Roman"/>
-          <w:color w:val="000000"/>
-          <w:sz w:val="24"/>
-          <w:szCs w:val="24"/>
-          <w:lang w:eastAsia="pt-BR"/>
-        </w:rPr>
-        <w:t>)</w:t>
+      <w:r>
+        <w:rPr>
+          <w:rFonts w:ascii="Times New Roman" w:eastAsia="Times New Roman" w:hAnsi="Times New Roman" w:cs="Times New Roman"/>
+          <w:color w:val="000000"/>
+          <w:sz w:val="24"/>
+          <w:szCs w:val="24"/>
+          <w:lang w:eastAsia="pt-BR"/>
+        </w:rPr>
+        <w:t>git remote --v (consult remote address)</w:t>
       </w:r>
     </w:p>
     <w:p>
@@ -2293,84 +999,16 @@
           <w:lang w:eastAsia="pt-BR"/>
         </w:rPr>
       </w:pPr>
-      <w:proofErr w:type="spellStart"/>
-      <w:r>
-        <w:rPr>
-          <w:rFonts w:ascii="Times New Roman" w:eastAsia="Times New Roman" w:hAnsi="Times New Roman" w:cs="Times New Roman"/>
-          <w:color w:val="000000"/>
-          <w:sz w:val="24"/>
-          <w:szCs w:val="24"/>
-          <w:lang w:eastAsia="pt-BR"/>
-        </w:rPr>
-        <w:t>git</w:t>
-      </w:r>
-      <w:proofErr w:type="spellEnd"/>
-      <w:r>
-        <w:rPr>
-          <w:rFonts w:ascii="Times New Roman" w:eastAsia="Times New Roman" w:hAnsi="Times New Roman" w:cs="Times New Roman"/>
-          <w:color w:val="000000"/>
-          <w:sz w:val="24"/>
-          <w:szCs w:val="24"/>
-          <w:lang w:eastAsia="pt-BR"/>
-        </w:rPr>
-        <w:t xml:space="preserve"> </w:t>
-      </w:r>
-      <w:proofErr w:type="spellStart"/>
-      <w:r>
-        <w:rPr>
-          <w:rFonts w:ascii="Times New Roman" w:eastAsia="Times New Roman" w:hAnsi="Times New Roman" w:cs="Times New Roman"/>
-          <w:color w:val="000000"/>
-          <w:sz w:val="24"/>
-          <w:szCs w:val="24"/>
-          <w:lang w:eastAsia="pt-BR"/>
-        </w:rPr>
-        <w:t>push</w:t>
-      </w:r>
-      <w:proofErr w:type="spellEnd"/>
-      <w:r>
-        <w:rPr>
-          <w:rFonts w:ascii="Times New Roman" w:eastAsia="Times New Roman" w:hAnsi="Times New Roman" w:cs="Times New Roman"/>
-          <w:color w:val="000000"/>
-          <w:sz w:val="24"/>
-          <w:szCs w:val="24"/>
-          <w:lang w:eastAsia="pt-BR"/>
-        </w:rPr>
-        <w:t xml:space="preserve"> -u </w:t>
-      </w:r>
-      <w:proofErr w:type="spellStart"/>
-      <w:r>
-        <w:rPr>
-          <w:rFonts w:ascii="Times New Roman" w:eastAsia="Times New Roman" w:hAnsi="Times New Roman" w:cs="Times New Roman"/>
-          <w:color w:val="000000"/>
-          <w:sz w:val="24"/>
-          <w:szCs w:val="24"/>
-          <w:lang w:eastAsia="pt-BR"/>
-        </w:rPr>
-        <w:t>origin</w:t>
-      </w:r>
-      <w:proofErr w:type="spellEnd"/>
-      <w:r>
-        <w:rPr>
-          <w:rFonts w:ascii="Times New Roman" w:eastAsia="Times New Roman" w:hAnsi="Times New Roman" w:cs="Times New Roman"/>
-          <w:color w:val="000000"/>
-          <w:sz w:val="24"/>
-          <w:szCs w:val="24"/>
-          <w:lang w:eastAsia="pt-BR"/>
-        </w:rPr>
-        <w:t xml:space="preserve"> </w:t>
-      </w:r>
-      <w:proofErr w:type="spellStart"/>
-      <w:r>
-        <w:rPr>
-          <w:rFonts w:ascii="Times New Roman" w:eastAsia="Times New Roman" w:hAnsi="Times New Roman" w:cs="Times New Roman"/>
-          <w:color w:val="000000"/>
-          <w:sz w:val="24"/>
-          <w:szCs w:val="24"/>
-          <w:lang w:eastAsia="pt-BR"/>
-        </w:rPr>
-        <w:t>main</w:t>
-      </w:r>
-      <w:proofErr w:type="spellEnd"/>
+      <w:r>
+        <w:rPr>
+          <w:rFonts w:ascii="Times New Roman" w:eastAsia="Times New Roman" w:hAnsi="Times New Roman" w:cs="Times New Roman"/>
+          <w:color w:val="000000"/>
+          <w:sz w:val="24"/>
+          <w:szCs w:val="24"/>
+          <w:lang w:eastAsia="pt-BR"/>
+        </w:rPr>
+        <w:t>git push -u origin main</w:t>
+      </w:r>
     </w:p>
     <w:p>
       <w:pPr>
@@ -2387,40 +1025,16 @@
           <w:lang w:eastAsia="pt-BR"/>
         </w:rPr>
       </w:pPr>
-      <w:proofErr w:type="spellStart"/>
-      <w:r>
-        <w:rPr>
-          <w:rFonts w:ascii="Times New Roman" w:eastAsia="Times New Roman" w:hAnsi="Times New Roman" w:cs="Times New Roman"/>
-          <w:color w:val="000000"/>
-          <w:sz w:val="24"/>
-          <w:szCs w:val="24"/>
-          <w:lang w:eastAsia="pt-BR"/>
-        </w:rPr>
-        <w:t>git</w:t>
-      </w:r>
-      <w:proofErr w:type="spellEnd"/>
-      <w:r>
-        <w:rPr>
-          <w:rFonts w:ascii="Times New Roman" w:eastAsia="Times New Roman" w:hAnsi="Times New Roman" w:cs="Times New Roman"/>
-          <w:color w:val="000000"/>
-          <w:sz w:val="24"/>
-          <w:szCs w:val="24"/>
-          <w:lang w:eastAsia="pt-BR"/>
-        </w:rPr>
-        <w:t xml:space="preserve"> </w:t>
-      </w:r>
-      <w:proofErr w:type="spellStart"/>
-      <w:r>
-        <w:rPr>
-          <w:rFonts w:ascii="Times New Roman" w:eastAsia="Times New Roman" w:hAnsi="Times New Roman" w:cs="Times New Roman"/>
-          <w:color w:val="000000"/>
-          <w:sz w:val="24"/>
-          <w:szCs w:val="24"/>
-          <w:lang w:eastAsia="pt-BR"/>
-        </w:rPr>
-        <w:t>push</w:t>
-      </w:r>
-      <w:proofErr w:type="spellEnd"/>
+      <w:r>
+        <w:rPr>
+          <w:rFonts w:ascii="Times New Roman" w:eastAsia="Times New Roman" w:hAnsi="Times New Roman" w:cs="Times New Roman"/>
+          <w:color w:val="000000"/>
+          <w:sz w:val="24"/>
+          <w:szCs w:val="24"/>
+          <w:lang w:eastAsia="pt-BR"/>
+        </w:rPr>
+        <w:t>git push</w:t>
+      </w:r>
     </w:p>
     <w:p>
       <w:pPr>
@@ -2437,40 +1051,16 @@
           <w:lang w:eastAsia="pt-BR"/>
         </w:rPr>
       </w:pPr>
-      <w:proofErr w:type="spellStart"/>
-      <w:r>
-        <w:rPr>
-          <w:rFonts w:ascii="Times New Roman" w:eastAsia="Times New Roman" w:hAnsi="Times New Roman" w:cs="Times New Roman"/>
-          <w:color w:val="000000"/>
-          <w:sz w:val="24"/>
-          <w:szCs w:val="24"/>
-          <w:lang w:eastAsia="pt-BR"/>
-        </w:rPr>
-        <w:t>git</w:t>
-      </w:r>
-      <w:proofErr w:type="spellEnd"/>
-      <w:r>
-        <w:rPr>
-          <w:rFonts w:ascii="Times New Roman" w:eastAsia="Times New Roman" w:hAnsi="Times New Roman" w:cs="Times New Roman"/>
-          <w:color w:val="000000"/>
-          <w:sz w:val="24"/>
-          <w:szCs w:val="24"/>
-          <w:lang w:eastAsia="pt-BR"/>
-        </w:rPr>
-        <w:t xml:space="preserve"> </w:t>
-      </w:r>
-      <w:proofErr w:type="spellStart"/>
-      <w:r>
-        <w:rPr>
-          <w:rFonts w:ascii="Times New Roman" w:eastAsia="Times New Roman" w:hAnsi="Times New Roman" w:cs="Times New Roman"/>
-          <w:color w:val="000000"/>
-          <w:sz w:val="24"/>
-          <w:szCs w:val="24"/>
-          <w:lang w:eastAsia="pt-BR"/>
-        </w:rPr>
-        <w:t>pull</w:t>
-      </w:r>
-      <w:proofErr w:type="spellEnd"/>
+      <w:r>
+        <w:rPr>
+          <w:rFonts w:ascii="Times New Roman" w:eastAsia="Times New Roman" w:hAnsi="Times New Roman" w:cs="Times New Roman"/>
+          <w:color w:val="000000"/>
+          <w:sz w:val="24"/>
+          <w:szCs w:val="24"/>
+          <w:lang w:eastAsia="pt-BR"/>
+        </w:rPr>
+        <w:t>git pull</w:t>
+      </w:r>
     </w:p>
     <w:p>
       <w:pPr>
@@ -2487,49 +1077,15 @@
           <w:lang w:eastAsia="pt-BR"/>
         </w:rPr>
       </w:pPr>
-      <w:proofErr w:type="spellStart"/>
-      <w:r>
-        <w:rPr>
-          <w:rFonts w:ascii="Times New Roman" w:eastAsia="Times New Roman" w:hAnsi="Times New Roman" w:cs="Times New Roman"/>
-          <w:color w:val="000000"/>
-          <w:sz w:val="24"/>
-          <w:szCs w:val="24"/>
-          <w:lang w:eastAsia="pt-BR"/>
-        </w:rPr>
-        <w:t>git</w:t>
-      </w:r>
-      <w:proofErr w:type="spellEnd"/>
-      <w:r>
-        <w:rPr>
-          <w:rFonts w:ascii="Times New Roman" w:eastAsia="Times New Roman" w:hAnsi="Times New Roman" w:cs="Times New Roman"/>
-          <w:color w:val="000000"/>
-          <w:sz w:val="24"/>
-          <w:szCs w:val="24"/>
-          <w:lang w:eastAsia="pt-BR"/>
-        </w:rPr>
-        <w:t xml:space="preserve"> clone (</w:t>
-      </w:r>
-      <w:proofErr w:type="spellStart"/>
-      <w:r>
-        <w:rPr>
-          <w:rFonts w:ascii="Times New Roman" w:eastAsia="Times New Roman" w:hAnsi="Times New Roman" w:cs="Times New Roman"/>
-          <w:color w:val="000000"/>
-          <w:sz w:val="24"/>
-          <w:szCs w:val="24"/>
-          <w:lang w:eastAsia="pt-BR"/>
-        </w:rPr>
-        <w:t>add</w:t>
-      </w:r>
-      <w:proofErr w:type="spellEnd"/>
-      <w:r>
-        <w:rPr>
-          <w:rFonts w:ascii="Times New Roman" w:eastAsia="Times New Roman" w:hAnsi="Times New Roman" w:cs="Times New Roman"/>
-          <w:color w:val="000000"/>
-          <w:sz w:val="24"/>
-          <w:szCs w:val="24"/>
-          <w:lang w:eastAsia="pt-BR"/>
-        </w:rPr>
-        <w:t xml:space="preserve"> link)</w:t>
+      <w:r>
+        <w:rPr>
+          <w:rFonts w:ascii="Times New Roman" w:eastAsia="Times New Roman" w:hAnsi="Times New Roman" w:cs="Times New Roman"/>
+          <w:color w:val="000000"/>
+          <w:sz w:val="24"/>
+          <w:szCs w:val="24"/>
+          <w:lang w:eastAsia="pt-BR"/>
+        </w:rPr>
+        <w:t>git clone (add link)</w:t>
       </w:r>
     </w:p>
     <w:p>
@@ -2547,40 +1103,16 @@
           <w:lang w:eastAsia="pt-BR"/>
         </w:rPr>
       </w:pPr>
-      <w:proofErr w:type="spellStart"/>
-      <w:r>
-        <w:rPr>
-          <w:rFonts w:ascii="Times New Roman" w:eastAsia="Times New Roman" w:hAnsi="Times New Roman" w:cs="Times New Roman"/>
-          <w:color w:val="000000"/>
-          <w:sz w:val="24"/>
-          <w:szCs w:val="24"/>
-          <w:lang w:eastAsia="pt-BR"/>
-        </w:rPr>
-        <w:t>git</w:t>
-      </w:r>
-      <w:proofErr w:type="spellEnd"/>
-      <w:r>
-        <w:rPr>
-          <w:rFonts w:ascii="Times New Roman" w:eastAsia="Times New Roman" w:hAnsi="Times New Roman" w:cs="Times New Roman"/>
-          <w:color w:val="000000"/>
-          <w:sz w:val="24"/>
-          <w:szCs w:val="24"/>
-          <w:lang w:eastAsia="pt-BR"/>
-        </w:rPr>
-        <w:t xml:space="preserve"> </w:t>
-      </w:r>
-      <w:proofErr w:type="spellStart"/>
-      <w:r>
-        <w:rPr>
-          <w:rFonts w:ascii="Times New Roman" w:eastAsia="Times New Roman" w:hAnsi="Times New Roman" w:cs="Times New Roman"/>
-          <w:color w:val="000000"/>
-          <w:sz w:val="24"/>
-          <w:szCs w:val="24"/>
-          <w:lang w:eastAsia="pt-BR"/>
-        </w:rPr>
-        <w:t>branch</w:t>
-      </w:r>
-      <w:proofErr w:type="spellEnd"/>
+      <w:r>
+        <w:rPr>
+          <w:rFonts w:ascii="Times New Roman" w:eastAsia="Times New Roman" w:hAnsi="Times New Roman" w:cs="Times New Roman"/>
+          <w:color w:val="000000"/>
+          <w:sz w:val="24"/>
+          <w:szCs w:val="24"/>
+          <w:lang w:eastAsia="pt-BR"/>
+        </w:rPr>
+        <w:t>git branch</w:t>
+      </w:r>
     </w:p>
     <w:p>
       <w:pPr>
@@ -2597,115 +1129,15 @@
           <w:lang w:eastAsia="pt-BR"/>
         </w:rPr>
       </w:pPr>
-      <w:proofErr w:type="spellStart"/>
-      <w:r>
-        <w:rPr>
-          <w:rFonts w:ascii="Times New Roman" w:eastAsia="Times New Roman" w:hAnsi="Times New Roman" w:cs="Times New Roman"/>
-          <w:color w:val="000000"/>
-          <w:sz w:val="24"/>
-          <w:szCs w:val="24"/>
-          <w:lang w:eastAsia="pt-BR"/>
-        </w:rPr>
-        <w:t>git</w:t>
-      </w:r>
-      <w:proofErr w:type="spellEnd"/>
-      <w:r>
-        <w:rPr>
-          <w:rFonts w:ascii="Times New Roman" w:eastAsia="Times New Roman" w:hAnsi="Times New Roman" w:cs="Times New Roman"/>
-          <w:color w:val="000000"/>
-          <w:sz w:val="24"/>
-          <w:szCs w:val="24"/>
-          <w:lang w:eastAsia="pt-BR"/>
-        </w:rPr>
-        <w:t xml:space="preserve"> </w:t>
-      </w:r>
-      <w:proofErr w:type="spellStart"/>
-      <w:r>
-        <w:rPr>
-          <w:rFonts w:ascii="Times New Roman" w:eastAsia="Times New Roman" w:hAnsi="Times New Roman" w:cs="Times New Roman"/>
-          <w:color w:val="000000"/>
-          <w:sz w:val="24"/>
-          <w:szCs w:val="24"/>
-          <w:lang w:eastAsia="pt-BR"/>
-        </w:rPr>
-        <w:t>branch</w:t>
-      </w:r>
-      <w:proofErr w:type="spellEnd"/>
-      <w:r>
-        <w:rPr>
-          <w:rFonts w:ascii="Times New Roman" w:eastAsia="Times New Roman" w:hAnsi="Times New Roman" w:cs="Times New Roman"/>
-          <w:color w:val="000000"/>
-          <w:sz w:val="24"/>
-          <w:szCs w:val="24"/>
-          <w:lang w:eastAsia="pt-BR"/>
-        </w:rPr>
-        <w:t xml:space="preserve"> (</w:t>
-      </w:r>
-      <w:proofErr w:type="spellStart"/>
-      <w:r>
-        <w:rPr>
-          <w:rFonts w:ascii="Times New Roman" w:eastAsia="Times New Roman" w:hAnsi="Times New Roman" w:cs="Times New Roman"/>
-          <w:color w:val="000000"/>
-          <w:sz w:val="24"/>
-          <w:szCs w:val="24"/>
-          <w:lang w:eastAsia="pt-BR"/>
-        </w:rPr>
-        <w:t>branch</w:t>
-      </w:r>
-      <w:proofErr w:type="spellEnd"/>
-      <w:r>
-        <w:rPr>
-          <w:rFonts w:ascii="Times New Roman" w:eastAsia="Times New Roman" w:hAnsi="Times New Roman" w:cs="Times New Roman"/>
-          <w:color w:val="000000"/>
-          <w:sz w:val="24"/>
-          <w:szCs w:val="24"/>
-          <w:lang w:eastAsia="pt-BR"/>
-        </w:rPr>
-        <w:t xml:space="preserve"> </w:t>
-      </w:r>
-      <w:proofErr w:type="spellStart"/>
-      <w:r>
-        <w:rPr>
-          <w:rFonts w:ascii="Times New Roman" w:eastAsia="Times New Roman" w:hAnsi="Times New Roman" w:cs="Times New Roman"/>
-          <w:color w:val="000000"/>
-          <w:sz w:val="24"/>
-          <w:szCs w:val="24"/>
-          <w:lang w:eastAsia="pt-BR"/>
-        </w:rPr>
-        <w:t>name</w:t>
-      </w:r>
-      <w:proofErr w:type="spellEnd"/>
-      <w:r>
-        <w:rPr>
-          <w:rFonts w:ascii="Times New Roman" w:eastAsia="Times New Roman" w:hAnsi="Times New Roman" w:cs="Times New Roman"/>
-          <w:color w:val="000000"/>
-          <w:sz w:val="24"/>
-          <w:szCs w:val="24"/>
-          <w:lang w:eastAsia="pt-BR"/>
-        </w:rPr>
-        <w:t xml:space="preserve"> (</w:t>
-      </w:r>
-      <w:proofErr w:type="spellStart"/>
-      <w:r>
-        <w:rPr>
-          <w:rFonts w:ascii="Times New Roman" w:eastAsia="Times New Roman" w:hAnsi="Times New Roman" w:cs="Times New Roman"/>
-          <w:color w:val="000000"/>
-          <w:sz w:val="24"/>
-          <w:szCs w:val="24"/>
-          <w:lang w:eastAsia="pt-BR"/>
-        </w:rPr>
-        <w:t>dev</w:t>
-      </w:r>
-      <w:proofErr w:type="spellEnd"/>
-      <w:r>
-        <w:rPr>
-          <w:rFonts w:ascii="Times New Roman" w:eastAsia="Times New Roman" w:hAnsi="Times New Roman" w:cs="Times New Roman"/>
-          <w:color w:val="000000"/>
-          <w:sz w:val="24"/>
-          <w:szCs w:val="24"/>
-          <w:lang w:eastAsia="pt-BR"/>
-        </w:rPr>
-        <w:t>))</w:t>
+      <w:r>
+        <w:rPr>
+          <w:rFonts w:ascii="Times New Roman" w:eastAsia="Times New Roman" w:hAnsi="Times New Roman" w:cs="Times New Roman"/>
+          <w:color w:val="000000"/>
+          <w:sz w:val="24"/>
+          <w:szCs w:val="24"/>
+          <w:lang w:eastAsia="pt-BR"/>
+        </w:rPr>
+        <w:t>git branch (branch name)</w:t>
       </w:r>
     </w:p>
     <w:p>
@@ -2723,93 +1155,15 @@
           <w:lang w:eastAsia="pt-BR"/>
         </w:rPr>
       </w:pPr>
-      <w:proofErr w:type="spellStart"/>
-      <w:r>
-        <w:rPr>
-          <w:rFonts w:ascii="Times New Roman" w:eastAsia="Times New Roman" w:hAnsi="Times New Roman" w:cs="Times New Roman"/>
-          <w:color w:val="000000"/>
-          <w:sz w:val="24"/>
-          <w:szCs w:val="24"/>
-          <w:lang w:eastAsia="pt-BR"/>
-        </w:rPr>
-        <w:t>git</w:t>
-      </w:r>
-      <w:proofErr w:type="spellEnd"/>
-      <w:r>
-        <w:rPr>
-          <w:rFonts w:ascii="Times New Roman" w:eastAsia="Times New Roman" w:hAnsi="Times New Roman" w:cs="Times New Roman"/>
-          <w:color w:val="000000"/>
-          <w:sz w:val="24"/>
-          <w:szCs w:val="24"/>
-          <w:lang w:eastAsia="pt-BR"/>
-        </w:rPr>
-        <w:t xml:space="preserve"> </w:t>
-      </w:r>
-      <w:proofErr w:type="spellStart"/>
-      <w:r>
-        <w:rPr>
-          <w:rFonts w:ascii="Times New Roman" w:eastAsia="Times New Roman" w:hAnsi="Times New Roman" w:cs="Times New Roman"/>
-          <w:color w:val="000000"/>
-          <w:sz w:val="24"/>
-          <w:szCs w:val="24"/>
-          <w:lang w:eastAsia="pt-BR"/>
-        </w:rPr>
-        <w:t>branch</w:t>
-      </w:r>
-      <w:proofErr w:type="spellEnd"/>
-      <w:r>
-        <w:rPr>
-          <w:rFonts w:ascii="Times New Roman" w:eastAsia="Times New Roman" w:hAnsi="Times New Roman" w:cs="Times New Roman"/>
-          <w:color w:val="000000"/>
-          <w:sz w:val="24"/>
-          <w:szCs w:val="24"/>
-          <w:lang w:eastAsia="pt-BR"/>
-        </w:rPr>
-        <w:t xml:space="preserve"> -D (</w:t>
-      </w:r>
-      <w:proofErr w:type="spellStart"/>
-      <w:r>
-        <w:rPr>
-          <w:rFonts w:ascii="Times New Roman" w:eastAsia="Times New Roman" w:hAnsi="Times New Roman" w:cs="Times New Roman"/>
-          <w:color w:val="000000"/>
-          <w:sz w:val="24"/>
-          <w:szCs w:val="24"/>
-          <w:lang w:eastAsia="pt-BR"/>
-        </w:rPr>
-        <w:t>branch</w:t>
-      </w:r>
-      <w:proofErr w:type="spellEnd"/>
-      <w:r>
-        <w:rPr>
-          <w:rFonts w:ascii="Times New Roman" w:eastAsia="Times New Roman" w:hAnsi="Times New Roman" w:cs="Times New Roman"/>
-          <w:color w:val="000000"/>
-          <w:sz w:val="24"/>
-          <w:szCs w:val="24"/>
-          <w:lang w:eastAsia="pt-BR"/>
-        </w:rPr>
-        <w:t xml:space="preserve"> </w:t>
-      </w:r>
-      <w:proofErr w:type="spellStart"/>
-      <w:r>
-        <w:rPr>
-          <w:rFonts w:ascii="Times New Roman" w:eastAsia="Times New Roman" w:hAnsi="Times New Roman" w:cs="Times New Roman"/>
-          <w:color w:val="000000"/>
-          <w:sz w:val="24"/>
-          <w:szCs w:val="24"/>
-          <w:lang w:eastAsia="pt-BR"/>
-        </w:rPr>
-        <w:t>name</w:t>
-      </w:r>
-      <w:proofErr w:type="spellEnd"/>
-      <w:r>
-        <w:rPr>
-          <w:rFonts w:ascii="Times New Roman" w:eastAsia="Times New Roman" w:hAnsi="Times New Roman" w:cs="Times New Roman"/>
-          <w:color w:val="000000"/>
-          <w:sz w:val="24"/>
-          <w:szCs w:val="24"/>
-          <w:lang w:eastAsia="pt-BR"/>
-        </w:rPr>
-        <w:t>)</w:t>
+      <w:r>
+        <w:rPr>
+          <w:rFonts w:ascii="Times New Roman" w:eastAsia="Times New Roman" w:hAnsi="Times New Roman" w:cs="Times New Roman"/>
+          <w:color w:val="000000"/>
+          <w:sz w:val="24"/>
+          <w:szCs w:val="24"/>
+          <w:lang w:eastAsia="pt-BR"/>
+        </w:rPr>
+        <w:t>git branch -D (branch name)</w:t>
       </w:r>
     </w:p>
     <w:p>
@@ -2827,71 +1181,15 @@
           <w:lang w:eastAsia="pt-BR"/>
         </w:rPr>
       </w:pPr>
-      <w:proofErr w:type="spellStart"/>
-      <w:r>
-        <w:rPr>
-          <w:rFonts w:ascii="Times New Roman" w:eastAsia="Times New Roman" w:hAnsi="Times New Roman" w:cs="Times New Roman"/>
-          <w:color w:val="000000"/>
-          <w:sz w:val="24"/>
-          <w:szCs w:val="24"/>
-          <w:lang w:eastAsia="pt-BR"/>
-        </w:rPr>
-        <w:t>git</w:t>
-      </w:r>
-      <w:proofErr w:type="spellEnd"/>
-      <w:r>
-        <w:rPr>
-          <w:rFonts w:ascii="Times New Roman" w:eastAsia="Times New Roman" w:hAnsi="Times New Roman" w:cs="Times New Roman"/>
-          <w:color w:val="000000"/>
-          <w:sz w:val="24"/>
-          <w:szCs w:val="24"/>
-          <w:lang w:eastAsia="pt-BR"/>
-        </w:rPr>
-        <w:t xml:space="preserve"> checkout (</w:t>
-      </w:r>
-      <w:proofErr w:type="spellStart"/>
-      <w:r>
-        <w:rPr>
-          <w:rFonts w:ascii="Times New Roman" w:eastAsia="Times New Roman" w:hAnsi="Times New Roman" w:cs="Times New Roman"/>
-          <w:color w:val="000000"/>
-          <w:sz w:val="24"/>
-          <w:szCs w:val="24"/>
-          <w:lang w:eastAsia="pt-BR"/>
-        </w:rPr>
-        <w:t>branch</w:t>
-      </w:r>
-      <w:proofErr w:type="spellEnd"/>
-      <w:r>
-        <w:rPr>
-          <w:rFonts w:ascii="Times New Roman" w:eastAsia="Times New Roman" w:hAnsi="Times New Roman" w:cs="Times New Roman"/>
-          <w:color w:val="000000"/>
-          <w:sz w:val="24"/>
-          <w:szCs w:val="24"/>
-          <w:lang w:eastAsia="pt-BR"/>
-        </w:rPr>
-        <w:t xml:space="preserve"> </w:t>
-      </w:r>
-      <w:proofErr w:type="spellStart"/>
-      <w:r>
-        <w:rPr>
-          <w:rFonts w:ascii="Times New Roman" w:eastAsia="Times New Roman" w:hAnsi="Times New Roman" w:cs="Times New Roman"/>
-          <w:color w:val="000000"/>
-          <w:sz w:val="24"/>
-          <w:szCs w:val="24"/>
-          <w:lang w:eastAsia="pt-BR"/>
-        </w:rPr>
-        <w:t>name</w:t>
-      </w:r>
-      <w:proofErr w:type="spellEnd"/>
-      <w:r>
-        <w:rPr>
-          <w:rFonts w:ascii="Times New Roman" w:eastAsia="Times New Roman" w:hAnsi="Times New Roman" w:cs="Times New Roman"/>
-          <w:color w:val="000000"/>
-          <w:sz w:val="24"/>
-          <w:szCs w:val="24"/>
-          <w:lang w:eastAsia="pt-BR"/>
-        </w:rPr>
-        <w:t>)</w:t>
+      <w:r>
+        <w:rPr>
+          <w:rFonts w:ascii="Times New Roman" w:eastAsia="Times New Roman" w:hAnsi="Times New Roman" w:cs="Times New Roman"/>
+          <w:color w:val="000000"/>
+          <w:sz w:val="24"/>
+          <w:szCs w:val="24"/>
+          <w:lang w:eastAsia="pt-BR"/>
+        </w:rPr>
+        <w:t>git checkout (branch name)</w:t>
       </w:r>
     </w:p>
     <w:p>
@@ -2909,71 +1207,15 @@
           <w:lang w:eastAsia="pt-BR"/>
         </w:rPr>
       </w:pPr>
-      <w:proofErr w:type="spellStart"/>
-      <w:r>
-        <w:rPr>
-          <w:rFonts w:ascii="Times New Roman" w:eastAsia="Times New Roman" w:hAnsi="Times New Roman" w:cs="Times New Roman"/>
-          <w:color w:val="000000"/>
-          <w:sz w:val="24"/>
-          <w:szCs w:val="24"/>
-          <w:lang w:eastAsia="pt-BR"/>
-        </w:rPr>
-        <w:t>git</w:t>
-      </w:r>
-      <w:proofErr w:type="spellEnd"/>
-      <w:r>
-        <w:rPr>
-          <w:rFonts w:ascii="Times New Roman" w:eastAsia="Times New Roman" w:hAnsi="Times New Roman" w:cs="Times New Roman"/>
-          <w:color w:val="000000"/>
-          <w:sz w:val="24"/>
-          <w:szCs w:val="24"/>
-          <w:lang w:eastAsia="pt-BR"/>
-        </w:rPr>
-        <w:t xml:space="preserve"> merge (</w:t>
-      </w:r>
-      <w:proofErr w:type="spellStart"/>
-      <w:r>
-        <w:rPr>
-          <w:rFonts w:ascii="Times New Roman" w:eastAsia="Times New Roman" w:hAnsi="Times New Roman" w:cs="Times New Roman"/>
-          <w:color w:val="000000"/>
-          <w:sz w:val="24"/>
-          <w:szCs w:val="24"/>
-          <w:lang w:eastAsia="pt-BR"/>
-        </w:rPr>
-        <w:t>branch</w:t>
-      </w:r>
-      <w:proofErr w:type="spellEnd"/>
-      <w:r>
-        <w:rPr>
-          <w:rFonts w:ascii="Times New Roman" w:eastAsia="Times New Roman" w:hAnsi="Times New Roman" w:cs="Times New Roman"/>
-          <w:color w:val="000000"/>
-          <w:sz w:val="24"/>
-          <w:szCs w:val="24"/>
-          <w:lang w:eastAsia="pt-BR"/>
-        </w:rPr>
-        <w:t xml:space="preserve"> </w:t>
-      </w:r>
-      <w:proofErr w:type="spellStart"/>
-      <w:r>
-        <w:rPr>
-          <w:rFonts w:ascii="Times New Roman" w:eastAsia="Times New Roman" w:hAnsi="Times New Roman" w:cs="Times New Roman"/>
-          <w:color w:val="000000"/>
-          <w:sz w:val="24"/>
-          <w:szCs w:val="24"/>
-          <w:lang w:eastAsia="pt-BR"/>
-        </w:rPr>
-        <w:t>name</w:t>
-      </w:r>
-      <w:proofErr w:type="spellEnd"/>
-      <w:r>
-        <w:rPr>
-          <w:rFonts w:ascii="Times New Roman" w:eastAsia="Times New Roman" w:hAnsi="Times New Roman" w:cs="Times New Roman"/>
-          <w:color w:val="000000"/>
-          <w:sz w:val="24"/>
-          <w:szCs w:val="24"/>
-          <w:lang w:eastAsia="pt-BR"/>
-        </w:rPr>
-        <w:t>)</w:t>
+      <w:r>
+        <w:rPr>
+          <w:rFonts w:ascii="Times New Roman" w:eastAsia="Times New Roman" w:hAnsi="Times New Roman" w:cs="Times New Roman"/>
+          <w:color w:val="000000"/>
+          <w:sz w:val="24"/>
+          <w:szCs w:val="24"/>
+          <w:lang w:eastAsia="pt-BR"/>
+        </w:rPr>
+        <w:t>git checkout -b (branch name)</w:t>
       </w:r>
     </w:p>
     <w:p>
@@ -2991,115 +1233,15 @@
           <w:lang w:eastAsia="pt-BR"/>
         </w:rPr>
       </w:pPr>
-      <w:proofErr w:type="spellStart"/>
-      <w:r>
-        <w:rPr>
-          <w:rFonts w:ascii="Times New Roman" w:eastAsia="Times New Roman" w:hAnsi="Times New Roman" w:cs="Times New Roman"/>
-          <w:color w:val="000000"/>
-          <w:sz w:val="24"/>
-          <w:szCs w:val="24"/>
-          <w:lang w:eastAsia="pt-BR"/>
-        </w:rPr>
-        <w:t>git</w:t>
-      </w:r>
-      <w:proofErr w:type="spellEnd"/>
-      <w:r>
-        <w:rPr>
-          <w:rFonts w:ascii="Times New Roman" w:eastAsia="Times New Roman" w:hAnsi="Times New Roman" w:cs="Times New Roman"/>
-          <w:color w:val="000000"/>
-          <w:sz w:val="24"/>
-          <w:szCs w:val="24"/>
-          <w:lang w:eastAsia="pt-BR"/>
-        </w:rPr>
-        <w:t xml:space="preserve"> </w:t>
-      </w:r>
-      <w:proofErr w:type="spellStart"/>
-      <w:r>
-        <w:rPr>
-          <w:rFonts w:ascii="Times New Roman" w:eastAsia="Times New Roman" w:hAnsi="Times New Roman" w:cs="Times New Roman"/>
-          <w:color w:val="000000"/>
-          <w:sz w:val="24"/>
-          <w:szCs w:val="24"/>
-          <w:lang w:eastAsia="pt-BR"/>
-        </w:rPr>
-        <w:t>push</w:t>
-      </w:r>
-      <w:proofErr w:type="spellEnd"/>
-      <w:r>
-        <w:rPr>
-          <w:rFonts w:ascii="Times New Roman" w:eastAsia="Times New Roman" w:hAnsi="Times New Roman" w:cs="Times New Roman"/>
-          <w:color w:val="000000"/>
-          <w:sz w:val="24"/>
-          <w:szCs w:val="24"/>
-          <w:lang w:eastAsia="pt-BR"/>
-        </w:rPr>
-        <w:t xml:space="preserve"> </w:t>
-      </w:r>
-      <w:proofErr w:type="spellStart"/>
-      <w:r>
-        <w:rPr>
-          <w:rFonts w:ascii="Times New Roman" w:eastAsia="Times New Roman" w:hAnsi="Times New Roman" w:cs="Times New Roman"/>
-          <w:color w:val="000000"/>
-          <w:sz w:val="24"/>
-          <w:szCs w:val="24"/>
-          <w:lang w:eastAsia="pt-BR"/>
-        </w:rPr>
-        <w:t>origin</w:t>
-      </w:r>
-      <w:proofErr w:type="spellEnd"/>
-      <w:r>
-        <w:rPr>
-          <w:rFonts w:ascii="Times New Roman" w:eastAsia="Times New Roman" w:hAnsi="Times New Roman" w:cs="Times New Roman"/>
-          <w:color w:val="000000"/>
-          <w:sz w:val="24"/>
-          <w:szCs w:val="24"/>
-          <w:lang w:eastAsia="pt-BR"/>
-        </w:rPr>
-        <w:t xml:space="preserve"> (</w:t>
-      </w:r>
-      <w:proofErr w:type="spellStart"/>
-      <w:r>
-        <w:rPr>
-          <w:rFonts w:ascii="Times New Roman" w:eastAsia="Times New Roman" w:hAnsi="Times New Roman" w:cs="Times New Roman"/>
-          <w:color w:val="000000"/>
-          <w:sz w:val="24"/>
-          <w:szCs w:val="24"/>
-          <w:lang w:eastAsia="pt-BR"/>
-        </w:rPr>
-        <w:t>branch</w:t>
-      </w:r>
-      <w:proofErr w:type="spellEnd"/>
-      <w:r>
-        <w:rPr>
-          <w:rFonts w:ascii="Times New Roman" w:eastAsia="Times New Roman" w:hAnsi="Times New Roman" w:cs="Times New Roman"/>
-          <w:color w:val="000000"/>
-          <w:sz w:val="24"/>
-          <w:szCs w:val="24"/>
-          <w:lang w:eastAsia="pt-BR"/>
-        </w:rPr>
-        <w:t xml:space="preserve"> </w:t>
-      </w:r>
-      <w:proofErr w:type="spellStart"/>
-      <w:r>
-        <w:rPr>
-          <w:rFonts w:ascii="Times New Roman" w:eastAsia="Times New Roman" w:hAnsi="Times New Roman" w:cs="Times New Roman"/>
-          <w:color w:val="000000"/>
-          <w:sz w:val="24"/>
-          <w:szCs w:val="24"/>
-          <w:lang w:eastAsia="pt-BR"/>
-        </w:rPr>
-        <w:t>name</w:t>
-      </w:r>
-      <w:proofErr w:type="spellEnd"/>
-      <w:r>
-        <w:rPr>
-          <w:rFonts w:ascii="Times New Roman" w:eastAsia="Times New Roman" w:hAnsi="Times New Roman" w:cs="Times New Roman"/>
-          <w:color w:val="000000"/>
-          <w:sz w:val="24"/>
-          <w:szCs w:val="24"/>
-          <w:lang w:eastAsia="pt-BR"/>
-        </w:rPr>
-        <w:t>)</w:t>
+      <w:r>
+        <w:rPr>
+          <w:rFonts w:ascii="Times New Roman" w:eastAsia="Times New Roman" w:hAnsi="Times New Roman" w:cs="Times New Roman"/>
+          <w:color w:val="000000"/>
+          <w:sz w:val="24"/>
+          <w:szCs w:val="24"/>
+          <w:lang w:eastAsia="pt-BR"/>
+        </w:rPr>
+        <w:t>git merge (branch name)</w:t>
       </w:r>
     </w:p>
     <w:p>
@@ -3117,159 +1259,93 @@
           <w:lang w:eastAsia="pt-BR"/>
         </w:rPr>
       </w:pPr>
-      <w:proofErr w:type="spellStart"/>
-      <w:r>
-        <w:rPr>
-          <w:rFonts w:ascii="Times New Roman" w:eastAsia="Times New Roman" w:hAnsi="Times New Roman" w:cs="Times New Roman"/>
-          <w:color w:val="000000"/>
-          <w:sz w:val="24"/>
-          <w:szCs w:val="24"/>
-          <w:lang w:eastAsia="pt-BR"/>
-        </w:rPr>
-        <w:t>git</w:t>
-      </w:r>
-      <w:proofErr w:type="spellEnd"/>
-      <w:r>
-        <w:rPr>
-          <w:rFonts w:ascii="Times New Roman" w:eastAsia="Times New Roman" w:hAnsi="Times New Roman" w:cs="Times New Roman"/>
-          <w:color w:val="000000"/>
-          <w:sz w:val="24"/>
-          <w:szCs w:val="24"/>
-          <w:lang w:eastAsia="pt-BR"/>
-        </w:rPr>
-        <w:t xml:space="preserve"> </w:t>
-      </w:r>
-      <w:proofErr w:type="spellStart"/>
-      <w:r>
-        <w:rPr>
-          <w:rFonts w:ascii="Times New Roman" w:eastAsia="Times New Roman" w:hAnsi="Times New Roman" w:cs="Times New Roman"/>
-          <w:color w:val="000000"/>
-          <w:sz w:val="24"/>
-          <w:szCs w:val="24"/>
-          <w:lang w:eastAsia="pt-BR"/>
-        </w:rPr>
-        <w:t>rm</w:t>
-      </w:r>
-      <w:proofErr w:type="spellEnd"/>
-      <w:r>
-        <w:rPr>
-          <w:rFonts w:ascii="Times New Roman" w:eastAsia="Times New Roman" w:hAnsi="Times New Roman" w:cs="Times New Roman"/>
-          <w:color w:val="000000"/>
-          <w:sz w:val="24"/>
-          <w:szCs w:val="24"/>
-          <w:lang w:eastAsia="pt-BR"/>
-        </w:rPr>
-        <w:t xml:space="preserve"> -r --</w:t>
-      </w:r>
-      <w:proofErr w:type="spellStart"/>
-      <w:r>
-        <w:rPr>
-          <w:rFonts w:ascii="Times New Roman" w:eastAsia="Times New Roman" w:hAnsi="Times New Roman" w:cs="Times New Roman"/>
-          <w:color w:val="000000"/>
-          <w:sz w:val="24"/>
-          <w:szCs w:val="24"/>
-          <w:lang w:eastAsia="pt-BR"/>
-        </w:rPr>
-        <w:t>cached</w:t>
-      </w:r>
-      <w:proofErr w:type="spellEnd"/>
-      <w:r>
-        <w:rPr>
-          <w:rFonts w:ascii="Times New Roman" w:eastAsia="Times New Roman" w:hAnsi="Times New Roman" w:cs="Times New Roman"/>
-          <w:color w:val="000000"/>
-          <w:sz w:val="24"/>
-          <w:szCs w:val="24"/>
-          <w:lang w:eastAsia="pt-BR"/>
-        </w:rPr>
-        <w:t xml:space="preserve"> . (</w:t>
-      </w:r>
-      <w:proofErr w:type="spellStart"/>
-      <w:r>
-        <w:rPr>
-          <w:rFonts w:ascii="Times New Roman" w:eastAsia="Times New Roman" w:hAnsi="Times New Roman" w:cs="Times New Roman"/>
-          <w:color w:val="000000"/>
-          <w:sz w:val="24"/>
-          <w:szCs w:val="24"/>
-          <w:lang w:eastAsia="pt-BR"/>
-        </w:rPr>
-        <w:t>clear</w:t>
-      </w:r>
-      <w:proofErr w:type="spellEnd"/>
-      <w:r>
-        <w:rPr>
-          <w:rFonts w:ascii="Times New Roman" w:eastAsia="Times New Roman" w:hAnsi="Times New Roman" w:cs="Times New Roman"/>
-          <w:color w:val="000000"/>
-          <w:sz w:val="24"/>
-          <w:szCs w:val="24"/>
-          <w:lang w:eastAsia="pt-BR"/>
-        </w:rPr>
-        <w:t xml:space="preserve"> </w:t>
-      </w:r>
-      <w:proofErr w:type="spellStart"/>
-      <w:r>
-        <w:rPr>
-          <w:rFonts w:ascii="Times New Roman" w:eastAsia="Times New Roman" w:hAnsi="Times New Roman" w:cs="Times New Roman"/>
-          <w:color w:val="000000"/>
-          <w:sz w:val="24"/>
-          <w:szCs w:val="24"/>
-          <w:lang w:eastAsia="pt-BR"/>
-        </w:rPr>
-        <w:t>cached</w:t>
-      </w:r>
-      <w:proofErr w:type="spellEnd"/>
-      <w:r>
-        <w:rPr>
-          <w:rFonts w:ascii="Times New Roman" w:eastAsia="Times New Roman" w:hAnsi="Times New Roman" w:cs="Times New Roman"/>
-          <w:color w:val="000000"/>
-          <w:sz w:val="24"/>
-          <w:szCs w:val="24"/>
-          <w:lang w:eastAsia="pt-BR"/>
-        </w:rPr>
-        <w:t xml:space="preserve"> </w:t>
-      </w:r>
-      <w:proofErr w:type="spellStart"/>
-      <w:r>
-        <w:rPr>
-          <w:rFonts w:ascii="Times New Roman" w:eastAsia="Times New Roman" w:hAnsi="Times New Roman" w:cs="Times New Roman"/>
-          <w:color w:val="000000"/>
-          <w:sz w:val="24"/>
-          <w:szCs w:val="24"/>
-          <w:lang w:eastAsia="pt-BR"/>
-        </w:rPr>
-        <w:t>Git</w:t>
-      </w:r>
-      <w:proofErr w:type="spellEnd"/>
-      <w:r>
-        <w:rPr>
-          <w:rFonts w:ascii="Times New Roman" w:eastAsia="Times New Roman" w:hAnsi="Times New Roman" w:cs="Times New Roman"/>
-          <w:color w:val="000000"/>
-          <w:sz w:val="24"/>
-          <w:szCs w:val="24"/>
-          <w:lang w:eastAsia="pt-BR"/>
-        </w:rPr>
-        <w:t xml:space="preserve"> </w:t>
-      </w:r>
-      <w:proofErr w:type="spellStart"/>
-      <w:r>
-        <w:rPr>
-          <w:rFonts w:ascii="Times New Roman" w:eastAsia="Times New Roman" w:hAnsi="Times New Roman" w:cs="Times New Roman"/>
-          <w:color w:val="000000"/>
-          <w:sz w:val="24"/>
-          <w:szCs w:val="24"/>
-          <w:lang w:eastAsia="pt-BR"/>
-        </w:rPr>
-        <w:t>and</w:t>
-      </w:r>
-      <w:proofErr w:type="spellEnd"/>
-      <w:r>
-        <w:rPr>
-          <w:rFonts w:ascii="Times New Roman" w:eastAsia="Times New Roman" w:hAnsi="Times New Roman" w:cs="Times New Roman"/>
-          <w:color w:val="000000"/>
-          <w:sz w:val="24"/>
-          <w:szCs w:val="24"/>
-          <w:lang w:eastAsia="pt-BR"/>
-        </w:rPr>
-        <w:t xml:space="preserve"> remove file GitHub)</w:t>
+      <w:r>
+        <w:rPr>
+          <w:rFonts w:ascii="Times New Roman" w:eastAsia="Times New Roman" w:hAnsi="Times New Roman" w:cs="Times New Roman"/>
+          <w:color w:val="000000"/>
+          <w:sz w:val="24"/>
+          <w:szCs w:val="24"/>
+          <w:lang w:eastAsia="pt-BR"/>
+        </w:rPr>
+        <w:t>git push origin (branch name)</w:t>
+      </w:r>
+    </w:p>
+    <w:p>
+      <w:pPr>
+        <w:numPr>
+          <w:ilvl w:val="0"/>
+          <w:numId w:val="17"/>
+        </w:numPr>
+        <w:spacing w:before="100" w:beforeAutospacing="1" w:after="100" w:afterAutospacing="1" w:line="240" w:lineRule="auto"/>
+        <w:rPr>
+          <w:rFonts w:ascii="Times New Roman" w:eastAsia="Times New Roman" w:hAnsi="Times New Roman" w:cs="Times New Roman"/>
+          <w:color w:val="000000"/>
+          <w:sz w:val="24"/>
+          <w:szCs w:val="24"/>
+          <w:lang w:eastAsia="pt-BR"/>
+        </w:rPr>
+      </w:pPr>
+      <w:r>
+        <w:rPr>
+          <w:rFonts w:ascii="Times New Roman" w:eastAsia="Times New Roman" w:hAnsi="Times New Roman" w:cs="Times New Roman"/>
+          <w:color w:val="000000"/>
+          <w:sz w:val="24"/>
+          <w:szCs w:val="24"/>
+          <w:lang w:eastAsia="pt-BR"/>
+        </w:rPr>
+        <w:t>git push -u origin (branch name)</w:t>
+      </w:r>
+    </w:p>
+    <w:p>
+      <w:pPr>
+        <w:numPr>
+          <w:ilvl w:val="0"/>
+          <w:numId w:val="17"/>
+        </w:numPr>
+        <w:spacing w:before="100" w:beforeAutospacing="1" w:after="100" w:afterAutospacing="1" w:line="240" w:lineRule="auto"/>
+        <w:rPr>
+          <w:rFonts w:ascii="Times New Roman" w:eastAsia="Times New Roman" w:hAnsi="Times New Roman" w:cs="Times New Roman"/>
+          <w:color w:val="000000"/>
+          <w:sz w:val="24"/>
+          <w:szCs w:val="24"/>
+          <w:lang w:eastAsia="pt-BR"/>
+        </w:rPr>
+      </w:pPr>
+      <w:r>
+        <w:rPr>
+          <w:rFonts w:ascii="Times New Roman" w:eastAsia="Times New Roman" w:hAnsi="Times New Roman" w:cs="Times New Roman"/>
+          <w:color w:val="000000"/>
+          <w:sz w:val="24"/>
+          <w:szCs w:val="24"/>
+          <w:lang w:eastAsia="pt-BR"/>
+        </w:rPr>
+        <w:t>git fetch</w:t>
+      </w:r>
+    </w:p>
+    <w:p>
+      <w:pPr>
+        <w:numPr>
+          <w:ilvl w:val="0"/>
+          <w:numId w:val="17"/>
+        </w:numPr>
+        <w:spacing w:before="100" w:beforeAutospacing="1" w:after="100" w:afterAutospacing="1" w:line="240" w:lineRule="auto"/>
+        <w:rPr>
+          <w:rFonts w:ascii="Times New Roman" w:eastAsia="Times New Roman" w:hAnsi="Times New Roman" w:cs="Times New Roman"/>
+          <w:color w:val="000000"/>
+          <w:sz w:val="24"/>
+          <w:szCs w:val="24"/>
+          <w:lang w:eastAsia="pt-BR"/>
+        </w:rPr>
+      </w:pPr>
+      <w:r>
+        <w:rPr>
+          <w:rFonts w:ascii="Times New Roman" w:eastAsia="Times New Roman" w:hAnsi="Times New Roman" w:cs="Times New Roman"/>
+          <w:color w:val="000000"/>
+          <w:sz w:val="24"/>
+          <w:szCs w:val="24"/>
+          <w:lang w:eastAsia="pt-BR"/>
+        </w:rPr>
+        <w:t>git rm -r --cached . (clear cached Git and remove file GitHub)</w:t>
       </w:r>
     </w:p>
     <w:p>
@@ -3307,29 +1383,7 @@
           <w:szCs w:val="24"/>
           <w:lang w:eastAsia="pt-BR"/>
         </w:rPr>
-        <w:t> (</w:t>
-      </w:r>
-      <w:proofErr w:type="spellStart"/>
-      <w:r>
-        <w:rPr>
-          <w:rFonts w:ascii="Times New Roman" w:eastAsia="Times New Roman" w:hAnsi="Times New Roman" w:cs="Times New Roman"/>
-          <w:color w:val="000000"/>
-          <w:sz w:val="24"/>
-          <w:szCs w:val="24"/>
-          <w:lang w:eastAsia="pt-BR"/>
-        </w:rPr>
-        <w:t>Untracked</w:t>
-      </w:r>
-      <w:proofErr w:type="spellEnd"/>
-      <w:r>
-        <w:rPr>
-          <w:rFonts w:ascii="Times New Roman" w:eastAsia="Times New Roman" w:hAnsi="Times New Roman" w:cs="Times New Roman"/>
-          <w:color w:val="000000"/>
-          <w:sz w:val="24"/>
-          <w:szCs w:val="24"/>
-          <w:lang w:eastAsia="pt-BR"/>
-        </w:rPr>
-        <w:t>): São os arquivos que ainda não são monitorados pelo GIT.</w:t>
+        <w:t> (Untracked): São os arquivos que ainda não são monitorados pelo GIT.</w:t>
       </w:r>
     </w:p>
     <w:p>
@@ -3367,51 +1421,7 @@
           <w:szCs w:val="24"/>
           <w:lang w:eastAsia="pt-BR"/>
         </w:rPr>
-        <w:t> (</w:t>
-      </w:r>
-      <w:proofErr w:type="spellStart"/>
-      <w:r>
-        <w:rPr>
-          <w:rFonts w:ascii="Times New Roman" w:eastAsia="Times New Roman" w:hAnsi="Times New Roman" w:cs="Times New Roman"/>
-          <w:color w:val="000000"/>
-          <w:sz w:val="24"/>
-          <w:szCs w:val="24"/>
-          <w:lang w:eastAsia="pt-BR"/>
-        </w:rPr>
-        <w:t>Modified</w:t>
-      </w:r>
-      <w:proofErr w:type="spellEnd"/>
-      <w:r>
-        <w:rPr>
-          <w:rFonts w:ascii="Times New Roman" w:eastAsia="Times New Roman" w:hAnsi="Times New Roman" w:cs="Times New Roman"/>
-          <w:color w:val="000000"/>
-          <w:sz w:val="24"/>
-          <w:szCs w:val="24"/>
-          <w:lang w:eastAsia="pt-BR"/>
-        </w:rPr>
-        <w:t xml:space="preserve">): Arquivos </w:t>
-      </w:r>
-      <w:proofErr w:type="spellStart"/>
-      <w:r>
-        <w:rPr>
-          <w:rFonts w:ascii="Times New Roman" w:eastAsia="Times New Roman" w:hAnsi="Times New Roman" w:cs="Times New Roman"/>
-          <w:color w:val="000000"/>
-          <w:sz w:val="24"/>
-          <w:szCs w:val="24"/>
-          <w:lang w:eastAsia="pt-BR"/>
-        </w:rPr>
-        <w:t>commitados</w:t>
-      </w:r>
-      <w:proofErr w:type="spellEnd"/>
-      <w:r>
-        <w:rPr>
-          <w:rFonts w:ascii="Times New Roman" w:eastAsia="Times New Roman" w:hAnsi="Times New Roman" w:cs="Times New Roman"/>
-          <w:color w:val="000000"/>
-          <w:sz w:val="24"/>
-          <w:szCs w:val="24"/>
-          <w:lang w:eastAsia="pt-BR"/>
-        </w:rPr>
-        <w:t xml:space="preserve"> e agora foram modificados.</w:t>
+        <w:t> (Modified): Arquivos commitados e agora foram modificados.</w:t>
       </w:r>
     </w:p>
     <w:p>
@@ -3449,95 +1459,7 @@
           <w:szCs w:val="24"/>
           <w:lang w:eastAsia="pt-BR"/>
         </w:rPr>
-        <w:t> (</w:t>
-      </w:r>
-      <w:proofErr w:type="spellStart"/>
-      <w:r>
-        <w:rPr>
-          <w:rFonts w:ascii="Times New Roman" w:eastAsia="Times New Roman" w:hAnsi="Times New Roman" w:cs="Times New Roman"/>
-          <w:color w:val="000000"/>
-          <w:sz w:val="24"/>
-          <w:szCs w:val="24"/>
-          <w:lang w:eastAsia="pt-BR"/>
-        </w:rPr>
-        <w:t>Added</w:t>
-      </w:r>
-      <w:proofErr w:type="spellEnd"/>
-      <w:r>
-        <w:rPr>
-          <w:rFonts w:ascii="Times New Roman" w:eastAsia="Times New Roman" w:hAnsi="Times New Roman" w:cs="Times New Roman"/>
-          <w:color w:val="000000"/>
-          <w:sz w:val="24"/>
-          <w:szCs w:val="24"/>
-          <w:lang w:eastAsia="pt-BR"/>
-        </w:rPr>
-        <w:t xml:space="preserve">): Arquivos que não foram </w:t>
-      </w:r>
-      <w:proofErr w:type="spellStart"/>
-      <w:r>
-        <w:rPr>
-          <w:rFonts w:ascii="Times New Roman" w:eastAsia="Times New Roman" w:hAnsi="Times New Roman" w:cs="Times New Roman"/>
-          <w:color w:val="000000"/>
-          <w:sz w:val="24"/>
-          <w:szCs w:val="24"/>
-          <w:lang w:eastAsia="pt-BR"/>
-        </w:rPr>
-        <w:t>commitados</w:t>
-      </w:r>
-      <w:proofErr w:type="spellEnd"/>
-      <w:r>
-        <w:rPr>
-          <w:rFonts w:ascii="Times New Roman" w:eastAsia="Times New Roman" w:hAnsi="Times New Roman" w:cs="Times New Roman"/>
-          <w:color w:val="000000"/>
-          <w:sz w:val="24"/>
-          <w:szCs w:val="24"/>
-          <w:lang w:eastAsia="pt-BR"/>
-        </w:rPr>
-        <w:t xml:space="preserve"> mas já rodou </w:t>
-      </w:r>
-      <w:proofErr w:type="spellStart"/>
-      <w:r>
-        <w:rPr>
-          <w:rFonts w:ascii="Times New Roman" w:eastAsia="Times New Roman" w:hAnsi="Times New Roman" w:cs="Times New Roman"/>
-          <w:color w:val="000000"/>
-          <w:sz w:val="24"/>
-          <w:szCs w:val="24"/>
-          <w:lang w:eastAsia="pt-BR"/>
-        </w:rPr>
-        <w:t>git</w:t>
-      </w:r>
-      <w:proofErr w:type="spellEnd"/>
-      <w:r>
-        <w:rPr>
-          <w:rFonts w:ascii="Times New Roman" w:eastAsia="Times New Roman" w:hAnsi="Times New Roman" w:cs="Times New Roman"/>
-          <w:color w:val="000000"/>
-          <w:sz w:val="24"/>
-          <w:szCs w:val="24"/>
-          <w:lang w:eastAsia="pt-BR"/>
-        </w:rPr>
-        <w:t xml:space="preserve"> </w:t>
-      </w:r>
-      <w:proofErr w:type="spellStart"/>
-      <w:r>
-        <w:rPr>
-          <w:rFonts w:ascii="Times New Roman" w:eastAsia="Times New Roman" w:hAnsi="Times New Roman" w:cs="Times New Roman"/>
-          <w:color w:val="000000"/>
-          <w:sz w:val="24"/>
-          <w:szCs w:val="24"/>
-          <w:lang w:eastAsia="pt-BR"/>
-        </w:rPr>
-        <w:t>add</w:t>
-      </w:r>
-      <w:proofErr w:type="spellEnd"/>
-      <w:r>
-        <w:rPr>
-          <w:rFonts w:ascii="Times New Roman" w:eastAsia="Times New Roman" w:hAnsi="Times New Roman" w:cs="Times New Roman"/>
-          <w:color w:val="000000"/>
-          <w:sz w:val="24"/>
-          <w:szCs w:val="24"/>
-          <w:lang w:eastAsia="pt-BR"/>
-        </w:rPr>
-        <w:t>.</w:t>
+        <w:t> (Added): Arquivos que não foram commitados mas já rodou git add.</w:t>
       </w:r>
     </w:p>
     <w:p>
@@ -3575,29 +1497,7 @@
           <w:szCs w:val="24"/>
           <w:lang w:eastAsia="pt-BR"/>
         </w:rPr>
-        <w:t> (</w:t>
-      </w:r>
-      <w:proofErr w:type="spellStart"/>
-      <w:r>
-        <w:rPr>
-          <w:rFonts w:ascii="Times New Roman" w:eastAsia="Times New Roman" w:hAnsi="Times New Roman" w:cs="Times New Roman"/>
-          <w:color w:val="000000"/>
-          <w:sz w:val="24"/>
-          <w:szCs w:val="24"/>
-          <w:lang w:eastAsia="pt-BR"/>
-        </w:rPr>
-        <w:t>Deleted</w:t>
-      </w:r>
-      <w:proofErr w:type="spellEnd"/>
-      <w:r>
-        <w:rPr>
-          <w:rFonts w:ascii="Times New Roman" w:eastAsia="Times New Roman" w:hAnsi="Times New Roman" w:cs="Times New Roman"/>
-          <w:color w:val="000000"/>
-          <w:sz w:val="24"/>
-          <w:szCs w:val="24"/>
-          <w:lang w:eastAsia="pt-BR"/>
-        </w:rPr>
-        <w:t>): São arquivo que foram removidos.</w:t>
+        <w:t> (Deleted): São arquivo que foram removidos.</w:t>
       </w:r>
     </w:p>
     <w:p>
@@ -3675,27 +1575,7 @@
           <w:szCs w:val="24"/>
           <w:lang w:eastAsia="pt-BR"/>
         </w:rPr>
-        <w:t xml:space="preserve">O SSH é uma sigla para </w:t>
-      </w:r>
-      <w:proofErr w:type="spellStart"/>
-      <w:r>
-        <w:rPr>
-          <w:rFonts w:ascii="Times New Roman" w:eastAsia="Times New Roman" w:hAnsi="Times New Roman" w:cs="Times New Roman"/>
-          <w:sz w:val="24"/>
-          <w:szCs w:val="24"/>
-          <w:lang w:eastAsia="pt-BR"/>
-        </w:rPr>
-        <w:t>Secure</w:t>
-      </w:r>
-      <w:proofErr w:type="spellEnd"/>
-      <w:r>
-        <w:rPr>
-          <w:rFonts w:ascii="Times New Roman" w:eastAsia="Times New Roman" w:hAnsi="Times New Roman" w:cs="Times New Roman"/>
-          <w:sz w:val="24"/>
-          <w:szCs w:val="24"/>
-          <w:lang w:eastAsia="pt-BR"/>
-        </w:rPr>
-        <w:t xml:space="preserve"> Shell, um termo e protocolo de um mecanismo de segurança na rede. </w:t>
+        <w:t xml:space="preserve">O SSH é uma sigla para Secure Shell, um termo e protocolo de um mecanismo de segurança na rede. </w:t>
       </w:r>
     </w:p>
     <w:p>
@@ -3790,27 +1670,7 @@
           <w:szCs w:val="24"/>
           <w:lang w:eastAsia="pt-BR"/>
         </w:rPr>
-        <w:t>(</w:t>
-      </w:r>
-      <w:proofErr w:type="spellStart"/>
-      <w:r>
-        <w:rPr>
-          <w:rFonts w:ascii="Times New Roman" w:eastAsia="Times New Roman" w:hAnsi="Times New Roman" w:cs="Times New Roman"/>
-          <w:sz w:val="24"/>
-          <w:szCs w:val="24"/>
-          <w:lang w:eastAsia="pt-BR"/>
-        </w:rPr>
-        <w:t>macOS</w:t>
-      </w:r>
-      <w:proofErr w:type="spellEnd"/>
-      <w:r>
-        <w:rPr>
-          <w:rFonts w:ascii="Times New Roman" w:eastAsia="Times New Roman" w:hAnsi="Times New Roman" w:cs="Times New Roman"/>
-          <w:sz w:val="24"/>
-          <w:szCs w:val="24"/>
-          <w:lang w:eastAsia="pt-BR"/>
-        </w:rPr>
-        <w:t xml:space="preserve"> / Linux)</w:t>
+        <w:t>(macOS / Linux)</w:t>
       </w:r>
       <w:r>
         <w:rPr>
@@ -3821,37 +1681,15 @@
         </w:rPr>
         <w:t xml:space="preserve"> </w:t>
       </w:r>
-      <w:proofErr w:type="spellStart"/>
-      <w:r>
-        <w:rPr>
-          <w:rFonts w:ascii="Times New Roman" w:eastAsia="Times New Roman" w:hAnsi="Times New Roman" w:cs="Times New Roman"/>
-          <w:sz w:val="24"/>
-          <w:szCs w:val="24"/>
-          <w:lang w:eastAsia="pt-BR"/>
-        </w:rPr>
-        <w:t>Git</w:t>
-      </w:r>
-      <w:proofErr w:type="spellEnd"/>
-      <w:r>
-        <w:rPr>
-          <w:rFonts w:ascii="Times New Roman" w:eastAsia="Times New Roman" w:hAnsi="Times New Roman" w:cs="Times New Roman"/>
-          <w:sz w:val="24"/>
-          <w:szCs w:val="24"/>
-          <w:lang w:eastAsia="pt-BR"/>
-        </w:rPr>
-        <w:t xml:space="preserve"> </w:t>
-      </w:r>
-      <w:proofErr w:type="spellStart"/>
-      <w:r>
-        <w:rPr>
-          <w:rFonts w:ascii="Times New Roman" w:eastAsia="Times New Roman" w:hAnsi="Times New Roman" w:cs="Times New Roman"/>
-          <w:sz w:val="24"/>
-          <w:szCs w:val="24"/>
-          <w:lang w:eastAsia="pt-BR"/>
-        </w:rPr>
-        <w:t>Bash</w:t>
-      </w:r>
-      <w:proofErr w:type="spellEnd"/>
+      <w:r>
+        <w:rPr>
+          <w:rFonts w:ascii="Times New Roman" w:eastAsia="Times New Roman" w:hAnsi="Times New Roman" w:cs="Times New Roman"/>
+          <w:sz w:val="24"/>
+          <w:szCs w:val="24"/>
+          <w:lang w:eastAsia="pt-BR"/>
+        </w:rPr>
+        <w:t>Git Bash</w:t>
+      </w:r>
       <w:r>
         <w:rPr>
           <w:rFonts w:ascii="Times New Roman" w:eastAsia="Times New Roman" w:hAnsi="Times New Roman" w:cs="Times New Roman"/>
@@ -3939,25 +1777,14 @@
           <w:lang w:eastAsia="pt-BR"/>
         </w:rPr>
       </w:pPr>
-      <w:proofErr w:type="spellStart"/>
-      <w:r>
-        <w:rPr>
-          <w:rFonts w:ascii="Times New Roman" w:eastAsia="Times New Roman" w:hAnsi="Times New Roman" w:cs="Times New Roman"/>
-          <w:sz w:val="24"/>
-          <w:szCs w:val="24"/>
-          <w:lang w:eastAsia="pt-BR"/>
-        </w:rPr>
-        <w:t>ssh-keygen</w:t>
-      </w:r>
-      <w:proofErr w:type="spellEnd"/>
-      <w:r>
-        <w:rPr>
-          <w:rFonts w:ascii="Times New Roman" w:eastAsia="Times New Roman" w:hAnsi="Times New Roman" w:cs="Times New Roman"/>
-          <w:sz w:val="24"/>
-          <w:szCs w:val="24"/>
-          <w:lang w:eastAsia="pt-BR"/>
-        </w:rPr>
-        <w:t xml:space="preserve"> -t ed25519 -C "seuemail@gmail.com"</w:t>
+      <w:r>
+        <w:rPr>
+          <w:rFonts w:ascii="Times New Roman" w:eastAsia="Times New Roman" w:hAnsi="Times New Roman" w:cs="Times New Roman"/>
+          <w:sz w:val="24"/>
+          <w:szCs w:val="24"/>
+          <w:lang w:eastAsia="pt-BR"/>
+        </w:rPr>
+        <w:t>ssh-keygen -t ed25519 -C "seuemail@gmail.com"</w:t>
       </w:r>
     </w:p>
     <w:p>
@@ -4028,105 +1855,14 @@
           <w:lang w:eastAsia="pt-BR"/>
         </w:rPr>
       </w:pPr>
-      <w:proofErr w:type="spellStart"/>
-      <w:r>
-        <w:rPr>
-          <w:rFonts w:ascii="Times New Roman" w:eastAsia="Times New Roman" w:hAnsi="Times New Roman" w:cs="Times New Roman"/>
-          <w:sz w:val="24"/>
-          <w:szCs w:val="24"/>
-          <w:lang w:eastAsia="pt-BR"/>
-        </w:rPr>
-        <w:t>Generating</w:t>
-      </w:r>
-      <w:proofErr w:type="spellEnd"/>
-      <w:r>
-        <w:rPr>
-          <w:rFonts w:ascii="Times New Roman" w:eastAsia="Times New Roman" w:hAnsi="Times New Roman" w:cs="Times New Roman"/>
-          <w:sz w:val="24"/>
-          <w:szCs w:val="24"/>
-          <w:lang w:eastAsia="pt-BR"/>
-        </w:rPr>
-        <w:t xml:space="preserve"> </w:t>
-      </w:r>
-      <w:proofErr w:type="spellStart"/>
-      <w:r>
-        <w:rPr>
-          <w:rFonts w:ascii="Times New Roman" w:eastAsia="Times New Roman" w:hAnsi="Times New Roman" w:cs="Times New Roman"/>
-          <w:sz w:val="24"/>
-          <w:szCs w:val="24"/>
-          <w:lang w:eastAsia="pt-BR"/>
-        </w:rPr>
-        <w:t>public</w:t>
-      </w:r>
-      <w:proofErr w:type="spellEnd"/>
-      <w:r>
-        <w:rPr>
-          <w:rFonts w:ascii="Times New Roman" w:eastAsia="Times New Roman" w:hAnsi="Times New Roman" w:cs="Times New Roman"/>
-          <w:sz w:val="24"/>
-          <w:szCs w:val="24"/>
-          <w:lang w:eastAsia="pt-BR"/>
-        </w:rPr>
-        <w:t>/</w:t>
-      </w:r>
-      <w:proofErr w:type="spellStart"/>
-      <w:r>
-        <w:rPr>
-          <w:rFonts w:ascii="Times New Roman" w:eastAsia="Times New Roman" w:hAnsi="Times New Roman" w:cs="Times New Roman"/>
-          <w:sz w:val="24"/>
-          <w:szCs w:val="24"/>
-          <w:lang w:eastAsia="pt-BR"/>
-        </w:rPr>
-        <w:t>id_algorithm</w:t>
-      </w:r>
-      <w:proofErr w:type="spellEnd"/>
-      <w:r>
-        <w:rPr>
-          <w:rFonts w:ascii="Times New Roman" w:eastAsia="Times New Roman" w:hAnsi="Times New Roman" w:cs="Times New Roman"/>
-          <w:sz w:val="24"/>
-          <w:szCs w:val="24"/>
-          <w:lang w:eastAsia="pt-BR"/>
-        </w:rPr>
-        <w:t xml:space="preserve"> </w:t>
-      </w:r>
-      <w:proofErr w:type="spellStart"/>
-      <w:r>
-        <w:rPr>
-          <w:rFonts w:ascii="Times New Roman" w:eastAsia="Times New Roman" w:hAnsi="Times New Roman" w:cs="Times New Roman"/>
-          <w:sz w:val="24"/>
-          <w:szCs w:val="24"/>
-          <w:lang w:eastAsia="pt-BR"/>
-        </w:rPr>
-        <w:t>key</w:t>
-      </w:r>
-      <w:proofErr w:type="spellEnd"/>
-      <w:r>
-        <w:rPr>
-          <w:rFonts w:ascii="Times New Roman" w:eastAsia="Times New Roman" w:hAnsi="Times New Roman" w:cs="Times New Roman"/>
-          <w:sz w:val="24"/>
-          <w:szCs w:val="24"/>
-          <w:lang w:eastAsia="pt-BR"/>
-        </w:rPr>
-        <w:t xml:space="preserve"> </w:t>
-      </w:r>
-      <w:proofErr w:type="spellStart"/>
-      <w:r>
-        <w:rPr>
-          <w:rFonts w:ascii="Times New Roman" w:eastAsia="Times New Roman" w:hAnsi="Times New Roman" w:cs="Times New Roman"/>
-          <w:sz w:val="24"/>
-          <w:szCs w:val="24"/>
-          <w:lang w:eastAsia="pt-BR"/>
-        </w:rPr>
-        <w:t>pair</w:t>
-      </w:r>
-      <w:proofErr w:type="spellEnd"/>
-      <w:r>
-        <w:rPr>
-          <w:rFonts w:ascii="Times New Roman" w:eastAsia="Times New Roman" w:hAnsi="Times New Roman" w:cs="Times New Roman"/>
-          <w:sz w:val="24"/>
-          <w:szCs w:val="24"/>
-          <w:lang w:eastAsia="pt-BR"/>
-        </w:rPr>
-        <w:t>.</w:t>
+      <w:r>
+        <w:rPr>
+          <w:rFonts w:ascii="Times New Roman" w:eastAsia="Times New Roman" w:hAnsi="Times New Roman" w:cs="Times New Roman"/>
+          <w:sz w:val="24"/>
+          <w:szCs w:val="24"/>
+          <w:lang w:eastAsia="pt-BR"/>
+        </w:rPr>
+        <w:t>Generating public/id_algorithm key pair.</w:t>
       </w:r>
     </w:p>
     <w:p>
@@ -4165,127 +1901,7 @@
           <w:szCs w:val="24"/>
           <w:lang w:eastAsia="pt-BR"/>
         </w:rPr>
-        <w:t>Quando aparecer a solicitação "</w:t>
-      </w:r>
-      <w:proofErr w:type="spellStart"/>
-      <w:r>
-        <w:rPr>
-          <w:rFonts w:ascii="Times New Roman" w:eastAsia="Times New Roman" w:hAnsi="Times New Roman" w:cs="Times New Roman"/>
-          <w:sz w:val="24"/>
-          <w:szCs w:val="24"/>
-          <w:lang w:eastAsia="pt-BR"/>
-        </w:rPr>
-        <w:t>Enter</w:t>
-      </w:r>
-      <w:proofErr w:type="spellEnd"/>
-      <w:r>
-        <w:rPr>
-          <w:rFonts w:ascii="Times New Roman" w:eastAsia="Times New Roman" w:hAnsi="Times New Roman" w:cs="Times New Roman"/>
-          <w:sz w:val="24"/>
-          <w:szCs w:val="24"/>
-          <w:lang w:eastAsia="pt-BR"/>
-        </w:rPr>
-        <w:t xml:space="preserve"> a file in </w:t>
-      </w:r>
-      <w:proofErr w:type="spellStart"/>
-      <w:r>
-        <w:rPr>
-          <w:rFonts w:ascii="Times New Roman" w:eastAsia="Times New Roman" w:hAnsi="Times New Roman" w:cs="Times New Roman"/>
-          <w:sz w:val="24"/>
-          <w:szCs w:val="24"/>
-          <w:lang w:eastAsia="pt-BR"/>
-        </w:rPr>
-        <w:t>which</w:t>
-      </w:r>
-      <w:proofErr w:type="spellEnd"/>
-      <w:r>
-        <w:rPr>
-          <w:rFonts w:ascii="Times New Roman" w:eastAsia="Times New Roman" w:hAnsi="Times New Roman" w:cs="Times New Roman"/>
-          <w:sz w:val="24"/>
-          <w:szCs w:val="24"/>
-          <w:lang w:eastAsia="pt-BR"/>
-        </w:rPr>
-        <w:t xml:space="preserve"> </w:t>
-      </w:r>
-      <w:proofErr w:type="spellStart"/>
-      <w:r>
-        <w:rPr>
-          <w:rFonts w:ascii="Times New Roman" w:eastAsia="Times New Roman" w:hAnsi="Times New Roman" w:cs="Times New Roman"/>
-          <w:sz w:val="24"/>
-          <w:szCs w:val="24"/>
-          <w:lang w:eastAsia="pt-BR"/>
-        </w:rPr>
-        <w:t>to</w:t>
-      </w:r>
-      <w:proofErr w:type="spellEnd"/>
-      <w:r>
-        <w:rPr>
-          <w:rFonts w:ascii="Times New Roman" w:eastAsia="Times New Roman" w:hAnsi="Times New Roman" w:cs="Times New Roman"/>
-          <w:sz w:val="24"/>
-          <w:szCs w:val="24"/>
-          <w:lang w:eastAsia="pt-BR"/>
-        </w:rPr>
-        <w:t xml:space="preserve"> </w:t>
-      </w:r>
-      <w:proofErr w:type="spellStart"/>
-      <w:r>
-        <w:rPr>
-          <w:rFonts w:ascii="Times New Roman" w:eastAsia="Times New Roman" w:hAnsi="Times New Roman" w:cs="Times New Roman"/>
-          <w:sz w:val="24"/>
-          <w:szCs w:val="24"/>
-          <w:lang w:eastAsia="pt-BR"/>
-        </w:rPr>
-        <w:t>save</w:t>
-      </w:r>
-      <w:proofErr w:type="spellEnd"/>
-      <w:r>
-        <w:rPr>
-          <w:rFonts w:ascii="Times New Roman" w:eastAsia="Times New Roman" w:hAnsi="Times New Roman" w:cs="Times New Roman"/>
-          <w:sz w:val="24"/>
-          <w:szCs w:val="24"/>
-          <w:lang w:eastAsia="pt-BR"/>
-        </w:rPr>
-        <w:t xml:space="preserve"> </w:t>
-      </w:r>
-      <w:proofErr w:type="spellStart"/>
-      <w:r>
-        <w:rPr>
-          <w:rFonts w:ascii="Times New Roman" w:eastAsia="Times New Roman" w:hAnsi="Times New Roman" w:cs="Times New Roman"/>
-          <w:sz w:val="24"/>
-          <w:szCs w:val="24"/>
-          <w:lang w:eastAsia="pt-BR"/>
-        </w:rPr>
-        <w:t>the</w:t>
-      </w:r>
-      <w:proofErr w:type="spellEnd"/>
-      <w:r>
-        <w:rPr>
-          <w:rFonts w:ascii="Times New Roman" w:eastAsia="Times New Roman" w:hAnsi="Times New Roman" w:cs="Times New Roman"/>
-          <w:sz w:val="24"/>
-          <w:szCs w:val="24"/>
-          <w:lang w:eastAsia="pt-BR"/>
-        </w:rPr>
-        <w:t xml:space="preserve"> </w:t>
-      </w:r>
-      <w:proofErr w:type="spellStart"/>
-      <w:r>
-        <w:rPr>
-          <w:rFonts w:ascii="Times New Roman" w:eastAsia="Times New Roman" w:hAnsi="Times New Roman" w:cs="Times New Roman"/>
-          <w:sz w:val="24"/>
-          <w:szCs w:val="24"/>
-          <w:lang w:eastAsia="pt-BR"/>
-        </w:rPr>
-        <w:t>key</w:t>
-      </w:r>
-      <w:proofErr w:type="spellEnd"/>
-      <w:r>
-        <w:rPr>
-          <w:rFonts w:ascii="Times New Roman" w:eastAsia="Times New Roman" w:hAnsi="Times New Roman" w:cs="Times New Roman"/>
-          <w:sz w:val="24"/>
-          <w:szCs w:val="24"/>
-          <w:lang w:eastAsia="pt-BR"/>
-        </w:rPr>
-        <w:t xml:space="preserve">", pressione </w:t>
+        <w:t xml:space="preserve">Quando aparecer a solicitação "Enter a file in which to save the key", pressione </w:t>
       </w:r>
       <w:r>
         <w:rPr>
@@ -4390,225 +2006,14 @@
           <w:lang w:eastAsia="pt-BR"/>
         </w:rPr>
       </w:pPr>
-      <w:proofErr w:type="spellStart"/>
-      <w:r>
-        <w:rPr>
-          <w:rFonts w:ascii="Times New Roman" w:eastAsia="Times New Roman" w:hAnsi="Times New Roman" w:cs="Times New Roman"/>
-          <w:sz w:val="24"/>
-          <w:szCs w:val="24"/>
-          <w:lang w:eastAsia="pt-BR"/>
-        </w:rPr>
-        <w:t>Enter</w:t>
-      </w:r>
-      <w:proofErr w:type="spellEnd"/>
-      <w:r>
-        <w:rPr>
-          <w:rFonts w:ascii="Times New Roman" w:eastAsia="Times New Roman" w:hAnsi="Times New Roman" w:cs="Times New Roman"/>
-          <w:sz w:val="24"/>
-          <w:szCs w:val="24"/>
-          <w:lang w:eastAsia="pt-BR"/>
-        </w:rPr>
-        <w:t xml:space="preserve"> a file in </w:t>
-      </w:r>
-      <w:proofErr w:type="spellStart"/>
-      <w:r>
-        <w:rPr>
-          <w:rFonts w:ascii="Times New Roman" w:eastAsia="Times New Roman" w:hAnsi="Times New Roman" w:cs="Times New Roman"/>
-          <w:sz w:val="24"/>
-          <w:szCs w:val="24"/>
-          <w:lang w:eastAsia="pt-BR"/>
-        </w:rPr>
-        <w:t>which</w:t>
-      </w:r>
-      <w:proofErr w:type="spellEnd"/>
-      <w:r>
-        <w:rPr>
-          <w:rFonts w:ascii="Times New Roman" w:eastAsia="Times New Roman" w:hAnsi="Times New Roman" w:cs="Times New Roman"/>
-          <w:sz w:val="24"/>
-          <w:szCs w:val="24"/>
-          <w:lang w:eastAsia="pt-BR"/>
-        </w:rPr>
-        <w:t xml:space="preserve"> </w:t>
-      </w:r>
-      <w:proofErr w:type="spellStart"/>
-      <w:r>
-        <w:rPr>
-          <w:rFonts w:ascii="Times New Roman" w:eastAsia="Times New Roman" w:hAnsi="Times New Roman" w:cs="Times New Roman"/>
-          <w:sz w:val="24"/>
-          <w:szCs w:val="24"/>
-          <w:lang w:eastAsia="pt-BR"/>
-        </w:rPr>
-        <w:t>to</w:t>
-      </w:r>
-      <w:proofErr w:type="spellEnd"/>
-      <w:r>
-        <w:rPr>
-          <w:rFonts w:ascii="Times New Roman" w:eastAsia="Times New Roman" w:hAnsi="Times New Roman" w:cs="Times New Roman"/>
-          <w:sz w:val="24"/>
-          <w:szCs w:val="24"/>
-          <w:lang w:eastAsia="pt-BR"/>
-        </w:rPr>
-        <w:t xml:space="preserve"> </w:t>
-      </w:r>
-      <w:proofErr w:type="spellStart"/>
-      <w:r>
-        <w:rPr>
-          <w:rFonts w:ascii="Times New Roman" w:eastAsia="Times New Roman" w:hAnsi="Times New Roman" w:cs="Times New Roman"/>
-          <w:sz w:val="24"/>
-          <w:szCs w:val="24"/>
-          <w:lang w:eastAsia="pt-BR"/>
-        </w:rPr>
-        <w:t>save</w:t>
-      </w:r>
-      <w:proofErr w:type="spellEnd"/>
-      <w:r>
-        <w:rPr>
-          <w:rFonts w:ascii="Times New Roman" w:eastAsia="Times New Roman" w:hAnsi="Times New Roman" w:cs="Times New Roman"/>
-          <w:sz w:val="24"/>
-          <w:szCs w:val="24"/>
-          <w:lang w:eastAsia="pt-BR"/>
-        </w:rPr>
-        <w:t xml:space="preserve"> </w:t>
-      </w:r>
-      <w:proofErr w:type="spellStart"/>
-      <w:r>
-        <w:rPr>
-          <w:rFonts w:ascii="Times New Roman" w:eastAsia="Times New Roman" w:hAnsi="Times New Roman" w:cs="Times New Roman"/>
-          <w:sz w:val="24"/>
-          <w:szCs w:val="24"/>
-          <w:lang w:eastAsia="pt-BR"/>
-        </w:rPr>
-        <w:t>the</w:t>
-      </w:r>
-      <w:proofErr w:type="spellEnd"/>
-      <w:r>
-        <w:rPr>
-          <w:rFonts w:ascii="Times New Roman" w:eastAsia="Times New Roman" w:hAnsi="Times New Roman" w:cs="Times New Roman"/>
-          <w:sz w:val="24"/>
-          <w:szCs w:val="24"/>
-          <w:lang w:eastAsia="pt-BR"/>
-        </w:rPr>
-        <w:t xml:space="preserve"> </w:t>
-      </w:r>
-      <w:proofErr w:type="spellStart"/>
-      <w:r>
-        <w:rPr>
-          <w:rFonts w:ascii="Times New Roman" w:eastAsia="Times New Roman" w:hAnsi="Times New Roman" w:cs="Times New Roman"/>
-          <w:sz w:val="24"/>
-          <w:szCs w:val="24"/>
-          <w:lang w:eastAsia="pt-BR"/>
-        </w:rPr>
-        <w:t>key</w:t>
-      </w:r>
-      <w:proofErr w:type="spellEnd"/>
-      <w:r>
-        <w:rPr>
-          <w:rFonts w:ascii="Times New Roman" w:eastAsia="Times New Roman" w:hAnsi="Times New Roman" w:cs="Times New Roman"/>
-          <w:sz w:val="24"/>
-          <w:szCs w:val="24"/>
-          <w:lang w:eastAsia="pt-BR"/>
-        </w:rPr>
-        <w:t xml:space="preserve"> (/</w:t>
-      </w:r>
-      <w:proofErr w:type="spellStart"/>
-      <w:r>
-        <w:rPr>
-          <w:rFonts w:ascii="Times New Roman" w:eastAsia="Times New Roman" w:hAnsi="Times New Roman" w:cs="Times New Roman"/>
-          <w:sz w:val="24"/>
-          <w:szCs w:val="24"/>
-          <w:lang w:eastAsia="pt-BR"/>
-        </w:rPr>
-        <w:t>Users</w:t>
-      </w:r>
-      <w:proofErr w:type="spellEnd"/>
-      <w:r>
-        <w:rPr>
-          <w:rFonts w:ascii="Times New Roman" w:eastAsia="Times New Roman" w:hAnsi="Times New Roman" w:cs="Times New Roman"/>
-          <w:sz w:val="24"/>
-          <w:szCs w:val="24"/>
-          <w:lang w:eastAsia="pt-BR"/>
-        </w:rPr>
-        <w:t>/</w:t>
-      </w:r>
-      <w:proofErr w:type="spellStart"/>
-      <w:r>
-        <w:rPr>
-          <w:rFonts w:ascii="Times New Roman" w:eastAsia="Times New Roman" w:hAnsi="Times New Roman" w:cs="Times New Roman"/>
-          <w:sz w:val="24"/>
-          <w:szCs w:val="24"/>
-          <w:lang w:eastAsia="pt-BR"/>
-        </w:rPr>
-        <w:t>you</w:t>
-      </w:r>
-      <w:proofErr w:type="spellEnd"/>
-      <w:r>
-        <w:rPr>
-          <w:rFonts w:ascii="Times New Roman" w:eastAsia="Times New Roman" w:hAnsi="Times New Roman" w:cs="Times New Roman"/>
-          <w:sz w:val="24"/>
-          <w:szCs w:val="24"/>
-          <w:lang w:eastAsia="pt-BR"/>
-        </w:rPr>
-        <w:t>/.</w:t>
-      </w:r>
-      <w:proofErr w:type="spellStart"/>
-      <w:r>
-        <w:rPr>
-          <w:rFonts w:ascii="Times New Roman" w:eastAsia="Times New Roman" w:hAnsi="Times New Roman" w:cs="Times New Roman"/>
-          <w:sz w:val="24"/>
-          <w:szCs w:val="24"/>
-          <w:lang w:eastAsia="pt-BR"/>
-        </w:rPr>
-        <w:t>ssh</w:t>
-      </w:r>
-      <w:proofErr w:type="spellEnd"/>
-      <w:r>
-        <w:rPr>
-          <w:rFonts w:ascii="Times New Roman" w:eastAsia="Times New Roman" w:hAnsi="Times New Roman" w:cs="Times New Roman"/>
-          <w:sz w:val="24"/>
-          <w:szCs w:val="24"/>
-          <w:lang w:eastAsia="pt-BR"/>
-        </w:rPr>
-        <w:t>/</w:t>
-      </w:r>
-      <w:proofErr w:type="spellStart"/>
-      <w:r>
-        <w:rPr>
-          <w:rFonts w:ascii="Times New Roman" w:eastAsia="Times New Roman" w:hAnsi="Times New Roman" w:cs="Times New Roman"/>
-          <w:sz w:val="24"/>
-          <w:szCs w:val="24"/>
-          <w:lang w:eastAsia="pt-BR"/>
-        </w:rPr>
-        <w:t>id_algorithm</w:t>
-      </w:r>
-      <w:proofErr w:type="spellEnd"/>
-      <w:r>
-        <w:rPr>
-          <w:rFonts w:ascii="Times New Roman" w:eastAsia="Times New Roman" w:hAnsi="Times New Roman" w:cs="Times New Roman"/>
-          <w:sz w:val="24"/>
-          <w:szCs w:val="24"/>
-          <w:lang w:eastAsia="pt-BR"/>
-        </w:rPr>
-        <w:t xml:space="preserve">): [Press </w:t>
-      </w:r>
-      <w:proofErr w:type="spellStart"/>
-      <w:r>
-        <w:rPr>
-          <w:rFonts w:ascii="Times New Roman" w:eastAsia="Times New Roman" w:hAnsi="Times New Roman" w:cs="Times New Roman"/>
-          <w:sz w:val="24"/>
-          <w:szCs w:val="24"/>
-          <w:lang w:eastAsia="pt-BR"/>
-        </w:rPr>
-        <w:t>enter</w:t>
-      </w:r>
-      <w:proofErr w:type="spellEnd"/>
-      <w:r>
-        <w:rPr>
-          <w:rFonts w:ascii="Times New Roman" w:eastAsia="Times New Roman" w:hAnsi="Times New Roman" w:cs="Times New Roman"/>
-          <w:sz w:val="24"/>
-          <w:szCs w:val="24"/>
-          <w:lang w:eastAsia="pt-BR"/>
-        </w:rPr>
-        <w:t>]</w:t>
+      <w:r>
+        <w:rPr>
+          <w:rFonts w:ascii="Times New Roman" w:eastAsia="Times New Roman" w:hAnsi="Times New Roman" w:cs="Times New Roman"/>
+          <w:sz w:val="24"/>
+          <w:szCs w:val="24"/>
+          <w:lang w:eastAsia="pt-BR"/>
+        </w:rPr>
+        <w:t>Enter a file in which to save the key (/Users/you/.ssh/id_algorithm): [Press enter]</w:t>
       </w:r>
     </w:p>
     <w:p>
@@ -4700,125 +2105,14 @@
           <w:lang w:eastAsia="pt-BR"/>
         </w:rPr>
       </w:pPr>
-      <w:proofErr w:type="spellStart"/>
-      <w:r>
-        <w:rPr>
-          <w:rFonts w:ascii="Times New Roman" w:eastAsia="Times New Roman" w:hAnsi="Times New Roman" w:cs="Times New Roman"/>
-          <w:sz w:val="24"/>
-          <w:szCs w:val="24"/>
-          <w:lang w:eastAsia="pt-BR"/>
-        </w:rPr>
-        <w:t>Enter</w:t>
-      </w:r>
-      <w:proofErr w:type="spellEnd"/>
-      <w:r>
-        <w:rPr>
-          <w:rFonts w:ascii="Times New Roman" w:eastAsia="Times New Roman" w:hAnsi="Times New Roman" w:cs="Times New Roman"/>
-          <w:sz w:val="24"/>
-          <w:szCs w:val="24"/>
-          <w:lang w:eastAsia="pt-BR"/>
-        </w:rPr>
-        <w:t xml:space="preserve"> </w:t>
-      </w:r>
-      <w:proofErr w:type="spellStart"/>
-      <w:r>
-        <w:rPr>
-          <w:rFonts w:ascii="Times New Roman" w:eastAsia="Times New Roman" w:hAnsi="Times New Roman" w:cs="Times New Roman"/>
-          <w:sz w:val="24"/>
-          <w:szCs w:val="24"/>
-          <w:lang w:eastAsia="pt-BR"/>
-        </w:rPr>
-        <w:t>passphrase</w:t>
-      </w:r>
-      <w:proofErr w:type="spellEnd"/>
-      <w:r>
-        <w:rPr>
-          <w:rFonts w:ascii="Times New Roman" w:eastAsia="Times New Roman" w:hAnsi="Times New Roman" w:cs="Times New Roman"/>
-          <w:sz w:val="24"/>
-          <w:szCs w:val="24"/>
-          <w:lang w:eastAsia="pt-BR"/>
-        </w:rPr>
-        <w:t xml:space="preserve"> (</w:t>
-      </w:r>
-      <w:proofErr w:type="spellStart"/>
-      <w:r>
-        <w:rPr>
-          <w:rFonts w:ascii="Times New Roman" w:eastAsia="Times New Roman" w:hAnsi="Times New Roman" w:cs="Times New Roman"/>
-          <w:sz w:val="24"/>
-          <w:szCs w:val="24"/>
-          <w:lang w:eastAsia="pt-BR"/>
-        </w:rPr>
-        <w:t>empty</w:t>
-      </w:r>
-      <w:proofErr w:type="spellEnd"/>
-      <w:r>
-        <w:rPr>
-          <w:rFonts w:ascii="Times New Roman" w:eastAsia="Times New Roman" w:hAnsi="Times New Roman" w:cs="Times New Roman"/>
-          <w:sz w:val="24"/>
-          <w:szCs w:val="24"/>
-          <w:lang w:eastAsia="pt-BR"/>
-        </w:rPr>
-        <w:t xml:space="preserve"> for no </w:t>
-      </w:r>
-      <w:proofErr w:type="spellStart"/>
-      <w:r>
-        <w:rPr>
-          <w:rFonts w:ascii="Times New Roman" w:eastAsia="Times New Roman" w:hAnsi="Times New Roman" w:cs="Times New Roman"/>
-          <w:sz w:val="24"/>
-          <w:szCs w:val="24"/>
-          <w:lang w:eastAsia="pt-BR"/>
-        </w:rPr>
-        <w:t>passphrase</w:t>
-      </w:r>
-      <w:proofErr w:type="spellEnd"/>
-      <w:r>
-        <w:rPr>
-          <w:rFonts w:ascii="Times New Roman" w:eastAsia="Times New Roman" w:hAnsi="Times New Roman" w:cs="Times New Roman"/>
-          <w:sz w:val="24"/>
-          <w:szCs w:val="24"/>
-          <w:lang w:eastAsia="pt-BR"/>
-        </w:rPr>
-        <w:t>):[</w:t>
-      </w:r>
-      <w:proofErr w:type="spellStart"/>
-      <w:r>
-        <w:rPr>
-          <w:rFonts w:ascii="Times New Roman" w:eastAsia="Times New Roman" w:hAnsi="Times New Roman" w:cs="Times New Roman"/>
-          <w:sz w:val="24"/>
-          <w:szCs w:val="24"/>
-          <w:lang w:eastAsia="pt-BR"/>
-        </w:rPr>
-        <w:t>Type</w:t>
-      </w:r>
-      <w:proofErr w:type="spellEnd"/>
-      <w:r>
-        <w:rPr>
-          <w:rFonts w:ascii="Times New Roman" w:eastAsia="Times New Roman" w:hAnsi="Times New Roman" w:cs="Times New Roman"/>
-          <w:sz w:val="24"/>
-          <w:szCs w:val="24"/>
-          <w:lang w:eastAsia="pt-BR"/>
-        </w:rPr>
-        <w:t xml:space="preserve"> a </w:t>
-      </w:r>
-      <w:proofErr w:type="spellStart"/>
-      <w:r>
-        <w:rPr>
-          <w:rFonts w:ascii="Times New Roman" w:eastAsia="Times New Roman" w:hAnsi="Times New Roman" w:cs="Times New Roman"/>
-          <w:sz w:val="24"/>
-          <w:szCs w:val="24"/>
-          <w:lang w:eastAsia="pt-BR"/>
-        </w:rPr>
-        <w:t>passphrase</w:t>
-      </w:r>
-      <w:proofErr w:type="spellEnd"/>
-      <w:r>
-        <w:rPr>
-          <w:rFonts w:ascii="Times New Roman" w:eastAsia="Times New Roman" w:hAnsi="Times New Roman" w:cs="Times New Roman"/>
-          <w:sz w:val="24"/>
-          <w:szCs w:val="24"/>
-          <w:lang w:eastAsia="pt-BR"/>
-        </w:rPr>
-        <w:t>]</w:t>
+      <w:r>
+        <w:rPr>
+          <w:rFonts w:ascii="Times New Roman" w:eastAsia="Times New Roman" w:hAnsi="Times New Roman" w:cs="Times New Roman"/>
+          <w:sz w:val="24"/>
+          <w:szCs w:val="24"/>
+          <w:lang w:eastAsia="pt-BR"/>
+        </w:rPr>
+        <w:t>Enter passphrase (empty for no passphrase):[Type a passphrase]</w:t>
       </w:r>
     </w:p>
     <w:p>
@@ -4837,145 +2131,14 @@
           <w:lang w:eastAsia="pt-BR"/>
         </w:rPr>
       </w:pPr>
-      <w:proofErr w:type="spellStart"/>
-      <w:r>
-        <w:rPr>
-          <w:rFonts w:ascii="Times New Roman" w:eastAsia="Times New Roman" w:hAnsi="Times New Roman" w:cs="Times New Roman"/>
-          <w:sz w:val="24"/>
-          <w:szCs w:val="24"/>
-          <w:lang w:eastAsia="pt-BR"/>
-        </w:rPr>
-        <w:t>Enter</w:t>
-      </w:r>
-      <w:proofErr w:type="spellEnd"/>
-      <w:r>
-        <w:rPr>
-          <w:rFonts w:ascii="Times New Roman" w:eastAsia="Times New Roman" w:hAnsi="Times New Roman" w:cs="Times New Roman"/>
-          <w:sz w:val="24"/>
-          <w:szCs w:val="24"/>
-          <w:lang w:eastAsia="pt-BR"/>
-        </w:rPr>
-        <w:t xml:space="preserve"> </w:t>
-      </w:r>
-      <w:proofErr w:type="spellStart"/>
-      <w:r>
-        <w:rPr>
-          <w:rFonts w:ascii="Times New Roman" w:eastAsia="Times New Roman" w:hAnsi="Times New Roman" w:cs="Times New Roman"/>
-          <w:sz w:val="24"/>
-          <w:szCs w:val="24"/>
-          <w:lang w:eastAsia="pt-BR"/>
-        </w:rPr>
-        <w:t>same</w:t>
-      </w:r>
-      <w:proofErr w:type="spellEnd"/>
-      <w:r>
-        <w:rPr>
-          <w:rFonts w:ascii="Times New Roman" w:eastAsia="Times New Roman" w:hAnsi="Times New Roman" w:cs="Times New Roman"/>
-          <w:sz w:val="24"/>
-          <w:szCs w:val="24"/>
-          <w:lang w:eastAsia="pt-BR"/>
-        </w:rPr>
-        <w:t xml:space="preserve"> </w:t>
-      </w:r>
-      <w:proofErr w:type="spellStart"/>
-      <w:r>
-        <w:rPr>
-          <w:rFonts w:ascii="Times New Roman" w:eastAsia="Times New Roman" w:hAnsi="Times New Roman" w:cs="Times New Roman"/>
-          <w:sz w:val="24"/>
-          <w:szCs w:val="24"/>
-          <w:lang w:eastAsia="pt-BR"/>
-        </w:rPr>
-        <w:t>passphrase</w:t>
-      </w:r>
-      <w:proofErr w:type="spellEnd"/>
-      <w:r>
-        <w:rPr>
-          <w:rFonts w:ascii="Times New Roman" w:eastAsia="Times New Roman" w:hAnsi="Times New Roman" w:cs="Times New Roman"/>
-          <w:sz w:val="24"/>
-          <w:szCs w:val="24"/>
-          <w:lang w:eastAsia="pt-BR"/>
-        </w:rPr>
-        <w:t xml:space="preserve"> </w:t>
-      </w:r>
-      <w:proofErr w:type="spellStart"/>
-      <w:r>
-        <w:rPr>
-          <w:rFonts w:ascii="Times New Roman" w:eastAsia="Times New Roman" w:hAnsi="Times New Roman" w:cs="Times New Roman"/>
-          <w:sz w:val="24"/>
-          <w:szCs w:val="24"/>
-          <w:lang w:eastAsia="pt-BR"/>
-        </w:rPr>
-        <w:t>again</w:t>
-      </w:r>
-      <w:proofErr w:type="spellEnd"/>
-      <w:r>
-        <w:rPr>
-          <w:rFonts w:ascii="Times New Roman" w:eastAsia="Times New Roman" w:hAnsi="Times New Roman" w:cs="Times New Roman"/>
-          <w:sz w:val="24"/>
-          <w:szCs w:val="24"/>
-          <w:lang w:eastAsia="pt-BR"/>
-        </w:rPr>
-        <w:t>:[</w:t>
-      </w:r>
-      <w:proofErr w:type="spellStart"/>
-      <w:r>
-        <w:rPr>
-          <w:rFonts w:ascii="Times New Roman" w:eastAsia="Times New Roman" w:hAnsi="Times New Roman" w:cs="Times New Roman"/>
-          <w:sz w:val="24"/>
-          <w:szCs w:val="24"/>
-          <w:lang w:eastAsia="pt-BR"/>
-        </w:rPr>
-        <w:t>Type</w:t>
-      </w:r>
-      <w:proofErr w:type="spellEnd"/>
-      <w:r>
-        <w:rPr>
-          <w:rFonts w:ascii="Times New Roman" w:eastAsia="Times New Roman" w:hAnsi="Times New Roman" w:cs="Times New Roman"/>
-          <w:sz w:val="24"/>
-          <w:szCs w:val="24"/>
-          <w:lang w:eastAsia="pt-BR"/>
-        </w:rPr>
-        <w:t xml:space="preserve"> </w:t>
-      </w:r>
-      <w:proofErr w:type="spellStart"/>
-      <w:r>
-        <w:rPr>
-          <w:rFonts w:ascii="Times New Roman" w:eastAsia="Times New Roman" w:hAnsi="Times New Roman" w:cs="Times New Roman"/>
-          <w:sz w:val="24"/>
-          <w:szCs w:val="24"/>
-          <w:lang w:eastAsia="pt-BR"/>
-        </w:rPr>
-        <w:t>passphrase</w:t>
-      </w:r>
-      <w:proofErr w:type="spellEnd"/>
-      <w:r>
-        <w:rPr>
-          <w:rFonts w:ascii="Times New Roman" w:eastAsia="Times New Roman" w:hAnsi="Times New Roman" w:cs="Times New Roman"/>
-          <w:sz w:val="24"/>
-          <w:szCs w:val="24"/>
-          <w:lang w:eastAsia="pt-BR"/>
-        </w:rPr>
-        <w:t xml:space="preserve"> </w:t>
-      </w:r>
-      <w:proofErr w:type="spellStart"/>
-      <w:r>
-        <w:rPr>
-          <w:rFonts w:ascii="Times New Roman" w:eastAsia="Times New Roman" w:hAnsi="Times New Roman" w:cs="Times New Roman"/>
-          <w:sz w:val="24"/>
-          <w:szCs w:val="24"/>
-          <w:lang w:eastAsia="pt-BR"/>
-        </w:rPr>
-        <w:t>again</w:t>
-      </w:r>
-      <w:proofErr w:type="spellEnd"/>
-      <w:r>
-        <w:rPr>
-          <w:rFonts w:ascii="Times New Roman" w:eastAsia="Times New Roman" w:hAnsi="Times New Roman" w:cs="Times New Roman"/>
-          <w:sz w:val="24"/>
-          <w:szCs w:val="24"/>
-          <w:lang w:eastAsia="pt-BR"/>
-        </w:rPr>
-        <w:t>]</w:t>
+      <w:r>
+        <w:rPr>
+          <w:rFonts w:ascii="Times New Roman" w:eastAsia="Times New Roman" w:hAnsi="Times New Roman" w:cs="Times New Roman"/>
+          <w:sz w:val="24"/>
+          <w:szCs w:val="24"/>
+          <w:lang w:eastAsia="pt-BR"/>
+        </w:rPr>
+        <w:t>Enter same passphrase again:[Type passphrase again]</w:t>
       </w:r>
     </w:p>
     <w:p>
@@ -5014,27 +2177,7 @@
           <w:szCs w:val="24"/>
           <w:lang w:eastAsia="pt-BR"/>
         </w:rPr>
-        <w:t xml:space="preserve">Inicie o </w:t>
-      </w:r>
-      <w:proofErr w:type="spellStart"/>
-      <w:r>
-        <w:rPr>
-          <w:rFonts w:ascii="Times New Roman" w:eastAsia="Times New Roman" w:hAnsi="Times New Roman" w:cs="Times New Roman"/>
-          <w:sz w:val="24"/>
-          <w:szCs w:val="24"/>
-          <w:lang w:eastAsia="pt-BR"/>
-        </w:rPr>
-        <w:t>ssh-agent</w:t>
-      </w:r>
-      <w:proofErr w:type="spellEnd"/>
-      <w:r>
-        <w:rPr>
-          <w:rFonts w:ascii="Times New Roman" w:eastAsia="Times New Roman" w:hAnsi="Times New Roman" w:cs="Times New Roman"/>
-          <w:sz w:val="24"/>
-          <w:szCs w:val="24"/>
-          <w:lang w:eastAsia="pt-BR"/>
-        </w:rPr>
-        <w:t xml:space="preserve"> em segundo plano</w:t>
+        <w:t>Inicie o ssh-agent em segundo plano</w:t>
       </w:r>
     </w:p>
     <w:p>
@@ -5053,45 +2196,14 @@
           <w:lang w:eastAsia="pt-BR"/>
         </w:rPr>
       </w:pPr>
-      <w:proofErr w:type="spellStart"/>
-      <w:r>
-        <w:rPr>
-          <w:rFonts w:ascii="Times New Roman" w:eastAsia="Times New Roman" w:hAnsi="Times New Roman" w:cs="Times New Roman"/>
-          <w:sz w:val="24"/>
-          <w:szCs w:val="24"/>
-          <w:lang w:eastAsia="pt-BR"/>
-        </w:rPr>
-        <w:t>eval</w:t>
-      </w:r>
-      <w:proofErr w:type="spellEnd"/>
-      <w:r>
-        <w:rPr>
-          <w:rFonts w:ascii="Times New Roman" w:eastAsia="Times New Roman" w:hAnsi="Times New Roman" w:cs="Times New Roman"/>
-          <w:sz w:val="24"/>
-          <w:szCs w:val="24"/>
-          <w:lang w:eastAsia="pt-BR"/>
-        </w:rPr>
-        <w:t xml:space="preserve"> "$(</w:t>
-      </w:r>
-      <w:proofErr w:type="spellStart"/>
-      <w:r>
-        <w:rPr>
-          <w:rFonts w:ascii="Times New Roman" w:eastAsia="Times New Roman" w:hAnsi="Times New Roman" w:cs="Times New Roman"/>
-          <w:sz w:val="24"/>
-          <w:szCs w:val="24"/>
-          <w:lang w:eastAsia="pt-BR"/>
-        </w:rPr>
-        <w:t>ssh-agent</w:t>
-      </w:r>
-      <w:proofErr w:type="spellEnd"/>
-      <w:r>
-        <w:rPr>
-          <w:rFonts w:ascii="Times New Roman" w:eastAsia="Times New Roman" w:hAnsi="Times New Roman" w:cs="Times New Roman"/>
-          <w:sz w:val="24"/>
-          <w:szCs w:val="24"/>
-          <w:lang w:eastAsia="pt-BR"/>
-        </w:rPr>
-        <w:t xml:space="preserve"> -s)"</w:t>
+      <w:r>
+        <w:rPr>
+          <w:rFonts w:ascii="Times New Roman" w:eastAsia="Times New Roman" w:hAnsi="Times New Roman" w:cs="Times New Roman"/>
+          <w:sz w:val="24"/>
+          <w:szCs w:val="24"/>
+          <w:lang w:eastAsia="pt-BR"/>
+        </w:rPr>
+        <w:t>eval "$(ssh-agent -s)"</w:t>
       </w:r>
     </w:p>
     <w:p>
@@ -5130,19 +2242,8 @@
           <w:szCs w:val="24"/>
           <w:lang w:eastAsia="pt-BR"/>
         </w:rPr>
-        <w:t xml:space="preserve">Adicione sua chave SSH privada ao </w:t>
-      </w:r>
-      <w:proofErr w:type="spellStart"/>
-      <w:r>
-        <w:rPr>
-          <w:rFonts w:ascii="Times New Roman" w:eastAsia="Times New Roman" w:hAnsi="Times New Roman" w:cs="Times New Roman"/>
-          <w:sz w:val="24"/>
-          <w:szCs w:val="24"/>
-          <w:lang w:eastAsia="pt-BR"/>
-        </w:rPr>
-        <w:t>ssh-agent</w:t>
-      </w:r>
-      <w:proofErr w:type="spellEnd"/>
+        <w:t>Adicione sua chave SSH privada ao ssh-agent</w:t>
+      </w:r>
     </w:p>
     <w:p>
       <w:pPr>
@@ -5160,45 +2261,14 @@
           <w:lang w:eastAsia="pt-BR"/>
         </w:rPr>
       </w:pPr>
-      <w:proofErr w:type="spellStart"/>
-      <w:r>
-        <w:rPr>
-          <w:rFonts w:ascii="Times New Roman" w:eastAsia="Times New Roman" w:hAnsi="Times New Roman" w:cs="Times New Roman"/>
-          <w:sz w:val="24"/>
-          <w:szCs w:val="24"/>
-          <w:lang w:eastAsia="pt-BR"/>
-        </w:rPr>
-        <w:t>ssh-add</w:t>
-      </w:r>
-      <w:proofErr w:type="spellEnd"/>
-      <w:r>
-        <w:rPr>
-          <w:rFonts w:ascii="Times New Roman" w:eastAsia="Times New Roman" w:hAnsi="Times New Roman" w:cs="Times New Roman"/>
-          <w:sz w:val="24"/>
-          <w:szCs w:val="24"/>
-          <w:lang w:eastAsia="pt-BR"/>
-        </w:rPr>
-        <w:t xml:space="preserve"> ~/.</w:t>
-      </w:r>
-      <w:proofErr w:type="spellStart"/>
-      <w:r>
-        <w:rPr>
-          <w:rFonts w:ascii="Times New Roman" w:eastAsia="Times New Roman" w:hAnsi="Times New Roman" w:cs="Times New Roman"/>
-          <w:sz w:val="24"/>
-          <w:szCs w:val="24"/>
-          <w:lang w:eastAsia="pt-BR"/>
-        </w:rPr>
-        <w:t>ssh</w:t>
-      </w:r>
-      <w:proofErr w:type="spellEnd"/>
-      <w:r>
-        <w:rPr>
-          <w:rFonts w:ascii="Times New Roman" w:eastAsia="Times New Roman" w:hAnsi="Times New Roman" w:cs="Times New Roman"/>
-          <w:sz w:val="24"/>
-          <w:szCs w:val="24"/>
-          <w:lang w:eastAsia="pt-BR"/>
-        </w:rPr>
-        <w:t>/id_ed25519</w:t>
+      <w:r>
+        <w:rPr>
+          <w:rFonts w:ascii="Times New Roman" w:eastAsia="Times New Roman" w:hAnsi="Times New Roman" w:cs="Times New Roman"/>
+          <w:sz w:val="24"/>
+          <w:szCs w:val="24"/>
+          <w:lang w:eastAsia="pt-BR"/>
+        </w:rPr>
+        <w:t>ssh-add ~/.ssh/id_ed25519</w:t>
       </w:r>
     </w:p>
     <w:p>
@@ -5254,21 +2324,8 @@
           <w:szCs w:val="40"/>
           <w:lang w:eastAsia="pt-BR"/>
         </w:rPr>
-        <w:t xml:space="preserve">Importando para o </w:t>
-      </w:r>
-      <w:proofErr w:type="spellStart"/>
-      <w:r>
-        <w:rPr>
-          <w:rFonts w:ascii="Times New Roman" w:eastAsia="Times New Roman" w:hAnsi="Times New Roman" w:cs="Times New Roman"/>
-          <w:b/>
-          <w:bCs/>
-          <w:sz w:val="40"/>
-          <w:szCs w:val="40"/>
-          <w:lang w:eastAsia="pt-BR"/>
-        </w:rPr>
-        <w:t>Github</w:t>
-      </w:r>
-      <w:proofErr w:type="spellEnd"/>
+        <w:t>Importando para o Github</w:t>
+      </w:r>
     </w:p>
     <w:p>
       <w:pPr>
@@ -5332,27 +2389,7 @@
           <w:szCs w:val="24"/>
           <w:lang w:eastAsia="pt-BR"/>
         </w:rPr>
-        <w:t>nano ~/.</w:t>
-      </w:r>
-      <w:proofErr w:type="spellStart"/>
-      <w:r>
-        <w:rPr>
-          <w:rFonts w:ascii="Times New Roman" w:eastAsia="Times New Roman" w:hAnsi="Times New Roman" w:cs="Times New Roman"/>
-          <w:sz w:val="24"/>
-          <w:szCs w:val="24"/>
-          <w:lang w:eastAsia="pt-BR"/>
-        </w:rPr>
-        <w:t>ssh</w:t>
-      </w:r>
-      <w:proofErr w:type="spellEnd"/>
-      <w:r>
-        <w:rPr>
-          <w:rFonts w:ascii="Times New Roman" w:eastAsia="Times New Roman" w:hAnsi="Times New Roman" w:cs="Times New Roman"/>
-          <w:sz w:val="24"/>
-          <w:szCs w:val="24"/>
-          <w:lang w:eastAsia="pt-BR"/>
-        </w:rPr>
-        <w:t>/id_ed25519.pub</w:t>
+        <w:t>nano ~/.ssh/id_ed25519.pub</w:t>
       </w:r>
     </w:p>
     <w:p>
@@ -5547,19 +2584,8 @@
           <w:szCs w:val="24"/>
           <w:lang w:eastAsia="pt-BR"/>
         </w:rPr>
-        <w:t xml:space="preserve"> do seu </w:t>
-      </w:r>
-      <w:proofErr w:type="spellStart"/>
-      <w:r>
-        <w:rPr>
-          <w:rFonts w:ascii="Times New Roman" w:eastAsia="Times New Roman" w:hAnsi="Times New Roman" w:cs="Times New Roman"/>
-          <w:sz w:val="24"/>
-          <w:szCs w:val="24"/>
-          <w:lang w:eastAsia="pt-BR"/>
-        </w:rPr>
-        <w:t>Github</w:t>
-      </w:r>
-      <w:proofErr w:type="spellEnd"/>
+        <w:t xml:space="preserve"> do seu Github</w:t>
+      </w:r>
     </w:p>
     <w:p>
       <w:pPr>
@@ -5619,7 +2645,6 @@
         </w:rPr>
         <w:t xml:space="preserve"> </w:t>
       </w:r>
-      <w:proofErr w:type="spellStart"/>
       <w:r>
         <w:rPr>
           <w:rFonts w:ascii="Times New Roman" w:eastAsia="Times New Roman" w:hAnsi="Times New Roman" w:cs="Times New Roman"/>
@@ -5629,19 +2654,7 @@
           <w:szCs w:val="24"/>
           <w:lang w:eastAsia="pt-BR"/>
         </w:rPr>
-        <w:t>and</w:t>
-      </w:r>
-      <w:proofErr w:type="spellEnd"/>
-      <w:r>
-        <w:rPr>
-          <w:rFonts w:ascii="Times New Roman" w:eastAsia="Times New Roman" w:hAnsi="Times New Roman" w:cs="Times New Roman"/>
-          <w:b/>
-          <w:bCs/>
-          <w:sz w:val="24"/>
-          <w:szCs w:val="24"/>
-          <w:lang w:eastAsia="pt-BR"/>
-        </w:rPr>
-        <w:t xml:space="preserve"> GPG Keys</w:t>
+        <w:t>and GPG Keys</w:t>
       </w:r>
       <w:r>
         <w:rPr>
@@ -5779,7 +2792,6 @@
         </w:rPr>
         <w:t xml:space="preserve"> e clique em </w:t>
       </w:r>
-      <w:proofErr w:type="spellStart"/>
       <w:r>
         <w:rPr>
           <w:rFonts w:ascii="Times New Roman" w:eastAsia="Times New Roman" w:hAnsi="Times New Roman" w:cs="Times New Roman"/>
@@ -5789,19 +2801,7 @@
           <w:szCs w:val="24"/>
           <w:lang w:eastAsia="pt-BR"/>
         </w:rPr>
-        <w:t>Add</w:t>
-      </w:r>
-      <w:proofErr w:type="spellEnd"/>
-      <w:r>
-        <w:rPr>
-          <w:rFonts w:ascii="Times New Roman" w:eastAsia="Times New Roman" w:hAnsi="Times New Roman" w:cs="Times New Roman"/>
-          <w:b/>
-          <w:bCs/>
-          <w:sz w:val="24"/>
-          <w:szCs w:val="24"/>
-          <w:lang w:eastAsia="pt-BR"/>
-        </w:rPr>
-        <w:t xml:space="preserve"> SSH Key</w:t>
+        <w:t>Add SSH Key</w:t>
       </w:r>
       <w:r>
         <w:rPr>
@@ -5858,27 +2858,7 @@
           <w:szCs w:val="24"/>
           <w:lang w:eastAsia="pt-BR"/>
         </w:rPr>
-        <w:t>Agora sempre que for fazer um `</w:t>
-      </w:r>
-      <w:proofErr w:type="spellStart"/>
-      <w:r>
-        <w:rPr>
-          <w:rFonts w:ascii="Times New Roman" w:eastAsia="Times New Roman" w:hAnsi="Times New Roman" w:cs="Times New Roman"/>
-          <w:sz w:val="24"/>
-          <w:szCs w:val="24"/>
-          <w:lang w:eastAsia="pt-BR"/>
-        </w:rPr>
-        <w:t>git</w:t>
-      </w:r>
-      <w:proofErr w:type="spellEnd"/>
-      <w:r>
-        <w:rPr>
-          <w:rFonts w:ascii="Times New Roman" w:eastAsia="Times New Roman" w:hAnsi="Times New Roman" w:cs="Times New Roman"/>
-          <w:sz w:val="24"/>
-          <w:szCs w:val="24"/>
-          <w:lang w:eastAsia="pt-BR"/>
-        </w:rPr>
-        <w:t xml:space="preserve"> clone`, utilize a opção SSH</w:t>
+        <w:t>Agora sempre que for fazer um `git clone`, utilize a opção SSH</w:t>
       </w:r>
     </w:p>
     <w:p>
@@ -6926,6 +3906,119 @@
     </w:lvl>
   </w:abstractNum>
   <w:abstractNum w:abstractNumId="5" w15:restartNumberingAfterBreak="0">
+    <w:nsid w:val="295971A3"/>
+    <w:multiLevelType w:val="multilevel"/>
+    <w:tmpl w:val="AF32C2B4"/>
+    <w:lvl w:ilvl="0">
+      <w:start w:val="1"/>
+      <w:numFmt w:val="decimal"/>
+      <w:lvlText w:val="%1."/>
+      <w:lvlJc w:val="left"/>
+      <w:pPr>
+        <w:tabs>
+          <w:tab w:val="num" w:pos="720"/>
+        </w:tabs>
+        <w:ind w:left="720" w:hanging="360"/>
+      </w:pPr>
+    </w:lvl>
+    <w:lvl w:ilvl="1" w:tentative="1">
+      <w:start w:val="1"/>
+      <w:numFmt w:val="decimal"/>
+      <w:lvlText w:val="%2."/>
+      <w:lvlJc w:val="left"/>
+      <w:pPr>
+        <w:tabs>
+          <w:tab w:val="num" w:pos="1440"/>
+        </w:tabs>
+        <w:ind w:left="1440" w:hanging="360"/>
+      </w:pPr>
+    </w:lvl>
+    <w:lvl w:ilvl="2" w:tentative="1">
+      <w:start w:val="1"/>
+      <w:numFmt w:val="decimal"/>
+      <w:lvlText w:val="%3."/>
+      <w:lvlJc w:val="left"/>
+      <w:pPr>
+        <w:tabs>
+          <w:tab w:val="num" w:pos="2160"/>
+        </w:tabs>
+        <w:ind w:left="2160" w:hanging="360"/>
+      </w:pPr>
+    </w:lvl>
+    <w:lvl w:ilvl="3" w:tentative="1">
+      <w:start w:val="1"/>
+      <w:numFmt w:val="decimal"/>
+      <w:lvlText w:val="%4."/>
+      <w:lvlJc w:val="left"/>
+      <w:pPr>
+        <w:tabs>
+          <w:tab w:val="num" w:pos="2880"/>
+        </w:tabs>
+        <w:ind w:left="2880" w:hanging="360"/>
+      </w:pPr>
+    </w:lvl>
+    <w:lvl w:ilvl="4" w:tentative="1">
+      <w:start w:val="1"/>
+      <w:numFmt w:val="decimal"/>
+      <w:lvlText w:val="%5."/>
+      <w:lvlJc w:val="left"/>
+      <w:pPr>
+        <w:tabs>
+          <w:tab w:val="num" w:pos="3600"/>
+        </w:tabs>
+        <w:ind w:left="3600" w:hanging="360"/>
+      </w:pPr>
+    </w:lvl>
+    <w:lvl w:ilvl="5" w:tentative="1">
+      <w:start w:val="1"/>
+      <w:numFmt w:val="decimal"/>
+      <w:lvlText w:val="%6."/>
+      <w:lvlJc w:val="left"/>
+      <w:pPr>
+        <w:tabs>
+          <w:tab w:val="num" w:pos="4320"/>
+        </w:tabs>
+        <w:ind w:left="4320" w:hanging="360"/>
+      </w:pPr>
+    </w:lvl>
+    <w:lvl w:ilvl="6" w:tentative="1">
+      <w:start w:val="1"/>
+      <w:numFmt w:val="decimal"/>
+      <w:lvlText w:val="%7."/>
+      <w:lvlJc w:val="left"/>
+      <w:pPr>
+        <w:tabs>
+          <w:tab w:val="num" w:pos="5040"/>
+        </w:tabs>
+        <w:ind w:left="5040" w:hanging="360"/>
+      </w:pPr>
+    </w:lvl>
+    <w:lvl w:ilvl="7" w:tentative="1">
+      <w:start w:val="1"/>
+      <w:numFmt w:val="decimal"/>
+      <w:lvlText w:val="%8."/>
+      <w:lvlJc w:val="left"/>
+      <w:pPr>
+        <w:tabs>
+          <w:tab w:val="num" w:pos="5760"/>
+        </w:tabs>
+        <w:ind w:left="5760" w:hanging="360"/>
+      </w:pPr>
+    </w:lvl>
+    <w:lvl w:ilvl="8" w:tentative="1">
+      <w:start w:val="1"/>
+      <w:numFmt w:val="decimal"/>
+      <w:lvlText w:val="%9."/>
+      <w:lvlJc w:val="left"/>
+      <w:pPr>
+        <w:tabs>
+          <w:tab w:val="num" w:pos="6480"/>
+        </w:tabs>
+        <w:ind w:left="6480" w:hanging="360"/>
+      </w:pPr>
+    </w:lvl>
+  </w:abstractNum>
+  <w:abstractNum w:abstractNumId="6" w15:restartNumberingAfterBreak="0">
     <w:nsid w:val="357C2771"/>
     <w:multiLevelType w:val="hybridMultilevel"/>
     <w:tmpl w:val="A24847EA"/>
@@ -7011,7 +4104,7 @@
       </w:pPr>
     </w:lvl>
   </w:abstractNum>
-  <w:abstractNum w:abstractNumId="6" w15:restartNumberingAfterBreak="0">
+  <w:abstractNum w:abstractNumId="7" w15:restartNumberingAfterBreak="0">
     <w:nsid w:val="3640752D"/>
     <w:multiLevelType w:val="hybridMultilevel"/>
     <w:tmpl w:val="143EF9EE"/>
@@ -7097,7 +4190,7 @@
       </w:pPr>
     </w:lvl>
   </w:abstractNum>
-  <w:abstractNum w:abstractNumId="7" w15:restartNumberingAfterBreak="0">
+  <w:abstractNum w:abstractNumId="8" w15:restartNumberingAfterBreak="0">
     <w:nsid w:val="42A60E50"/>
     <w:multiLevelType w:val="multilevel"/>
     <w:tmpl w:val="A4A4C538"/>
@@ -7246,7 +4339,7 @@
       </w:rPr>
     </w:lvl>
   </w:abstractNum>
-  <w:abstractNum w:abstractNumId="8" w15:restartNumberingAfterBreak="0">
+  <w:abstractNum w:abstractNumId="9" w15:restartNumberingAfterBreak="0">
     <w:nsid w:val="451C013A"/>
     <w:multiLevelType w:val="hybridMultilevel"/>
     <w:tmpl w:val="9B3E0F0A"/>
@@ -7359,7 +4452,7 @@
       </w:rPr>
     </w:lvl>
   </w:abstractNum>
-  <w:abstractNum w:abstractNumId="9" w15:restartNumberingAfterBreak="0">
+  <w:abstractNum w:abstractNumId="10" w15:restartNumberingAfterBreak="0">
     <w:nsid w:val="46FE3744"/>
     <w:multiLevelType w:val="multilevel"/>
     <w:tmpl w:val="CF16FDAC"/>
@@ -7472,7 +4565,7 @@
       </w:pPr>
     </w:lvl>
   </w:abstractNum>
-  <w:abstractNum w:abstractNumId="10" w15:restartNumberingAfterBreak="0">
+  <w:abstractNum w:abstractNumId="11" w15:restartNumberingAfterBreak="0">
     <w:nsid w:val="4BBC2064"/>
     <w:multiLevelType w:val="hybridMultilevel"/>
     <w:tmpl w:val="B31CD7F0"/>
@@ -7558,7 +4651,7 @@
       </w:pPr>
     </w:lvl>
   </w:abstractNum>
-  <w:abstractNum w:abstractNumId="11" w15:restartNumberingAfterBreak="0">
+  <w:abstractNum w:abstractNumId="12" w15:restartNumberingAfterBreak="0">
     <w:nsid w:val="4EFB3ABA"/>
     <w:multiLevelType w:val="hybridMultilevel"/>
     <w:tmpl w:val="76004900"/>
@@ -7644,7 +4737,7 @@
       </w:pPr>
     </w:lvl>
   </w:abstractNum>
-  <w:abstractNum w:abstractNumId="12" w15:restartNumberingAfterBreak="0">
+  <w:abstractNum w:abstractNumId="13" w15:restartNumberingAfterBreak="0">
     <w:nsid w:val="53B516DB"/>
     <w:multiLevelType w:val="hybridMultilevel"/>
     <w:tmpl w:val="C42A22DA"/>
@@ -7757,7 +4850,7 @@
       </w:rPr>
     </w:lvl>
   </w:abstractNum>
-  <w:abstractNum w:abstractNumId="13" w15:restartNumberingAfterBreak="0">
+  <w:abstractNum w:abstractNumId="14" w15:restartNumberingAfterBreak="0">
     <w:nsid w:val="5A360559"/>
     <w:multiLevelType w:val="multilevel"/>
     <w:tmpl w:val="A99690EC"/>
@@ -7870,7 +4963,7 @@
       </w:pPr>
     </w:lvl>
   </w:abstractNum>
-  <w:abstractNum w:abstractNumId="14" w15:restartNumberingAfterBreak="0">
+  <w:abstractNum w:abstractNumId="15" w15:restartNumberingAfterBreak="0">
     <w:nsid w:val="668C65D7"/>
     <w:multiLevelType w:val="hybridMultilevel"/>
     <w:tmpl w:val="85A0E7D4"/>
@@ -7983,7 +5076,7 @@
       </w:rPr>
     </w:lvl>
   </w:abstractNum>
-  <w:abstractNum w:abstractNumId="15" w15:restartNumberingAfterBreak="0">
+  <w:abstractNum w:abstractNumId="16" w15:restartNumberingAfterBreak="0">
     <w:nsid w:val="67394503"/>
     <w:multiLevelType w:val="hybridMultilevel"/>
     <w:tmpl w:val="7540A0B8"/>
@@ -8096,7 +5189,7 @@
       </w:rPr>
     </w:lvl>
   </w:abstractNum>
-  <w:abstractNum w:abstractNumId="16" w15:restartNumberingAfterBreak="0">
+  <w:abstractNum w:abstractNumId="17" w15:restartNumberingAfterBreak="0">
     <w:nsid w:val="676A2205"/>
     <w:multiLevelType w:val="multilevel"/>
     <w:tmpl w:val="902A1320"/>
@@ -8209,7 +5302,7 @@
       </w:pPr>
     </w:lvl>
   </w:abstractNum>
-  <w:abstractNum w:abstractNumId="17" w15:restartNumberingAfterBreak="0">
+  <w:abstractNum w:abstractNumId="18" w15:restartNumberingAfterBreak="0">
     <w:nsid w:val="74FC2C1F"/>
     <w:multiLevelType w:val="hybridMultilevel"/>
     <w:tmpl w:val="D102B666"/>
@@ -8295,7 +5388,7 @@
       </w:pPr>
     </w:lvl>
   </w:abstractNum>
-  <w:abstractNum w:abstractNumId="18" w15:restartNumberingAfterBreak="0">
+  <w:abstractNum w:abstractNumId="19" w15:restartNumberingAfterBreak="0">
     <w:nsid w:val="79CD02CC"/>
     <w:multiLevelType w:val="hybridMultilevel"/>
     <w:tmpl w:val="81C285B8"/>
@@ -8388,28 +5481,28 @@
     </w:lvl>
   </w:abstractNum>
   <w:num w:numId="1" w16cid:durableId="767386151">
+    <w:abstractNumId w:val="8"/>
+  </w:num>
+  <w:num w:numId="2" w16cid:durableId="1664771990">
     <w:abstractNumId w:val="7"/>
   </w:num>
-  <w:num w:numId="2" w16cid:durableId="1664771990">
-    <w:abstractNumId w:val="6"/>
-  </w:num>
   <w:num w:numId="3" w16cid:durableId="757680251">
-    <w:abstractNumId w:val="11"/>
+    <w:abstractNumId w:val="12"/>
   </w:num>
   <w:num w:numId="4" w16cid:durableId="487209056">
-    <w:abstractNumId w:val="18"/>
+    <w:abstractNumId w:val="19"/>
   </w:num>
   <w:num w:numId="5" w16cid:durableId="658922249">
     <w:abstractNumId w:val="3"/>
   </w:num>
   <w:num w:numId="6" w16cid:durableId="1953513468">
-    <w:abstractNumId w:val="14"/>
+    <w:abstractNumId w:val="15"/>
   </w:num>
   <w:num w:numId="7" w16cid:durableId="1857650618">
-    <w:abstractNumId w:val="8"/>
+    <w:abstractNumId w:val="9"/>
   </w:num>
   <w:num w:numId="8" w16cid:durableId="156963072">
-    <w:abstractNumId w:val="12"/>
+    <w:abstractNumId w:val="13"/>
   </w:num>
   <w:num w:numId="9" w16cid:durableId="1369909370">
     <w:abstractNumId w:val="1"/>
@@ -8418,31 +5511,34 @@
     <w:abstractNumId w:val="0"/>
   </w:num>
   <w:num w:numId="11" w16cid:durableId="485319138">
-    <w:abstractNumId w:val="15"/>
+    <w:abstractNumId w:val="16"/>
   </w:num>
   <w:num w:numId="12" w16cid:durableId="745808">
-    <w:abstractNumId w:val="17"/>
+    <w:abstractNumId w:val="18"/>
   </w:num>
   <w:num w:numId="13" w16cid:durableId="708263303">
-    <w:abstractNumId w:val="9"/>
+    <w:abstractNumId w:val="10"/>
   </w:num>
   <w:num w:numId="14" w16cid:durableId="2097968680">
     <w:abstractNumId w:val="2"/>
   </w:num>
   <w:num w:numId="15" w16cid:durableId="592008299">
-    <w:abstractNumId w:val="10"/>
+    <w:abstractNumId w:val="11"/>
   </w:num>
   <w:num w:numId="16" w16cid:durableId="315304249">
-    <w:abstractNumId w:val="5"/>
+    <w:abstractNumId w:val="6"/>
   </w:num>
   <w:num w:numId="17" w16cid:durableId="1723209922">
-    <w:abstractNumId w:val="16"/>
+    <w:abstractNumId w:val="17"/>
   </w:num>
   <w:num w:numId="18" w16cid:durableId="151486096">
     <w:abstractNumId w:val="4"/>
   </w:num>
   <w:num w:numId="19" w16cid:durableId="1135028604">
-    <w:abstractNumId w:val="13"/>
+    <w:abstractNumId w:val="14"/>
+  </w:num>
+  <w:num w:numId="20" w16cid:durableId="1643845113">
+    <w:abstractNumId w:val="5"/>
   </w:num>
 </w:numbering>
 </file>

</xml_diff>

<commit_message>
update file class git
</commit_message>
<xml_diff>
--- a/4-GIT/documents/class-GIT.docx
+++ b/4-GIT/documents/class-GIT.docx
@@ -375,40 +375,16 @@
           <w:lang w:eastAsia="pt-BR"/>
         </w:rPr>
       </w:pPr>
-      <w:proofErr w:type="spellStart"/>
-      <w:r>
-        <w:rPr>
-          <w:rFonts w:ascii="Times New Roman" w:eastAsia="Times New Roman" w:hAnsi="Times New Roman" w:cs="Times New Roman"/>
-          <w:color w:val="000000"/>
-          <w:sz w:val="24"/>
-          <w:szCs w:val="24"/>
-          <w:lang w:eastAsia="pt-BR"/>
-        </w:rPr>
-        <w:t>git</w:t>
-      </w:r>
-      <w:proofErr w:type="spellEnd"/>
-      <w:r>
-        <w:rPr>
-          <w:rFonts w:ascii="Times New Roman" w:eastAsia="Times New Roman" w:hAnsi="Times New Roman" w:cs="Times New Roman"/>
-          <w:color w:val="000000"/>
-          <w:sz w:val="24"/>
-          <w:szCs w:val="24"/>
-          <w:lang w:eastAsia="pt-BR"/>
-        </w:rPr>
-        <w:t xml:space="preserve"> --</w:t>
-      </w:r>
-      <w:proofErr w:type="spellStart"/>
-      <w:r>
-        <w:rPr>
-          <w:rFonts w:ascii="Times New Roman" w:eastAsia="Times New Roman" w:hAnsi="Times New Roman" w:cs="Times New Roman"/>
-          <w:color w:val="000000"/>
-          <w:sz w:val="24"/>
-          <w:szCs w:val="24"/>
-          <w:lang w:eastAsia="pt-BR"/>
-        </w:rPr>
-        <w:t>version</w:t>
-      </w:r>
-      <w:proofErr w:type="spellEnd"/>
+      <w:r>
+        <w:rPr>
+          <w:rFonts w:ascii="Times New Roman" w:eastAsia="Times New Roman" w:hAnsi="Times New Roman" w:cs="Times New Roman"/>
+          <w:color w:val="000000"/>
+          <w:sz w:val="24"/>
+          <w:szCs w:val="24"/>
+          <w:lang w:eastAsia="pt-BR"/>
+        </w:rPr>
+        <w:t>git --version</w:t>
+      </w:r>
     </w:p>
     <w:p>
       <w:pPr>
@@ -425,40 +401,16 @@
           <w:lang w:eastAsia="pt-BR"/>
         </w:rPr>
       </w:pPr>
-      <w:proofErr w:type="spellStart"/>
-      <w:r>
-        <w:rPr>
-          <w:rFonts w:ascii="Times New Roman" w:eastAsia="Times New Roman" w:hAnsi="Times New Roman" w:cs="Times New Roman"/>
-          <w:color w:val="000000"/>
-          <w:sz w:val="24"/>
-          <w:szCs w:val="24"/>
-          <w:lang w:eastAsia="pt-BR"/>
-        </w:rPr>
-        <w:t>git</w:t>
-      </w:r>
-      <w:proofErr w:type="spellEnd"/>
-      <w:r>
-        <w:rPr>
-          <w:rFonts w:ascii="Times New Roman" w:eastAsia="Times New Roman" w:hAnsi="Times New Roman" w:cs="Times New Roman"/>
-          <w:color w:val="000000"/>
-          <w:sz w:val="24"/>
-          <w:szCs w:val="24"/>
-          <w:lang w:eastAsia="pt-BR"/>
-        </w:rPr>
-        <w:t xml:space="preserve"> </w:t>
-      </w:r>
-      <w:proofErr w:type="spellStart"/>
-      <w:r>
-        <w:rPr>
-          <w:rFonts w:ascii="Times New Roman" w:eastAsia="Times New Roman" w:hAnsi="Times New Roman" w:cs="Times New Roman"/>
-          <w:color w:val="000000"/>
-          <w:sz w:val="24"/>
-          <w:szCs w:val="24"/>
-          <w:lang w:eastAsia="pt-BR"/>
-        </w:rPr>
-        <w:t>init</w:t>
-      </w:r>
-      <w:proofErr w:type="spellEnd"/>
+      <w:r>
+        <w:rPr>
+          <w:rFonts w:ascii="Times New Roman" w:eastAsia="Times New Roman" w:hAnsi="Times New Roman" w:cs="Times New Roman"/>
+          <w:color w:val="000000"/>
+          <w:sz w:val="24"/>
+          <w:szCs w:val="24"/>
+          <w:lang w:eastAsia="pt-BR"/>
+        </w:rPr>
+        <w:t>git init</w:t>
+      </w:r>
     </w:p>
     <w:p>
       <w:pPr>
@@ -475,64 +427,16 @@
           <w:lang w:eastAsia="pt-BR"/>
         </w:rPr>
       </w:pPr>
-      <w:proofErr w:type="spellStart"/>
-      <w:r>
-        <w:rPr>
-          <w:rFonts w:ascii="Times New Roman" w:eastAsia="Times New Roman" w:hAnsi="Times New Roman" w:cs="Times New Roman"/>
-          <w:color w:val="000000"/>
-          <w:sz w:val="24"/>
-          <w:szCs w:val="24"/>
-          <w:lang w:eastAsia="pt-BR"/>
-        </w:rPr>
-        <w:t>rm</w:t>
-      </w:r>
-      <w:proofErr w:type="spellEnd"/>
-      <w:r>
-        <w:rPr>
-          <w:rFonts w:ascii="Times New Roman" w:eastAsia="Times New Roman" w:hAnsi="Times New Roman" w:cs="Times New Roman"/>
-          <w:color w:val="000000"/>
-          <w:sz w:val="24"/>
-          <w:szCs w:val="24"/>
-          <w:lang w:eastAsia="pt-BR"/>
-        </w:rPr>
-        <w:t xml:space="preserve"> -</w:t>
-      </w:r>
-      <w:proofErr w:type="spellStart"/>
-      <w:proofErr w:type="gramStart"/>
-      <w:r>
-        <w:rPr>
-          <w:rFonts w:ascii="Times New Roman" w:eastAsia="Times New Roman" w:hAnsi="Times New Roman" w:cs="Times New Roman"/>
-          <w:color w:val="000000"/>
-          <w:sz w:val="24"/>
-          <w:szCs w:val="24"/>
-          <w:lang w:eastAsia="pt-BR"/>
-        </w:rPr>
-        <w:t>rf</w:t>
-      </w:r>
-      <w:proofErr w:type="spellEnd"/>
-      <w:r>
-        <w:rPr>
-          <w:rFonts w:ascii="Times New Roman" w:eastAsia="Times New Roman" w:hAnsi="Times New Roman" w:cs="Times New Roman"/>
-          <w:color w:val="000000"/>
-          <w:sz w:val="24"/>
-          <w:szCs w:val="24"/>
-          <w:lang w:eastAsia="pt-BR"/>
-        </w:rPr>
-        <w:t xml:space="preserve"> .</w:t>
-      </w:r>
-      <w:proofErr w:type="spellStart"/>
-      <w:r>
-        <w:rPr>
-          <w:rFonts w:ascii="Times New Roman" w:eastAsia="Times New Roman" w:hAnsi="Times New Roman" w:cs="Times New Roman"/>
-          <w:color w:val="000000"/>
-          <w:sz w:val="24"/>
-          <w:szCs w:val="24"/>
-          <w:lang w:eastAsia="pt-BR"/>
-        </w:rPr>
-        <w:t>git</w:t>
-      </w:r>
-      <w:proofErr w:type="spellEnd"/>
-      <w:proofErr w:type="gramEnd"/>
+      <w:r>
+        <w:rPr>
+          <w:rFonts w:ascii="Times New Roman" w:eastAsia="Times New Roman" w:hAnsi="Times New Roman" w:cs="Times New Roman"/>
+          <w:color w:val="000000"/>
+          <w:sz w:val="24"/>
+          <w:szCs w:val="24"/>
+          <w:lang w:eastAsia="pt-BR"/>
+        </w:rPr>
+        <w:t>rm -rf .git</w:t>
+      </w:r>
     </w:p>
     <w:p>
       <w:pPr>
@@ -549,49 +453,15 @@
           <w:lang w:eastAsia="pt-BR"/>
         </w:rPr>
       </w:pPr>
-      <w:proofErr w:type="spellStart"/>
-      <w:r>
-        <w:rPr>
-          <w:rFonts w:ascii="Times New Roman" w:eastAsia="Times New Roman" w:hAnsi="Times New Roman" w:cs="Times New Roman"/>
-          <w:color w:val="000000"/>
-          <w:sz w:val="24"/>
-          <w:szCs w:val="24"/>
-          <w:lang w:eastAsia="pt-BR"/>
-        </w:rPr>
-        <w:t>git</w:t>
-      </w:r>
-      <w:proofErr w:type="spellEnd"/>
-      <w:r>
-        <w:rPr>
-          <w:rFonts w:ascii="Times New Roman" w:eastAsia="Times New Roman" w:hAnsi="Times New Roman" w:cs="Times New Roman"/>
-          <w:color w:val="000000"/>
-          <w:sz w:val="24"/>
-          <w:szCs w:val="24"/>
-          <w:lang w:eastAsia="pt-BR"/>
-        </w:rPr>
-        <w:t xml:space="preserve"> </w:t>
-      </w:r>
-      <w:proofErr w:type="spellStart"/>
-      <w:r>
-        <w:rPr>
-          <w:rFonts w:ascii="Times New Roman" w:eastAsia="Times New Roman" w:hAnsi="Times New Roman" w:cs="Times New Roman"/>
-          <w:color w:val="000000"/>
-          <w:sz w:val="24"/>
-          <w:szCs w:val="24"/>
-          <w:lang w:eastAsia="pt-BR"/>
-        </w:rPr>
-        <w:t>config</w:t>
-      </w:r>
-      <w:proofErr w:type="spellEnd"/>
-      <w:r>
-        <w:rPr>
-          <w:rFonts w:ascii="Times New Roman" w:eastAsia="Times New Roman" w:hAnsi="Times New Roman" w:cs="Times New Roman"/>
-          <w:color w:val="000000"/>
-          <w:sz w:val="24"/>
-          <w:szCs w:val="24"/>
-          <w:lang w:eastAsia="pt-BR"/>
-        </w:rPr>
-        <w:t xml:space="preserve"> --global user.name "Emanuel Quintino"</w:t>
+      <w:r>
+        <w:rPr>
+          <w:rFonts w:ascii="Times New Roman" w:eastAsia="Times New Roman" w:hAnsi="Times New Roman" w:cs="Times New Roman"/>
+          <w:color w:val="000000"/>
+          <w:sz w:val="24"/>
+          <w:szCs w:val="24"/>
+          <w:lang w:eastAsia="pt-BR"/>
+        </w:rPr>
+        <w:t>git config --global user.name "Emanuel Quintino"</w:t>
       </w:r>
     </w:p>
     <w:p>
@@ -609,73 +479,15 @@
           <w:lang w:eastAsia="pt-BR"/>
         </w:rPr>
       </w:pPr>
-      <w:proofErr w:type="spellStart"/>
-      <w:r>
-        <w:rPr>
-          <w:rFonts w:ascii="Times New Roman" w:eastAsia="Times New Roman" w:hAnsi="Times New Roman" w:cs="Times New Roman"/>
-          <w:color w:val="000000"/>
-          <w:sz w:val="24"/>
-          <w:szCs w:val="24"/>
-          <w:lang w:eastAsia="pt-BR"/>
-        </w:rPr>
-        <w:t>git</w:t>
-      </w:r>
-      <w:proofErr w:type="spellEnd"/>
-      <w:r>
-        <w:rPr>
-          <w:rFonts w:ascii="Times New Roman" w:eastAsia="Times New Roman" w:hAnsi="Times New Roman" w:cs="Times New Roman"/>
-          <w:color w:val="000000"/>
-          <w:sz w:val="24"/>
-          <w:szCs w:val="24"/>
-          <w:lang w:eastAsia="pt-BR"/>
-        </w:rPr>
-        <w:t xml:space="preserve"> </w:t>
-      </w:r>
-      <w:proofErr w:type="spellStart"/>
-      <w:r>
-        <w:rPr>
-          <w:rFonts w:ascii="Times New Roman" w:eastAsia="Times New Roman" w:hAnsi="Times New Roman" w:cs="Times New Roman"/>
-          <w:color w:val="000000"/>
-          <w:sz w:val="24"/>
-          <w:szCs w:val="24"/>
-          <w:lang w:eastAsia="pt-BR"/>
-        </w:rPr>
-        <w:t>config</w:t>
-      </w:r>
-      <w:proofErr w:type="spellEnd"/>
-      <w:r>
-        <w:rPr>
-          <w:rFonts w:ascii="Times New Roman" w:eastAsia="Times New Roman" w:hAnsi="Times New Roman" w:cs="Times New Roman"/>
-          <w:color w:val="000000"/>
-          <w:sz w:val="24"/>
-          <w:szCs w:val="24"/>
-          <w:lang w:eastAsia="pt-BR"/>
-        </w:rPr>
-        <w:t xml:space="preserve"> --global </w:t>
-      </w:r>
-      <w:proofErr w:type="spellStart"/>
-      <w:proofErr w:type="gramStart"/>
-      <w:r>
-        <w:rPr>
-          <w:rFonts w:ascii="Times New Roman" w:eastAsia="Times New Roman" w:hAnsi="Times New Roman" w:cs="Times New Roman"/>
-          <w:color w:val="000000"/>
-          <w:sz w:val="24"/>
-          <w:szCs w:val="24"/>
-          <w:lang w:eastAsia="pt-BR"/>
-        </w:rPr>
-        <w:t>user.email</w:t>
-      </w:r>
-      <w:proofErr w:type="spellEnd"/>
-      <w:proofErr w:type="gramEnd"/>
-      <w:r>
-        <w:rPr>
-          <w:rFonts w:ascii="Times New Roman" w:eastAsia="Times New Roman" w:hAnsi="Times New Roman" w:cs="Times New Roman"/>
-          <w:color w:val="000000"/>
-          <w:sz w:val="24"/>
-          <w:szCs w:val="24"/>
-          <w:lang w:eastAsia="pt-BR"/>
-        </w:rPr>
-        <w:t xml:space="preserve"> "emanuelquintino@hotmail.com"</w:t>
+      <w:r>
+        <w:rPr>
+          <w:rFonts w:ascii="Times New Roman" w:eastAsia="Times New Roman" w:hAnsi="Times New Roman" w:cs="Times New Roman"/>
+          <w:color w:val="000000"/>
+          <w:sz w:val="24"/>
+          <w:szCs w:val="24"/>
+          <w:lang w:eastAsia="pt-BR"/>
+        </w:rPr>
+        <w:t>git config --global user.email "emanuelquintino@hotmail.com"</w:t>
       </w:r>
     </w:p>
     <w:p>
@@ -693,95 +505,15 @@
           <w:lang w:eastAsia="pt-BR"/>
         </w:rPr>
       </w:pPr>
-      <w:proofErr w:type="spellStart"/>
-      <w:r>
-        <w:rPr>
-          <w:rFonts w:ascii="Times New Roman" w:eastAsia="Times New Roman" w:hAnsi="Times New Roman" w:cs="Times New Roman"/>
-          <w:color w:val="000000"/>
-          <w:sz w:val="24"/>
-          <w:szCs w:val="24"/>
-          <w:lang w:eastAsia="pt-BR"/>
-        </w:rPr>
-        <w:t>git</w:t>
-      </w:r>
-      <w:proofErr w:type="spellEnd"/>
-      <w:r>
-        <w:rPr>
-          <w:rFonts w:ascii="Times New Roman" w:eastAsia="Times New Roman" w:hAnsi="Times New Roman" w:cs="Times New Roman"/>
-          <w:color w:val="000000"/>
-          <w:sz w:val="24"/>
-          <w:szCs w:val="24"/>
-          <w:lang w:eastAsia="pt-BR"/>
-        </w:rPr>
-        <w:t xml:space="preserve"> </w:t>
-      </w:r>
-      <w:proofErr w:type="spellStart"/>
-      <w:r>
-        <w:rPr>
-          <w:rFonts w:ascii="Times New Roman" w:eastAsia="Times New Roman" w:hAnsi="Times New Roman" w:cs="Times New Roman"/>
-          <w:color w:val="000000"/>
-          <w:sz w:val="24"/>
-          <w:szCs w:val="24"/>
-          <w:lang w:eastAsia="pt-BR"/>
-        </w:rPr>
-        <w:t>config</w:t>
-      </w:r>
-      <w:proofErr w:type="spellEnd"/>
-      <w:r>
-        <w:rPr>
-          <w:rFonts w:ascii="Times New Roman" w:eastAsia="Times New Roman" w:hAnsi="Times New Roman" w:cs="Times New Roman"/>
-          <w:color w:val="000000"/>
-          <w:sz w:val="24"/>
-          <w:szCs w:val="24"/>
-          <w:lang w:eastAsia="pt-BR"/>
-        </w:rPr>
-        <w:t xml:space="preserve"> --global </w:t>
-      </w:r>
-      <w:proofErr w:type="spellStart"/>
-      <w:proofErr w:type="gramStart"/>
-      <w:r>
-        <w:rPr>
-          <w:rFonts w:ascii="Times New Roman" w:eastAsia="Times New Roman" w:hAnsi="Times New Roman" w:cs="Times New Roman"/>
-          <w:color w:val="000000"/>
-          <w:sz w:val="24"/>
-          <w:szCs w:val="24"/>
-          <w:lang w:eastAsia="pt-BR"/>
-        </w:rPr>
-        <w:t>core.editor</w:t>
-      </w:r>
-      <w:proofErr w:type="spellEnd"/>
-      <w:proofErr w:type="gramEnd"/>
-      <w:r>
-        <w:rPr>
-          <w:rFonts w:ascii="Times New Roman" w:eastAsia="Times New Roman" w:hAnsi="Times New Roman" w:cs="Times New Roman"/>
-          <w:color w:val="000000"/>
-          <w:sz w:val="24"/>
-          <w:szCs w:val="24"/>
-          <w:lang w:eastAsia="pt-BR"/>
-        </w:rPr>
-        <w:t xml:space="preserve"> "</w:t>
-      </w:r>
-      <w:proofErr w:type="spellStart"/>
-      <w:r>
-        <w:rPr>
-          <w:rFonts w:ascii="Times New Roman" w:eastAsia="Times New Roman" w:hAnsi="Times New Roman" w:cs="Times New Roman"/>
-          <w:color w:val="000000"/>
-          <w:sz w:val="24"/>
-          <w:szCs w:val="24"/>
-          <w:lang w:eastAsia="pt-BR"/>
-        </w:rPr>
-        <w:t>code</w:t>
-      </w:r>
-      <w:proofErr w:type="spellEnd"/>
-      <w:r>
-        <w:rPr>
-          <w:rFonts w:ascii="Times New Roman" w:eastAsia="Times New Roman" w:hAnsi="Times New Roman" w:cs="Times New Roman"/>
-          <w:color w:val="000000"/>
-          <w:sz w:val="24"/>
-          <w:szCs w:val="24"/>
-          <w:lang w:eastAsia="pt-BR"/>
-        </w:rPr>
-        <w:t xml:space="preserve"> -w"</w:t>
+      <w:r>
+        <w:rPr>
+          <w:rFonts w:ascii="Times New Roman" w:eastAsia="Times New Roman" w:hAnsi="Times New Roman" w:cs="Times New Roman"/>
+          <w:color w:val="000000"/>
+          <w:sz w:val="24"/>
+          <w:szCs w:val="24"/>
+          <w:lang w:eastAsia="pt-BR"/>
+        </w:rPr>
+        <w:t>git config --global core.editor "code -w"</w:t>
       </w:r>
     </w:p>
     <w:p>
@@ -799,83 +531,15 @@
           <w:lang w:eastAsia="pt-BR"/>
         </w:rPr>
       </w:pPr>
-      <w:proofErr w:type="spellStart"/>
-      <w:r>
-        <w:rPr>
-          <w:rFonts w:ascii="Times New Roman" w:eastAsia="Times New Roman" w:hAnsi="Times New Roman" w:cs="Times New Roman"/>
-          <w:color w:val="000000"/>
-          <w:sz w:val="24"/>
-          <w:szCs w:val="24"/>
-          <w:lang w:eastAsia="pt-BR"/>
-        </w:rPr>
-        <w:t>git</w:t>
-      </w:r>
-      <w:proofErr w:type="spellEnd"/>
-      <w:r>
-        <w:rPr>
-          <w:rFonts w:ascii="Times New Roman" w:eastAsia="Times New Roman" w:hAnsi="Times New Roman" w:cs="Times New Roman"/>
-          <w:color w:val="000000"/>
-          <w:sz w:val="24"/>
-          <w:szCs w:val="24"/>
-          <w:lang w:eastAsia="pt-BR"/>
-        </w:rPr>
-        <w:t xml:space="preserve"> </w:t>
-      </w:r>
-      <w:proofErr w:type="spellStart"/>
-      <w:r>
-        <w:rPr>
-          <w:rFonts w:ascii="Times New Roman" w:eastAsia="Times New Roman" w:hAnsi="Times New Roman" w:cs="Times New Roman"/>
-          <w:color w:val="000000"/>
-          <w:sz w:val="24"/>
-          <w:szCs w:val="24"/>
-          <w:lang w:eastAsia="pt-BR"/>
-        </w:rPr>
-        <w:t>config</w:t>
-      </w:r>
-      <w:proofErr w:type="spellEnd"/>
-      <w:r>
-        <w:rPr>
-          <w:rFonts w:ascii="Times New Roman" w:eastAsia="Times New Roman" w:hAnsi="Times New Roman" w:cs="Times New Roman"/>
-          <w:color w:val="000000"/>
-          <w:sz w:val="24"/>
-          <w:szCs w:val="24"/>
-          <w:lang w:eastAsia="pt-BR"/>
-        </w:rPr>
-        <w:t xml:space="preserve"> --global --</w:t>
-      </w:r>
-      <w:proofErr w:type="spellStart"/>
-      <w:r>
-        <w:rPr>
-          <w:rFonts w:ascii="Times New Roman" w:eastAsia="Times New Roman" w:hAnsi="Times New Roman" w:cs="Times New Roman"/>
-          <w:color w:val="000000"/>
-          <w:sz w:val="24"/>
-          <w:szCs w:val="24"/>
-          <w:lang w:eastAsia="pt-BR"/>
-        </w:rPr>
-        <w:t>unset</w:t>
-      </w:r>
-      <w:proofErr w:type="spellEnd"/>
-      <w:r>
-        <w:rPr>
-          <w:rFonts w:ascii="Times New Roman" w:eastAsia="Times New Roman" w:hAnsi="Times New Roman" w:cs="Times New Roman"/>
-          <w:color w:val="000000"/>
-          <w:sz w:val="24"/>
-          <w:szCs w:val="24"/>
-          <w:lang w:eastAsia="pt-BR"/>
-        </w:rPr>
-        <w:t xml:space="preserve"> </w:t>
-      </w:r>
-      <w:proofErr w:type="spellStart"/>
-      <w:proofErr w:type="gramStart"/>
-      <w:r>
-        <w:rPr>
-          <w:rFonts w:ascii="Times New Roman" w:eastAsia="Times New Roman" w:hAnsi="Times New Roman" w:cs="Times New Roman"/>
-          <w:color w:val="000000"/>
-          <w:sz w:val="24"/>
-          <w:szCs w:val="24"/>
-          <w:lang w:eastAsia="pt-BR"/>
-        </w:rPr>
-        <w:t>use</w:t>
+      <w:r>
+        <w:rPr>
+          <w:rFonts w:ascii="Times New Roman" w:eastAsia="Times New Roman" w:hAnsi="Times New Roman" w:cs="Times New Roman"/>
+          <w:color w:val="000000"/>
+          <w:sz w:val="24"/>
+          <w:szCs w:val="24"/>
+          <w:lang w:eastAsia="pt-BR"/>
+        </w:rPr>
+        <w:t>git config --global --unset use</w:t>
       </w:r>
       <w:r>
         <w:rPr>
@@ -897,8 +561,6 @@
         </w:rPr>
         <w:t>.email</w:t>
       </w:r>
-      <w:proofErr w:type="spellEnd"/>
-      <w:proofErr w:type="gramEnd"/>
     </w:p>
     <w:p>
       <w:pPr>
@@ -915,71 +577,15 @@
           <w:lang w:eastAsia="pt-BR"/>
         </w:rPr>
       </w:pPr>
-      <w:proofErr w:type="spellStart"/>
-      <w:r>
-        <w:rPr>
-          <w:rFonts w:ascii="Times New Roman" w:eastAsia="Times New Roman" w:hAnsi="Times New Roman" w:cs="Times New Roman"/>
-          <w:color w:val="000000"/>
-          <w:sz w:val="24"/>
-          <w:szCs w:val="24"/>
-          <w:lang w:eastAsia="pt-BR"/>
-        </w:rPr>
-        <w:t>git</w:t>
-      </w:r>
-      <w:proofErr w:type="spellEnd"/>
-      <w:r>
-        <w:rPr>
-          <w:rFonts w:ascii="Times New Roman" w:eastAsia="Times New Roman" w:hAnsi="Times New Roman" w:cs="Times New Roman"/>
-          <w:color w:val="000000"/>
-          <w:sz w:val="24"/>
-          <w:szCs w:val="24"/>
-          <w:lang w:eastAsia="pt-BR"/>
-        </w:rPr>
-        <w:t xml:space="preserve"> </w:t>
-      </w:r>
-      <w:proofErr w:type="spellStart"/>
-      <w:r>
-        <w:rPr>
-          <w:rFonts w:ascii="Times New Roman" w:eastAsia="Times New Roman" w:hAnsi="Times New Roman" w:cs="Times New Roman"/>
-          <w:color w:val="000000"/>
-          <w:sz w:val="24"/>
-          <w:szCs w:val="24"/>
-          <w:lang w:eastAsia="pt-BR"/>
-        </w:rPr>
-        <w:t>config</w:t>
-      </w:r>
-      <w:proofErr w:type="spellEnd"/>
-      <w:r>
-        <w:rPr>
-          <w:rFonts w:ascii="Times New Roman" w:eastAsia="Times New Roman" w:hAnsi="Times New Roman" w:cs="Times New Roman"/>
-          <w:color w:val="000000"/>
-          <w:sz w:val="24"/>
-          <w:szCs w:val="24"/>
-          <w:lang w:eastAsia="pt-BR"/>
-        </w:rPr>
-        <w:t xml:space="preserve"> --</w:t>
-      </w:r>
-      <w:proofErr w:type="spellStart"/>
-      <w:r>
-        <w:rPr>
-          <w:rFonts w:ascii="Times New Roman" w:eastAsia="Times New Roman" w:hAnsi="Times New Roman" w:cs="Times New Roman"/>
-          <w:color w:val="000000"/>
-          <w:sz w:val="24"/>
-          <w:szCs w:val="24"/>
-          <w:lang w:eastAsia="pt-BR"/>
-        </w:rPr>
-        <w:t>list</w:t>
-      </w:r>
-      <w:proofErr w:type="spellEnd"/>
-      <w:r>
-        <w:rPr>
-          <w:rFonts w:ascii="Times New Roman" w:eastAsia="Times New Roman" w:hAnsi="Times New Roman" w:cs="Times New Roman"/>
-          <w:color w:val="000000"/>
-          <w:sz w:val="24"/>
-          <w:szCs w:val="24"/>
-          <w:lang w:eastAsia="pt-BR"/>
-        </w:rPr>
-        <w:t xml:space="preserve"> --global</w:t>
+      <w:r>
+        <w:rPr>
+          <w:rFonts w:ascii="Times New Roman" w:eastAsia="Times New Roman" w:hAnsi="Times New Roman" w:cs="Times New Roman"/>
+          <w:color w:val="000000"/>
+          <w:sz w:val="24"/>
+          <w:szCs w:val="24"/>
+          <w:lang w:eastAsia="pt-BR"/>
+        </w:rPr>
+        <w:t>git config --list --global</w:t>
       </w:r>
     </w:p>
     <w:p>
@@ -997,71 +603,15 @@
           <w:lang w:eastAsia="pt-BR"/>
         </w:rPr>
       </w:pPr>
-      <w:proofErr w:type="spellStart"/>
-      <w:r>
-        <w:rPr>
-          <w:rFonts w:ascii="Times New Roman" w:eastAsia="Times New Roman" w:hAnsi="Times New Roman" w:cs="Times New Roman"/>
-          <w:color w:val="000000"/>
-          <w:sz w:val="24"/>
-          <w:szCs w:val="24"/>
-          <w:lang w:eastAsia="pt-BR"/>
-        </w:rPr>
-        <w:t>git</w:t>
-      </w:r>
-      <w:proofErr w:type="spellEnd"/>
-      <w:r>
-        <w:rPr>
-          <w:rFonts w:ascii="Times New Roman" w:eastAsia="Times New Roman" w:hAnsi="Times New Roman" w:cs="Times New Roman"/>
-          <w:color w:val="000000"/>
-          <w:sz w:val="24"/>
-          <w:szCs w:val="24"/>
-          <w:lang w:eastAsia="pt-BR"/>
-        </w:rPr>
-        <w:t xml:space="preserve"> </w:t>
-      </w:r>
-      <w:proofErr w:type="spellStart"/>
-      <w:r>
-        <w:rPr>
-          <w:rFonts w:ascii="Times New Roman" w:eastAsia="Times New Roman" w:hAnsi="Times New Roman" w:cs="Times New Roman"/>
-          <w:color w:val="000000"/>
-          <w:sz w:val="24"/>
-          <w:szCs w:val="24"/>
-          <w:lang w:eastAsia="pt-BR"/>
-        </w:rPr>
-        <w:t>config</w:t>
-      </w:r>
-      <w:proofErr w:type="spellEnd"/>
-      <w:r>
-        <w:rPr>
-          <w:rFonts w:ascii="Times New Roman" w:eastAsia="Times New Roman" w:hAnsi="Times New Roman" w:cs="Times New Roman"/>
-          <w:color w:val="000000"/>
-          <w:sz w:val="24"/>
-          <w:szCs w:val="24"/>
-          <w:lang w:eastAsia="pt-BR"/>
-        </w:rPr>
-        <w:t xml:space="preserve"> --</w:t>
-      </w:r>
-      <w:proofErr w:type="spellStart"/>
-      <w:r>
-        <w:rPr>
-          <w:rFonts w:ascii="Times New Roman" w:eastAsia="Times New Roman" w:hAnsi="Times New Roman" w:cs="Times New Roman"/>
-          <w:color w:val="000000"/>
-          <w:sz w:val="24"/>
-          <w:szCs w:val="24"/>
-          <w:lang w:eastAsia="pt-BR"/>
-        </w:rPr>
-        <w:t>list</w:t>
-      </w:r>
-      <w:proofErr w:type="spellEnd"/>
-      <w:r>
-        <w:rPr>
-          <w:rFonts w:ascii="Times New Roman" w:eastAsia="Times New Roman" w:hAnsi="Times New Roman" w:cs="Times New Roman"/>
-          <w:color w:val="000000"/>
-          <w:sz w:val="24"/>
-          <w:szCs w:val="24"/>
-          <w:lang w:eastAsia="pt-BR"/>
-        </w:rPr>
-        <w:t xml:space="preserve"> --local</w:t>
+      <w:r>
+        <w:rPr>
+          <w:rFonts w:ascii="Times New Roman" w:eastAsia="Times New Roman" w:hAnsi="Times New Roman" w:cs="Times New Roman"/>
+          <w:color w:val="000000"/>
+          <w:sz w:val="24"/>
+          <w:szCs w:val="24"/>
+          <w:lang w:eastAsia="pt-BR"/>
+        </w:rPr>
+        <w:t>git config --list --local</w:t>
       </w:r>
     </w:p>
     <w:p>
@@ -1079,127 +629,15 @@
           <w:lang w:eastAsia="pt-BR"/>
         </w:rPr>
       </w:pPr>
-      <w:proofErr w:type="spellStart"/>
-      <w:r>
-        <w:rPr>
-          <w:rFonts w:ascii="Times New Roman" w:eastAsia="Times New Roman" w:hAnsi="Times New Roman" w:cs="Times New Roman"/>
-          <w:color w:val="000000"/>
-          <w:sz w:val="24"/>
-          <w:szCs w:val="24"/>
-          <w:lang w:eastAsia="pt-BR"/>
-        </w:rPr>
-        <w:t>git</w:t>
-      </w:r>
-      <w:proofErr w:type="spellEnd"/>
-      <w:r>
-        <w:rPr>
-          <w:rFonts w:ascii="Times New Roman" w:eastAsia="Times New Roman" w:hAnsi="Times New Roman" w:cs="Times New Roman"/>
-          <w:color w:val="000000"/>
-          <w:sz w:val="24"/>
-          <w:szCs w:val="24"/>
-          <w:lang w:eastAsia="pt-BR"/>
-        </w:rPr>
-        <w:t xml:space="preserve"> status (</w:t>
-      </w:r>
-      <w:proofErr w:type="spellStart"/>
-      <w:r>
-        <w:rPr>
-          <w:rFonts w:ascii="Times New Roman" w:eastAsia="Times New Roman" w:hAnsi="Times New Roman" w:cs="Times New Roman"/>
-          <w:color w:val="000000"/>
-          <w:sz w:val="24"/>
-          <w:szCs w:val="24"/>
-          <w:lang w:eastAsia="pt-BR"/>
-        </w:rPr>
-        <w:t>Working</w:t>
-      </w:r>
-      <w:proofErr w:type="spellEnd"/>
-      <w:r>
-        <w:rPr>
-          <w:rFonts w:ascii="Times New Roman" w:eastAsia="Times New Roman" w:hAnsi="Times New Roman" w:cs="Times New Roman"/>
-          <w:color w:val="000000"/>
-          <w:sz w:val="24"/>
-          <w:szCs w:val="24"/>
-          <w:lang w:eastAsia="pt-BR"/>
-        </w:rPr>
-        <w:t xml:space="preserve"> </w:t>
-      </w:r>
-      <w:proofErr w:type="spellStart"/>
-      <w:r>
-        <w:rPr>
-          <w:rFonts w:ascii="Times New Roman" w:eastAsia="Times New Roman" w:hAnsi="Times New Roman" w:cs="Times New Roman"/>
-          <w:color w:val="000000"/>
-          <w:sz w:val="24"/>
-          <w:szCs w:val="24"/>
-          <w:lang w:eastAsia="pt-BR"/>
-        </w:rPr>
-        <w:t>Directory</w:t>
-      </w:r>
-      <w:proofErr w:type="spellEnd"/>
-      <w:r>
-        <w:rPr>
-          <w:rFonts w:ascii="Times New Roman" w:eastAsia="Times New Roman" w:hAnsi="Times New Roman" w:cs="Times New Roman"/>
-          <w:color w:val="000000"/>
-          <w:sz w:val="24"/>
-          <w:szCs w:val="24"/>
-          <w:lang w:eastAsia="pt-BR"/>
-        </w:rPr>
-        <w:t xml:space="preserve">, </w:t>
-      </w:r>
-      <w:proofErr w:type="spellStart"/>
-      <w:r>
-        <w:rPr>
-          <w:rFonts w:ascii="Times New Roman" w:eastAsia="Times New Roman" w:hAnsi="Times New Roman" w:cs="Times New Roman"/>
-          <w:color w:val="000000"/>
-          <w:sz w:val="24"/>
-          <w:szCs w:val="24"/>
-          <w:lang w:eastAsia="pt-BR"/>
-        </w:rPr>
-        <w:t>Stage</w:t>
-      </w:r>
-      <w:proofErr w:type="spellEnd"/>
-      <w:r>
-        <w:rPr>
-          <w:rFonts w:ascii="Times New Roman" w:eastAsia="Times New Roman" w:hAnsi="Times New Roman" w:cs="Times New Roman"/>
-          <w:color w:val="000000"/>
-          <w:sz w:val="24"/>
-          <w:szCs w:val="24"/>
-          <w:lang w:eastAsia="pt-BR"/>
-        </w:rPr>
-        <w:t xml:space="preserve"> Area, </w:t>
-      </w:r>
-      <w:proofErr w:type="spellStart"/>
-      <w:proofErr w:type="gramStart"/>
-      <w:r>
-        <w:rPr>
-          <w:rFonts w:ascii="Times New Roman" w:eastAsia="Times New Roman" w:hAnsi="Times New Roman" w:cs="Times New Roman"/>
-          <w:color w:val="000000"/>
-          <w:sz w:val="24"/>
-          <w:szCs w:val="24"/>
-          <w:lang w:eastAsia="pt-BR"/>
-        </w:rPr>
-        <w:t>Repository</w:t>
-      </w:r>
-      <w:proofErr w:type="spellEnd"/>
-      <w:r>
-        <w:rPr>
-          <w:rFonts w:ascii="Times New Roman" w:eastAsia="Times New Roman" w:hAnsi="Times New Roman" w:cs="Times New Roman"/>
-          <w:color w:val="000000"/>
-          <w:sz w:val="24"/>
-          <w:szCs w:val="24"/>
-          <w:lang w:eastAsia="pt-BR"/>
-        </w:rPr>
-        <w:t>(</w:t>
-      </w:r>
-      <w:proofErr w:type="gramEnd"/>
-      <w:r>
-        <w:rPr>
-          <w:rFonts w:ascii="Times New Roman" w:eastAsia="Times New Roman" w:hAnsi="Times New Roman" w:cs="Times New Roman"/>
-          <w:color w:val="000000"/>
-          <w:sz w:val="24"/>
-          <w:szCs w:val="24"/>
-          <w:lang w:eastAsia="pt-BR"/>
-        </w:rPr>
-        <w:t>Logs))</w:t>
+      <w:r>
+        <w:rPr>
+          <w:rFonts w:ascii="Times New Roman" w:eastAsia="Times New Roman" w:hAnsi="Times New Roman" w:cs="Times New Roman"/>
+          <w:color w:val="000000"/>
+          <w:sz w:val="24"/>
+          <w:szCs w:val="24"/>
+          <w:lang w:eastAsia="pt-BR"/>
+        </w:rPr>
+        <w:t>git status (Working Directory, Stage Area, Repository(Logs))</w:t>
       </w:r>
     </w:p>
     <w:p>
@@ -1217,52 +655,16 @@
           <w:lang w:eastAsia="pt-BR"/>
         </w:rPr>
       </w:pPr>
-      <w:proofErr w:type="spellStart"/>
-      <w:r>
-        <w:rPr>
-          <w:rFonts w:ascii="Times New Roman" w:eastAsia="Times New Roman" w:hAnsi="Times New Roman" w:cs="Times New Roman"/>
-          <w:color w:val="000000"/>
-          <w:sz w:val="24"/>
-          <w:szCs w:val="24"/>
-          <w:lang w:eastAsia="pt-BR"/>
-        </w:rPr>
-        <w:t>git</w:t>
-      </w:r>
-      <w:proofErr w:type="spellEnd"/>
-      <w:r>
-        <w:rPr>
-          <w:rFonts w:ascii="Times New Roman" w:eastAsia="Times New Roman" w:hAnsi="Times New Roman" w:cs="Times New Roman"/>
-          <w:color w:val="000000"/>
-          <w:sz w:val="24"/>
-          <w:szCs w:val="24"/>
-          <w:lang w:eastAsia="pt-BR"/>
-        </w:rPr>
-        <w:t xml:space="preserve"> </w:t>
-      </w:r>
-      <w:proofErr w:type="spellStart"/>
-      <w:proofErr w:type="gramStart"/>
-      <w:r>
-        <w:rPr>
-          <w:rFonts w:ascii="Times New Roman" w:eastAsia="Times New Roman" w:hAnsi="Times New Roman" w:cs="Times New Roman"/>
-          <w:color w:val="000000"/>
-          <w:sz w:val="24"/>
-          <w:szCs w:val="24"/>
-          <w:lang w:eastAsia="pt-BR"/>
-        </w:rPr>
-        <w:t>add</w:t>
-      </w:r>
-      <w:proofErr w:type="spellEnd"/>
-      <w:r>
-        <w:rPr>
-          <w:rFonts w:ascii="Times New Roman" w:eastAsia="Times New Roman" w:hAnsi="Times New Roman" w:cs="Times New Roman"/>
-          <w:color w:val="000000"/>
-          <w:sz w:val="24"/>
-          <w:szCs w:val="24"/>
-          <w:lang w:eastAsia="pt-BR"/>
-        </w:rPr>
-        <w:t xml:space="preserve"> .</w:t>
-      </w:r>
-      <w:proofErr w:type="gramEnd"/>
+      <w:r>
+        <w:rPr>
+          <w:rFonts w:ascii="Times New Roman" w:eastAsia="Times New Roman" w:hAnsi="Times New Roman" w:cs="Times New Roman"/>
+          <w:color w:val="000000"/>
+          <w:sz w:val="24"/>
+          <w:szCs w:val="24"/>
+          <w:lang w:eastAsia="pt-BR"/>
+        </w:rPr>
+        <w:t>git add .</w:t>
+      </w:r>
     </w:p>
     <w:p>
       <w:pPr>
@@ -1279,115 +681,15 @@
           <w:lang w:eastAsia="pt-BR"/>
         </w:rPr>
       </w:pPr>
-      <w:proofErr w:type="spellStart"/>
-      <w:r>
-        <w:rPr>
-          <w:rFonts w:ascii="Times New Roman" w:eastAsia="Times New Roman" w:hAnsi="Times New Roman" w:cs="Times New Roman"/>
-          <w:color w:val="000000"/>
-          <w:sz w:val="24"/>
-          <w:szCs w:val="24"/>
-          <w:lang w:eastAsia="pt-BR"/>
-        </w:rPr>
-        <w:t>git</w:t>
-      </w:r>
-      <w:proofErr w:type="spellEnd"/>
-      <w:r>
-        <w:rPr>
-          <w:rFonts w:ascii="Times New Roman" w:eastAsia="Times New Roman" w:hAnsi="Times New Roman" w:cs="Times New Roman"/>
-          <w:color w:val="000000"/>
-          <w:sz w:val="24"/>
-          <w:szCs w:val="24"/>
-          <w:lang w:eastAsia="pt-BR"/>
-        </w:rPr>
-        <w:t xml:space="preserve"> </w:t>
-      </w:r>
-      <w:proofErr w:type="spellStart"/>
-      <w:r>
-        <w:rPr>
-          <w:rFonts w:ascii="Times New Roman" w:eastAsia="Times New Roman" w:hAnsi="Times New Roman" w:cs="Times New Roman"/>
-          <w:color w:val="000000"/>
-          <w:sz w:val="24"/>
-          <w:szCs w:val="24"/>
-          <w:lang w:eastAsia="pt-BR"/>
-        </w:rPr>
-        <w:t>rm</w:t>
-      </w:r>
-      <w:proofErr w:type="spellEnd"/>
-      <w:r>
-        <w:rPr>
-          <w:rFonts w:ascii="Times New Roman" w:eastAsia="Times New Roman" w:hAnsi="Times New Roman" w:cs="Times New Roman"/>
-          <w:color w:val="000000"/>
-          <w:sz w:val="24"/>
-          <w:szCs w:val="24"/>
-          <w:lang w:eastAsia="pt-BR"/>
-        </w:rPr>
-        <w:t xml:space="preserve"> --</w:t>
-      </w:r>
-      <w:proofErr w:type="spellStart"/>
-      <w:r>
-        <w:rPr>
-          <w:rFonts w:ascii="Times New Roman" w:eastAsia="Times New Roman" w:hAnsi="Times New Roman" w:cs="Times New Roman"/>
-          <w:color w:val="000000"/>
-          <w:sz w:val="24"/>
-          <w:szCs w:val="24"/>
-          <w:lang w:eastAsia="pt-BR"/>
-        </w:rPr>
-        <w:t>cached</w:t>
-      </w:r>
-      <w:proofErr w:type="spellEnd"/>
-      <w:r>
-        <w:rPr>
-          <w:rFonts w:ascii="Times New Roman" w:eastAsia="Times New Roman" w:hAnsi="Times New Roman" w:cs="Times New Roman"/>
-          <w:color w:val="000000"/>
-          <w:sz w:val="24"/>
-          <w:szCs w:val="24"/>
-          <w:lang w:eastAsia="pt-BR"/>
-        </w:rPr>
-        <w:t xml:space="preserve"> (</w:t>
-      </w:r>
-      <w:proofErr w:type="spellStart"/>
-      <w:r>
-        <w:rPr>
-          <w:rFonts w:ascii="Times New Roman" w:eastAsia="Times New Roman" w:hAnsi="Times New Roman" w:cs="Times New Roman"/>
-          <w:color w:val="000000"/>
-          <w:sz w:val="24"/>
-          <w:szCs w:val="24"/>
-          <w:lang w:eastAsia="pt-BR"/>
-        </w:rPr>
-        <w:t>add</w:t>
-      </w:r>
-      <w:proofErr w:type="spellEnd"/>
-      <w:r>
-        <w:rPr>
-          <w:rFonts w:ascii="Times New Roman" w:eastAsia="Times New Roman" w:hAnsi="Times New Roman" w:cs="Times New Roman"/>
-          <w:color w:val="000000"/>
-          <w:sz w:val="24"/>
-          <w:szCs w:val="24"/>
-          <w:lang w:eastAsia="pt-BR"/>
-        </w:rPr>
-        <w:t xml:space="preserve"> file </w:t>
-      </w:r>
-      <w:proofErr w:type="spellStart"/>
-      <w:r>
-        <w:rPr>
-          <w:rFonts w:ascii="Times New Roman" w:eastAsia="Times New Roman" w:hAnsi="Times New Roman" w:cs="Times New Roman"/>
-          <w:color w:val="000000"/>
-          <w:sz w:val="24"/>
-          <w:szCs w:val="24"/>
-          <w:lang w:eastAsia="pt-BR"/>
-        </w:rPr>
-        <w:t>name</w:t>
-      </w:r>
-      <w:proofErr w:type="spellEnd"/>
-      <w:r>
-        <w:rPr>
-          <w:rFonts w:ascii="Times New Roman" w:eastAsia="Times New Roman" w:hAnsi="Times New Roman" w:cs="Times New Roman"/>
-          <w:color w:val="000000"/>
-          <w:sz w:val="24"/>
-          <w:szCs w:val="24"/>
-          <w:lang w:eastAsia="pt-BR"/>
-        </w:rPr>
-        <w:t>)</w:t>
+      <w:r>
+        <w:rPr>
+          <w:rFonts w:ascii="Times New Roman" w:eastAsia="Times New Roman" w:hAnsi="Times New Roman" w:cs="Times New Roman"/>
+          <w:color w:val="000000"/>
+          <w:sz w:val="24"/>
+          <w:szCs w:val="24"/>
+          <w:lang w:eastAsia="pt-BR"/>
+        </w:rPr>
+        <w:t>git rm --cached (add file name)</w:t>
       </w:r>
     </w:p>
     <w:p>
@@ -1405,52 +707,16 @@
           <w:lang w:eastAsia="pt-BR"/>
         </w:rPr>
       </w:pPr>
-      <w:proofErr w:type="spellStart"/>
-      <w:r>
-        <w:rPr>
-          <w:rFonts w:ascii="Times New Roman" w:eastAsia="Times New Roman" w:hAnsi="Times New Roman" w:cs="Times New Roman"/>
-          <w:color w:val="000000"/>
-          <w:sz w:val="24"/>
-          <w:szCs w:val="24"/>
-          <w:lang w:eastAsia="pt-BR"/>
-        </w:rPr>
-        <w:t>git</w:t>
-      </w:r>
-      <w:proofErr w:type="spellEnd"/>
-      <w:r>
-        <w:rPr>
-          <w:rFonts w:ascii="Times New Roman" w:eastAsia="Times New Roman" w:hAnsi="Times New Roman" w:cs="Times New Roman"/>
-          <w:color w:val="000000"/>
-          <w:sz w:val="24"/>
-          <w:szCs w:val="24"/>
-          <w:lang w:eastAsia="pt-BR"/>
-        </w:rPr>
-        <w:t xml:space="preserve"> </w:t>
-      </w:r>
-      <w:proofErr w:type="spellStart"/>
-      <w:proofErr w:type="gramStart"/>
-      <w:r>
-        <w:rPr>
-          <w:rFonts w:ascii="Times New Roman" w:eastAsia="Times New Roman" w:hAnsi="Times New Roman" w:cs="Times New Roman"/>
-          <w:color w:val="000000"/>
-          <w:sz w:val="24"/>
-          <w:szCs w:val="24"/>
-          <w:lang w:eastAsia="pt-BR"/>
-        </w:rPr>
-        <w:t>restore</w:t>
-      </w:r>
-      <w:proofErr w:type="spellEnd"/>
-      <w:r>
-        <w:rPr>
-          <w:rFonts w:ascii="Times New Roman" w:eastAsia="Times New Roman" w:hAnsi="Times New Roman" w:cs="Times New Roman"/>
-          <w:color w:val="000000"/>
-          <w:sz w:val="24"/>
-          <w:szCs w:val="24"/>
-          <w:lang w:eastAsia="pt-BR"/>
-        </w:rPr>
-        <w:t xml:space="preserve"> .</w:t>
-      </w:r>
-      <w:proofErr w:type="gramEnd"/>
+      <w:r>
+        <w:rPr>
+          <w:rFonts w:ascii="Times New Roman" w:eastAsia="Times New Roman" w:hAnsi="Times New Roman" w:cs="Times New Roman"/>
+          <w:color w:val="000000"/>
+          <w:sz w:val="24"/>
+          <w:szCs w:val="24"/>
+          <w:lang w:eastAsia="pt-BR"/>
+        </w:rPr>
+        <w:t>git restore .</w:t>
+      </w:r>
     </w:p>
     <w:p>
       <w:pPr>
@@ -1467,74 +733,16 @@
           <w:lang w:eastAsia="pt-BR"/>
         </w:rPr>
       </w:pPr>
-      <w:proofErr w:type="spellStart"/>
-      <w:r>
-        <w:rPr>
-          <w:rFonts w:ascii="Times New Roman" w:eastAsia="Times New Roman" w:hAnsi="Times New Roman" w:cs="Times New Roman"/>
-          <w:color w:val="000000"/>
-          <w:sz w:val="24"/>
-          <w:szCs w:val="24"/>
-          <w:lang w:eastAsia="pt-BR"/>
-        </w:rPr>
-        <w:t>git</w:t>
-      </w:r>
-      <w:proofErr w:type="spellEnd"/>
-      <w:r>
-        <w:rPr>
-          <w:rFonts w:ascii="Times New Roman" w:eastAsia="Times New Roman" w:hAnsi="Times New Roman" w:cs="Times New Roman"/>
-          <w:color w:val="000000"/>
-          <w:sz w:val="24"/>
-          <w:szCs w:val="24"/>
-          <w:lang w:eastAsia="pt-BR"/>
-        </w:rPr>
-        <w:t xml:space="preserve"> </w:t>
-      </w:r>
-      <w:proofErr w:type="spellStart"/>
-      <w:r>
-        <w:rPr>
-          <w:rFonts w:ascii="Times New Roman" w:eastAsia="Times New Roman" w:hAnsi="Times New Roman" w:cs="Times New Roman"/>
-          <w:color w:val="000000"/>
-          <w:sz w:val="24"/>
-          <w:szCs w:val="24"/>
-          <w:lang w:eastAsia="pt-BR"/>
-        </w:rPr>
-        <w:t>restore</w:t>
-      </w:r>
-      <w:proofErr w:type="spellEnd"/>
-      <w:r>
-        <w:rPr>
-          <w:rFonts w:ascii="Times New Roman" w:eastAsia="Times New Roman" w:hAnsi="Times New Roman" w:cs="Times New Roman"/>
-          <w:color w:val="000000"/>
-          <w:sz w:val="24"/>
-          <w:szCs w:val="24"/>
-          <w:lang w:eastAsia="pt-BR"/>
-        </w:rPr>
-        <w:t xml:space="preserve"> --</w:t>
-      </w:r>
-      <w:proofErr w:type="spellStart"/>
-      <w:proofErr w:type="gramStart"/>
-      <w:r>
-        <w:rPr>
-          <w:rFonts w:ascii="Times New Roman" w:eastAsia="Times New Roman" w:hAnsi="Times New Roman" w:cs="Times New Roman"/>
-          <w:color w:val="000000"/>
-          <w:sz w:val="24"/>
-          <w:szCs w:val="24"/>
-          <w:lang w:eastAsia="pt-BR"/>
-        </w:rPr>
-        <w:t>staged</w:t>
-      </w:r>
-      <w:proofErr w:type="spellEnd"/>
-      <w:r>
-        <w:rPr>
-          <w:rFonts w:ascii="Times New Roman" w:eastAsia="Times New Roman" w:hAnsi="Times New Roman" w:cs="Times New Roman"/>
-          <w:color w:val="000000"/>
-          <w:sz w:val="24"/>
-          <w:szCs w:val="24"/>
-          <w:lang w:eastAsia="pt-BR"/>
-        </w:rPr>
-        <w:t xml:space="preserve"> .</w:t>
-      </w:r>
-      <w:proofErr w:type="gramEnd"/>
+      <w:r>
+        <w:rPr>
+          <w:rFonts w:ascii="Times New Roman" w:eastAsia="Times New Roman" w:hAnsi="Times New Roman" w:cs="Times New Roman"/>
+          <w:color w:val="000000"/>
+          <w:sz w:val="24"/>
+          <w:szCs w:val="24"/>
+          <w:lang w:eastAsia="pt-BR"/>
+        </w:rPr>
+        <w:t>git restore --staged .</w:t>
+      </w:r>
     </w:p>
     <w:p>
       <w:pPr>
@@ -1551,93 +759,15 @@
           <w:lang w:eastAsia="pt-BR"/>
         </w:rPr>
       </w:pPr>
-      <w:proofErr w:type="spellStart"/>
-      <w:r>
-        <w:rPr>
-          <w:rFonts w:ascii="Times New Roman" w:eastAsia="Times New Roman" w:hAnsi="Times New Roman" w:cs="Times New Roman"/>
-          <w:color w:val="000000"/>
-          <w:sz w:val="24"/>
-          <w:szCs w:val="24"/>
-          <w:lang w:eastAsia="pt-BR"/>
-        </w:rPr>
-        <w:t>git</w:t>
-      </w:r>
-      <w:proofErr w:type="spellEnd"/>
-      <w:r>
-        <w:rPr>
-          <w:rFonts w:ascii="Times New Roman" w:eastAsia="Times New Roman" w:hAnsi="Times New Roman" w:cs="Times New Roman"/>
-          <w:color w:val="000000"/>
-          <w:sz w:val="24"/>
-          <w:szCs w:val="24"/>
-          <w:lang w:eastAsia="pt-BR"/>
-        </w:rPr>
-        <w:t xml:space="preserve"> </w:t>
-      </w:r>
-      <w:proofErr w:type="spellStart"/>
-      <w:r>
-        <w:rPr>
-          <w:rFonts w:ascii="Times New Roman" w:eastAsia="Times New Roman" w:hAnsi="Times New Roman" w:cs="Times New Roman"/>
-          <w:color w:val="000000"/>
-          <w:sz w:val="24"/>
-          <w:szCs w:val="24"/>
-          <w:lang w:eastAsia="pt-BR"/>
-        </w:rPr>
-        <w:t>commit</w:t>
-      </w:r>
-      <w:proofErr w:type="spellEnd"/>
-      <w:r>
-        <w:rPr>
-          <w:rFonts w:ascii="Times New Roman" w:eastAsia="Times New Roman" w:hAnsi="Times New Roman" w:cs="Times New Roman"/>
-          <w:color w:val="000000"/>
-          <w:sz w:val="24"/>
-          <w:szCs w:val="24"/>
-          <w:lang w:eastAsia="pt-BR"/>
-        </w:rPr>
-        <w:t xml:space="preserve"> -m "</w:t>
-      </w:r>
-      <w:proofErr w:type="spellStart"/>
-      <w:r>
-        <w:rPr>
-          <w:rFonts w:ascii="Times New Roman" w:eastAsia="Times New Roman" w:hAnsi="Times New Roman" w:cs="Times New Roman"/>
-          <w:color w:val="000000"/>
-          <w:sz w:val="24"/>
-          <w:szCs w:val="24"/>
-          <w:lang w:eastAsia="pt-BR"/>
-        </w:rPr>
-        <w:t>first</w:t>
-      </w:r>
-      <w:proofErr w:type="spellEnd"/>
-      <w:r>
-        <w:rPr>
-          <w:rFonts w:ascii="Times New Roman" w:eastAsia="Times New Roman" w:hAnsi="Times New Roman" w:cs="Times New Roman"/>
-          <w:color w:val="000000"/>
-          <w:sz w:val="24"/>
-          <w:szCs w:val="24"/>
-          <w:lang w:eastAsia="pt-BR"/>
-        </w:rPr>
-        <w:t xml:space="preserve"> </w:t>
-      </w:r>
-      <w:proofErr w:type="spellStart"/>
-      <w:r>
-        <w:rPr>
-          <w:rFonts w:ascii="Times New Roman" w:eastAsia="Times New Roman" w:hAnsi="Times New Roman" w:cs="Times New Roman"/>
-          <w:color w:val="000000"/>
-          <w:sz w:val="24"/>
-          <w:szCs w:val="24"/>
-          <w:lang w:eastAsia="pt-BR"/>
-        </w:rPr>
-        <w:t>commit</w:t>
-      </w:r>
-      <w:proofErr w:type="spellEnd"/>
-      <w:r>
-        <w:rPr>
-          <w:rFonts w:ascii="Times New Roman" w:eastAsia="Times New Roman" w:hAnsi="Times New Roman" w:cs="Times New Roman"/>
-          <w:color w:val="000000"/>
-          <w:sz w:val="24"/>
-          <w:szCs w:val="24"/>
-          <w:lang w:eastAsia="pt-BR"/>
-        </w:rPr>
-        <w:t>"</w:t>
+      <w:r>
+        <w:rPr>
+          <w:rFonts w:ascii="Times New Roman" w:eastAsia="Times New Roman" w:hAnsi="Times New Roman" w:cs="Times New Roman"/>
+          <w:color w:val="000000"/>
+          <w:sz w:val="24"/>
+          <w:szCs w:val="24"/>
+          <w:lang w:eastAsia="pt-BR"/>
+        </w:rPr>
+        <w:t>git commit -m "first commit"</w:t>
       </w:r>
     </w:p>
     <w:p>
@@ -1655,93 +785,15 @@
           <w:lang w:eastAsia="pt-BR"/>
         </w:rPr>
       </w:pPr>
-      <w:proofErr w:type="spellStart"/>
-      <w:r>
-        <w:rPr>
-          <w:rFonts w:ascii="Times New Roman" w:eastAsia="Times New Roman" w:hAnsi="Times New Roman" w:cs="Times New Roman"/>
-          <w:color w:val="000000"/>
-          <w:sz w:val="24"/>
-          <w:szCs w:val="24"/>
-          <w:lang w:eastAsia="pt-BR"/>
-        </w:rPr>
-        <w:t>git</w:t>
-      </w:r>
-      <w:proofErr w:type="spellEnd"/>
-      <w:r>
-        <w:rPr>
-          <w:rFonts w:ascii="Times New Roman" w:eastAsia="Times New Roman" w:hAnsi="Times New Roman" w:cs="Times New Roman"/>
-          <w:color w:val="000000"/>
-          <w:sz w:val="24"/>
-          <w:szCs w:val="24"/>
-          <w:lang w:eastAsia="pt-BR"/>
-        </w:rPr>
-        <w:t xml:space="preserve"> </w:t>
-      </w:r>
-      <w:proofErr w:type="spellStart"/>
-      <w:r>
-        <w:rPr>
-          <w:rFonts w:ascii="Times New Roman" w:eastAsia="Times New Roman" w:hAnsi="Times New Roman" w:cs="Times New Roman"/>
-          <w:color w:val="000000"/>
-          <w:sz w:val="24"/>
-          <w:szCs w:val="24"/>
-          <w:lang w:eastAsia="pt-BR"/>
-        </w:rPr>
-        <w:t>commit</w:t>
-      </w:r>
-      <w:proofErr w:type="spellEnd"/>
-      <w:r>
-        <w:rPr>
-          <w:rFonts w:ascii="Times New Roman" w:eastAsia="Times New Roman" w:hAnsi="Times New Roman" w:cs="Times New Roman"/>
-          <w:color w:val="000000"/>
-          <w:sz w:val="24"/>
-          <w:szCs w:val="24"/>
-          <w:lang w:eastAsia="pt-BR"/>
-        </w:rPr>
-        <w:t xml:space="preserve"> --</w:t>
-      </w:r>
-      <w:proofErr w:type="spellStart"/>
-      <w:r>
-        <w:rPr>
-          <w:rFonts w:ascii="Times New Roman" w:eastAsia="Times New Roman" w:hAnsi="Times New Roman" w:cs="Times New Roman"/>
-          <w:color w:val="000000"/>
-          <w:sz w:val="24"/>
-          <w:szCs w:val="24"/>
-          <w:lang w:eastAsia="pt-BR"/>
-        </w:rPr>
-        <w:t>amend</w:t>
-      </w:r>
-      <w:proofErr w:type="spellEnd"/>
-      <w:r>
-        <w:rPr>
-          <w:rFonts w:ascii="Times New Roman" w:eastAsia="Times New Roman" w:hAnsi="Times New Roman" w:cs="Times New Roman"/>
-          <w:color w:val="000000"/>
-          <w:sz w:val="24"/>
-          <w:szCs w:val="24"/>
-          <w:lang w:eastAsia="pt-BR"/>
-        </w:rPr>
-        <w:t xml:space="preserve"> -m "new </w:t>
-      </w:r>
-      <w:proofErr w:type="spellStart"/>
-      <w:r>
-        <w:rPr>
-          <w:rFonts w:ascii="Times New Roman" w:eastAsia="Times New Roman" w:hAnsi="Times New Roman" w:cs="Times New Roman"/>
-          <w:color w:val="000000"/>
-          <w:sz w:val="24"/>
-          <w:szCs w:val="24"/>
-          <w:lang w:eastAsia="pt-BR"/>
-        </w:rPr>
-        <w:t>message</w:t>
-      </w:r>
-      <w:proofErr w:type="spellEnd"/>
-      <w:r>
-        <w:rPr>
-          <w:rFonts w:ascii="Times New Roman" w:eastAsia="Times New Roman" w:hAnsi="Times New Roman" w:cs="Times New Roman"/>
-          <w:color w:val="000000"/>
-          <w:sz w:val="24"/>
-          <w:szCs w:val="24"/>
-          <w:lang w:eastAsia="pt-BR"/>
-        </w:rPr>
-        <w:t>"</w:t>
+      <w:r>
+        <w:rPr>
+          <w:rFonts w:ascii="Times New Roman" w:eastAsia="Times New Roman" w:hAnsi="Times New Roman" w:cs="Times New Roman"/>
+          <w:color w:val="000000"/>
+          <w:sz w:val="24"/>
+          <w:szCs w:val="24"/>
+          <w:lang w:eastAsia="pt-BR"/>
+        </w:rPr>
+        <w:t>git commit --amend -m "new message"</w:t>
       </w:r>
     </w:p>
     <w:p>
@@ -1759,27 +811,15 @@
           <w:lang w:eastAsia="pt-BR"/>
         </w:rPr>
       </w:pPr>
-      <w:proofErr w:type="spellStart"/>
-      <w:r>
-        <w:rPr>
-          <w:rFonts w:ascii="Times New Roman" w:eastAsia="Times New Roman" w:hAnsi="Times New Roman" w:cs="Times New Roman"/>
-          <w:color w:val="000000"/>
-          <w:sz w:val="24"/>
-          <w:szCs w:val="24"/>
-          <w:lang w:eastAsia="pt-BR"/>
-        </w:rPr>
-        <w:t>git</w:t>
-      </w:r>
-      <w:proofErr w:type="spellEnd"/>
-      <w:r>
-        <w:rPr>
-          <w:rFonts w:ascii="Times New Roman" w:eastAsia="Times New Roman" w:hAnsi="Times New Roman" w:cs="Times New Roman"/>
-          <w:color w:val="000000"/>
-          <w:sz w:val="24"/>
-          <w:szCs w:val="24"/>
-          <w:lang w:eastAsia="pt-BR"/>
-        </w:rPr>
-        <w:t xml:space="preserve"> reset --soft HEAD~1</w:t>
+      <w:r>
+        <w:rPr>
+          <w:rFonts w:ascii="Times New Roman" w:eastAsia="Times New Roman" w:hAnsi="Times New Roman" w:cs="Times New Roman"/>
+          <w:color w:val="000000"/>
+          <w:sz w:val="24"/>
+          <w:szCs w:val="24"/>
+          <w:lang w:eastAsia="pt-BR"/>
+        </w:rPr>
+        <w:t>git reset --soft HEAD~1</w:t>
       </w:r>
     </w:p>
     <w:p>
@@ -1797,27 +837,15 @@
           <w:lang w:eastAsia="pt-BR"/>
         </w:rPr>
       </w:pPr>
-      <w:proofErr w:type="spellStart"/>
-      <w:r>
-        <w:rPr>
-          <w:rFonts w:ascii="Times New Roman" w:eastAsia="Times New Roman" w:hAnsi="Times New Roman" w:cs="Times New Roman"/>
-          <w:color w:val="000000"/>
-          <w:sz w:val="24"/>
-          <w:szCs w:val="24"/>
-          <w:lang w:eastAsia="pt-BR"/>
-        </w:rPr>
-        <w:t>git</w:t>
-      </w:r>
-      <w:proofErr w:type="spellEnd"/>
-      <w:r>
-        <w:rPr>
-          <w:rFonts w:ascii="Times New Roman" w:eastAsia="Times New Roman" w:hAnsi="Times New Roman" w:cs="Times New Roman"/>
-          <w:color w:val="000000"/>
-          <w:sz w:val="24"/>
-          <w:szCs w:val="24"/>
-          <w:lang w:eastAsia="pt-BR"/>
-        </w:rPr>
-        <w:t xml:space="preserve"> reset --hard HEAD~2</w:t>
+      <w:r>
+        <w:rPr>
+          <w:rFonts w:ascii="Times New Roman" w:eastAsia="Times New Roman" w:hAnsi="Times New Roman" w:cs="Times New Roman"/>
+          <w:color w:val="000000"/>
+          <w:sz w:val="24"/>
+          <w:szCs w:val="24"/>
+          <w:lang w:eastAsia="pt-BR"/>
+        </w:rPr>
+        <w:t>git reset --hard HEAD~2</w:t>
       </w:r>
     </w:p>
     <w:p>
@@ -1835,27 +863,15 @@
           <w:lang w:eastAsia="pt-BR"/>
         </w:rPr>
       </w:pPr>
-      <w:proofErr w:type="spellStart"/>
-      <w:r>
-        <w:rPr>
-          <w:rFonts w:ascii="Times New Roman" w:eastAsia="Times New Roman" w:hAnsi="Times New Roman" w:cs="Times New Roman"/>
-          <w:color w:val="000000"/>
-          <w:sz w:val="24"/>
-          <w:szCs w:val="24"/>
-          <w:lang w:eastAsia="pt-BR"/>
-        </w:rPr>
-        <w:t>git</w:t>
-      </w:r>
-      <w:proofErr w:type="spellEnd"/>
-      <w:r>
-        <w:rPr>
-          <w:rFonts w:ascii="Times New Roman" w:eastAsia="Times New Roman" w:hAnsi="Times New Roman" w:cs="Times New Roman"/>
-          <w:color w:val="000000"/>
-          <w:sz w:val="24"/>
-          <w:szCs w:val="24"/>
-          <w:lang w:eastAsia="pt-BR"/>
-        </w:rPr>
-        <w:t xml:space="preserve"> log</w:t>
+      <w:r>
+        <w:rPr>
+          <w:rFonts w:ascii="Times New Roman" w:eastAsia="Times New Roman" w:hAnsi="Times New Roman" w:cs="Times New Roman"/>
+          <w:color w:val="000000"/>
+          <w:sz w:val="24"/>
+          <w:szCs w:val="24"/>
+          <w:lang w:eastAsia="pt-BR"/>
+        </w:rPr>
+        <w:t>git log</w:t>
       </w:r>
     </w:p>
     <w:p>
@@ -1873,27 +889,15 @@
           <w:lang w:eastAsia="pt-BR"/>
         </w:rPr>
       </w:pPr>
-      <w:proofErr w:type="spellStart"/>
-      <w:r>
-        <w:rPr>
-          <w:rFonts w:ascii="Times New Roman" w:eastAsia="Times New Roman" w:hAnsi="Times New Roman" w:cs="Times New Roman"/>
-          <w:color w:val="000000"/>
-          <w:sz w:val="24"/>
-          <w:szCs w:val="24"/>
-          <w:lang w:eastAsia="pt-BR"/>
-        </w:rPr>
-        <w:t>git</w:t>
-      </w:r>
-      <w:proofErr w:type="spellEnd"/>
-      <w:r>
-        <w:rPr>
-          <w:rFonts w:ascii="Times New Roman" w:eastAsia="Times New Roman" w:hAnsi="Times New Roman" w:cs="Times New Roman"/>
-          <w:color w:val="000000"/>
-          <w:sz w:val="24"/>
-          <w:szCs w:val="24"/>
-          <w:lang w:eastAsia="pt-BR"/>
-        </w:rPr>
-        <w:t xml:space="preserve"> log -n 3</w:t>
+      <w:r>
+        <w:rPr>
+          <w:rFonts w:ascii="Times New Roman" w:eastAsia="Times New Roman" w:hAnsi="Times New Roman" w:cs="Times New Roman"/>
+          <w:color w:val="000000"/>
+          <w:sz w:val="24"/>
+          <w:szCs w:val="24"/>
+          <w:lang w:eastAsia="pt-BR"/>
+        </w:rPr>
+        <w:t>git log -n 3</w:t>
       </w:r>
     </w:p>
     <w:p>
@@ -1911,40 +915,16 @@
           <w:lang w:eastAsia="pt-BR"/>
         </w:rPr>
       </w:pPr>
-      <w:proofErr w:type="spellStart"/>
-      <w:r>
-        <w:rPr>
-          <w:rFonts w:ascii="Times New Roman" w:eastAsia="Times New Roman" w:hAnsi="Times New Roman" w:cs="Times New Roman"/>
-          <w:color w:val="000000"/>
-          <w:sz w:val="24"/>
-          <w:szCs w:val="24"/>
-          <w:lang w:eastAsia="pt-BR"/>
-        </w:rPr>
-        <w:t>git</w:t>
-      </w:r>
-      <w:proofErr w:type="spellEnd"/>
-      <w:r>
-        <w:rPr>
-          <w:rFonts w:ascii="Times New Roman" w:eastAsia="Times New Roman" w:hAnsi="Times New Roman" w:cs="Times New Roman"/>
-          <w:color w:val="000000"/>
-          <w:sz w:val="24"/>
-          <w:szCs w:val="24"/>
-          <w:lang w:eastAsia="pt-BR"/>
-        </w:rPr>
-        <w:t xml:space="preserve"> </w:t>
-      </w:r>
-      <w:proofErr w:type="spellStart"/>
-      <w:r>
-        <w:rPr>
-          <w:rFonts w:ascii="Times New Roman" w:eastAsia="Times New Roman" w:hAnsi="Times New Roman" w:cs="Times New Roman"/>
-          <w:color w:val="000000"/>
-          <w:sz w:val="24"/>
-          <w:szCs w:val="24"/>
-          <w:lang w:eastAsia="pt-BR"/>
-        </w:rPr>
-        <w:t>diff</w:t>
-      </w:r>
-      <w:proofErr w:type="spellEnd"/>
+      <w:r>
+        <w:rPr>
+          <w:rFonts w:ascii="Times New Roman" w:eastAsia="Times New Roman" w:hAnsi="Times New Roman" w:cs="Times New Roman"/>
+          <w:color w:val="000000"/>
+          <w:sz w:val="24"/>
+          <w:szCs w:val="24"/>
+          <w:lang w:eastAsia="pt-BR"/>
+        </w:rPr>
+        <w:t>git diff</w:t>
+      </w:r>
     </w:p>
     <w:p>
       <w:pPr>
@@ -1961,62 +941,16 @@
           <w:lang w:eastAsia="pt-BR"/>
         </w:rPr>
       </w:pPr>
-      <w:proofErr w:type="spellStart"/>
-      <w:r>
-        <w:rPr>
-          <w:rFonts w:ascii="Times New Roman" w:eastAsia="Times New Roman" w:hAnsi="Times New Roman" w:cs="Times New Roman"/>
-          <w:color w:val="000000"/>
-          <w:sz w:val="24"/>
-          <w:szCs w:val="24"/>
-          <w:lang w:eastAsia="pt-BR"/>
-        </w:rPr>
-        <w:t>git</w:t>
-      </w:r>
-      <w:proofErr w:type="spellEnd"/>
-      <w:r>
-        <w:rPr>
-          <w:rFonts w:ascii="Times New Roman" w:eastAsia="Times New Roman" w:hAnsi="Times New Roman" w:cs="Times New Roman"/>
-          <w:color w:val="000000"/>
-          <w:sz w:val="24"/>
-          <w:szCs w:val="24"/>
-          <w:lang w:eastAsia="pt-BR"/>
-        </w:rPr>
-        <w:t xml:space="preserve"> </w:t>
-      </w:r>
-      <w:proofErr w:type="spellStart"/>
-      <w:r>
-        <w:rPr>
-          <w:rFonts w:ascii="Times New Roman" w:eastAsia="Times New Roman" w:hAnsi="Times New Roman" w:cs="Times New Roman"/>
-          <w:color w:val="000000"/>
-          <w:sz w:val="24"/>
-          <w:szCs w:val="24"/>
-          <w:lang w:eastAsia="pt-BR"/>
-        </w:rPr>
-        <w:t>branch</w:t>
-      </w:r>
-      <w:proofErr w:type="spellEnd"/>
-      <w:r>
-        <w:rPr>
-          <w:rFonts w:ascii="Times New Roman" w:eastAsia="Times New Roman" w:hAnsi="Times New Roman" w:cs="Times New Roman"/>
-          <w:color w:val="000000"/>
-          <w:sz w:val="24"/>
-          <w:szCs w:val="24"/>
-          <w:lang w:eastAsia="pt-BR"/>
-        </w:rPr>
-        <w:t xml:space="preserve"> -M </w:t>
-      </w:r>
-      <w:proofErr w:type="spellStart"/>
-      <w:r>
-        <w:rPr>
-          <w:rFonts w:ascii="Times New Roman" w:eastAsia="Times New Roman" w:hAnsi="Times New Roman" w:cs="Times New Roman"/>
-          <w:color w:val="000000"/>
-          <w:sz w:val="24"/>
-          <w:szCs w:val="24"/>
-          <w:lang w:eastAsia="pt-BR"/>
-        </w:rPr>
-        <w:t>main</w:t>
-      </w:r>
-      <w:proofErr w:type="spellEnd"/>
+      <w:r>
+        <w:rPr>
+          <w:rFonts w:ascii="Times New Roman" w:eastAsia="Times New Roman" w:hAnsi="Times New Roman" w:cs="Times New Roman"/>
+          <w:color w:val="000000"/>
+          <w:sz w:val="24"/>
+          <w:szCs w:val="24"/>
+          <w:lang w:eastAsia="pt-BR"/>
+        </w:rPr>
+        <w:t>git branch -M main</w:t>
+      </w:r>
     </w:p>
     <w:p>
       <w:pPr>
@@ -2033,137 +967,15 @@
           <w:lang w:eastAsia="pt-BR"/>
         </w:rPr>
       </w:pPr>
-      <w:proofErr w:type="spellStart"/>
-      <w:r>
-        <w:rPr>
-          <w:rFonts w:ascii="Times New Roman" w:eastAsia="Times New Roman" w:hAnsi="Times New Roman" w:cs="Times New Roman"/>
-          <w:color w:val="000000"/>
-          <w:sz w:val="24"/>
-          <w:szCs w:val="24"/>
-          <w:lang w:eastAsia="pt-BR"/>
-        </w:rPr>
-        <w:t>git</w:t>
-      </w:r>
-      <w:proofErr w:type="spellEnd"/>
-      <w:r>
-        <w:rPr>
-          <w:rFonts w:ascii="Times New Roman" w:eastAsia="Times New Roman" w:hAnsi="Times New Roman" w:cs="Times New Roman"/>
-          <w:color w:val="000000"/>
-          <w:sz w:val="24"/>
-          <w:szCs w:val="24"/>
-          <w:lang w:eastAsia="pt-BR"/>
-        </w:rPr>
-        <w:t xml:space="preserve"> </w:t>
-      </w:r>
-      <w:proofErr w:type="spellStart"/>
-      <w:r>
-        <w:rPr>
-          <w:rFonts w:ascii="Times New Roman" w:eastAsia="Times New Roman" w:hAnsi="Times New Roman" w:cs="Times New Roman"/>
-          <w:color w:val="000000"/>
-          <w:sz w:val="24"/>
-          <w:szCs w:val="24"/>
-          <w:lang w:eastAsia="pt-BR"/>
-        </w:rPr>
-        <w:t>remote</w:t>
-      </w:r>
-      <w:proofErr w:type="spellEnd"/>
-      <w:r>
-        <w:rPr>
-          <w:rFonts w:ascii="Times New Roman" w:eastAsia="Times New Roman" w:hAnsi="Times New Roman" w:cs="Times New Roman"/>
-          <w:color w:val="000000"/>
-          <w:sz w:val="24"/>
-          <w:szCs w:val="24"/>
-          <w:lang w:eastAsia="pt-BR"/>
-        </w:rPr>
-        <w:t xml:space="preserve"> </w:t>
-      </w:r>
-      <w:proofErr w:type="spellStart"/>
-      <w:r>
-        <w:rPr>
-          <w:rFonts w:ascii="Times New Roman" w:eastAsia="Times New Roman" w:hAnsi="Times New Roman" w:cs="Times New Roman"/>
-          <w:color w:val="000000"/>
-          <w:sz w:val="24"/>
-          <w:szCs w:val="24"/>
-          <w:lang w:eastAsia="pt-BR"/>
-        </w:rPr>
-        <w:t>add</w:t>
-      </w:r>
-      <w:proofErr w:type="spellEnd"/>
-      <w:r>
-        <w:rPr>
-          <w:rFonts w:ascii="Times New Roman" w:eastAsia="Times New Roman" w:hAnsi="Times New Roman" w:cs="Times New Roman"/>
-          <w:color w:val="000000"/>
-          <w:sz w:val="24"/>
-          <w:szCs w:val="24"/>
-          <w:lang w:eastAsia="pt-BR"/>
-        </w:rPr>
-        <w:t xml:space="preserve"> </w:t>
-      </w:r>
-      <w:proofErr w:type="spellStart"/>
-      <w:r>
-        <w:rPr>
-          <w:rFonts w:ascii="Times New Roman" w:eastAsia="Times New Roman" w:hAnsi="Times New Roman" w:cs="Times New Roman"/>
-          <w:color w:val="000000"/>
-          <w:sz w:val="24"/>
-          <w:szCs w:val="24"/>
-          <w:lang w:eastAsia="pt-BR"/>
-        </w:rPr>
-        <w:t>origin</w:t>
-      </w:r>
-      <w:proofErr w:type="spellEnd"/>
-      <w:r>
-        <w:rPr>
-          <w:rFonts w:ascii="Times New Roman" w:eastAsia="Times New Roman" w:hAnsi="Times New Roman" w:cs="Times New Roman"/>
-          <w:color w:val="000000"/>
-          <w:sz w:val="24"/>
-          <w:szCs w:val="24"/>
-          <w:lang w:eastAsia="pt-BR"/>
-        </w:rPr>
-        <w:t xml:space="preserve"> (</w:t>
-      </w:r>
-      <w:proofErr w:type="spellStart"/>
-      <w:r>
-        <w:rPr>
-          <w:rFonts w:ascii="Times New Roman" w:eastAsia="Times New Roman" w:hAnsi="Times New Roman" w:cs="Times New Roman"/>
-          <w:color w:val="000000"/>
-          <w:sz w:val="24"/>
-          <w:szCs w:val="24"/>
-          <w:lang w:eastAsia="pt-BR"/>
-        </w:rPr>
-        <w:t>add</w:t>
-      </w:r>
-      <w:proofErr w:type="spellEnd"/>
-      <w:r>
-        <w:rPr>
-          <w:rFonts w:ascii="Times New Roman" w:eastAsia="Times New Roman" w:hAnsi="Times New Roman" w:cs="Times New Roman"/>
-          <w:color w:val="000000"/>
-          <w:sz w:val="24"/>
-          <w:szCs w:val="24"/>
-          <w:lang w:eastAsia="pt-BR"/>
-        </w:rPr>
-        <w:t xml:space="preserve"> </w:t>
-      </w:r>
-      <w:proofErr w:type="spellStart"/>
-      <w:r>
-        <w:rPr>
-          <w:rFonts w:ascii="Times New Roman" w:eastAsia="Times New Roman" w:hAnsi="Times New Roman" w:cs="Times New Roman"/>
-          <w:color w:val="000000"/>
-          <w:sz w:val="24"/>
-          <w:szCs w:val="24"/>
-          <w:lang w:eastAsia="pt-BR"/>
-        </w:rPr>
-        <w:t>address</w:t>
-      </w:r>
-      <w:proofErr w:type="spellEnd"/>
-      <w:r>
-        <w:rPr>
-          <w:rFonts w:ascii="Times New Roman" w:eastAsia="Times New Roman" w:hAnsi="Times New Roman" w:cs="Times New Roman"/>
-          <w:color w:val="000000"/>
-          <w:sz w:val="24"/>
-          <w:szCs w:val="24"/>
-          <w:lang w:eastAsia="pt-BR"/>
-        </w:rPr>
-        <w:t>)</w:t>
+      <w:r>
+        <w:rPr>
+          <w:rFonts w:ascii="Times New Roman" w:eastAsia="Times New Roman" w:hAnsi="Times New Roman" w:cs="Times New Roman"/>
+          <w:color w:val="000000"/>
+          <w:sz w:val="24"/>
+          <w:szCs w:val="24"/>
+          <w:lang w:eastAsia="pt-BR"/>
+        </w:rPr>
+        <w:t>git remote add origin (add address)</w:t>
       </w:r>
     </w:p>
     <w:p>
@@ -2181,115 +993,15 @@
           <w:lang w:eastAsia="pt-BR"/>
         </w:rPr>
       </w:pPr>
-      <w:proofErr w:type="spellStart"/>
-      <w:r>
-        <w:rPr>
-          <w:rFonts w:ascii="Times New Roman" w:eastAsia="Times New Roman" w:hAnsi="Times New Roman" w:cs="Times New Roman"/>
-          <w:color w:val="000000"/>
-          <w:sz w:val="24"/>
-          <w:szCs w:val="24"/>
-          <w:lang w:eastAsia="pt-BR"/>
-        </w:rPr>
-        <w:t>git</w:t>
-      </w:r>
-      <w:proofErr w:type="spellEnd"/>
-      <w:r>
-        <w:rPr>
-          <w:rFonts w:ascii="Times New Roman" w:eastAsia="Times New Roman" w:hAnsi="Times New Roman" w:cs="Times New Roman"/>
-          <w:color w:val="000000"/>
-          <w:sz w:val="24"/>
-          <w:szCs w:val="24"/>
-          <w:lang w:eastAsia="pt-BR"/>
-        </w:rPr>
-        <w:t xml:space="preserve"> </w:t>
-      </w:r>
-      <w:proofErr w:type="spellStart"/>
-      <w:r>
-        <w:rPr>
-          <w:rFonts w:ascii="Times New Roman" w:eastAsia="Times New Roman" w:hAnsi="Times New Roman" w:cs="Times New Roman"/>
-          <w:color w:val="000000"/>
-          <w:sz w:val="24"/>
-          <w:szCs w:val="24"/>
-          <w:lang w:eastAsia="pt-BR"/>
-        </w:rPr>
-        <w:t>remote</w:t>
-      </w:r>
-      <w:proofErr w:type="spellEnd"/>
-      <w:r>
-        <w:rPr>
-          <w:rFonts w:ascii="Times New Roman" w:eastAsia="Times New Roman" w:hAnsi="Times New Roman" w:cs="Times New Roman"/>
-          <w:color w:val="000000"/>
-          <w:sz w:val="24"/>
-          <w:szCs w:val="24"/>
-          <w:lang w:eastAsia="pt-BR"/>
-        </w:rPr>
-        <w:t xml:space="preserve"> --v (</w:t>
-      </w:r>
-      <w:proofErr w:type="spellStart"/>
-      <w:r>
-        <w:rPr>
-          <w:rFonts w:ascii="Times New Roman" w:eastAsia="Times New Roman" w:hAnsi="Times New Roman" w:cs="Times New Roman"/>
-          <w:color w:val="000000"/>
-          <w:sz w:val="24"/>
-          <w:szCs w:val="24"/>
-          <w:lang w:eastAsia="pt-BR"/>
-        </w:rPr>
-        <w:t>consult</w:t>
-      </w:r>
-      <w:proofErr w:type="spellEnd"/>
-      <w:r>
-        <w:rPr>
-          <w:rFonts w:ascii="Times New Roman" w:eastAsia="Times New Roman" w:hAnsi="Times New Roman" w:cs="Times New Roman"/>
-          <w:color w:val="000000"/>
-          <w:sz w:val="24"/>
-          <w:szCs w:val="24"/>
-          <w:lang w:eastAsia="pt-BR"/>
-        </w:rPr>
-        <w:t xml:space="preserve"> </w:t>
-      </w:r>
-      <w:proofErr w:type="spellStart"/>
-      <w:r>
-        <w:rPr>
-          <w:rFonts w:ascii="Times New Roman" w:eastAsia="Times New Roman" w:hAnsi="Times New Roman" w:cs="Times New Roman"/>
-          <w:color w:val="000000"/>
-          <w:sz w:val="24"/>
-          <w:szCs w:val="24"/>
-          <w:lang w:eastAsia="pt-BR"/>
-        </w:rPr>
-        <w:t>remote</w:t>
-      </w:r>
-      <w:proofErr w:type="spellEnd"/>
-      <w:r>
-        <w:rPr>
-          <w:rFonts w:ascii="Times New Roman" w:eastAsia="Times New Roman" w:hAnsi="Times New Roman" w:cs="Times New Roman"/>
-          <w:color w:val="000000"/>
-          <w:sz w:val="24"/>
-          <w:szCs w:val="24"/>
-          <w:lang w:eastAsia="pt-BR"/>
-        </w:rPr>
-        <w:t xml:space="preserve"> </w:t>
-      </w:r>
-      <w:proofErr w:type="spellStart"/>
-      <w:r>
-        <w:rPr>
-          <w:rFonts w:ascii="Times New Roman" w:eastAsia="Times New Roman" w:hAnsi="Times New Roman" w:cs="Times New Roman"/>
-          <w:color w:val="000000"/>
-          <w:sz w:val="24"/>
-          <w:szCs w:val="24"/>
-          <w:lang w:eastAsia="pt-BR"/>
-        </w:rPr>
-        <w:t>address</w:t>
-      </w:r>
-      <w:proofErr w:type="spellEnd"/>
-      <w:r>
-        <w:rPr>
-          <w:rFonts w:ascii="Times New Roman" w:eastAsia="Times New Roman" w:hAnsi="Times New Roman" w:cs="Times New Roman"/>
-          <w:color w:val="000000"/>
-          <w:sz w:val="24"/>
-          <w:szCs w:val="24"/>
-          <w:lang w:eastAsia="pt-BR"/>
-        </w:rPr>
-        <w:t>)</w:t>
+      <w:r>
+        <w:rPr>
+          <w:rFonts w:ascii="Times New Roman" w:eastAsia="Times New Roman" w:hAnsi="Times New Roman" w:cs="Times New Roman"/>
+          <w:color w:val="000000"/>
+          <w:sz w:val="24"/>
+          <w:szCs w:val="24"/>
+          <w:lang w:eastAsia="pt-BR"/>
+        </w:rPr>
+        <w:t>git remote remove origin (add address)</w:t>
       </w:r>
     </w:p>
     <w:p>
@@ -2307,84 +1019,16 @@
           <w:lang w:eastAsia="pt-BR"/>
         </w:rPr>
       </w:pPr>
-      <w:proofErr w:type="spellStart"/>
-      <w:r>
-        <w:rPr>
-          <w:rFonts w:ascii="Times New Roman" w:eastAsia="Times New Roman" w:hAnsi="Times New Roman" w:cs="Times New Roman"/>
-          <w:color w:val="000000"/>
-          <w:sz w:val="24"/>
-          <w:szCs w:val="24"/>
-          <w:lang w:eastAsia="pt-BR"/>
-        </w:rPr>
-        <w:t>git</w:t>
-      </w:r>
-      <w:proofErr w:type="spellEnd"/>
-      <w:r>
-        <w:rPr>
-          <w:rFonts w:ascii="Times New Roman" w:eastAsia="Times New Roman" w:hAnsi="Times New Roman" w:cs="Times New Roman"/>
-          <w:color w:val="000000"/>
-          <w:sz w:val="24"/>
-          <w:szCs w:val="24"/>
-          <w:lang w:eastAsia="pt-BR"/>
-        </w:rPr>
-        <w:t xml:space="preserve"> </w:t>
-      </w:r>
-      <w:proofErr w:type="spellStart"/>
-      <w:r>
-        <w:rPr>
-          <w:rFonts w:ascii="Times New Roman" w:eastAsia="Times New Roman" w:hAnsi="Times New Roman" w:cs="Times New Roman"/>
-          <w:color w:val="000000"/>
-          <w:sz w:val="24"/>
-          <w:szCs w:val="24"/>
-          <w:lang w:eastAsia="pt-BR"/>
-        </w:rPr>
-        <w:t>push</w:t>
-      </w:r>
-      <w:proofErr w:type="spellEnd"/>
-      <w:r>
-        <w:rPr>
-          <w:rFonts w:ascii="Times New Roman" w:eastAsia="Times New Roman" w:hAnsi="Times New Roman" w:cs="Times New Roman"/>
-          <w:color w:val="000000"/>
-          <w:sz w:val="24"/>
-          <w:szCs w:val="24"/>
-          <w:lang w:eastAsia="pt-BR"/>
-        </w:rPr>
-        <w:t xml:space="preserve"> -u </w:t>
-      </w:r>
-      <w:proofErr w:type="spellStart"/>
-      <w:r>
-        <w:rPr>
-          <w:rFonts w:ascii="Times New Roman" w:eastAsia="Times New Roman" w:hAnsi="Times New Roman" w:cs="Times New Roman"/>
-          <w:color w:val="000000"/>
-          <w:sz w:val="24"/>
-          <w:szCs w:val="24"/>
-          <w:lang w:eastAsia="pt-BR"/>
-        </w:rPr>
-        <w:t>origin</w:t>
-      </w:r>
-      <w:proofErr w:type="spellEnd"/>
-      <w:r>
-        <w:rPr>
-          <w:rFonts w:ascii="Times New Roman" w:eastAsia="Times New Roman" w:hAnsi="Times New Roman" w:cs="Times New Roman"/>
-          <w:color w:val="000000"/>
-          <w:sz w:val="24"/>
-          <w:szCs w:val="24"/>
-          <w:lang w:eastAsia="pt-BR"/>
-        </w:rPr>
-        <w:t xml:space="preserve"> </w:t>
-      </w:r>
-      <w:proofErr w:type="spellStart"/>
-      <w:r>
-        <w:rPr>
-          <w:rFonts w:ascii="Times New Roman" w:eastAsia="Times New Roman" w:hAnsi="Times New Roman" w:cs="Times New Roman"/>
-          <w:color w:val="000000"/>
-          <w:sz w:val="24"/>
-          <w:szCs w:val="24"/>
-          <w:lang w:eastAsia="pt-BR"/>
-        </w:rPr>
-        <w:t>main</w:t>
-      </w:r>
-      <w:proofErr w:type="spellEnd"/>
+      <w:r>
+        <w:rPr>
+          <w:rFonts w:ascii="Times New Roman" w:eastAsia="Times New Roman" w:hAnsi="Times New Roman" w:cs="Times New Roman"/>
+          <w:color w:val="000000"/>
+          <w:sz w:val="24"/>
+          <w:szCs w:val="24"/>
+          <w:lang w:eastAsia="pt-BR"/>
+        </w:rPr>
+        <w:t>git remote --v (consult remote address)</w:t>
+      </w:r>
     </w:p>
     <w:p>
       <w:pPr>
@@ -2401,40 +1045,16 @@
           <w:lang w:eastAsia="pt-BR"/>
         </w:rPr>
       </w:pPr>
-      <w:proofErr w:type="spellStart"/>
-      <w:r>
-        <w:rPr>
-          <w:rFonts w:ascii="Times New Roman" w:eastAsia="Times New Roman" w:hAnsi="Times New Roman" w:cs="Times New Roman"/>
-          <w:color w:val="000000"/>
-          <w:sz w:val="24"/>
-          <w:szCs w:val="24"/>
-          <w:lang w:eastAsia="pt-BR"/>
-        </w:rPr>
-        <w:t>git</w:t>
-      </w:r>
-      <w:proofErr w:type="spellEnd"/>
-      <w:r>
-        <w:rPr>
-          <w:rFonts w:ascii="Times New Roman" w:eastAsia="Times New Roman" w:hAnsi="Times New Roman" w:cs="Times New Roman"/>
-          <w:color w:val="000000"/>
-          <w:sz w:val="24"/>
-          <w:szCs w:val="24"/>
-          <w:lang w:eastAsia="pt-BR"/>
-        </w:rPr>
-        <w:t xml:space="preserve"> </w:t>
-      </w:r>
-      <w:proofErr w:type="spellStart"/>
-      <w:r>
-        <w:rPr>
-          <w:rFonts w:ascii="Times New Roman" w:eastAsia="Times New Roman" w:hAnsi="Times New Roman" w:cs="Times New Roman"/>
-          <w:color w:val="000000"/>
-          <w:sz w:val="24"/>
-          <w:szCs w:val="24"/>
-          <w:lang w:eastAsia="pt-BR"/>
-        </w:rPr>
-        <w:t>push</w:t>
-      </w:r>
-      <w:proofErr w:type="spellEnd"/>
+      <w:r>
+        <w:rPr>
+          <w:rFonts w:ascii="Times New Roman" w:eastAsia="Times New Roman" w:hAnsi="Times New Roman" w:cs="Times New Roman"/>
+          <w:color w:val="000000"/>
+          <w:sz w:val="24"/>
+          <w:szCs w:val="24"/>
+          <w:lang w:eastAsia="pt-BR"/>
+        </w:rPr>
+        <w:t>git push -u origin main</w:t>
+      </w:r>
     </w:p>
     <w:p>
       <w:pPr>
@@ -2451,40 +1071,16 @@
           <w:lang w:eastAsia="pt-BR"/>
         </w:rPr>
       </w:pPr>
-      <w:proofErr w:type="spellStart"/>
-      <w:r>
-        <w:rPr>
-          <w:rFonts w:ascii="Times New Roman" w:eastAsia="Times New Roman" w:hAnsi="Times New Roman" w:cs="Times New Roman"/>
-          <w:color w:val="000000"/>
-          <w:sz w:val="24"/>
-          <w:szCs w:val="24"/>
-          <w:lang w:eastAsia="pt-BR"/>
-        </w:rPr>
-        <w:t>git</w:t>
-      </w:r>
-      <w:proofErr w:type="spellEnd"/>
-      <w:r>
-        <w:rPr>
-          <w:rFonts w:ascii="Times New Roman" w:eastAsia="Times New Roman" w:hAnsi="Times New Roman" w:cs="Times New Roman"/>
-          <w:color w:val="000000"/>
-          <w:sz w:val="24"/>
-          <w:szCs w:val="24"/>
-          <w:lang w:eastAsia="pt-BR"/>
-        </w:rPr>
-        <w:t xml:space="preserve"> </w:t>
-      </w:r>
-      <w:proofErr w:type="spellStart"/>
-      <w:r>
-        <w:rPr>
-          <w:rFonts w:ascii="Times New Roman" w:eastAsia="Times New Roman" w:hAnsi="Times New Roman" w:cs="Times New Roman"/>
-          <w:color w:val="000000"/>
-          <w:sz w:val="24"/>
-          <w:szCs w:val="24"/>
-          <w:lang w:eastAsia="pt-BR"/>
-        </w:rPr>
-        <w:t>pull</w:t>
-      </w:r>
-      <w:proofErr w:type="spellEnd"/>
+      <w:r>
+        <w:rPr>
+          <w:rFonts w:ascii="Times New Roman" w:eastAsia="Times New Roman" w:hAnsi="Times New Roman" w:cs="Times New Roman"/>
+          <w:color w:val="000000"/>
+          <w:sz w:val="24"/>
+          <w:szCs w:val="24"/>
+          <w:lang w:eastAsia="pt-BR"/>
+        </w:rPr>
+        <w:t>git push</w:t>
+      </w:r>
     </w:p>
     <w:p>
       <w:pPr>
@@ -2501,49 +1097,15 @@
           <w:lang w:eastAsia="pt-BR"/>
         </w:rPr>
       </w:pPr>
-      <w:proofErr w:type="spellStart"/>
-      <w:r>
-        <w:rPr>
-          <w:rFonts w:ascii="Times New Roman" w:eastAsia="Times New Roman" w:hAnsi="Times New Roman" w:cs="Times New Roman"/>
-          <w:color w:val="000000"/>
-          <w:sz w:val="24"/>
-          <w:szCs w:val="24"/>
-          <w:lang w:eastAsia="pt-BR"/>
-        </w:rPr>
-        <w:t>git</w:t>
-      </w:r>
-      <w:proofErr w:type="spellEnd"/>
-      <w:r>
-        <w:rPr>
-          <w:rFonts w:ascii="Times New Roman" w:eastAsia="Times New Roman" w:hAnsi="Times New Roman" w:cs="Times New Roman"/>
-          <w:color w:val="000000"/>
-          <w:sz w:val="24"/>
-          <w:szCs w:val="24"/>
-          <w:lang w:eastAsia="pt-BR"/>
-        </w:rPr>
-        <w:t xml:space="preserve"> clone (</w:t>
-      </w:r>
-      <w:proofErr w:type="spellStart"/>
-      <w:r>
-        <w:rPr>
-          <w:rFonts w:ascii="Times New Roman" w:eastAsia="Times New Roman" w:hAnsi="Times New Roman" w:cs="Times New Roman"/>
-          <w:color w:val="000000"/>
-          <w:sz w:val="24"/>
-          <w:szCs w:val="24"/>
-          <w:lang w:eastAsia="pt-BR"/>
-        </w:rPr>
-        <w:t>add</w:t>
-      </w:r>
-      <w:proofErr w:type="spellEnd"/>
-      <w:r>
-        <w:rPr>
-          <w:rFonts w:ascii="Times New Roman" w:eastAsia="Times New Roman" w:hAnsi="Times New Roman" w:cs="Times New Roman"/>
-          <w:color w:val="000000"/>
-          <w:sz w:val="24"/>
-          <w:szCs w:val="24"/>
-          <w:lang w:eastAsia="pt-BR"/>
-        </w:rPr>
-        <w:t xml:space="preserve"> link)</w:t>
+      <w:r>
+        <w:rPr>
+          <w:rFonts w:ascii="Times New Roman" w:eastAsia="Times New Roman" w:hAnsi="Times New Roman" w:cs="Times New Roman"/>
+          <w:color w:val="000000"/>
+          <w:sz w:val="24"/>
+          <w:szCs w:val="24"/>
+          <w:lang w:eastAsia="pt-BR"/>
+        </w:rPr>
+        <w:t>git pull</w:t>
       </w:r>
     </w:p>
     <w:p>
@@ -2561,40 +1123,16 @@
           <w:lang w:eastAsia="pt-BR"/>
         </w:rPr>
       </w:pPr>
-      <w:proofErr w:type="spellStart"/>
-      <w:r>
-        <w:rPr>
-          <w:rFonts w:ascii="Times New Roman" w:eastAsia="Times New Roman" w:hAnsi="Times New Roman" w:cs="Times New Roman"/>
-          <w:color w:val="000000"/>
-          <w:sz w:val="24"/>
-          <w:szCs w:val="24"/>
-          <w:lang w:eastAsia="pt-BR"/>
-        </w:rPr>
-        <w:t>git</w:t>
-      </w:r>
-      <w:proofErr w:type="spellEnd"/>
-      <w:r>
-        <w:rPr>
-          <w:rFonts w:ascii="Times New Roman" w:eastAsia="Times New Roman" w:hAnsi="Times New Roman" w:cs="Times New Roman"/>
-          <w:color w:val="000000"/>
-          <w:sz w:val="24"/>
-          <w:szCs w:val="24"/>
-          <w:lang w:eastAsia="pt-BR"/>
-        </w:rPr>
-        <w:t xml:space="preserve"> </w:t>
-      </w:r>
-      <w:proofErr w:type="spellStart"/>
-      <w:r>
-        <w:rPr>
-          <w:rFonts w:ascii="Times New Roman" w:eastAsia="Times New Roman" w:hAnsi="Times New Roman" w:cs="Times New Roman"/>
-          <w:color w:val="000000"/>
-          <w:sz w:val="24"/>
-          <w:szCs w:val="24"/>
-          <w:lang w:eastAsia="pt-BR"/>
-        </w:rPr>
-        <w:t>branch</w:t>
-      </w:r>
-      <w:proofErr w:type="spellEnd"/>
+      <w:r>
+        <w:rPr>
+          <w:rFonts w:ascii="Times New Roman" w:eastAsia="Times New Roman" w:hAnsi="Times New Roman" w:cs="Times New Roman"/>
+          <w:color w:val="000000"/>
+          <w:sz w:val="24"/>
+          <w:szCs w:val="24"/>
+          <w:lang w:eastAsia="pt-BR"/>
+        </w:rPr>
+        <w:t>git clone (add link)</w:t>
+      </w:r>
     </w:p>
     <w:p>
       <w:pPr>
@@ -2611,93 +1149,15 @@
           <w:lang w:eastAsia="pt-BR"/>
         </w:rPr>
       </w:pPr>
-      <w:proofErr w:type="spellStart"/>
-      <w:r>
-        <w:rPr>
-          <w:rFonts w:ascii="Times New Roman" w:eastAsia="Times New Roman" w:hAnsi="Times New Roman" w:cs="Times New Roman"/>
-          <w:color w:val="000000"/>
-          <w:sz w:val="24"/>
-          <w:szCs w:val="24"/>
-          <w:lang w:eastAsia="pt-BR"/>
-        </w:rPr>
-        <w:t>git</w:t>
-      </w:r>
-      <w:proofErr w:type="spellEnd"/>
-      <w:r>
-        <w:rPr>
-          <w:rFonts w:ascii="Times New Roman" w:eastAsia="Times New Roman" w:hAnsi="Times New Roman" w:cs="Times New Roman"/>
-          <w:color w:val="000000"/>
-          <w:sz w:val="24"/>
-          <w:szCs w:val="24"/>
-          <w:lang w:eastAsia="pt-BR"/>
-        </w:rPr>
-        <w:t xml:space="preserve"> </w:t>
-      </w:r>
-      <w:proofErr w:type="spellStart"/>
-      <w:r>
-        <w:rPr>
-          <w:rFonts w:ascii="Times New Roman" w:eastAsia="Times New Roman" w:hAnsi="Times New Roman" w:cs="Times New Roman"/>
-          <w:color w:val="000000"/>
-          <w:sz w:val="24"/>
-          <w:szCs w:val="24"/>
-          <w:lang w:eastAsia="pt-BR"/>
-        </w:rPr>
-        <w:t>branch</w:t>
-      </w:r>
-      <w:proofErr w:type="spellEnd"/>
-      <w:r>
-        <w:rPr>
-          <w:rFonts w:ascii="Times New Roman" w:eastAsia="Times New Roman" w:hAnsi="Times New Roman" w:cs="Times New Roman"/>
-          <w:color w:val="000000"/>
-          <w:sz w:val="24"/>
-          <w:szCs w:val="24"/>
-          <w:lang w:eastAsia="pt-BR"/>
-        </w:rPr>
-        <w:t xml:space="preserve"> (</w:t>
-      </w:r>
-      <w:proofErr w:type="spellStart"/>
-      <w:r>
-        <w:rPr>
-          <w:rFonts w:ascii="Times New Roman" w:eastAsia="Times New Roman" w:hAnsi="Times New Roman" w:cs="Times New Roman"/>
-          <w:color w:val="000000"/>
-          <w:sz w:val="24"/>
-          <w:szCs w:val="24"/>
-          <w:lang w:eastAsia="pt-BR"/>
-        </w:rPr>
-        <w:t>branch</w:t>
-      </w:r>
-      <w:proofErr w:type="spellEnd"/>
-      <w:r>
-        <w:rPr>
-          <w:rFonts w:ascii="Times New Roman" w:eastAsia="Times New Roman" w:hAnsi="Times New Roman" w:cs="Times New Roman"/>
-          <w:color w:val="000000"/>
-          <w:sz w:val="24"/>
-          <w:szCs w:val="24"/>
-          <w:lang w:eastAsia="pt-BR"/>
-        </w:rPr>
-        <w:t xml:space="preserve"> </w:t>
-      </w:r>
-      <w:proofErr w:type="spellStart"/>
-      <w:r>
-        <w:rPr>
-          <w:rFonts w:ascii="Times New Roman" w:eastAsia="Times New Roman" w:hAnsi="Times New Roman" w:cs="Times New Roman"/>
-          <w:color w:val="000000"/>
-          <w:sz w:val="24"/>
-          <w:szCs w:val="24"/>
-          <w:lang w:eastAsia="pt-BR"/>
-        </w:rPr>
-        <w:t>name</w:t>
-      </w:r>
-      <w:proofErr w:type="spellEnd"/>
-      <w:r>
-        <w:rPr>
-          <w:rFonts w:ascii="Times New Roman" w:eastAsia="Times New Roman" w:hAnsi="Times New Roman" w:cs="Times New Roman"/>
-          <w:color w:val="000000"/>
-          <w:sz w:val="24"/>
-          <w:szCs w:val="24"/>
-          <w:lang w:eastAsia="pt-BR"/>
-        </w:rPr>
-        <w:t>)</w:t>
+      <w:r>
+        <w:rPr>
+          <w:rFonts w:ascii="Times New Roman" w:eastAsia="Times New Roman" w:hAnsi="Times New Roman" w:cs="Times New Roman"/>
+          <w:color w:val="000000"/>
+          <w:sz w:val="24"/>
+          <w:szCs w:val="24"/>
+          <w:lang w:eastAsia="pt-BR"/>
+        </w:rPr>
+        <w:t>git branch</w:t>
       </w:r>
     </w:p>
     <w:p>
@@ -2715,93 +1175,15 @@
           <w:lang w:eastAsia="pt-BR"/>
         </w:rPr>
       </w:pPr>
-      <w:proofErr w:type="spellStart"/>
-      <w:r>
-        <w:rPr>
-          <w:rFonts w:ascii="Times New Roman" w:eastAsia="Times New Roman" w:hAnsi="Times New Roman" w:cs="Times New Roman"/>
-          <w:color w:val="000000"/>
-          <w:sz w:val="24"/>
-          <w:szCs w:val="24"/>
-          <w:lang w:eastAsia="pt-BR"/>
-        </w:rPr>
-        <w:t>git</w:t>
-      </w:r>
-      <w:proofErr w:type="spellEnd"/>
-      <w:r>
-        <w:rPr>
-          <w:rFonts w:ascii="Times New Roman" w:eastAsia="Times New Roman" w:hAnsi="Times New Roman" w:cs="Times New Roman"/>
-          <w:color w:val="000000"/>
-          <w:sz w:val="24"/>
-          <w:szCs w:val="24"/>
-          <w:lang w:eastAsia="pt-BR"/>
-        </w:rPr>
-        <w:t xml:space="preserve"> </w:t>
-      </w:r>
-      <w:proofErr w:type="spellStart"/>
-      <w:r>
-        <w:rPr>
-          <w:rFonts w:ascii="Times New Roman" w:eastAsia="Times New Roman" w:hAnsi="Times New Roman" w:cs="Times New Roman"/>
-          <w:color w:val="000000"/>
-          <w:sz w:val="24"/>
-          <w:szCs w:val="24"/>
-          <w:lang w:eastAsia="pt-BR"/>
-        </w:rPr>
-        <w:t>branch</w:t>
-      </w:r>
-      <w:proofErr w:type="spellEnd"/>
-      <w:r>
-        <w:rPr>
-          <w:rFonts w:ascii="Times New Roman" w:eastAsia="Times New Roman" w:hAnsi="Times New Roman" w:cs="Times New Roman"/>
-          <w:color w:val="000000"/>
-          <w:sz w:val="24"/>
-          <w:szCs w:val="24"/>
-          <w:lang w:eastAsia="pt-BR"/>
-        </w:rPr>
-        <w:t xml:space="preserve"> -D (</w:t>
-      </w:r>
-      <w:proofErr w:type="spellStart"/>
-      <w:r>
-        <w:rPr>
-          <w:rFonts w:ascii="Times New Roman" w:eastAsia="Times New Roman" w:hAnsi="Times New Roman" w:cs="Times New Roman"/>
-          <w:color w:val="000000"/>
-          <w:sz w:val="24"/>
-          <w:szCs w:val="24"/>
-          <w:lang w:eastAsia="pt-BR"/>
-        </w:rPr>
-        <w:t>branch</w:t>
-      </w:r>
-      <w:proofErr w:type="spellEnd"/>
-      <w:r>
-        <w:rPr>
-          <w:rFonts w:ascii="Times New Roman" w:eastAsia="Times New Roman" w:hAnsi="Times New Roman" w:cs="Times New Roman"/>
-          <w:color w:val="000000"/>
-          <w:sz w:val="24"/>
-          <w:szCs w:val="24"/>
-          <w:lang w:eastAsia="pt-BR"/>
-        </w:rPr>
-        <w:t xml:space="preserve"> </w:t>
-      </w:r>
-      <w:proofErr w:type="spellStart"/>
-      <w:r>
-        <w:rPr>
-          <w:rFonts w:ascii="Times New Roman" w:eastAsia="Times New Roman" w:hAnsi="Times New Roman" w:cs="Times New Roman"/>
-          <w:color w:val="000000"/>
-          <w:sz w:val="24"/>
-          <w:szCs w:val="24"/>
-          <w:lang w:eastAsia="pt-BR"/>
-        </w:rPr>
-        <w:t>name</w:t>
-      </w:r>
-      <w:proofErr w:type="spellEnd"/>
-      <w:r>
-        <w:rPr>
-          <w:rFonts w:ascii="Times New Roman" w:eastAsia="Times New Roman" w:hAnsi="Times New Roman" w:cs="Times New Roman"/>
-          <w:color w:val="000000"/>
-          <w:sz w:val="24"/>
-          <w:szCs w:val="24"/>
-          <w:lang w:eastAsia="pt-BR"/>
-        </w:rPr>
-        <w:t>)</w:t>
+      <w:r>
+        <w:rPr>
+          <w:rFonts w:ascii="Times New Roman" w:eastAsia="Times New Roman" w:hAnsi="Times New Roman" w:cs="Times New Roman"/>
+          <w:color w:val="000000"/>
+          <w:sz w:val="24"/>
+          <w:szCs w:val="24"/>
+          <w:lang w:eastAsia="pt-BR"/>
+        </w:rPr>
+        <w:t>git branch (branch name)</w:t>
       </w:r>
     </w:p>
     <w:p>
@@ -2819,71 +1201,15 @@
           <w:lang w:eastAsia="pt-BR"/>
         </w:rPr>
       </w:pPr>
-      <w:proofErr w:type="spellStart"/>
-      <w:r>
-        <w:rPr>
-          <w:rFonts w:ascii="Times New Roman" w:eastAsia="Times New Roman" w:hAnsi="Times New Roman" w:cs="Times New Roman"/>
-          <w:color w:val="000000"/>
-          <w:sz w:val="24"/>
-          <w:szCs w:val="24"/>
-          <w:lang w:eastAsia="pt-BR"/>
-        </w:rPr>
-        <w:t>git</w:t>
-      </w:r>
-      <w:proofErr w:type="spellEnd"/>
-      <w:r>
-        <w:rPr>
-          <w:rFonts w:ascii="Times New Roman" w:eastAsia="Times New Roman" w:hAnsi="Times New Roman" w:cs="Times New Roman"/>
-          <w:color w:val="000000"/>
-          <w:sz w:val="24"/>
-          <w:szCs w:val="24"/>
-          <w:lang w:eastAsia="pt-BR"/>
-        </w:rPr>
-        <w:t xml:space="preserve"> checkout (</w:t>
-      </w:r>
-      <w:proofErr w:type="spellStart"/>
-      <w:r>
-        <w:rPr>
-          <w:rFonts w:ascii="Times New Roman" w:eastAsia="Times New Roman" w:hAnsi="Times New Roman" w:cs="Times New Roman"/>
-          <w:color w:val="000000"/>
-          <w:sz w:val="24"/>
-          <w:szCs w:val="24"/>
-          <w:lang w:eastAsia="pt-BR"/>
-        </w:rPr>
-        <w:t>branch</w:t>
-      </w:r>
-      <w:proofErr w:type="spellEnd"/>
-      <w:r>
-        <w:rPr>
-          <w:rFonts w:ascii="Times New Roman" w:eastAsia="Times New Roman" w:hAnsi="Times New Roman" w:cs="Times New Roman"/>
-          <w:color w:val="000000"/>
-          <w:sz w:val="24"/>
-          <w:szCs w:val="24"/>
-          <w:lang w:eastAsia="pt-BR"/>
-        </w:rPr>
-        <w:t xml:space="preserve"> </w:t>
-      </w:r>
-      <w:proofErr w:type="spellStart"/>
-      <w:r>
-        <w:rPr>
-          <w:rFonts w:ascii="Times New Roman" w:eastAsia="Times New Roman" w:hAnsi="Times New Roman" w:cs="Times New Roman"/>
-          <w:color w:val="000000"/>
-          <w:sz w:val="24"/>
-          <w:szCs w:val="24"/>
-          <w:lang w:eastAsia="pt-BR"/>
-        </w:rPr>
-        <w:t>name</w:t>
-      </w:r>
-      <w:proofErr w:type="spellEnd"/>
-      <w:r>
-        <w:rPr>
-          <w:rFonts w:ascii="Times New Roman" w:eastAsia="Times New Roman" w:hAnsi="Times New Roman" w:cs="Times New Roman"/>
-          <w:color w:val="000000"/>
-          <w:sz w:val="24"/>
-          <w:szCs w:val="24"/>
-          <w:lang w:eastAsia="pt-BR"/>
-        </w:rPr>
-        <w:t>)</w:t>
+      <w:r>
+        <w:rPr>
+          <w:rFonts w:ascii="Times New Roman" w:eastAsia="Times New Roman" w:hAnsi="Times New Roman" w:cs="Times New Roman"/>
+          <w:color w:val="000000"/>
+          <w:sz w:val="24"/>
+          <w:szCs w:val="24"/>
+          <w:lang w:eastAsia="pt-BR"/>
+        </w:rPr>
+        <w:t>git branch -D (branch name)</w:t>
       </w:r>
     </w:p>
     <w:p>
@@ -2901,71 +1227,15 @@
           <w:lang w:eastAsia="pt-BR"/>
         </w:rPr>
       </w:pPr>
-      <w:proofErr w:type="spellStart"/>
-      <w:r>
-        <w:rPr>
-          <w:rFonts w:ascii="Times New Roman" w:eastAsia="Times New Roman" w:hAnsi="Times New Roman" w:cs="Times New Roman"/>
-          <w:color w:val="000000"/>
-          <w:sz w:val="24"/>
-          <w:szCs w:val="24"/>
-          <w:lang w:eastAsia="pt-BR"/>
-        </w:rPr>
-        <w:t>git</w:t>
-      </w:r>
-      <w:proofErr w:type="spellEnd"/>
-      <w:r>
-        <w:rPr>
-          <w:rFonts w:ascii="Times New Roman" w:eastAsia="Times New Roman" w:hAnsi="Times New Roman" w:cs="Times New Roman"/>
-          <w:color w:val="000000"/>
-          <w:sz w:val="24"/>
-          <w:szCs w:val="24"/>
-          <w:lang w:eastAsia="pt-BR"/>
-        </w:rPr>
-        <w:t xml:space="preserve"> checkout -b (</w:t>
-      </w:r>
-      <w:proofErr w:type="spellStart"/>
-      <w:r>
-        <w:rPr>
-          <w:rFonts w:ascii="Times New Roman" w:eastAsia="Times New Roman" w:hAnsi="Times New Roman" w:cs="Times New Roman"/>
-          <w:color w:val="000000"/>
-          <w:sz w:val="24"/>
-          <w:szCs w:val="24"/>
-          <w:lang w:eastAsia="pt-BR"/>
-        </w:rPr>
-        <w:t>branch</w:t>
-      </w:r>
-      <w:proofErr w:type="spellEnd"/>
-      <w:r>
-        <w:rPr>
-          <w:rFonts w:ascii="Times New Roman" w:eastAsia="Times New Roman" w:hAnsi="Times New Roman" w:cs="Times New Roman"/>
-          <w:color w:val="000000"/>
-          <w:sz w:val="24"/>
-          <w:szCs w:val="24"/>
-          <w:lang w:eastAsia="pt-BR"/>
-        </w:rPr>
-        <w:t xml:space="preserve"> </w:t>
-      </w:r>
-      <w:proofErr w:type="spellStart"/>
-      <w:r>
-        <w:rPr>
-          <w:rFonts w:ascii="Times New Roman" w:eastAsia="Times New Roman" w:hAnsi="Times New Roman" w:cs="Times New Roman"/>
-          <w:color w:val="000000"/>
-          <w:sz w:val="24"/>
-          <w:szCs w:val="24"/>
-          <w:lang w:eastAsia="pt-BR"/>
-        </w:rPr>
-        <w:t>name</w:t>
-      </w:r>
-      <w:proofErr w:type="spellEnd"/>
-      <w:r>
-        <w:rPr>
-          <w:rFonts w:ascii="Times New Roman" w:eastAsia="Times New Roman" w:hAnsi="Times New Roman" w:cs="Times New Roman"/>
-          <w:color w:val="000000"/>
-          <w:sz w:val="24"/>
-          <w:szCs w:val="24"/>
-          <w:lang w:eastAsia="pt-BR"/>
-        </w:rPr>
-        <w:t>)</w:t>
+      <w:r>
+        <w:rPr>
+          <w:rFonts w:ascii="Times New Roman" w:eastAsia="Times New Roman" w:hAnsi="Times New Roman" w:cs="Times New Roman"/>
+          <w:color w:val="000000"/>
+          <w:sz w:val="24"/>
+          <w:szCs w:val="24"/>
+          <w:lang w:eastAsia="pt-BR"/>
+        </w:rPr>
+        <w:t>git checkout (branch name)</w:t>
       </w:r>
     </w:p>
     <w:p>
@@ -2983,71 +1253,15 @@
           <w:lang w:eastAsia="pt-BR"/>
         </w:rPr>
       </w:pPr>
-      <w:proofErr w:type="spellStart"/>
-      <w:r>
-        <w:rPr>
-          <w:rFonts w:ascii="Times New Roman" w:eastAsia="Times New Roman" w:hAnsi="Times New Roman" w:cs="Times New Roman"/>
-          <w:color w:val="000000"/>
-          <w:sz w:val="24"/>
-          <w:szCs w:val="24"/>
-          <w:lang w:eastAsia="pt-BR"/>
-        </w:rPr>
-        <w:t>git</w:t>
-      </w:r>
-      <w:proofErr w:type="spellEnd"/>
-      <w:r>
-        <w:rPr>
-          <w:rFonts w:ascii="Times New Roman" w:eastAsia="Times New Roman" w:hAnsi="Times New Roman" w:cs="Times New Roman"/>
-          <w:color w:val="000000"/>
-          <w:sz w:val="24"/>
-          <w:szCs w:val="24"/>
-          <w:lang w:eastAsia="pt-BR"/>
-        </w:rPr>
-        <w:t xml:space="preserve"> merge (</w:t>
-      </w:r>
-      <w:proofErr w:type="spellStart"/>
-      <w:r>
-        <w:rPr>
-          <w:rFonts w:ascii="Times New Roman" w:eastAsia="Times New Roman" w:hAnsi="Times New Roman" w:cs="Times New Roman"/>
-          <w:color w:val="000000"/>
-          <w:sz w:val="24"/>
-          <w:szCs w:val="24"/>
-          <w:lang w:eastAsia="pt-BR"/>
-        </w:rPr>
-        <w:t>branch</w:t>
-      </w:r>
-      <w:proofErr w:type="spellEnd"/>
-      <w:r>
-        <w:rPr>
-          <w:rFonts w:ascii="Times New Roman" w:eastAsia="Times New Roman" w:hAnsi="Times New Roman" w:cs="Times New Roman"/>
-          <w:color w:val="000000"/>
-          <w:sz w:val="24"/>
-          <w:szCs w:val="24"/>
-          <w:lang w:eastAsia="pt-BR"/>
-        </w:rPr>
-        <w:t xml:space="preserve"> </w:t>
-      </w:r>
-      <w:proofErr w:type="spellStart"/>
-      <w:r>
-        <w:rPr>
-          <w:rFonts w:ascii="Times New Roman" w:eastAsia="Times New Roman" w:hAnsi="Times New Roman" w:cs="Times New Roman"/>
-          <w:color w:val="000000"/>
-          <w:sz w:val="24"/>
-          <w:szCs w:val="24"/>
-          <w:lang w:eastAsia="pt-BR"/>
-        </w:rPr>
-        <w:t>name</w:t>
-      </w:r>
-      <w:proofErr w:type="spellEnd"/>
-      <w:r>
-        <w:rPr>
-          <w:rFonts w:ascii="Times New Roman" w:eastAsia="Times New Roman" w:hAnsi="Times New Roman" w:cs="Times New Roman"/>
-          <w:color w:val="000000"/>
-          <w:sz w:val="24"/>
-          <w:szCs w:val="24"/>
-          <w:lang w:eastAsia="pt-BR"/>
-        </w:rPr>
-        <w:t>)</w:t>
+      <w:r>
+        <w:rPr>
+          <w:rFonts w:ascii="Times New Roman" w:eastAsia="Times New Roman" w:hAnsi="Times New Roman" w:cs="Times New Roman"/>
+          <w:color w:val="000000"/>
+          <w:sz w:val="24"/>
+          <w:szCs w:val="24"/>
+          <w:lang w:eastAsia="pt-BR"/>
+        </w:rPr>
+        <w:t>git checkout -b (branch name)</w:t>
       </w:r>
     </w:p>
     <w:p>
@@ -3065,115 +1279,15 @@
           <w:lang w:eastAsia="pt-BR"/>
         </w:rPr>
       </w:pPr>
-      <w:proofErr w:type="spellStart"/>
-      <w:r>
-        <w:rPr>
-          <w:rFonts w:ascii="Times New Roman" w:eastAsia="Times New Roman" w:hAnsi="Times New Roman" w:cs="Times New Roman"/>
-          <w:color w:val="000000"/>
-          <w:sz w:val="24"/>
-          <w:szCs w:val="24"/>
-          <w:lang w:eastAsia="pt-BR"/>
-        </w:rPr>
-        <w:t>git</w:t>
-      </w:r>
-      <w:proofErr w:type="spellEnd"/>
-      <w:r>
-        <w:rPr>
-          <w:rFonts w:ascii="Times New Roman" w:eastAsia="Times New Roman" w:hAnsi="Times New Roman" w:cs="Times New Roman"/>
-          <w:color w:val="000000"/>
-          <w:sz w:val="24"/>
-          <w:szCs w:val="24"/>
-          <w:lang w:eastAsia="pt-BR"/>
-        </w:rPr>
-        <w:t xml:space="preserve"> </w:t>
-      </w:r>
-      <w:proofErr w:type="spellStart"/>
-      <w:r>
-        <w:rPr>
-          <w:rFonts w:ascii="Times New Roman" w:eastAsia="Times New Roman" w:hAnsi="Times New Roman" w:cs="Times New Roman"/>
-          <w:color w:val="000000"/>
-          <w:sz w:val="24"/>
-          <w:szCs w:val="24"/>
-          <w:lang w:eastAsia="pt-BR"/>
-        </w:rPr>
-        <w:t>push</w:t>
-      </w:r>
-      <w:proofErr w:type="spellEnd"/>
-      <w:r>
-        <w:rPr>
-          <w:rFonts w:ascii="Times New Roman" w:eastAsia="Times New Roman" w:hAnsi="Times New Roman" w:cs="Times New Roman"/>
-          <w:color w:val="000000"/>
-          <w:sz w:val="24"/>
-          <w:szCs w:val="24"/>
-          <w:lang w:eastAsia="pt-BR"/>
-        </w:rPr>
-        <w:t xml:space="preserve"> </w:t>
-      </w:r>
-      <w:proofErr w:type="spellStart"/>
-      <w:r>
-        <w:rPr>
-          <w:rFonts w:ascii="Times New Roman" w:eastAsia="Times New Roman" w:hAnsi="Times New Roman" w:cs="Times New Roman"/>
-          <w:color w:val="000000"/>
-          <w:sz w:val="24"/>
-          <w:szCs w:val="24"/>
-          <w:lang w:eastAsia="pt-BR"/>
-        </w:rPr>
-        <w:t>origin</w:t>
-      </w:r>
-      <w:proofErr w:type="spellEnd"/>
-      <w:r>
-        <w:rPr>
-          <w:rFonts w:ascii="Times New Roman" w:eastAsia="Times New Roman" w:hAnsi="Times New Roman" w:cs="Times New Roman"/>
-          <w:color w:val="000000"/>
-          <w:sz w:val="24"/>
-          <w:szCs w:val="24"/>
-          <w:lang w:eastAsia="pt-BR"/>
-        </w:rPr>
-        <w:t xml:space="preserve"> (</w:t>
-      </w:r>
-      <w:proofErr w:type="spellStart"/>
-      <w:r>
-        <w:rPr>
-          <w:rFonts w:ascii="Times New Roman" w:eastAsia="Times New Roman" w:hAnsi="Times New Roman" w:cs="Times New Roman"/>
-          <w:color w:val="000000"/>
-          <w:sz w:val="24"/>
-          <w:szCs w:val="24"/>
-          <w:lang w:eastAsia="pt-BR"/>
-        </w:rPr>
-        <w:t>branch</w:t>
-      </w:r>
-      <w:proofErr w:type="spellEnd"/>
-      <w:r>
-        <w:rPr>
-          <w:rFonts w:ascii="Times New Roman" w:eastAsia="Times New Roman" w:hAnsi="Times New Roman" w:cs="Times New Roman"/>
-          <w:color w:val="000000"/>
-          <w:sz w:val="24"/>
-          <w:szCs w:val="24"/>
-          <w:lang w:eastAsia="pt-BR"/>
-        </w:rPr>
-        <w:t xml:space="preserve"> </w:t>
-      </w:r>
-      <w:proofErr w:type="spellStart"/>
-      <w:r>
-        <w:rPr>
-          <w:rFonts w:ascii="Times New Roman" w:eastAsia="Times New Roman" w:hAnsi="Times New Roman" w:cs="Times New Roman"/>
-          <w:color w:val="000000"/>
-          <w:sz w:val="24"/>
-          <w:szCs w:val="24"/>
-          <w:lang w:eastAsia="pt-BR"/>
-        </w:rPr>
-        <w:t>name</w:t>
-      </w:r>
-      <w:proofErr w:type="spellEnd"/>
-      <w:r>
-        <w:rPr>
-          <w:rFonts w:ascii="Times New Roman" w:eastAsia="Times New Roman" w:hAnsi="Times New Roman" w:cs="Times New Roman"/>
-          <w:color w:val="000000"/>
-          <w:sz w:val="24"/>
-          <w:szCs w:val="24"/>
-          <w:lang w:eastAsia="pt-BR"/>
-        </w:rPr>
-        <w:t>)</w:t>
+      <w:r>
+        <w:rPr>
+          <w:rFonts w:ascii="Times New Roman" w:eastAsia="Times New Roman" w:hAnsi="Times New Roman" w:cs="Times New Roman"/>
+          <w:color w:val="000000"/>
+          <w:sz w:val="24"/>
+          <w:szCs w:val="24"/>
+          <w:lang w:eastAsia="pt-BR"/>
+        </w:rPr>
+        <w:t>git merge (branch name)</w:t>
       </w:r>
     </w:p>
     <w:p>
@@ -3191,115 +1305,15 @@
           <w:lang w:eastAsia="pt-BR"/>
         </w:rPr>
       </w:pPr>
-      <w:proofErr w:type="spellStart"/>
-      <w:r>
-        <w:rPr>
-          <w:rFonts w:ascii="Times New Roman" w:eastAsia="Times New Roman" w:hAnsi="Times New Roman" w:cs="Times New Roman"/>
-          <w:color w:val="000000"/>
-          <w:sz w:val="24"/>
-          <w:szCs w:val="24"/>
-          <w:lang w:eastAsia="pt-BR"/>
-        </w:rPr>
-        <w:t>git</w:t>
-      </w:r>
-      <w:proofErr w:type="spellEnd"/>
-      <w:r>
-        <w:rPr>
-          <w:rFonts w:ascii="Times New Roman" w:eastAsia="Times New Roman" w:hAnsi="Times New Roman" w:cs="Times New Roman"/>
-          <w:color w:val="000000"/>
-          <w:sz w:val="24"/>
-          <w:szCs w:val="24"/>
-          <w:lang w:eastAsia="pt-BR"/>
-        </w:rPr>
-        <w:t xml:space="preserve"> </w:t>
-      </w:r>
-      <w:proofErr w:type="spellStart"/>
-      <w:r>
-        <w:rPr>
-          <w:rFonts w:ascii="Times New Roman" w:eastAsia="Times New Roman" w:hAnsi="Times New Roman" w:cs="Times New Roman"/>
-          <w:color w:val="000000"/>
-          <w:sz w:val="24"/>
-          <w:szCs w:val="24"/>
-          <w:lang w:eastAsia="pt-BR"/>
-        </w:rPr>
-        <w:t>push</w:t>
-      </w:r>
-      <w:proofErr w:type="spellEnd"/>
-      <w:r>
-        <w:rPr>
-          <w:rFonts w:ascii="Times New Roman" w:eastAsia="Times New Roman" w:hAnsi="Times New Roman" w:cs="Times New Roman"/>
-          <w:color w:val="000000"/>
-          <w:sz w:val="24"/>
-          <w:szCs w:val="24"/>
-          <w:lang w:eastAsia="pt-BR"/>
-        </w:rPr>
-        <w:t xml:space="preserve"> -u </w:t>
-      </w:r>
-      <w:proofErr w:type="spellStart"/>
-      <w:r>
-        <w:rPr>
-          <w:rFonts w:ascii="Times New Roman" w:eastAsia="Times New Roman" w:hAnsi="Times New Roman" w:cs="Times New Roman"/>
-          <w:color w:val="000000"/>
-          <w:sz w:val="24"/>
-          <w:szCs w:val="24"/>
-          <w:lang w:eastAsia="pt-BR"/>
-        </w:rPr>
-        <w:t>origin</w:t>
-      </w:r>
-      <w:proofErr w:type="spellEnd"/>
-      <w:r>
-        <w:rPr>
-          <w:rFonts w:ascii="Times New Roman" w:eastAsia="Times New Roman" w:hAnsi="Times New Roman" w:cs="Times New Roman"/>
-          <w:color w:val="000000"/>
-          <w:sz w:val="24"/>
-          <w:szCs w:val="24"/>
-          <w:lang w:eastAsia="pt-BR"/>
-        </w:rPr>
-        <w:t xml:space="preserve"> (</w:t>
-      </w:r>
-      <w:proofErr w:type="spellStart"/>
-      <w:r>
-        <w:rPr>
-          <w:rFonts w:ascii="Times New Roman" w:eastAsia="Times New Roman" w:hAnsi="Times New Roman" w:cs="Times New Roman"/>
-          <w:color w:val="000000"/>
-          <w:sz w:val="24"/>
-          <w:szCs w:val="24"/>
-          <w:lang w:eastAsia="pt-BR"/>
-        </w:rPr>
-        <w:t>branch</w:t>
-      </w:r>
-      <w:proofErr w:type="spellEnd"/>
-      <w:r>
-        <w:rPr>
-          <w:rFonts w:ascii="Times New Roman" w:eastAsia="Times New Roman" w:hAnsi="Times New Roman" w:cs="Times New Roman"/>
-          <w:color w:val="000000"/>
-          <w:sz w:val="24"/>
-          <w:szCs w:val="24"/>
-          <w:lang w:eastAsia="pt-BR"/>
-        </w:rPr>
-        <w:t xml:space="preserve"> </w:t>
-      </w:r>
-      <w:proofErr w:type="spellStart"/>
-      <w:r>
-        <w:rPr>
-          <w:rFonts w:ascii="Times New Roman" w:eastAsia="Times New Roman" w:hAnsi="Times New Roman" w:cs="Times New Roman"/>
-          <w:color w:val="000000"/>
-          <w:sz w:val="24"/>
-          <w:szCs w:val="24"/>
-          <w:lang w:eastAsia="pt-BR"/>
-        </w:rPr>
-        <w:t>name</w:t>
-      </w:r>
-      <w:proofErr w:type="spellEnd"/>
-      <w:r>
-        <w:rPr>
-          <w:rFonts w:ascii="Times New Roman" w:eastAsia="Times New Roman" w:hAnsi="Times New Roman" w:cs="Times New Roman"/>
-          <w:color w:val="000000"/>
-          <w:sz w:val="24"/>
-          <w:szCs w:val="24"/>
-          <w:lang w:eastAsia="pt-BR"/>
-        </w:rPr>
-        <w:t>)</w:t>
+      <w:r>
+        <w:rPr>
+          <w:rFonts w:ascii="Times New Roman" w:eastAsia="Times New Roman" w:hAnsi="Times New Roman" w:cs="Times New Roman"/>
+          <w:color w:val="000000"/>
+          <w:sz w:val="24"/>
+          <w:szCs w:val="24"/>
+          <w:lang w:eastAsia="pt-BR"/>
+        </w:rPr>
+        <w:t>git push origin (branch name)</w:t>
       </w:r>
     </w:p>
     <w:p>
@@ -3317,40 +1331,16 @@
           <w:lang w:eastAsia="pt-BR"/>
         </w:rPr>
       </w:pPr>
-      <w:proofErr w:type="spellStart"/>
-      <w:r>
-        <w:rPr>
-          <w:rFonts w:ascii="Times New Roman" w:eastAsia="Times New Roman" w:hAnsi="Times New Roman" w:cs="Times New Roman"/>
-          <w:color w:val="000000"/>
-          <w:sz w:val="24"/>
-          <w:szCs w:val="24"/>
-          <w:lang w:eastAsia="pt-BR"/>
-        </w:rPr>
-        <w:t>git</w:t>
-      </w:r>
-      <w:proofErr w:type="spellEnd"/>
-      <w:r>
-        <w:rPr>
-          <w:rFonts w:ascii="Times New Roman" w:eastAsia="Times New Roman" w:hAnsi="Times New Roman" w:cs="Times New Roman"/>
-          <w:color w:val="000000"/>
-          <w:sz w:val="24"/>
-          <w:szCs w:val="24"/>
-          <w:lang w:eastAsia="pt-BR"/>
-        </w:rPr>
-        <w:t xml:space="preserve"> </w:t>
-      </w:r>
-      <w:proofErr w:type="spellStart"/>
-      <w:r>
-        <w:rPr>
-          <w:rFonts w:ascii="Times New Roman" w:eastAsia="Times New Roman" w:hAnsi="Times New Roman" w:cs="Times New Roman"/>
-          <w:color w:val="000000"/>
-          <w:sz w:val="24"/>
-          <w:szCs w:val="24"/>
-          <w:lang w:eastAsia="pt-BR"/>
-        </w:rPr>
-        <w:t>fetch</w:t>
-      </w:r>
-      <w:proofErr w:type="spellEnd"/>
+      <w:r>
+        <w:rPr>
+          <w:rFonts w:ascii="Times New Roman" w:eastAsia="Times New Roman" w:hAnsi="Times New Roman" w:cs="Times New Roman"/>
+          <w:color w:val="000000"/>
+          <w:sz w:val="24"/>
+          <w:szCs w:val="24"/>
+          <w:lang w:eastAsia="pt-BR"/>
+        </w:rPr>
+        <w:t>git push -u origin (branch name)</w:t>
+      </w:r>
     </w:p>
     <w:p>
       <w:pPr>
@@ -3367,171 +1357,41 @@
           <w:lang w:eastAsia="pt-BR"/>
         </w:rPr>
       </w:pPr>
-      <w:proofErr w:type="spellStart"/>
-      <w:r>
-        <w:rPr>
-          <w:rFonts w:ascii="Times New Roman" w:eastAsia="Times New Roman" w:hAnsi="Times New Roman" w:cs="Times New Roman"/>
-          <w:color w:val="000000"/>
-          <w:sz w:val="24"/>
-          <w:szCs w:val="24"/>
-          <w:lang w:eastAsia="pt-BR"/>
-        </w:rPr>
-        <w:t>git</w:t>
-      </w:r>
-      <w:proofErr w:type="spellEnd"/>
-      <w:r>
-        <w:rPr>
-          <w:rFonts w:ascii="Times New Roman" w:eastAsia="Times New Roman" w:hAnsi="Times New Roman" w:cs="Times New Roman"/>
-          <w:color w:val="000000"/>
-          <w:sz w:val="24"/>
-          <w:szCs w:val="24"/>
-          <w:lang w:eastAsia="pt-BR"/>
-        </w:rPr>
-        <w:t xml:space="preserve"> </w:t>
-      </w:r>
-      <w:proofErr w:type="spellStart"/>
-      <w:r>
-        <w:rPr>
-          <w:rFonts w:ascii="Times New Roman" w:eastAsia="Times New Roman" w:hAnsi="Times New Roman" w:cs="Times New Roman"/>
-          <w:color w:val="000000"/>
-          <w:sz w:val="24"/>
-          <w:szCs w:val="24"/>
-          <w:lang w:eastAsia="pt-BR"/>
-        </w:rPr>
-        <w:t>rm</w:t>
-      </w:r>
-      <w:proofErr w:type="spellEnd"/>
-      <w:r>
-        <w:rPr>
-          <w:rFonts w:ascii="Times New Roman" w:eastAsia="Times New Roman" w:hAnsi="Times New Roman" w:cs="Times New Roman"/>
-          <w:color w:val="000000"/>
-          <w:sz w:val="24"/>
-          <w:szCs w:val="24"/>
-          <w:lang w:eastAsia="pt-BR"/>
-        </w:rPr>
-        <w:t xml:space="preserve"> -r --</w:t>
-      </w:r>
-      <w:proofErr w:type="spellStart"/>
-      <w:proofErr w:type="gramStart"/>
-      <w:r>
-        <w:rPr>
-          <w:rFonts w:ascii="Times New Roman" w:eastAsia="Times New Roman" w:hAnsi="Times New Roman" w:cs="Times New Roman"/>
-          <w:color w:val="000000"/>
-          <w:sz w:val="24"/>
-          <w:szCs w:val="24"/>
-          <w:lang w:eastAsia="pt-BR"/>
-        </w:rPr>
-        <w:t>cached</w:t>
-      </w:r>
-      <w:proofErr w:type="spellEnd"/>
-      <w:r>
-        <w:rPr>
-          <w:rFonts w:ascii="Times New Roman" w:eastAsia="Times New Roman" w:hAnsi="Times New Roman" w:cs="Times New Roman"/>
-          <w:color w:val="000000"/>
-          <w:sz w:val="24"/>
-          <w:szCs w:val="24"/>
-          <w:lang w:eastAsia="pt-BR"/>
-        </w:rPr>
-        <w:t xml:space="preserve"> .</w:t>
-      </w:r>
-      <w:proofErr w:type="gramEnd"/>
-      <w:r>
-        <w:rPr>
-          <w:rFonts w:ascii="Times New Roman" w:eastAsia="Times New Roman" w:hAnsi="Times New Roman" w:cs="Times New Roman"/>
-          <w:color w:val="000000"/>
-          <w:sz w:val="24"/>
-          <w:szCs w:val="24"/>
-          <w:lang w:eastAsia="pt-BR"/>
-        </w:rPr>
-        <w:t xml:space="preserve"> (</w:t>
-      </w:r>
-      <w:proofErr w:type="spellStart"/>
-      <w:r>
-        <w:rPr>
-          <w:rFonts w:ascii="Times New Roman" w:eastAsia="Times New Roman" w:hAnsi="Times New Roman" w:cs="Times New Roman"/>
-          <w:color w:val="000000"/>
-          <w:sz w:val="24"/>
-          <w:szCs w:val="24"/>
-          <w:lang w:eastAsia="pt-BR"/>
-        </w:rPr>
-        <w:t>clear</w:t>
-      </w:r>
-      <w:proofErr w:type="spellEnd"/>
-      <w:r>
-        <w:rPr>
-          <w:rFonts w:ascii="Times New Roman" w:eastAsia="Times New Roman" w:hAnsi="Times New Roman" w:cs="Times New Roman"/>
-          <w:color w:val="000000"/>
-          <w:sz w:val="24"/>
-          <w:szCs w:val="24"/>
-          <w:lang w:eastAsia="pt-BR"/>
-        </w:rPr>
-        <w:t xml:space="preserve"> </w:t>
-      </w:r>
-      <w:proofErr w:type="spellStart"/>
-      <w:r>
-        <w:rPr>
-          <w:rFonts w:ascii="Times New Roman" w:eastAsia="Times New Roman" w:hAnsi="Times New Roman" w:cs="Times New Roman"/>
-          <w:color w:val="000000"/>
-          <w:sz w:val="24"/>
-          <w:szCs w:val="24"/>
-          <w:lang w:eastAsia="pt-BR"/>
-        </w:rPr>
-        <w:t>cached</w:t>
-      </w:r>
-      <w:proofErr w:type="spellEnd"/>
-      <w:r>
-        <w:rPr>
-          <w:rFonts w:ascii="Times New Roman" w:eastAsia="Times New Roman" w:hAnsi="Times New Roman" w:cs="Times New Roman"/>
-          <w:color w:val="000000"/>
-          <w:sz w:val="24"/>
-          <w:szCs w:val="24"/>
-          <w:lang w:eastAsia="pt-BR"/>
-        </w:rPr>
-        <w:t xml:space="preserve"> </w:t>
-      </w:r>
-      <w:proofErr w:type="spellStart"/>
-      <w:r>
-        <w:rPr>
-          <w:rFonts w:ascii="Times New Roman" w:eastAsia="Times New Roman" w:hAnsi="Times New Roman" w:cs="Times New Roman"/>
-          <w:color w:val="000000"/>
-          <w:sz w:val="24"/>
-          <w:szCs w:val="24"/>
-          <w:lang w:eastAsia="pt-BR"/>
-        </w:rPr>
-        <w:t>Git</w:t>
-      </w:r>
-      <w:proofErr w:type="spellEnd"/>
-      <w:r>
-        <w:rPr>
-          <w:rFonts w:ascii="Times New Roman" w:eastAsia="Times New Roman" w:hAnsi="Times New Roman" w:cs="Times New Roman"/>
-          <w:color w:val="000000"/>
-          <w:sz w:val="24"/>
-          <w:szCs w:val="24"/>
-          <w:lang w:eastAsia="pt-BR"/>
-        </w:rPr>
-        <w:t xml:space="preserve"> </w:t>
-      </w:r>
-      <w:proofErr w:type="spellStart"/>
-      <w:r>
-        <w:rPr>
-          <w:rFonts w:ascii="Times New Roman" w:eastAsia="Times New Roman" w:hAnsi="Times New Roman" w:cs="Times New Roman"/>
-          <w:color w:val="000000"/>
-          <w:sz w:val="24"/>
-          <w:szCs w:val="24"/>
-          <w:lang w:eastAsia="pt-BR"/>
-        </w:rPr>
-        <w:t>and</w:t>
-      </w:r>
-      <w:proofErr w:type="spellEnd"/>
-      <w:r>
-        <w:rPr>
-          <w:rFonts w:ascii="Times New Roman" w:eastAsia="Times New Roman" w:hAnsi="Times New Roman" w:cs="Times New Roman"/>
-          <w:color w:val="000000"/>
-          <w:sz w:val="24"/>
-          <w:szCs w:val="24"/>
-          <w:lang w:eastAsia="pt-BR"/>
-        </w:rPr>
-        <w:t xml:space="preserve"> remove file GitHub)</w:t>
+      <w:r>
+        <w:rPr>
+          <w:rFonts w:ascii="Times New Roman" w:eastAsia="Times New Roman" w:hAnsi="Times New Roman" w:cs="Times New Roman"/>
+          <w:color w:val="000000"/>
+          <w:sz w:val="24"/>
+          <w:szCs w:val="24"/>
+          <w:lang w:eastAsia="pt-BR"/>
+        </w:rPr>
+        <w:t>git fetch</w:t>
+      </w:r>
+    </w:p>
+    <w:p>
+      <w:pPr>
+        <w:numPr>
+          <w:ilvl w:val="0"/>
+          <w:numId w:val="17"/>
+        </w:numPr>
+        <w:spacing w:before="100" w:beforeAutospacing="1" w:after="100" w:afterAutospacing="1" w:line="240" w:lineRule="auto"/>
+        <w:rPr>
+          <w:rFonts w:ascii="Times New Roman" w:eastAsia="Times New Roman" w:hAnsi="Times New Roman" w:cs="Times New Roman"/>
+          <w:color w:val="000000"/>
+          <w:sz w:val="24"/>
+          <w:szCs w:val="24"/>
+          <w:lang w:eastAsia="pt-BR"/>
+        </w:rPr>
+      </w:pPr>
+      <w:r>
+        <w:rPr>
+          <w:rFonts w:ascii="Times New Roman" w:eastAsia="Times New Roman" w:hAnsi="Times New Roman" w:cs="Times New Roman"/>
+          <w:color w:val="000000"/>
+          <w:sz w:val="24"/>
+          <w:szCs w:val="24"/>
+          <w:lang w:eastAsia="pt-BR"/>
+        </w:rPr>
+        <w:t>git rm -r --cached . (clear cached Git and remove file GitHub)</w:t>
       </w:r>
     </w:p>
     <w:p>
@@ -3569,29 +1429,7 @@
           <w:szCs w:val="24"/>
           <w:lang w:eastAsia="pt-BR"/>
         </w:rPr>
-        <w:t> (</w:t>
-      </w:r>
-      <w:proofErr w:type="spellStart"/>
-      <w:r>
-        <w:rPr>
-          <w:rFonts w:ascii="Times New Roman" w:eastAsia="Times New Roman" w:hAnsi="Times New Roman" w:cs="Times New Roman"/>
-          <w:color w:val="000000"/>
-          <w:sz w:val="24"/>
-          <w:szCs w:val="24"/>
-          <w:lang w:eastAsia="pt-BR"/>
-        </w:rPr>
-        <w:t>Untracked</w:t>
-      </w:r>
-      <w:proofErr w:type="spellEnd"/>
-      <w:r>
-        <w:rPr>
-          <w:rFonts w:ascii="Times New Roman" w:eastAsia="Times New Roman" w:hAnsi="Times New Roman" w:cs="Times New Roman"/>
-          <w:color w:val="000000"/>
-          <w:sz w:val="24"/>
-          <w:szCs w:val="24"/>
-          <w:lang w:eastAsia="pt-BR"/>
-        </w:rPr>
-        <w:t>): São os arquivos que ainda não são monitorados pelo GIT.</w:t>
+        <w:t> (Untracked): São os arquivos que ainda não são monitorados pelo GIT.</w:t>
       </w:r>
     </w:p>
     <w:p>
@@ -3629,51 +1467,7 @@
           <w:szCs w:val="24"/>
           <w:lang w:eastAsia="pt-BR"/>
         </w:rPr>
-        <w:t> (</w:t>
-      </w:r>
-      <w:proofErr w:type="spellStart"/>
-      <w:r>
-        <w:rPr>
-          <w:rFonts w:ascii="Times New Roman" w:eastAsia="Times New Roman" w:hAnsi="Times New Roman" w:cs="Times New Roman"/>
-          <w:color w:val="000000"/>
-          <w:sz w:val="24"/>
-          <w:szCs w:val="24"/>
-          <w:lang w:eastAsia="pt-BR"/>
-        </w:rPr>
-        <w:t>Modified</w:t>
-      </w:r>
-      <w:proofErr w:type="spellEnd"/>
-      <w:r>
-        <w:rPr>
-          <w:rFonts w:ascii="Times New Roman" w:eastAsia="Times New Roman" w:hAnsi="Times New Roman" w:cs="Times New Roman"/>
-          <w:color w:val="000000"/>
-          <w:sz w:val="24"/>
-          <w:szCs w:val="24"/>
-          <w:lang w:eastAsia="pt-BR"/>
-        </w:rPr>
-        <w:t xml:space="preserve">): Arquivos </w:t>
-      </w:r>
-      <w:proofErr w:type="spellStart"/>
-      <w:r>
-        <w:rPr>
-          <w:rFonts w:ascii="Times New Roman" w:eastAsia="Times New Roman" w:hAnsi="Times New Roman" w:cs="Times New Roman"/>
-          <w:color w:val="000000"/>
-          <w:sz w:val="24"/>
-          <w:szCs w:val="24"/>
-          <w:lang w:eastAsia="pt-BR"/>
-        </w:rPr>
-        <w:t>commitados</w:t>
-      </w:r>
-      <w:proofErr w:type="spellEnd"/>
-      <w:r>
-        <w:rPr>
-          <w:rFonts w:ascii="Times New Roman" w:eastAsia="Times New Roman" w:hAnsi="Times New Roman" w:cs="Times New Roman"/>
-          <w:color w:val="000000"/>
-          <w:sz w:val="24"/>
-          <w:szCs w:val="24"/>
-          <w:lang w:eastAsia="pt-BR"/>
-        </w:rPr>
-        <w:t xml:space="preserve"> e agora foram modificados.</w:t>
+        <w:t> (Modified): Arquivos commitados e agora foram modificados.</w:t>
       </w:r>
     </w:p>
     <w:p>
@@ -3711,97 +1505,7 @@
           <w:szCs w:val="24"/>
           <w:lang w:eastAsia="pt-BR"/>
         </w:rPr>
-        <w:t> (</w:t>
-      </w:r>
-      <w:proofErr w:type="spellStart"/>
-      <w:r>
-        <w:rPr>
-          <w:rFonts w:ascii="Times New Roman" w:eastAsia="Times New Roman" w:hAnsi="Times New Roman" w:cs="Times New Roman"/>
-          <w:color w:val="000000"/>
-          <w:sz w:val="24"/>
-          <w:szCs w:val="24"/>
-          <w:lang w:eastAsia="pt-BR"/>
-        </w:rPr>
-        <w:t>Added</w:t>
-      </w:r>
-      <w:proofErr w:type="spellEnd"/>
-      <w:r>
-        <w:rPr>
-          <w:rFonts w:ascii="Times New Roman" w:eastAsia="Times New Roman" w:hAnsi="Times New Roman" w:cs="Times New Roman"/>
-          <w:color w:val="000000"/>
-          <w:sz w:val="24"/>
-          <w:szCs w:val="24"/>
-          <w:lang w:eastAsia="pt-BR"/>
-        </w:rPr>
-        <w:t xml:space="preserve">): Arquivos que não foram </w:t>
-      </w:r>
-      <w:proofErr w:type="spellStart"/>
-      <w:proofErr w:type="gramStart"/>
-      <w:r>
-        <w:rPr>
-          <w:rFonts w:ascii="Times New Roman" w:eastAsia="Times New Roman" w:hAnsi="Times New Roman" w:cs="Times New Roman"/>
-          <w:color w:val="000000"/>
-          <w:sz w:val="24"/>
-          <w:szCs w:val="24"/>
-          <w:lang w:eastAsia="pt-BR"/>
-        </w:rPr>
-        <w:t>commitados</w:t>
-      </w:r>
-      <w:proofErr w:type="spellEnd"/>
-      <w:proofErr w:type="gramEnd"/>
-      <w:r>
-        <w:rPr>
-          <w:rFonts w:ascii="Times New Roman" w:eastAsia="Times New Roman" w:hAnsi="Times New Roman" w:cs="Times New Roman"/>
-          <w:color w:val="000000"/>
-          <w:sz w:val="24"/>
-          <w:szCs w:val="24"/>
-          <w:lang w:eastAsia="pt-BR"/>
-        </w:rPr>
-        <w:t xml:space="preserve"> mas já rodou </w:t>
-      </w:r>
-      <w:proofErr w:type="spellStart"/>
-      <w:r>
-        <w:rPr>
-          <w:rFonts w:ascii="Times New Roman" w:eastAsia="Times New Roman" w:hAnsi="Times New Roman" w:cs="Times New Roman"/>
-          <w:color w:val="000000"/>
-          <w:sz w:val="24"/>
-          <w:szCs w:val="24"/>
-          <w:lang w:eastAsia="pt-BR"/>
-        </w:rPr>
-        <w:t>git</w:t>
-      </w:r>
-      <w:proofErr w:type="spellEnd"/>
-      <w:r>
-        <w:rPr>
-          <w:rFonts w:ascii="Times New Roman" w:eastAsia="Times New Roman" w:hAnsi="Times New Roman" w:cs="Times New Roman"/>
-          <w:color w:val="000000"/>
-          <w:sz w:val="24"/>
-          <w:szCs w:val="24"/>
-          <w:lang w:eastAsia="pt-BR"/>
-        </w:rPr>
-        <w:t xml:space="preserve"> </w:t>
-      </w:r>
-      <w:proofErr w:type="spellStart"/>
-      <w:r>
-        <w:rPr>
-          <w:rFonts w:ascii="Times New Roman" w:eastAsia="Times New Roman" w:hAnsi="Times New Roman" w:cs="Times New Roman"/>
-          <w:color w:val="000000"/>
-          <w:sz w:val="24"/>
-          <w:szCs w:val="24"/>
-          <w:lang w:eastAsia="pt-BR"/>
-        </w:rPr>
-        <w:t>add</w:t>
-      </w:r>
-      <w:proofErr w:type="spellEnd"/>
-      <w:r>
-        <w:rPr>
-          <w:rFonts w:ascii="Times New Roman" w:eastAsia="Times New Roman" w:hAnsi="Times New Roman" w:cs="Times New Roman"/>
-          <w:color w:val="000000"/>
-          <w:sz w:val="24"/>
-          <w:szCs w:val="24"/>
-          <w:lang w:eastAsia="pt-BR"/>
-        </w:rPr>
-        <w:t>.</w:t>
+        <w:t> (Added): Arquivos que não foram commitados mas já rodou git add.</w:t>
       </w:r>
     </w:p>
     <w:p>
@@ -3839,29 +1543,7 @@
           <w:szCs w:val="24"/>
           <w:lang w:eastAsia="pt-BR"/>
         </w:rPr>
-        <w:t> (</w:t>
-      </w:r>
-      <w:proofErr w:type="spellStart"/>
-      <w:r>
-        <w:rPr>
-          <w:rFonts w:ascii="Times New Roman" w:eastAsia="Times New Roman" w:hAnsi="Times New Roman" w:cs="Times New Roman"/>
-          <w:color w:val="000000"/>
-          <w:sz w:val="24"/>
-          <w:szCs w:val="24"/>
-          <w:lang w:eastAsia="pt-BR"/>
-        </w:rPr>
-        <w:t>Deleted</w:t>
-      </w:r>
-      <w:proofErr w:type="spellEnd"/>
-      <w:r>
-        <w:rPr>
-          <w:rFonts w:ascii="Times New Roman" w:eastAsia="Times New Roman" w:hAnsi="Times New Roman" w:cs="Times New Roman"/>
-          <w:color w:val="000000"/>
-          <w:sz w:val="24"/>
-          <w:szCs w:val="24"/>
-          <w:lang w:eastAsia="pt-BR"/>
-        </w:rPr>
-        <w:t>): São arquivo que foram removidos.</w:t>
+        <w:t> (Deleted): São arquivo que foram removidos.</w:t>
       </w:r>
     </w:p>
     <w:p>
@@ -3939,27 +1621,7 @@
           <w:szCs w:val="24"/>
           <w:lang w:eastAsia="pt-BR"/>
         </w:rPr>
-        <w:t xml:space="preserve">O SSH é uma sigla para </w:t>
-      </w:r>
-      <w:proofErr w:type="spellStart"/>
-      <w:r>
-        <w:rPr>
-          <w:rFonts w:ascii="Times New Roman" w:eastAsia="Times New Roman" w:hAnsi="Times New Roman" w:cs="Times New Roman"/>
-          <w:sz w:val="24"/>
-          <w:szCs w:val="24"/>
-          <w:lang w:eastAsia="pt-BR"/>
-        </w:rPr>
-        <w:t>Secure</w:t>
-      </w:r>
-      <w:proofErr w:type="spellEnd"/>
-      <w:r>
-        <w:rPr>
-          <w:rFonts w:ascii="Times New Roman" w:eastAsia="Times New Roman" w:hAnsi="Times New Roman" w:cs="Times New Roman"/>
-          <w:sz w:val="24"/>
-          <w:szCs w:val="24"/>
-          <w:lang w:eastAsia="pt-BR"/>
-        </w:rPr>
-        <w:t xml:space="preserve"> Shell, um termo e protocolo de um mecanismo de segurança na rede. </w:t>
+        <w:t xml:space="preserve">O SSH é uma sigla para Secure Shell, um termo e protocolo de um mecanismo de segurança na rede. </w:t>
       </w:r>
     </w:p>
     <w:p>
@@ -4054,27 +1716,7 @@
           <w:szCs w:val="24"/>
           <w:lang w:eastAsia="pt-BR"/>
         </w:rPr>
-        <w:t>(</w:t>
-      </w:r>
-      <w:proofErr w:type="spellStart"/>
-      <w:r>
-        <w:rPr>
-          <w:rFonts w:ascii="Times New Roman" w:eastAsia="Times New Roman" w:hAnsi="Times New Roman" w:cs="Times New Roman"/>
-          <w:sz w:val="24"/>
-          <w:szCs w:val="24"/>
-          <w:lang w:eastAsia="pt-BR"/>
-        </w:rPr>
-        <w:t>macOS</w:t>
-      </w:r>
-      <w:proofErr w:type="spellEnd"/>
-      <w:r>
-        <w:rPr>
-          <w:rFonts w:ascii="Times New Roman" w:eastAsia="Times New Roman" w:hAnsi="Times New Roman" w:cs="Times New Roman"/>
-          <w:sz w:val="24"/>
-          <w:szCs w:val="24"/>
-          <w:lang w:eastAsia="pt-BR"/>
-        </w:rPr>
-        <w:t xml:space="preserve"> / Linux)</w:t>
+        <w:t>(macOS / Linux)</w:t>
       </w:r>
       <w:r>
         <w:rPr>
@@ -4085,37 +1727,15 @@
         </w:rPr>
         <w:t xml:space="preserve"> </w:t>
       </w:r>
-      <w:proofErr w:type="spellStart"/>
-      <w:r>
-        <w:rPr>
-          <w:rFonts w:ascii="Times New Roman" w:eastAsia="Times New Roman" w:hAnsi="Times New Roman" w:cs="Times New Roman"/>
-          <w:sz w:val="24"/>
-          <w:szCs w:val="24"/>
-          <w:lang w:eastAsia="pt-BR"/>
-        </w:rPr>
-        <w:t>Git</w:t>
-      </w:r>
-      <w:proofErr w:type="spellEnd"/>
-      <w:r>
-        <w:rPr>
-          <w:rFonts w:ascii="Times New Roman" w:eastAsia="Times New Roman" w:hAnsi="Times New Roman" w:cs="Times New Roman"/>
-          <w:sz w:val="24"/>
-          <w:szCs w:val="24"/>
-          <w:lang w:eastAsia="pt-BR"/>
-        </w:rPr>
-        <w:t xml:space="preserve"> </w:t>
-      </w:r>
-      <w:proofErr w:type="spellStart"/>
-      <w:r>
-        <w:rPr>
-          <w:rFonts w:ascii="Times New Roman" w:eastAsia="Times New Roman" w:hAnsi="Times New Roman" w:cs="Times New Roman"/>
-          <w:sz w:val="24"/>
-          <w:szCs w:val="24"/>
-          <w:lang w:eastAsia="pt-BR"/>
-        </w:rPr>
-        <w:t>Bash</w:t>
-      </w:r>
-      <w:proofErr w:type="spellEnd"/>
+      <w:r>
+        <w:rPr>
+          <w:rFonts w:ascii="Times New Roman" w:eastAsia="Times New Roman" w:hAnsi="Times New Roman" w:cs="Times New Roman"/>
+          <w:sz w:val="24"/>
+          <w:szCs w:val="24"/>
+          <w:lang w:eastAsia="pt-BR"/>
+        </w:rPr>
+        <w:t>Git Bash</w:t>
+      </w:r>
       <w:r>
         <w:rPr>
           <w:rFonts w:ascii="Times New Roman" w:eastAsia="Times New Roman" w:hAnsi="Times New Roman" w:cs="Times New Roman"/>
@@ -4203,25 +1823,14 @@
           <w:lang w:eastAsia="pt-BR"/>
         </w:rPr>
       </w:pPr>
-      <w:proofErr w:type="spellStart"/>
-      <w:r>
-        <w:rPr>
-          <w:rFonts w:ascii="Times New Roman" w:eastAsia="Times New Roman" w:hAnsi="Times New Roman" w:cs="Times New Roman"/>
-          <w:sz w:val="24"/>
-          <w:szCs w:val="24"/>
-          <w:lang w:eastAsia="pt-BR"/>
-        </w:rPr>
-        <w:t>ssh-keygen</w:t>
-      </w:r>
-      <w:proofErr w:type="spellEnd"/>
-      <w:r>
-        <w:rPr>
-          <w:rFonts w:ascii="Times New Roman" w:eastAsia="Times New Roman" w:hAnsi="Times New Roman" w:cs="Times New Roman"/>
-          <w:sz w:val="24"/>
-          <w:szCs w:val="24"/>
-          <w:lang w:eastAsia="pt-BR"/>
-        </w:rPr>
-        <w:t xml:space="preserve"> -t ed25519 -C "seuemail@gmail.com"</w:t>
+      <w:r>
+        <w:rPr>
+          <w:rFonts w:ascii="Times New Roman" w:eastAsia="Times New Roman" w:hAnsi="Times New Roman" w:cs="Times New Roman"/>
+          <w:sz w:val="24"/>
+          <w:szCs w:val="24"/>
+          <w:lang w:eastAsia="pt-BR"/>
+        </w:rPr>
+        <w:t>ssh-keygen -t ed25519 -C "seuemail@gmail.com"</w:t>
       </w:r>
     </w:p>
     <w:p>
@@ -4260,27 +1869,7 @@
           <w:szCs w:val="24"/>
           <w:lang w:eastAsia="pt-BR"/>
         </w:rPr>
-        <w:t xml:space="preserve">Isto </w:t>
-      </w:r>
-      <w:proofErr w:type="gramStart"/>
-      <w:r>
-        <w:rPr>
-          <w:rFonts w:ascii="Times New Roman" w:eastAsia="Times New Roman" w:hAnsi="Times New Roman" w:cs="Times New Roman"/>
-          <w:sz w:val="24"/>
-          <w:szCs w:val="24"/>
-          <w:lang w:eastAsia="pt-BR"/>
-        </w:rPr>
-        <w:t>cria uma nova</w:t>
-      </w:r>
-      <w:proofErr w:type="gramEnd"/>
-      <w:r>
-        <w:rPr>
-          <w:rFonts w:ascii="Times New Roman" w:eastAsia="Times New Roman" w:hAnsi="Times New Roman" w:cs="Times New Roman"/>
-          <w:sz w:val="24"/>
-          <w:szCs w:val="24"/>
-          <w:lang w:eastAsia="pt-BR"/>
-        </w:rPr>
-        <w:t xml:space="preserve"> chave SSH, usando o nome de e-mail fornecido como uma etiqueta.</w:t>
+        <w:t>Isto cria uma nova chave SSH, usando o nome de e-mail fornecido como uma etiqueta.</w:t>
       </w:r>
     </w:p>
     <w:p>
@@ -4312,105 +1901,14 @@
           <w:lang w:eastAsia="pt-BR"/>
         </w:rPr>
       </w:pPr>
-      <w:proofErr w:type="spellStart"/>
-      <w:r>
-        <w:rPr>
-          <w:rFonts w:ascii="Times New Roman" w:eastAsia="Times New Roman" w:hAnsi="Times New Roman" w:cs="Times New Roman"/>
-          <w:sz w:val="24"/>
-          <w:szCs w:val="24"/>
-          <w:lang w:eastAsia="pt-BR"/>
-        </w:rPr>
-        <w:t>Generating</w:t>
-      </w:r>
-      <w:proofErr w:type="spellEnd"/>
-      <w:r>
-        <w:rPr>
-          <w:rFonts w:ascii="Times New Roman" w:eastAsia="Times New Roman" w:hAnsi="Times New Roman" w:cs="Times New Roman"/>
-          <w:sz w:val="24"/>
-          <w:szCs w:val="24"/>
-          <w:lang w:eastAsia="pt-BR"/>
-        </w:rPr>
-        <w:t xml:space="preserve"> </w:t>
-      </w:r>
-      <w:proofErr w:type="spellStart"/>
-      <w:r>
-        <w:rPr>
-          <w:rFonts w:ascii="Times New Roman" w:eastAsia="Times New Roman" w:hAnsi="Times New Roman" w:cs="Times New Roman"/>
-          <w:sz w:val="24"/>
-          <w:szCs w:val="24"/>
-          <w:lang w:eastAsia="pt-BR"/>
-        </w:rPr>
-        <w:t>public</w:t>
-      </w:r>
-      <w:proofErr w:type="spellEnd"/>
-      <w:r>
-        <w:rPr>
-          <w:rFonts w:ascii="Times New Roman" w:eastAsia="Times New Roman" w:hAnsi="Times New Roman" w:cs="Times New Roman"/>
-          <w:sz w:val="24"/>
-          <w:szCs w:val="24"/>
-          <w:lang w:eastAsia="pt-BR"/>
-        </w:rPr>
-        <w:t>/</w:t>
-      </w:r>
-      <w:proofErr w:type="spellStart"/>
-      <w:r>
-        <w:rPr>
-          <w:rFonts w:ascii="Times New Roman" w:eastAsia="Times New Roman" w:hAnsi="Times New Roman" w:cs="Times New Roman"/>
-          <w:sz w:val="24"/>
-          <w:szCs w:val="24"/>
-          <w:lang w:eastAsia="pt-BR"/>
-        </w:rPr>
-        <w:t>id_algorithm</w:t>
-      </w:r>
-      <w:proofErr w:type="spellEnd"/>
-      <w:r>
-        <w:rPr>
-          <w:rFonts w:ascii="Times New Roman" w:eastAsia="Times New Roman" w:hAnsi="Times New Roman" w:cs="Times New Roman"/>
-          <w:sz w:val="24"/>
-          <w:szCs w:val="24"/>
-          <w:lang w:eastAsia="pt-BR"/>
-        </w:rPr>
-        <w:t xml:space="preserve"> </w:t>
-      </w:r>
-      <w:proofErr w:type="spellStart"/>
-      <w:r>
-        <w:rPr>
-          <w:rFonts w:ascii="Times New Roman" w:eastAsia="Times New Roman" w:hAnsi="Times New Roman" w:cs="Times New Roman"/>
-          <w:sz w:val="24"/>
-          <w:szCs w:val="24"/>
-          <w:lang w:eastAsia="pt-BR"/>
-        </w:rPr>
-        <w:t>key</w:t>
-      </w:r>
-      <w:proofErr w:type="spellEnd"/>
-      <w:r>
-        <w:rPr>
-          <w:rFonts w:ascii="Times New Roman" w:eastAsia="Times New Roman" w:hAnsi="Times New Roman" w:cs="Times New Roman"/>
-          <w:sz w:val="24"/>
-          <w:szCs w:val="24"/>
-          <w:lang w:eastAsia="pt-BR"/>
-        </w:rPr>
-        <w:t xml:space="preserve"> </w:t>
-      </w:r>
-      <w:proofErr w:type="spellStart"/>
-      <w:r>
-        <w:rPr>
-          <w:rFonts w:ascii="Times New Roman" w:eastAsia="Times New Roman" w:hAnsi="Times New Roman" w:cs="Times New Roman"/>
-          <w:sz w:val="24"/>
-          <w:szCs w:val="24"/>
-          <w:lang w:eastAsia="pt-BR"/>
-        </w:rPr>
-        <w:t>pair</w:t>
-      </w:r>
-      <w:proofErr w:type="spellEnd"/>
-      <w:r>
-        <w:rPr>
-          <w:rFonts w:ascii="Times New Roman" w:eastAsia="Times New Roman" w:hAnsi="Times New Roman" w:cs="Times New Roman"/>
-          <w:sz w:val="24"/>
-          <w:szCs w:val="24"/>
-          <w:lang w:eastAsia="pt-BR"/>
-        </w:rPr>
-        <w:t>.</w:t>
+      <w:r>
+        <w:rPr>
+          <w:rFonts w:ascii="Times New Roman" w:eastAsia="Times New Roman" w:hAnsi="Times New Roman" w:cs="Times New Roman"/>
+          <w:sz w:val="24"/>
+          <w:szCs w:val="24"/>
+          <w:lang w:eastAsia="pt-BR"/>
+        </w:rPr>
+        <w:t>Generating public/id_algorithm key pair.</w:t>
       </w:r>
     </w:p>
     <w:p>
@@ -4449,127 +1947,7 @@
           <w:szCs w:val="24"/>
           <w:lang w:eastAsia="pt-BR"/>
         </w:rPr>
-        <w:t>Quando aparecer a solicitação "</w:t>
-      </w:r>
-      <w:proofErr w:type="spellStart"/>
-      <w:r>
-        <w:rPr>
-          <w:rFonts w:ascii="Times New Roman" w:eastAsia="Times New Roman" w:hAnsi="Times New Roman" w:cs="Times New Roman"/>
-          <w:sz w:val="24"/>
-          <w:szCs w:val="24"/>
-          <w:lang w:eastAsia="pt-BR"/>
-        </w:rPr>
-        <w:t>Enter</w:t>
-      </w:r>
-      <w:proofErr w:type="spellEnd"/>
-      <w:r>
-        <w:rPr>
-          <w:rFonts w:ascii="Times New Roman" w:eastAsia="Times New Roman" w:hAnsi="Times New Roman" w:cs="Times New Roman"/>
-          <w:sz w:val="24"/>
-          <w:szCs w:val="24"/>
-          <w:lang w:eastAsia="pt-BR"/>
-        </w:rPr>
-        <w:t xml:space="preserve"> a file in </w:t>
-      </w:r>
-      <w:proofErr w:type="spellStart"/>
-      <w:r>
-        <w:rPr>
-          <w:rFonts w:ascii="Times New Roman" w:eastAsia="Times New Roman" w:hAnsi="Times New Roman" w:cs="Times New Roman"/>
-          <w:sz w:val="24"/>
-          <w:szCs w:val="24"/>
-          <w:lang w:eastAsia="pt-BR"/>
-        </w:rPr>
-        <w:t>which</w:t>
-      </w:r>
-      <w:proofErr w:type="spellEnd"/>
-      <w:r>
-        <w:rPr>
-          <w:rFonts w:ascii="Times New Roman" w:eastAsia="Times New Roman" w:hAnsi="Times New Roman" w:cs="Times New Roman"/>
-          <w:sz w:val="24"/>
-          <w:szCs w:val="24"/>
-          <w:lang w:eastAsia="pt-BR"/>
-        </w:rPr>
-        <w:t xml:space="preserve"> </w:t>
-      </w:r>
-      <w:proofErr w:type="spellStart"/>
-      <w:r>
-        <w:rPr>
-          <w:rFonts w:ascii="Times New Roman" w:eastAsia="Times New Roman" w:hAnsi="Times New Roman" w:cs="Times New Roman"/>
-          <w:sz w:val="24"/>
-          <w:szCs w:val="24"/>
-          <w:lang w:eastAsia="pt-BR"/>
-        </w:rPr>
-        <w:t>to</w:t>
-      </w:r>
-      <w:proofErr w:type="spellEnd"/>
-      <w:r>
-        <w:rPr>
-          <w:rFonts w:ascii="Times New Roman" w:eastAsia="Times New Roman" w:hAnsi="Times New Roman" w:cs="Times New Roman"/>
-          <w:sz w:val="24"/>
-          <w:szCs w:val="24"/>
-          <w:lang w:eastAsia="pt-BR"/>
-        </w:rPr>
-        <w:t xml:space="preserve"> </w:t>
-      </w:r>
-      <w:proofErr w:type="spellStart"/>
-      <w:r>
-        <w:rPr>
-          <w:rFonts w:ascii="Times New Roman" w:eastAsia="Times New Roman" w:hAnsi="Times New Roman" w:cs="Times New Roman"/>
-          <w:sz w:val="24"/>
-          <w:szCs w:val="24"/>
-          <w:lang w:eastAsia="pt-BR"/>
-        </w:rPr>
-        <w:t>save</w:t>
-      </w:r>
-      <w:proofErr w:type="spellEnd"/>
-      <w:r>
-        <w:rPr>
-          <w:rFonts w:ascii="Times New Roman" w:eastAsia="Times New Roman" w:hAnsi="Times New Roman" w:cs="Times New Roman"/>
-          <w:sz w:val="24"/>
-          <w:szCs w:val="24"/>
-          <w:lang w:eastAsia="pt-BR"/>
-        </w:rPr>
-        <w:t xml:space="preserve"> </w:t>
-      </w:r>
-      <w:proofErr w:type="spellStart"/>
-      <w:r>
-        <w:rPr>
-          <w:rFonts w:ascii="Times New Roman" w:eastAsia="Times New Roman" w:hAnsi="Times New Roman" w:cs="Times New Roman"/>
-          <w:sz w:val="24"/>
-          <w:szCs w:val="24"/>
-          <w:lang w:eastAsia="pt-BR"/>
-        </w:rPr>
-        <w:t>the</w:t>
-      </w:r>
-      <w:proofErr w:type="spellEnd"/>
-      <w:r>
-        <w:rPr>
-          <w:rFonts w:ascii="Times New Roman" w:eastAsia="Times New Roman" w:hAnsi="Times New Roman" w:cs="Times New Roman"/>
-          <w:sz w:val="24"/>
-          <w:szCs w:val="24"/>
-          <w:lang w:eastAsia="pt-BR"/>
-        </w:rPr>
-        <w:t xml:space="preserve"> </w:t>
-      </w:r>
-      <w:proofErr w:type="spellStart"/>
-      <w:r>
-        <w:rPr>
-          <w:rFonts w:ascii="Times New Roman" w:eastAsia="Times New Roman" w:hAnsi="Times New Roman" w:cs="Times New Roman"/>
-          <w:sz w:val="24"/>
-          <w:szCs w:val="24"/>
-          <w:lang w:eastAsia="pt-BR"/>
-        </w:rPr>
-        <w:t>key</w:t>
-      </w:r>
-      <w:proofErr w:type="spellEnd"/>
-      <w:r>
-        <w:rPr>
-          <w:rFonts w:ascii="Times New Roman" w:eastAsia="Times New Roman" w:hAnsi="Times New Roman" w:cs="Times New Roman"/>
-          <w:sz w:val="24"/>
-          <w:szCs w:val="24"/>
-          <w:lang w:eastAsia="pt-BR"/>
-        </w:rPr>
-        <w:t xml:space="preserve">", pressione </w:t>
+        <w:t xml:space="preserve">Quando aparecer a solicitação "Enter a file in which to save the key", pressione </w:t>
       </w:r>
       <w:r>
         <w:rPr>
@@ -4674,225 +2052,14 @@
           <w:lang w:eastAsia="pt-BR"/>
         </w:rPr>
       </w:pPr>
-      <w:proofErr w:type="spellStart"/>
-      <w:r>
-        <w:rPr>
-          <w:rFonts w:ascii="Times New Roman" w:eastAsia="Times New Roman" w:hAnsi="Times New Roman" w:cs="Times New Roman"/>
-          <w:sz w:val="24"/>
-          <w:szCs w:val="24"/>
-          <w:lang w:eastAsia="pt-BR"/>
-        </w:rPr>
-        <w:t>Enter</w:t>
-      </w:r>
-      <w:proofErr w:type="spellEnd"/>
-      <w:r>
-        <w:rPr>
-          <w:rFonts w:ascii="Times New Roman" w:eastAsia="Times New Roman" w:hAnsi="Times New Roman" w:cs="Times New Roman"/>
-          <w:sz w:val="24"/>
-          <w:szCs w:val="24"/>
-          <w:lang w:eastAsia="pt-BR"/>
-        </w:rPr>
-        <w:t xml:space="preserve"> a file in </w:t>
-      </w:r>
-      <w:proofErr w:type="spellStart"/>
-      <w:r>
-        <w:rPr>
-          <w:rFonts w:ascii="Times New Roman" w:eastAsia="Times New Roman" w:hAnsi="Times New Roman" w:cs="Times New Roman"/>
-          <w:sz w:val="24"/>
-          <w:szCs w:val="24"/>
-          <w:lang w:eastAsia="pt-BR"/>
-        </w:rPr>
-        <w:t>which</w:t>
-      </w:r>
-      <w:proofErr w:type="spellEnd"/>
-      <w:r>
-        <w:rPr>
-          <w:rFonts w:ascii="Times New Roman" w:eastAsia="Times New Roman" w:hAnsi="Times New Roman" w:cs="Times New Roman"/>
-          <w:sz w:val="24"/>
-          <w:szCs w:val="24"/>
-          <w:lang w:eastAsia="pt-BR"/>
-        </w:rPr>
-        <w:t xml:space="preserve"> </w:t>
-      </w:r>
-      <w:proofErr w:type="spellStart"/>
-      <w:r>
-        <w:rPr>
-          <w:rFonts w:ascii="Times New Roman" w:eastAsia="Times New Roman" w:hAnsi="Times New Roman" w:cs="Times New Roman"/>
-          <w:sz w:val="24"/>
-          <w:szCs w:val="24"/>
-          <w:lang w:eastAsia="pt-BR"/>
-        </w:rPr>
-        <w:t>to</w:t>
-      </w:r>
-      <w:proofErr w:type="spellEnd"/>
-      <w:r>
-        <w:rPr>
-          <w:rFonts w:ascii="Times New Roman" w:eastAsia="Times New Roman" w:hAnsi="Times New Roman" w:cs="Times New Roman"/>
-          <w:sz w:val="24"/>
-          <w:szCs w:val="24"/>
-          <w:lang w:eastAsia="pt-BR"/>
-        </w:rPr>
-        <w:t xml:space="preserve"> </w:t>
-      </w:r>
-      <w:proofErr w:type="spellStart"/>
-      <w:r>
-        <w:rPr>
-          <w:rFonts w:ascii="Times New Roman" w:eastAsia="Times New Roman" w:hAnsi="Times New Roman" w:cs="Times New Roman"/>
-          <w:sz w:val="24"/>
-          <w:szCs w:val="24"/>
-          <w:lang w:eastAsia="pt-BR"/>
-        </w:rPr>
-        <w:t>save</w:t>
-      </w:r>
-      <w:proofErr w:type="spellEnd"/>
-      <w:r>
-        <w:rPr>
-          <w:rFonts w:ascii="Times New Roman" w:eastAsia="Times New Roman" w:hAnsi="Times New Roman" w:cs="Times New Roman"/>
-          <w:sz w:val="24"/>
-          <w:szCs w:val="24"/>
-          <w:lang w:eastAsia="pt-BR"/>
-        </w:rPr>
-        <w:t xml:space="preserve"> </w:t>
-      </w:r>
-      <w:proofErr w:type="spellStart"/>
-      <w:r>
-        <w:rPr>
-          <w:rFonts w:ascii="Times New Roman" w:eastAsia="Times New Roman" w:hAnsi="Times New Roman" w:cs="Times New Roman"/>
-          <w:sz w:val="24"/>
-          <w:szCs w:val="24"/>
-          <w:lang w:eastAsia="pt-BR"/>
-        </w:rPr>
-        <w:t>the</w:t>
-      </w:r>
-      <w:proofErr w:type="spellEnd"/>
-      <w:r>
-        <w:rPr>
-          <w:rFonts w:ascii="Times New Roman" w:eastAsia="Times New Roman" w:hAnsi="Times New Roman" w:cs="Times New Roman"/>
-          <w:sz w:val="24"/>
-          <w:szCs w:val="24"/>
-          <w:lang w:eastAsia="pt-BR"/>
-        </w:rPr>
-        <w:t xml:space="preserve"> </w:t>
-      </w:r>
-      <w:proofErr w:type="spellStart"/>
-      <w:r>
-        <w:rPr>
-          <w:rFonts w:ascii="Times New Roman" w:eastAsia="Times New Roman" w:hAnsi="Times New Roman" w:cs="Times New Roman"/>
-          <w:sz w:val="24"/>
-          <w:szCs w:val="24"/>
-          <w:lang w:eastAsia="pt-BR"/>
-        </w:rPr>
-        <w:t>key</w:t>
-      </w:r>
-      <w:proofErr w:type="spellEnd"/>
-      <w:r>
-        <w:rPr>
-          <w:rFonts w:ascii="Times New Roman" w:eastAsia="Times New Roman" w:hAnsi="Times New Roman" w:cs="Times New Roman"/>
-          <w:sz w:val="24"/>
-          <w:szCs w:val="24"/>
-          <w:lang w:eastAsia="pt-BR"/>
-        </w:rPr>
-        <w:t xml:space="preserve"> (/</w:t>
-      </w:r>
-      <w:proofErr w:type="spellStart"/>
-      <w:r>
-        <w:rPr>
-          <w:rFonts w:ascii="Times New Roman" w:eastAsia="Times New Roman" w:hAnsi="Times New Roman" w:cs="Times New Roman"/>
-          <w:sz w:val="24"/>
-          <w:szCs w:val="24"/>
-          <w:lang w:eastAsia="pt-BR"/>
-        </w:rPr>
-        <w:t>Users</w:t>
-      </w:r>
-      <w:proofErr w:type="spellEnd"/>
-      <w:r>
-        <w:rPr>
-          <w:rFonts w:ascii="Times New Roman" w:eastAsia="Times New Roman" w:hAnsi="Times New Roman" w:cs="Times New Roman"/>
-          <w:sz w:val="24"/>
-          <w:szCs w:val="24"/>
-          <w:lang w:eastAsia="pt-BR"/>
-        </w:rPr>
-        <w:t>/</w:t>
-      </w:r>
-      <w:proofErr w:type="spellStart"/>
-      <w:r>
-        <w:rPr>
-          <w:rFonts w:ascii="Times New Roman" w:eastAsia="Times New Roman" w:hAnsi="Times New Roman" w:cs="Times New Roman"/>
-          <w:sz w:val="24"/>
-          <w:szCs w:val="24"/>
-          <w:lang w:eastAsia="pt-BR"/>
-        </w:rPr>
-        <w:t>you</w:t>
-      </w:r>
-      <w:proofErr w:type="spellEnd"/>
-      <w:r>
-        <w:rPr>
-          <w:rFonts w:ascii="Times New Roman" w:eastAsia="Times New Roman" w:hAnsi="Times New Roman" w:cs="Times New Roman"/>
-          <w:sz w:val="24"/>
-          <w:szCs w:val="24"/>
-          <w:lang w:eastAsia="pt-BR"/>
-        </w:rPr>
-        <w:t>/.</w:t>
-      </w:r>
-      <w:proofErr w:type="spellStart"/>
-      <w:r>
-        <w:rPr>
-          <w:rFonts w:ascii="Times New Roman" w:eastAsia="Times New Roman" w:hAnsi="Times New Roman" w:cs="Times New Roman"/>
-          <w:sz w:val="24"/>
-          <w:szCs w:val="24"/>
-          <w:lang w:eastAsia="pt-BR"/>
-        </w:rPr>
-        <w:t>ssh</w:t>
-      </w:r>
-      <w:proofErr w:type="spellEnd"/>
-      <w:r>
-        <w:rPr>
-          <w:rFonts w:ascii="Times New Roman" w:eastAsia="Times New Roman" w:hAnsi="Times New Roman" w:cs="Times New Roman"/>
-          <w:sz w:val="24"/>
-          <w:szCs w:val="24"/>
-          <w:lang w:eastAsia="pt-BR"/>
-        </w:rPr>
-        <w:t>/</w:t>
-      </w:r>
-      <w:proofErr w:type="spellStart"/>
-      <w:r>
-        <w:rPr>
-          <w:rFonts w:ascii="Times New Roman" w:eastAsia="Times New Roman" w:hAnsi="Times New Roman" w:cs="Times New Roman"/>
-          <w:sz w:val="24"/>
-          <w:szCs w:val="24"/>
-          <w:lang w:eastAsia="pt-BR"/>
-        </w:rPr>
-        <w:t>id_algorithm</w:t>
-      </w:r>
-      <w:proofErr w:type="spellEnd"/>
-      <w:r>
-        <w:rPr>
-          <w:rFonts w:ascii="Times New Roman" w:eastAsia="Times New Roman" w:hAnsi="Times New Roman" w:cs="Times New Roman"/>
-          <w:sz w:val="24"/>
-          <w:szCs w:val="24"/>
-          <w:lang w:eastAsia="pt-BR"/>
-        </w:rPr>
-        <w:t xml:space="preserve">): [Press </w:t>
-      </w:r>
-      <w:proofErr w:type="spellStart"/>
-      <w:r>
-        <w:rPr>
-          <w:rFonts w:ascii="Times New Roman" w:eastAsia="Times New Roman" w:hAnsi="Times New Roman" w:cs="Times New Roman"/>
-          <w:sz w:val="24"/>
-          <w:szCs w:val="24"/>
-          <w:lang w:eastAsia="pt-BR"/>
-        </w:rPr>
-        <w:t>enter</w:t>
-      </w:r>
-      <w:proofErr w:type="spellEnd"/>
-      <w:r>
-        <w:rPr>
-          <w:rFonts w:ascii="Times New Roman" w:eastAsia="Times New Roman" w:hAnsi="Times New Roman" w:cs="Times New Roman"/>
-          <w:sz w:val="24"/>
-          <w:szCs w:val="24"/>
-          <w:lang w:eastAsia="pt-BR"/>
-        </w:rPr>
-        <w:t>]</w:t>
+      <w:r>
+        <w:rPr>
+          <w:rFonts w:ascii="Times New Roman" w:eastAsia="Times New Roman" w:hAnsi="Times New Roman" w:cs="Times New Roman"/>
+          <w:sz w:val="24"/>
+          <w:szCs w:val="24"/>
+          <w:lang w:eastAsia="pt-BR"/>
+        </w:rPr>
+        <w:t>Enter a file in which to save the key (/Users/you/.ssh/id_algorithm): [Press enter]</w:t>
       </w:r>
     </w:p>
     <w:p>
@@ -4984,136 +2151,14 @@
           <w:lang w:eastAsia="pt-BR"/>
         </w:rPr>
       </w:pPr>
-      <w:proofErr w:type="spellStart"/>
-      <w:r>
-        <w:rPr>
-          <w:rFonts w:ascii="Times New Roman" w:eastAsia="Times New Roman" w:hAnsi="Times New Roman" w:cs="Times New Roman"/>
-          <w:sz w:val="24"/>
-          <w:szCs w:val="24"/>
-          <w:lang w:eastAsia="pt-BR"/>
-        </w:rPr>
-        <w:t>Enter</w:t>
-      </w:r>
-      <w:proofErr w:type="spellEnd"/>
-      <w:r>
-        <w:rPr>
-          <w:rFonts w:ascii="Times New Roman" w:eastAsia="Times New Roman" w:hAnsi="Times New Roman" w:cs="Times New Roman"/>
-          <w:sz w:val="24"/>
-          <w:szCs w:val="24"/>
-          <w:lang w:eastAsia="pt-BR"/>
-        </w:rPr>
-        <w:t xml:space="preserve"> </w:t>
-      </w:r>
-      <w:proofErr w:type="spellStart"/>
-      <w:r>
-        <w:rPr>
-          <w:rFonts w:ascii="Times New Roman" w:eastAsia="Times New Roman" w:hAnsi="Times New Roman" w:cs="Times New Roman"/>
-          <w:sz w:val="24"/>
-          <w:szCs w:val="24"/>
-          <w:lang w:eastAsia="pt-BR"/>
-        </w:rPr>
-        <w:t>passphrase</w:t>
-      </w:r>
-      <w:proofErr w:type="spellEnd"/>
-      <w:r>
-        <w:rPr>
-          <w:rFonts w:ascii="Times New Roman" w:eastAsia="Times New Roman" w:hAnsi="Times New Roman" w:cs="Times New Roman"/>
-          <w:sz w:val="24"/>
-          <w:szCs w:val="24"/>
-          <w:lang w:eastAsia="pt-BR"/>
-        </w:rPr>
-        <w:t xml:space="preserve"> (</w:t>
-      </w:r>
-      <w:proofErr w:type="spellStart"/>
-      <w:r>
-        <w:rPr>
-          <w:rFonts w:ascii="Times New Roman" w:eastAsia="Times New Roman" w:hAnsi="Times New Roman" w:cs="Times New Roman"/>
-          <w:sz w:val="24"/>
-          <w:szCs w:val="24"/>
-          <w:lang w:eastAsia="pt-BR"/>
-        </w:rPr>
-        <w:t>empty</w:t>
-      </w:r>
-      <w:proofErr w:type="spellEnd"/>
-      <w:r>
-        <w:rPr>
-          <w:rFonts w:ascii="Times New Roman" w:eastAsia="Times New Roman" w:hAnsi="Times New Roman" w:cs="Times New Roman"/>
-          <w:sz w:val="24"/>
-          <w:szCs w:val="24"/>
-          <w:lang w:eastAsia="pt-BR"/>
-        </w:rPr>
-        <w:t xml:space="preserve"> for no </w:t>
-      </w:r>
-      <w:proofErr w:type="spellStart"/>
-      <w:r>
-        <w:rPr>
-          <w:rFonts w:ascii="Times New Roman" w:eastAsia="Times New Roman" w:hAnsi="Times New Roman" w:cs="Times New Roman"/>
-          <w:sz w:val="24"/>
-          <w:szCs w:val="24"/>
-          <w:lang w:eastAsia="pt-BR"/>
-        </w:rPr>
-        <w:t>passphrase</w:t>
-      </w:r>
-      <w:proofErr w:type="spellEnd"/>
-      <w:r>
-        <w:rPr>
-          <w:rFonts w:ascii="Times New Roman" w:eastAsia="Times New Roman" w:hAnsi="Times New Roman" w:cs="Times New Roman"/>
-          <w:sz w:val="24"/>
-          <w:szCs w:val="24"/>
-          <w:lang w:eastAsia="pt-BR"/>
-        </w:rPr>
-        <w:t>)</w:t>
-      </w:r>
-      <w:proofErr w:type="gramStart"/>
-      <w:r>
-        <w:rPr>
-          <w:rFonts w:ascii="Times New Roman" w:eastAsia="Times New Roman" w:hAnsi="Times New Roman" w:cs="Times New Roman"/>
-          <w:sz w:val="24"/>
-          <w:szCs w:val="24"/>
-          <w:lang w:eastAsia="pt-BR"/>
-        </w:rPr>
-        <w:t>:[</w:t>
-      </w:r>
-      <w:proofErr w:type="spellStart"/>
-      <w:proofErr w:type="gramEnd"/>
-      <w:r>
-        <w:rPr>
-          <w:rFonts w:ascii="Times New Roman" w:eastAsia="Times New Roman" w:hAnsi="Times New Roman" w:cs="Times New Roman"/>
-          <w:sz w:val="24"/>
-          <w:szCs w:val="24"/>
-          <w:lang w:eastAsia="pt-BR"/>
-        </w:rPr>
-        <w:t>Type</w:t>
-      </w:r>
-      <w:proofErr w:type="spellEnd"/>
-      <w:r>
-        <w:rPr>
-          <w:rFonts w:ascii="Times New Roman" w:eastAsia="Times New Roman" w:hAnsi="Times New Roman" w:cs="Times New Roman"/>
-          <w:sz w:val="24"/>
-          <w:szCs w:val="24"/>
-          <w:lang w:eastAsia="pt-BR"/>
-        </w:rPr>
-        <w:t xml:space="preserve"> a </w:t>
-      </w:r>
-      <w:proofErr w:type="spellStart"/>
-      <w:r>
-        <w:rPr>
-          <w:rFonts w:ascii="Times New Roman" w:eastAsia="Times New Roman" w:hAnsi="Times New Roman" w:cs="Times New Roman"/>
-          <w:sz w:val="24"/>
-          <w:szCs w:val="24"/>
-          <w:lang w:eastAsia="pt-BR"/>
-        </w:rPr>
-        <w:t>passphrase</w:t>
-      </w:r>
-      <w:proofErr w:type="spellEnd"/>
-      <w:r>
-        <w:rPr>
-          <w:rFonts w:ascii="Times New Roman" w:eastAsia="Times New Roman" w:hAnsi="Times New Roman" w:cs="Times New Roman"/>
-          <w:sz w:val="24"/>
-          <w:szCs w:val="24"/>
-          <w:lang w:eastAsia="pt-BR"/>
-        </w:rPr>
-        <w:t>]</w:t>
+      <w:r>
+        <w:rPr>
+          <w:rFonts w:ascii="Times New Roman" w:eastAsia="Times New Roman" w:hAnsi="Times New Roman" w:cs="Times New Roman"/>
+          <w:sz w:val="24"/>
+          <w:szCs w:val="24"/>
+          <w:lang w:eastAsia="pt-BR"/>
+        </w:rPr>
+        <w:t>Enter passphrase (empty for no passphrase):[Type a passphrase]</w:t>
       </w:r>
     </w:p>
     <w:p>
@@ -5132,147 +2177,14 @@
           <w:lang w:eastAsia="pt-BR"/>
         </w:rPr>
       </w:pPr>
-      <w:proofErr w:type="spellStart"/>
-      <w:r>
-        <w:rPr>
-          <w:rFonts w:ascii="Times New Roman" w:eastAsia="Times New Roman" w:hAnsi="Times New Roman" w:cs="Times New Roman"/>
-          <w:sz w:val="24"/>
-          <w:szCs w:val="24"/>
-          <w:lang w:eastAsia="pt-BR"/>
-        </w:rPr>
-        <w:t>Enter</w:t>
-      </w:r>
-      <w:proofErr w:type="spellEnd"/>
-      <w:r>
-        <w:rPr>
-          <w:rFonts w:ascii="Times New Roman" w:eastAsia="Times New Roman" w:hAnsi="Times New Roman" w:cs="Times New Roman"/>
-          <w:sz w:val="24"/>
-          <w:szCs w:val="24"/>
-          <w:lang w:eastAsia="pt-BR"/>
-        </w:rPr>
-        <w:t xml:space="preserve"> </w:t>
-      </w:r>
-      <w:proofErr w:type="spellStart"/>
-      <w:r>
-        <w:rPr>
-          <w:rFonts w:ascii="Times New Roman" w:eastAsia="Times New Roman" w:hAnsi="Times New Roman" w:cs="Times New Roman"/>
-          <w:sz w:val="24"/>
-          <w:szCs w:val="24"/>
-          <w:lang w:eastAsia="pt-BR"/>
-        </w:rPr>
-        <w:t>same</w:t>
-      </w:r>
-      <w:proofErr w:type="spellEnd"/>
-      <w:r>
-        <w:rPr>
-          <w:rFonts w:ascii="Times New Roman" w:eastAsia="Times New Roman" w:hAnsi="Times New Roman" w:cs="Times New Roman"/>
-          <w:sz w:val="24"/>
-          <w:szCs w:val="24"/>
-          <w:lang w:eastAsia="pt-BR"/>
-        </w:rPr>
-        <w:t xml:space="preserve"> </w:t>
-      </w:r>
-      <w:proofErr w:type="spellStart"/>
-      <w:r>
-        <w:rPr>
-          <w:rFonts w:ascii="Times New Roman" w:eastAsia="Times New Roman" w:hAnsi="Times New Roman" w:cs="Times New Roman"/>
-          <w:sz w:val="24"/>
-          <w:szCs w:val="24"/>
-          <w:lang w:eastAsia="pt-BR"/>
-        </w:rPr>
-        <w:t>passphrase</w:t>
-      </w:r>
-      <w:proofErr w:type="spellEnd"/>
-      <w:r>
-        <w:rPr>
-          <w:rFonts w:ascii="Times New Roman" w:eastAsia="Times New Roman" w:hAnsi="Times New Roman" w:cs="Times New Roman"/>
-          <w:sz w:val="24"/>
-          <w:szCs w:val="24"/>
-          <w:lang w:eastAsia="pt-BR"/>
-        </w:rPr>
-        <w:t xml:space="preserve"> </w:t>
-      </w:r>
-      <w:proofErr w:type="spellStart"/>
-      <w:r>
-        <w:rPr>
-          <w:rFonts w:ascii="Times New Roman" w:eastAsia="Times New Roman" w:hAnsi="Times New Roman" w:cs="Times New Roman"/>
-          <w:sz w:val="24"/>
-          <w:szCs w:val="24"/>
-          <w:lang w:eastAsia="pt-BR"/>
-        </w:rPr>
-        <w:t>again</w:t>
-      </w:r>
-      <w:proofErr w:type="spellEnd"/>
-      <w:proofErr w:type="gramStart"/>
-      <w:r>
-        <w:rPr>
-          <w:rFonts w:ascii="Times New Roman" w:eastAsia="Times New Roman" w:hAnsi="Times New Roman" w:cs="Times New Roman"/>
-          <w:sz w:val="24"/>
-          <w:szCs w:val="24"/>
-          <w:lang w:eastAsia="pt-BR"/>
-        </w:rPr>
-        <w:t>:[</w:t>
-      </w:r>
-      <w:proofErr w:type="spellStart"/>
-      <w:proofErr w:type="gramEnd"/>
-      <w:r>
-        <w:rPr>
-          <w:rFonts w:ascii="Times New Roman" w:eastAsia="Times New Roman" w:hAnsi="Times New Roman" w:cs="Times New Roman"/>
-          <w:sz w:val="24"/>
-          <w:szCs w:val="24"/>
-          <w:lang w:eastAsia="pt-BR"/>
-        </w:rPr>
-        <w:t>Type</w:t>
-      </w:r>
-      <w:proofErr w:type="spellEnd"/>
-      <w:r>
-        <w:rPr>
-          <w:rFonts w:ascii="Times New Roman" w:eastAsia="Times New Roman" w:hAnsi="Times New Roman" w:cs="Times New Roman"/>
-          <w:sz w:val="24"/>
-          <w:szCs w:val="24"/>
-          <w:lang w:eastAsia="pt-BR"/>
-        </w:rPr>
-        <w:t xml:space="preserve"> </w:t>
-      </w:r>
-      <w:proofErr w:type="spellStart"/>
-      <w:r>
-        <w:rPr>
-          <w:rFonts w:ascii="Times New Roman" w:eastAsia="Times New Roman" w:hAnsi="Times New Roman" w:cs="Times New Roman"/>
-          <w:sz w:val="24"/>
-          <w:szCs w:val="24"/>
-          <w:lang w:eastAsia="pt-BR"/>
-        </w:rPr>
-        <w:t>passphrase</w:t>
-      </w:r>
-      <w:proofErr w:type="spellEnd"/>
-      <w:r>
-        <w:rPr>
-          <w:rFonts w:ascii="Times New Roman" w:eastAsia="Times New Roman" w:hAnsi="Times New Roman" w:cs="Times New Roman"/>
-          <w:sz w:val="24"/>
-          <w:szCs w:val="24"/>
-          <w:lang w:eastAsia="pt-BR"/>
-        </w:rPr>
-        <w:t xml:space="preserve"> </w:t>
-      </w:r>
-      <w:proofErr w:type="spellStart"/>
-      <w:r>
-        <w:rPr>
-          <w:rFonts w:ascii="Times New Roman" w:eastAsia="Times New Roman" w:hAnsi="Times New Roman" w:cs="Times New Roman"/>
-          <w:sz w:val="24"/>
-          <w:szCs w:val="24"/>
-          <w:lang w:eastAsia="pt-BR"/>
-        </w:rPr>
-        <w:t>again</w:t>
-      </w:r>
-      <w:proofErr w:type="spellEnd"/>
-      <w:r>
-        <w:rPr>
-          <w:rFonts w:ascii="Times New Roman" w:eastAsia="Times New Roman" w:hAnsi="Times New Roman" w:cs="Times New Roman"/>
-          <w:sz w:val="24"/>
-          <w:szCs w:val="24"/>
-          <w:lang w:eastAsia="pt-BR"/>
-        </w:rPr>
-        <w:t>]</w:t>
+      <w:r>
+        <w:rPr>
+          <w:rFonts w:ascii="Times New Roman" w:eastAsia="Times New Roman" w:hAnsi="Times New Roman" w:cs="Times New Roman"/>
+          <w:sz w:val="24"/>
+          <w:szCs w:val="24"/>
+          <w:lang w:eastAsia="pt-BR"/>
+        </w:rPr>
+        <w:t>Enter same passphrase again:[Type passphrase again]</w:t>
       </w:r>
     </w:p>
     <w:p>
@@ -5311,27 +2223,7 @@
           <w:szCs w:val="24"/>
           <w:lang w:eastAsia="pt-BR"/>
         </w:rPr>
-        <w:t xml:space="preserve">Inicie o </w:t>
-      </w:r>
-      <w:proofErr w:type="spellStart"/>
-      <w:r>
-        <w:rPr>
-          <w:rFonts w:ascii="Times New Roman" w:eastAsia="Times New Roman" w:hAnsi="Times New Roman" w:cs="Times New Roman"/>
-          <w:sz w:val="24"/>
-          <w:szCs w:val="24"/>
-          <w:lang w:eastAsia="pt-BR"/>
-        </w:rPr>
-        <w:t>ssh-agent</w:t>
-      </w:r>
-      <w:proofErr w:type="spellEnd"/>
-      <w:r>
-        <w:rPr>
-          <w:rFonts w:ascii="Times New Roman" w:eastAsia="Times New Roman" w:hAnsi="Times New Roman" w:cs="Times New Roman"/>
-          <w:sz w:val="24"/>
-          <w:szCs w:val="24"/>
-          <w:lang w:eastAsia="pt-BR"/>
-        </w:rPr>
-        <w:t xml:space="preserve"> em segundo plano</w:t>
+        <w:t>Inicie o ssh-agent em segundo plano</w:t>
       </w:r>
     </w:p>
     <w:p>
@@ -5350,45 +2242,14 @@
           <w:lang w:eastAsia="pt-BR"/>
         </w:rPr>
       </w:pPr>
-      <w:proofErr w:type="spellStart"/>
-      <w:r>
-        <w:rPr>
-          <w:rFonts w:ascii="Times New Roman" w:eastAsia="Times New Roman" w:hAnsi="Times New Roman" w:cs="Times New Roman"/>
-          <w:sz w:val="24"/>
-          <w:szCs w:val="24"/>
-          <w:lang w:eastAsia="pt-BR"/>
-        </w:rPr>
-        <w:t>eval</w:t>
-      </w:r>
-      <w:proofErr w:type="spellEnd"/>
-      <w:r>
-        <w:rPr>
-          <w:rFonts w:ascii="Times New Roman" w:eastAsia="Times New Roman" w:hAnsi="Times New Roman" w:cs="Times New Roman"/>
-          <w:sz w:val="24"/>
-          <w:szCs w:val="24"/>
-          <w:lang w:eastAsia="pt-BR"/>
-        </w:rPr>
-        <w:t xml:space="preserve"> "$(</w:t>
-      </w:r>
-      <w:proofErr w:type="spellStart"/>
-      <w:r>
-        <w:rPr>
-          <w:rFonts w:ascii="Times New Roman" w:eastAsia="Times New Roman" w:hAnsi="Times New Roman" w:cs="Times New Roman"/>
-          <w:sz w:val="24"/>
-          <w:szCs w:val="24"/>
-          <w:lang w:eastAsia="pt-BR"/>
-        </w:rPr>
-        <w:t>ssh-agent</w:t>
-      </w:r>
-      <w:proofErr w:type="spellEnd"/>
-      <w:r>
-        <w:rPr>
-          <w:rFonts w:ascii="Times New Roman" w:eastAsia="Times New Roman" w:hAnsi="Times New Roman" w:cs="Times New Roman"/>
-          <w:sz w:val="24"/>
-          <w:szCs w:val="24"/>
-          <w:lang w:eastAsia="pt-BR"/>
-        </w:rPr>
-        <w:t xml:space="preserve"> -s)"</w:t>
+      <w:r>
+        <w:rPr>
+          <w:rFonts w:ascii="Times New Roman" w:eastAsia="Times New Roman" w:hAnsi="Times New Roman" w:cs="Times New Roman"/>
+          <w:sz w:val="24"/>
+          <w:szCs w:val="24"/>
+          <w:lang w:eastAsia="pt-BR"/>
+        </w:rPr>
+        <w:t>eval "$(ssh-agent -s)"</w:t>
       </w:r>
     </w:p>
     <w:p>
@@ -5427,19 +2288,8 @@
           <w:szCs w:val="24"/>
           <w:lang w:eastAsia="pt-BR"/>
         </w:rPr>
-        <w:t xml:space="preserve">Adicione sua chave SSH privada ao </w:t>
-      </w:r>
-      <w:proofErr w:type="spellStart"/>
-      <w:r>
-        <w:rPr>
-          <w:rFonts w:ascii="Times New Roman" w:eastAsia="Times New Roman" w:hAnsi="Times New Roman" w:cs="Times New Roman"/>
-          <w:sz w:val="24"/>
-          <w:szCs w:val="24"/>
-          <w:lang w:eastAsia="pt-BR"/>
-        </w:rPr>
-        <w:t>ssh-agent</w:t>
-      </w:r>
-      <w:proofErr w:type="spellEnd"/>
+        <w:t>Adicione sua chave SSH privada ao ssh-agent</w:t>
+      </w:r>
     </w:p>
     <w:p>
       <w:pPr>
@@ -5457,45 +2307,14 @@
           <w:lang w:eastAsia="pt-BR"/>
         </w:rPr>
       </w:pPr>
-      <w:proofErr w:type="spellStart"/>
-      <w:r>
-        <w:rPr>
-          <w:rFonts w:ascii="Times New Roman" w:eastAsia="Times New Roman" w:hAnsi="Times New Roman" w:cs="Times New Roman"/>
-          <w:sz w:val="24"/>
-          <w:szCs w:val="24"/>
-          <w:lang w:eastAsia="pt-BR"/>
-        </w:rPr>
-        <w:t>ssh-add</w:t>
-      </w:r>
-      <w:proofErr w:type="spellEnd"/>
-      <w:r>
-        <w:rPr>
-          <w:rFonts w:ascii="Times New Roman" w:eastAsia="Times New Roman" w:hAnsi="Times New Roman" w:cs="Times New Roman"/>
-          <w:sz w:val="24"/>
-          <w:szCs w:val="24"/>
-          <w:lang w:eastAsia="pt-BR"/>
-        </w:rPr>
-        <w:t xml:space="preserve"> ~/.</w:t>
-      </w:r>
-      <w:proofErr w:type="spellStart"/>
-      <w:r>
-        <w:rPr>
-          <w:rFonts w:ascii="Times New Roman" w:eastAsia="Times New Roman" w:hAnsi="Times New Roman" w:cs="Times New Roman"/>
-          <w:sz w:val="24"/>
-          <w:szCs w:val="24"/>
-          <w:lang w:eastAsia="pt-BR"/>
-        </w:rPr>
-        <w:t>ssh</w:t>
-      </w:r>
-      <w:proofErr w:type="spellEnd"/>
-      <w:r>
-        <w:rPr>
-          <w:rFonts w:ascii="Times New Roman" w:eastAsia="Times New Roman" w:hAnsi="Times New Roman" w:cs="Times New Roman"/>
-          <w:sz w:val="24"/>
-          <w:szCs w:val="24"/>
-          <w:lang w:eastAsia="pt-BR"/>
-        </w:rPr>
-        <w:t>/id_ed25519</w:t>
+      <w:r>
+        <w:rPr>
+          <w:rFonts w:ascii="Times New Roman" w:eastAsia="Times New Roman" w:hAnsi="Times New Roman" w:cs="Times New Roman"/>
+          <w:sz w:val="24"/>
+          <w:szCs w:val="24"/>
+          <w:lang w:eastAsia="pt-BR"/>
+        </w:rPr>
+        <w:t>ssh-add ~/.ssh/id_ed25519</w:t>
       </w:r>
     </w:p>
     <w:p>
@@ -5551,21 +2370,8 @@
           <w:szCs w:val="40"/>
           <w:lang w:eastAsia="pt-BR"/>
         </w:rPr>
-        <w:t xml:space="preserve">Importando para o </w:t>
-      </w:r>
-      <w:proofErr w:type="spellStart"/>
-      <w:r>
-        <w:rPr>
-          <w:rFonts w:ascii="Times New Roman" w:eastAsia="Times New Roman" w:hAnsi="Times New Roman" w:cs="Times New Roman"/>
-          <w:b/>
-          <w:bCs/>
-          <w:sz w:val="40"/>
-          <w:szCs w:val="40"/>
-          <w:lang w:eastAsia="pt-BR"/>
-        </w:rPr>
-        <w:t>Github</w:t>
-      </w:r>
-      <w:proofErr w:type="spellEnd"/>
+        <w:t>Importando para o Github</w:t>
+      </w:r>
     </w:p>
     <w:p>
       <w:pPr>
@@ -5629,27 +2435,7 @@
           <w:szCs w:val="24"/>
           <w:lang w:eastAsia="pt-BR"/>
         </w:rPr>
-        <w:t>nano ~/.</w:t>
-      </w:r>
-      <w:proofErr w:type="spellStart"/>
-      <w:r>
-        <w:rPr>
-          <w:rFonts w:ascii="Times New Roman" w:eastAsia="Times New Roman" w:hAnsi="Times New Roman" w:cs="Times New Roman"/>
-          <w:sz w:val="24"/>
-          <w:szCs w:val="24"/>
-          <w:lang w:eastAsia="pt-BR"/>
-        </w:rPr>
-        <w:t>ssh</w:t>
-      </w:r>
-      <w:proofErr w:type="spellEnd"/>
-      <w:r>
-        <w:rPr>
-          <w:rFonts w:ascii="Times New Roman" w:eastAsia="Times New Roman" w:hAnsi="Times New Roman" w:cs="Times New Roman"/>
-          <w:sz w:val="24"/>
-          <w:szCs w:val="24"/>
-          <w:lang w:eastAsia="pt-BR"/>
-        </w:rPr>
-        <w:t>/id_ed25519.pub</w:t>
+        <w:t>nano ~/.ssh/id_ed25519.pub</w:t>
       </w:r>
     </w:p>
     <w:p>
@@ -5844,19 +2630,8 @@
           <w:szCs w:val="24"/>
           <w:lang w:eastAsia="pt-BR"/>
         </w:rPr>
-        <w:t xml:space="preserve"> do seu </w:t>
-      </w:r>
-      <w:proofErr w:type="spellStart"/>
-      <w:r>
-        <w:rPr>
-          <w:rFonts w:ascii="Times New Roman" w:eastAsia="Times New Roman" w:hAnsi="Times New Roman" w:cs="Times New Roman"/>
-          <w:sz w:val="24"/>
-          <w:szCs w:val="24"/>
-          <w:lang w:eastAsia="pt-BR"/>
-        </w:rPr>
-        <w:t>Github</w:t>
-      </w:r>
-      <w:proofErr w:type="spellEnd"/>
+        <w:t xml:space="preserve"> do seu Github</w:t>
+      </w:r>
     </w:p>
     <w:p>
       <w:pPr>
@@ -5916,7 +2691,6 @@
         </w:rPr>
         <w:t xml:space="preserve"> </w:t>
       </w:r>
-      <w:proofErr w:type="spellStart"/>
       <w:r>
         <w:rPr>
           <w:rFonts w:ascii="Times New Roman" w:eastAsia="Times New Roman" w:hAnsi="Times New Roman" w:cs="Times New Roman"/>
@@ -5926,19 +2700,7 @@
           <w:szCs w:val="24"/>
           <w:lang w:eastAsia="pt-BR"/>
         </w:rPr>
-        <w:t>and</w:t>
-      </w:r>
-      <w:proofErr w:type="spellEnd"/>
-      <w:r>
-        <w:rPr>
-          <w:rFonts w:ascii="Times New Roman" w:eastAsia="Times New Roman" w:hAnsi="Times New Roman" w:cs="Times New Roman"/>
-          <w:b/>
-          <w:bCs/>
-          <w:sz w:val="24"/>
-          <w:szCs w:val="24"/>
-          <w:lang w:eastAsia="pt-BR"/>
-        </w:rPr>
-        <w:t xml:space="preserve"> GPG Keys</w:t>
+        <w:t>and GPG Keys</w:t>
       </w:r>
       <w:r>
         <w:rPr>
@@ -5986,17 +2748,7 @@
           <w:szCs w:val="24"/>
           <w:lang w:eastAsia="pt-BR"/>
         </w:rPr>
-        <w:t xml:space="preserve">Clique no botão para </w:t>
-      </w:r>
-      <w:proofErr w:type="gramStart"/>
-      <w:r>
-        <w:rPr>
-          <w:rFonts w:ascii="Times New Roman" w:eastAsia="Times New Roman" w:hAnsi="Times New Roman" w:cs="Times New Roman"/>
-          <w:sz w:val="24"/>
-          <w:szCs w:val="24"/>
-          <w:lang w:eastAsia="pt-BR"/>
-        </w:rPr>
-        <w:t xml:space="preserve">criar uma </w:t>
+        <w:t xml:space="preserve">Clique no botão para criar uma </w:t>
       </w:r>
       <w:r>
         <w:rPr>
@@ -6007,19 +2759,7 @@
           <w:szCs w:val="24"/>
           <w:lang w:eastAsia="pt-BR"/>
         </w:rPr>
-        <w:t>nova</w:t>
-      </w:r>
-      <w:proofErr w:type="gramEnd"/>
-      <w:r>
-        <w:rPr>
-          <w:rFonts w:ascii="Times New Roman" w:eastAsia="Times New Roman" w:hAnsi="Times New Roman" w:cs="Times New Roman"/>
-          <w:b/>
-          <w:bCs/>
-          <w:sz w:val="24"/>
-          <w:szCs w:val="24"/>
-          <w:lang w:eastAsia="pt-BR"/>
-        </w:rPr>
-        <w:t xml:space="preserve"> chave SSH</w:t>
+        <w:t>nova chave SSH</w:t>
       </w:r>
     </w:p>
     <w:p>
@@ -6098,7 +2838,6 @@
         </w:rPr>
         <w:t xml:space="preserve"> e clique em </w:t>
       </w:r>
-      <w:proofErr w:type="spellStart"/>
       <w:r>
         <w:rPr>
           <w:rFonts w:ascii="Times New Roman" w:eastAsia="Times New Roman" w:hAnsi="Times New Roman" w:cs="Times New Roman"/>
@@ -6108,19 +2847,7 @@
           <w:szCs w:val="24"/>
           <w:lang w:eastAsia="pt-BR"/>
         </w:rPr>
-        <w:t>Add</w:t>
-      </w:r>
-      <w:proofErr w:type="spellEnd"/>
-      <w:r>
-        <w:rPr>
-          <w:rFonts w:ascii="Times New Roman" w:eastAsia="Times New Roman" w:hAnsi="Times New Roman" w:cs="Times New Roman"/>
-          <w:b/>
-          <w:bCs/>
-          <w:sz w:val="24"/>
-          <w:szCs w:val="24"/>
-          <w:lang w:eastAsia="pt-BR"/>
-        </w:rPr>
-        <w:t xml:space="preserve"> SSH Key</w:t>
+        <w:t>Add SSH Key</w:t>
       </w:r>
       <w:r>
         <w:rPr>
@@ -6177,27 +2904,7 @@
           <w:szCs w:val="24"/>
           <w:lang w:eastAsia="pt-BR"/>
         </w:rPr>
-        <w:t>Agora sempre que for fazer um `</w:t>
-      </w:r>
-      <w:proofErr w:type="spellStart"/>
-      <w:r>
-        <w:rPr>
-          <w:rFonts w:ascii="Times New Roman" w:eastAsia="Times New Roman" w:hAnsi="Times New Roman" w:cs="Times New Roman"/>
-          <w:sz w:val="24"/>
-          <w:szCs w:val="24"/>
-          <w:lang w:eastAsia="pt-BR"/>
-        </w:rPr>
-        <w:t>git</w:t>
-      </w:r>
-      <w:proofErr w:type="spellEnd"/>
-      <w:r>
-        <w:rPr>
-          <w:rFonts w:ascii="Times New Roman" w:eastAsia="Times New Roman" w:hAnsi="Times New Roman" w:cs="Times New Roman"/>
-          <w:sz w:val="24"/>
-          <w:szCs w:val="24"/>
-          <w:lang w:eastAsia="pt-BR"/>
-        </w:rPr>
-        <w:t xml:space="preserve"> clone`, utilize a opção SSH</w:t>
+        <w:t>Agora sempre que for fazer um `git clone`, utilize a opção SSH</w:t>
       </w:r>
     </w:p>
     <w:p>

</xml_diff>